<commit_message>
Move all Word docs into 'docs'
</commit_message>
<xml_diff>
--- a/docs/TCS Software Requirements Document.docx
+++ b/docs/TCS Software Requirements Document.docx
@@ -7,8 +7,13 @@
         <w:pStyle w:val="Title"/>
       </w:pPr>
       <w:r>
-        <w:t>Telephony Requirements Document</w:t>
-      </w:r>
+        <w:t xml:space="preserve">Telephony </w:t>
+      </w:r>
+      <w:r>
+        <w:t>Capture Service</w:t>
+      </w:r>
+      <w:bookmarkStart w:id="0" w:name="_GoBack"/>
+      <w:bookmarkEnd w:id="0"/>
     </w:p>
     <w:p>
       <w:pPr>
@@ -80,9 +85,12 @@
     <w:sdt>
       <w:sdtPr>
         <w:rPr>
-          <w:rFonts w:asciiTheme="minorHAnsi" w:eastAsiaTheme="minorHAnsi" w:hAnsiTheme="minorHAnsi"/>
+          <w:rFonts w:asciiTheme="minorHAnsi" w:eastAsiaTheme="minorHAnsi" w:hAnsiTheme="minorHAnsi" w:cstheme="minorBidi"/>
+          <w:b w:val="0"/>
           <w:caps/>
+          <w:smallCaps w:val="0"/>
           <w:color w:val="5F5F5F" w:themeColor="text2" w:themeTint="BF"/>
+          <w:kern w:val="0"/>
           <w:sz w:val="24"/>
           <w:szCs w:val="24"/>
         </w:rPr>
@@ -94,13 +102,9 @@
       </w:sdtPr>
       <w:sdtEndPr>
         <w:rPr>
-          <w:rFonts w:cstheme="minorBidi"/>
-          <w:b w:val="0"/>
           <w:bCs/>
           <w:caps w:val="0"/>
-          <w:smallCaps w:val="0"/>
           <w:noProof/>
-          <w:kern w:val="0"/>
           <w:sz w:val="22"/>
         </w:rPr>
       </w:sdtEndPr>
@@ -2657,58 +2661,58 @@
       <w:pPr>
         <w:pStyle w:val="Heading1"/>
       </w:pPr>
-      <w:bookmarkStart w:id="0" w:name="_Toc465856694"/>
+      <w:bookmarkStart w:id="1" w:name="_Toc465856694"/>
       <w:r>
         <w:lastRenderedPageBreak/>
         <w:t>Introduction</w:t>
-      </w:r>
-      <w:bookmarkEnd w:id="0"/>
-    </w:p>
-    <w:p>
-      <w:pPr>
-        <w:pStyle w:val="Heading2"/>
-      </w:pPr>
-      <w:bookmarkStart w:id="1" w:name="_Toc465856695"/>
-      <w:r>
-        <w:t>Purpose</w:t>
       </w:r>
       <w:bookmarkEnd w:id="1"/>
     </w:p>
     <w:p>
-      <w:r>
-        <w:t xml:space="preserve">This document presents the software requirements for </w:t>
-      </w:r>
-      <w:r>
-        <w:t>a</w:t>
-      </w:r>
-      <w:r>
-        <w:t xml:space="preserve"> Telephony Capture Service (TSC)</w:t>
-      </w:r>
-      <w:r>
-        <w:t xml:space="preserve"> that will capture SMDR telephone records from</w:t>
-      </w:r>
-      <w:r>
-        <w:t xml:space="preserve"> telephone system.  The TCS is destined to replace an existing </w:t>
-      </w:r>
-      <w:r>
-        <w:t xml:space="preserve">Telecom Management System (TMS), </w:t>
-      </w:r>
-      <w:r>
-        <w:t>although a transition phase is anticipated in that the new TCS will fo</w:t>
-      </w:r>
-      <w:r>
-        <w:t>rward on all SMDR records to the TMS until such time that it is no longer needed.</w:t>
-      </w:r>
+      <w:pPr>
+        <w:pStyle w:val="Heading2"/>
+      </w:pPr>
+      <w:bookmarkStart w:id="2" w:name="_Toc465856695"/>
+      <w:r>
+        <w:t>Purpose</w:t>
+      </w:r>
+      <w:bookmarkEnd w:id="2"/>
     </w:p>
     <w:p>
+      <w:r>
+        <w:t xml:space="preserve">This document presents the software requirements for </w:t>
+      </w:r>
+      <w:r>
+        <w:t>a</w:t>
+      </w:r>
+      <w:r>
+        <w:t xml:space="preserve"> Telephony Capture Service (TSC)</w:t>
+      </w:r>
+      <w:r>
+        <w:t xml:space="preserve"> that will capture SMDR telephone records from</w:t>
+      </w:r>
+      <w:r>
+        <w:t xml:space="preserve"> telephone system.  The TCS is destined to replace an existing </w:t>
+      </w:r>
+      <w:r>
+        <w:t xml:space="preserve">Telecom Management System (TMS), </w:t>
+      </w:r>
+      <w:r>
+        <w:t>although a transition phase is anticipated in that the new TCS will fo</w:t>
+      </w:r>
+      <w:r>
+        <w:t>rward on all SMDR records to the TMS until such time that it is no longer needed.</w:t>
+      </w:r>
+    </w:p>
+    <w:p>
       <w:pPr>
         <w:pStyle w:val="Heading2"/>
       </w:pPr>
-      <w:bookmarkStart w:id="2" w:name="_Toc465856696"/>
+      <w:bookmarkStart w:id="3" w:name="_Toc465856696"/>
       <w:r>
         <w:t>Definitions</w:t>
       </w:r>
-      <w:bookmarkEnd w:id="2"/>
+      <w:bookmarkEnd w:id="3"/>
     </w:p>
     <w:tbl>
       <w:tblPr>
@@ -2970,11 +2974,11 @@
       <w:pPr>
         <w:pStyle w:val="Heading2"/>
       </w:pPr>
-      <w:bookmarkStart w:id="3" w:name="_Toc465856697"/>
+      <w:bookmarkStart w:id="4" w:name="_Toc465856697"/>
       <w:r>
         <w:t>References</w:t>
       </w:r>
-      <w:bookmarkEnd w:id="3"/>
+      <w:bookmarkEnd w:id="4"/>
     </w:p>
     <w:p>
       <w:pPr>
@@ -3007,8 +3011,6 @@
       <w:r>
         <w:t>Test Management Plan</w:t>
       </w:r>
-      <w:bookmarkStart w:id="4" w:name="_GoBack"/>
-      <w:bookmarkEnd w:id="4"/>
     </w:p>
     <w:p/>
     <w:p>
@@ -4428,7 +4430,7 @@
         <w:color w:val="000000" w:themeColor="text1"/>
         <w:sz w:val="21"/>
       </w:rPr>
-      <w:t>2</w:t>
+      <w:t>7</w:t>
     </w:r>
     <w:r>
       <w:rPr>
@@ -7626,6 +7628,7 @@
   <w:style w:type="character" w:default="1" w:styleId="DefaultParagraphFont">
     <w:name w:val="Default Paragraph Font"/>
     <w:uiPriority w:val="1"/>
+    <w:semiHidden/>
     <w:unhideWhenUsed/>
   </w:style>
   <w:style w:type="table" w:default="1" w:styleId="TableNormal">
@@ -9103,7 +9106,7 @@
 </file>
 
 <file path=customXml/itemProps5.xml><?xml version="1.0" encoding="utf-8"?>
-<ds:datastoreItem xmlns:ds="http://schemas.openxmlformats.org/officeDocument/2006/customXml" ds:itemID="{650FDB13-B998-F74B-9908-A86509F8ED13}">
+<ds:datastoreItem xmlns:ds="http://schemas.openxmlformats.org/officeDocument/2006/customXml" ds:itemID="{924ED68D-1355-7F46-9D23-8CA480F72112}">
   <ds:schemaRefs>
     <ds:schemaRef ds:uri="http://schemas.openxmlformats.org/officeDocument/2006/bibliography"/>
   </ds:schemaRefs>

</xml_diff>

<commit_message>
When substituting phone numbers, ensure consistency of the substitution throughout all files
</commit_message>
<xml_diff>
--- a/docs/TCS Software Requirements Document.docx
+++ b/docs/TCS Software Requirements Document.docx
@@ -12,8 +12,6 @@
       <w:r>
         <w:t>Capture Service</w:t>
       </w:r>
-      <w:bookmarkStart w:id="0" w:name="_GoBack"/>
-      <w:bookmarkEnd w:id="0"/>
     </w:p>
     <w:p>
       <w:pPr>
@@ -130,7 +128,7 @@
           <w:pPr>
             <w:pStyle w:val="TOC1"/>
             <w:tabs>
-              <w:tab w:val="left" w:pos="480"/>
+              <w:tab w:val="left" w:pos="482"/>
             </w:tabs>
             <w:rPr>
               <w:rFonts w:asciiTheme="minorHAnsi" w:eastAsiaTheme="minorEastAsia" w:hAnsiTheme="minorHAnsi"/>
@@ -158,6 +156,8 @@
             </w:rPr>
             <w:fldChar w:fldCharType="separate"/>
           </w:r>
+          <w:bookmarkStart w:id="0" w:name="_GoBack"/>
+          <w:bookmarkEnd w:id="0"/>
           <w:r>
             <w:rPr>
               <w:noProof/>
@@ -199,7 +199,7 @@
             <w:rPr>
               <w:noProof/>
             </w:rPr>
-            <w:instrText xml:space="preserve"> PAGEREF _Toc465856694 \h </w:instrText>
+            <w:instrText xml:space="preserve"> PAGEREF _Toc465865445 \h </w:instrText>
           </w:r>
           <w:r>
             <w:rPr>
@@ -281,7 +281,7 @@
             <w:rPr>
               <w:noProof/>
             </w:rPr>
-            <w:instrText xml:space="preserve"> PAGEREF _Toc465856695 \h </w:instrText>
+            <w:instrText xml:space="preserve"> PAGEREF _Toc465865446 \h </w:instrText>
           </w:r>
           <w:r>
             <w:rPr>
@@ -363,7 +363,7 @@
             <w:rPr>
               <w:noProof/>
             </w:rPr>
-            <w:instrText xml:space="preserve"> PAGEREF _Toc465856696 \h </w:instrText>
+            <w:instrText xml:space="preserve"> PAGEREF _Toc465865447 \h </w:instrText>
           </w:r>
           <w:r>
             <w:rPr>
@@ -445,7 +445,7 @@
             <w:rPr>
               <w:noProof/>
             </w:rPr>
-            <w:instrText xml:space="preserve"> PAGEREF _Toc465856697 \h </w:instrText>
+            <w:instrText xml:space="preserve"> PAGEREF _Toc465865448 \h </w:instrText>
           </w:r>
           <w:r>
             <w:rPr>
@@ -475,7 +475,7 @@
           <w:pPr>
             <w:pStyle w:val="TOC1"/>
             <w:tabs>
-              <w:tab w:val="left" w:pos="480"/>
+              <w:tab w:val="left" w:pos="482"/>
             </w:tabs>
             <w:rPr>
               <w:rFonts w:asciiTheme="minorHAnsi" w:eastAsiaTheme="minorEastAsia" w:hAnsiTheme="minorHAnsi"/>
@@ -529,7 +529,7 @@
             <w:rPr>
               <w:noProof/>
             </w:rPr>
-            <w:instrText xml:space="preserve"> PAGEREF _Toc465856698 \h </w:instrText>
+            <w:instrText xml:space="preserve"> PAGEREF _Toc465865449 \h </w:instrText>
           </w:r>
           <w:r>
             <w:rPr>
@@ -613,7 +613,7 @@
             <w:rPr>
               <w:noProof/>
             </w:rPr>
-            <w:instrText xml:space="preserve"> PAGEREF _Toc465856699 \h </w:instrText>
+            <w:instrText xml:space="preserve"> PAGEREF _Toc465865450 \h </w:instrText>
           </w:r>
           <w:r>
             <w:rPr>
@@ -696,7 +696,7 @@
             <w:rPr>
               <w:noProof/>
             </w:rPr>
-            <w:instrText xml:space="preserve"> PAGEREF _Toc465856700 \h </w:instrText>
+            <w:instrText xml:space="preserve"> PAGEREF _Toc465865451 \h </w:instrText>
           </w:r>
           <w:r>
             <w:rPr>
@@ -779,7 +779,7 @@
             <w:rPr>
               <w:noProof/>
             </w:rPr>
-            <w:instrText xml:space="preserve"> PAGEREF _Toc465856701 \h </w:instrText>
+            <w:instrText xml:space="preserve"> PAGEREF _Toc465865452 \h </w:instrText>
           </w:r>
           <w:r>
             <w:rPr>
@@ -840,7 +840,7 @@
             <w:rPr>
               <w:noProof/>
             </w:rPr>
-            <w:t>User Interface</w:t>
+            <w:t>Software Interfaces</w:t>
           </w:r>
           <w:r>
             <w:rPr>
@@ -858,7 +858,7 @@
             <w:rPr>
               <w:noProof/>
             </w:rPr>
-            <w:instrText xml:space="preserve"> PAGEREF _Toc465856702 \h </w:instrText>
+            <w:instrText xml:space="preserve"> PAGEREF _Toc465865453 \h </w:instrText>
           </w:r>
           <w:r>
             <w:rPr>
@@ -876,90 +876,6 @@
               <w:noProof/>
             </w:rPr>
             <w:t>2</w:t>
-          </w:r>
-          <w:r>
-            <w:rPr>
-              <w:noProof/>
-            </w:rPr>
-            <w:fldChar w:fldCharType="end"/>
-          </w:r>
-        </w:p>
-        <w:p>
-          <w:pPr>
-            <w:pStyle w:val="TOC2"/>
-            <w:tabs>
-              <w:tab w:val="left" w:pos="720"/>
-            </w:tabs>
-            <w:rPr>
-              <w:rFonts w:eastAsiaTheme="minorEastAsia"/>
-              <w:bCs w:val="0"/>
-              <w:noProof/>
-              <w:color w:val="auto"/>
-              <w:sz w:val="24"/>
-              <w:szCs w:val="24"/>
-              <w:lang w:eastAsia="en-US"/>
-            </w:rPr>
-          </w:pPr>
-          <w:r>
-            <w:rPr>
-              <w:noProof/>
-              <w:lang w:eastAsia="en-US"/>
-            </w:rPr>
-            <w:t>2.2</w:t>
-          </w:r>
-          <w:r>
-            <w:rPr>
-              <w:rFonts w:eastAsiaTheme="minorEastAsia"/>
-              <w:bCs w:val="0"/>
-              <w:noProof/>
-              <w:color w:val="auto"/>
-              <w:sz w:val="24"/>
-              <w:szCs w:val="24"/>
-              <w:lang w:eastAsia="en-US"/>
-            </w:rPr>
-            <w:tab/>
-          </w:r>
-          <w:r>
-            <w:rPr>
-              <w:noProof/>
-              <w:lang w:eastAsia="en-US"/>
-            </w:rPr>
-            <w:t>Design Constraints</w:t>
-          </w:r>
-          <w:r>
-            <w:rPr>
-              <w:noProof/>
-            </w:rPr>
-            <w:tab/>
-          </w:r>
-          <w:r>
-            <w:rPr>
-              <w:noProof/>
-            </w:rPr>
-            <w:fldChar w:fldCharType="begin"/>
-          </w:r>
-          <w:r>
-            <w:rPr>
-              <w:noProof/>
-            </w:rPr>
-            <w:instrText xml:space="preserve"> PAGEREF _Toc465856703 \h </w:instrText>
-          </w:r>
-          <w:r>
-            <w:rPr>
-              <w:noProof/>
-            </w:rPr>
-          </w:r>
-          <w:r>
-            <w:rPr>
-              <w:noProof/>
-            </w:rPr>
-            <w:fldChar w:fldCharType="separate"/>
-          </w:r>
-          <w:r>
-            <w:rPr>
-              <w:noProof/>
-            </w:rPr>
-            <w:t>3</w:t>
           </w:r>
           <w:r>
             <w:rPr>
@@ -985,11 +901,9 @@
           </w:pPr>
           <w:r>
             <w:rPr>
-              <w:rFonts w:eastAsia="Times New Roman"/>
-              <w:noProof/>
-              <w:lang w:eastAsia="en-US"/>
-            </w:rPr>
-            <w:t>2.2.1</w:t>
+              <w:noProof/>
+            </w:rPr>
+            <w:t>2.1.4</w:t>
           </w:r>
           <w:r>
             <w:rPr>
@@ -1003,11 +917,9 @@
           </w:r>
           <w:r>
             <w:rPr>
-              <w:rFonts w:eastAsia="Times New Roman"/>
-              <w:noProof/>
-              <w:lang w:eastAsia="en-US"/>
-            </w:rPr>
-            <w:t>Technical</w:t>
+              <w:noProof/>
+            </w:rPr>
+            <w:t>User Interface</w:t>
           </w:r>
           <w:r>
             <w:rPr>
@@ -1025,7 +937,173 @@
             <w:rPr>
               <w:noProof/>
             </w:rPr>
-            <w:instrText xml:space="preserve"> PAGEREF _Toc465856704 \h </w:instrText>
+            <w:instrText xml:space="preserve"> PAGEREF _Toc465865454 \h </w:instrText>
+          </w:r>
+          <w:r>
+            <w:rPr>
+              <w:noProof/>
+            </w:rPr>
+          </w:r>
+          <w:r>
+            <w:rPr>
+              <w:noProof/>
+            </w:rPr>
+            <w:fldChar w:fldCharType="separate"/>
+          </w:r>
+          <w:r>
+            <w:rPr>
+              <w:noProof/>
+            </w:rPr>
+            <w:t>3</w:t>
+          </w:r>
+          <w:r>
+            <w:rPr>
+              <w:noProof/>
+            </w:rPr>
+            <w:fldChar w:fldCharType="end"/>
+          </w:r>
+        </w:p>
+        <w:p>
+          <w:pPr>
+            <w:pStyle w:val="TOC2"/>
+            <w:tabs>
+              <w:tab w:val="left" w:pos="720"/>
+            </w:tabs>
+            <w:rPr>
+              <w:rFonts w:eastAsiaTheme="minorEastAsia"/>
+              <w:bCs w:val="0"/>
+              <w:noProof/>
+              <w:color w:val="auto"/>
+              <w:sz w:val="24"/>
+              <w:szCs w:val="24"/>
+              <w:lang w:eastAsia="en-US"/>
+            </w:rPr>
+          </w:pPr>
+          <w:r>
+            <w:rPr>
+              <w:noProof/>
+            </w:rPr>
+            <w:t>2.2</w:t>
+          </w:r>
+          <w:r>
+            <w:rPr>
+              <w:rFonts w:eastAsiaTheme="minorEastAsia"/>
+              <w:bCs w:val="0"/>
+              <w:noProof/>
+              <w:color w:val="auto"/>
+              <w:sz w:val="24"/>
+              <w:szCs w:val="24"/>
+              <w:lang w:eastAsia="en-US"/>
+            </w:rPr>
+            <w:tab/>
+          </w:r>
+          <w:r>
+            <w:rPr>
+              <w:noProof/>
+            </w:rPr>
+            <w:t>Project Deliverables</w:t>
+          </w:r>
+          <w:r>
+            <w:rPr>
+              <w:noProof/>
+            </w:rPr>
+            <w:tab/>
+          </w:r>
+          <w:r>
+            <w:rPr>
+              <w:noProof/>
+            </w:rPr>
+            <w:fldChar w:fldCharType="begin"/>
+          </w:r>
+          <w:r>
+            <w:rPr>
+              <w:noProof/>
+            </w:rPr>
+            <w:instrText xml:space="preserve"> PAGEREF _Toc465865455 \h </w:instrText>
+          </w:r>
+          <w:r>
+            <w:rPr>
+              <w:noProof/>
+            </w:rPr>
+          </w:r>
+          <w:r>
+            <w:rPr>
+              <w:noProof/>
+            </w:rPr>
+            <w:fldChar w:fldCharType="separate"/>
+          </w:r>
+          <w:r>
+            <w:rPr>
+              <w:noProof/>
+            </w:rPr>
+            <w:t>3</w:t>
+          </w:r>
+          <w:r>
+            <w:rPr>
+              <w:noProof/>
+            </w:rPr>
+            <w:fldChar w:fldCharType="end"/>
+          </w:r>
+        </w:p>
+        <w:p>
+          <w:pPr>
+            <w:pStyle w:val="TOC2"/>
+            <w:tabs>
+              <w:tab w:val="left" w:pos="720"/>
+            </w:tabs>
+            <w:rPr>
+              <w:rFonts w:eastAsiaTheme="minorEastAsia"/>
+              <w:bCs w:val="0"/>
+              <w:noProof/>
+              <w:color w:val="auto"/>
+              <w:sz w:val="24"/>
+              <w:szCs w:val="24"/>
+              <w:lang w:eastAsia="en-US"/>
+            </w:rPr>
+          </w:pPr>
+          <w:r>
+            <w:rPr>
+              <w:noProof/>
+              <w:lang w:eastAsia="en-US"/>
+            </w:rPr>
+            <w:t>2.3</w:t>
+          </w:r>
+          <w:r>
+            <w:rPr>
+              <w:rFonts w:eastAsiaTheme="minorEastAsia"/>
+              <w:bCs w:val="0"/>
+              <w:noProof/>
+              <w:color w:val="auto"/>
+              <w:sz w:val="24"/>
+              <w:szCs w:val="24"/>
+              <w:lang w:eastAsia="en-US"/>
+            </w:rPr>
+            <w:tab/>
+          </w:r>
+          <w:r>
+            <w:rPr>
+              <w:noProof/>
+              <w:lang w:eastAsia="en-US"/>
+            </w:rPr>
+            <w:t>Design Constraints</w:t>
+          </w:r>
+          <w:r>
+            <w:rPr>
+              <w:noProof/>
+            </w:rPr>
+            <w:tab/>
+          </w:r>
+          <w:r>
+            <w:rPr>
+              <w:noProof/>
+            </w:rPr>
+            <w:fldChar w:fldCharType="begin"/>
+          </w:r>
+          <w:r>
+            <w:rPr>
+              <w:noProof/>
+            </w:rPr>
+            <w:instrText xml:space="preserve"> PAGEREF _Toc465865456 \h </w:instrText>
           </w:r>
           <w:r>
             <w:rPr>
@@ -1072,7 +1150,7 @@
               <w:noProof/>
               <w:lang w:eastAsia="en-US"/>
             </w:rPr>
-            <w:t>2.2.2</w:t>
+            <w:t>2.3.1</w:t>
           </w:r>
           <w:r>
             <w:rPr>
@@ -1090,7 +1168,7 @@
               <w:noProof/>
               <w:lang w:eastAsia="en-US"/>
             </w:rPr>
-            <w:t>Operations</w:t>
+            <w:t>Technical</w:t>
           </w:r>
           <w:r>
             <w:rPr>
@@ -1108,7 +1186,7 @@
             <w:rPr>
               <w:noProof/>
             </w:rPr>
-            <w:instrText xml:space="preserve"> PAGEREF _Toc465856705 \h </w:instrText>
+            <w:instrText xml:space="preserve"> PAGEREF _Toc465865457 \h </w:instrText>
           </w:r>
           <w:r>
             <w:rPr>
@@ -1126,596 +1204,6 @@
               <w:noProof/>
             </w:rPr>
             <w:t>3</w:t>
-          </w:r>
-          <w:r>
-            <w:rPr>
-              <w:noProof/>
-            </w:rPr>
-            <w:fldChar w:fldCharType="end"/>
-          </w:r>
-        </w:p>
-        <w:p>
-          <w:pPr>
-            <w:pStyle w:val="TOC2"/>
-            <w:tabs>
-              <w:tab w:val="left" w:pos="720"/>
-            </w:tabs>
-            <w:rPr>
-              <w:rFonts w:eastAsiaTheme="minorEastAsia"/>
-              <w:bCs w:val="0"/>
-              <w:noProof/>
-              <w:color w:val="auto"/>
-              <w:sz w:val="24"/>
-              <w:szCs w:val="24"/>
-              <w:lang w:eastAsia="en-US"/>
-            </w:rPr>
-          </w:pPr>
-          <w:r>
-            <w:rPr>
-              <w:noProof/>
-              <w:lang w:eastAsia="en-US"/>
-            </w:rPr>
-            <w:t>2.3</w:t>
-          </w:r>
-          <w:r>
-            <w:rPr>
-              <w:rFonts w:eastAsiaTheme="minorEastAsia"/>
-              <w:bCs w:val="0"/>
-              <w:noProof/>
-              <w:color w:val="auto"/>
-              <w:sz w:val="24"/>
-              <w:szCs w:val="24"/>
-              <w:lang w:eastAsia="en-US"/>
-            </w:rPr>
-            <w:tab/>
-          </w:r>
-          <w:r>
-            <w:rPr>
-              <w:noProof/>
-              <w:lang w:eastAsia="en-US"/>
-            </w:rPr>
-            <w:t>Product Functions</w:t>
-          </w:r>
-          <w:r>
-            <w:rPr>
-              <w:noProof/>
-            </w:rPr>
-            <w:tab/>
-          </w:r>
-          <w:r>
-            <w:rPr>
-              <w:noProof/>
-            </w:rPr>
-            <w:fldChar w:fldCharType="begin"/>
-          </w:r>
-          <w:r>
-            <w:rPr>
-              <w:noProof/>
-            </w:rPr>
-            <w:instrText xml:space="preserve"> PAGEREF _Toc465856706 \h </w:instrText>
-          </w:r>
-          <w:r>
-            <w:rPr>
-              <w:noProof/>
-            </w:rPr>
-          </w:r>
-          <w:r>
-            <w:rPr>
-              <w:noProof/>
-            </w:rPr>
-            <w:fldChar w:fldCharType="separate"/>
-          </w:r>
-          <w:r>
-            <w:rPr>
-              <w:noProof/>
-            </w:rPr>
-            <w:t>3</w:t>
-          </w:r>
-          <w:r>
-            <w:rPr>
-              <w:noProof/>
-            </w:rPr>
-            <w:fldChar w:fldCharType="end"/>
-          </w:r>
-        </w:p>
-        <w:p>
-          <w:pPr>
-            <w:pStyle w:val="TOC2"/>
-            <w:tabs>
-              <w:tab w:val="left" w:pos="720"/>
-            </w:tabs>
-            <w:rPr>
-              <w:rFonts w:eastAsiaTheme="minorEastAsia"/>
-              <w:bCs w:val="0"/>
-              <w:noProof/>
-              <w:color w:val="auto"/>
-              <w:sz w:val="24"/>
-              <w:szCs w:val="24"/>
-              <w:lang w:eastAsia="en-US"/>
-            </w:rPr>
-          </w:pPr>
-          <w:r>
-            <w:rPr>
-              <w:noProof/>
-              <w:lang w:eastAsia="en-US"/>
-            </w:rPr>
-            <w:t>2.4</w:t>
-          </w:r>
-          <w:r>
-            <w:rPr>
-              <w:rFonts w:eastAsiaTheme="minorEastAsia"/>
-              <w:bCs w:val="0"/>
-              <w:noProof/>
-              <w:color w:val="auto"/>
-              <w:sz w:val="24"/>
-              <w:szCs w:val="24"/>
-              <w:lang w:eastAsia="en-US"/>
-            </w:rPr>
-            <w:tab/>
-          </w:r>
-          <w:r>
-            <w:rPr>
-              <w:noProof/>
-              <w:lang w:eastAsia="en-US"/>
-            </w:rPr>
-            <w:t>User Characteristics</w:t>
-          </w:r>
-          <w:r>
-            <w:rPr>
-              <w:noProof/>
-            </w:rPr>
-            <w:tab/>
-          </w:r>
-          <w:r>
-            <w:rPr>
-              <w:noProof/>
-            </w:rPr>
-            <w:fldChar w:fldCharType="begin"/>
-          </w:r>
-          <w:r>
-            <w:rPr>
-              <w:noProof/>
-            </w:rPr>
-            <w:instrText xml:space="preserve"> PAGEREF _Toc465856707 \h </w:instrText>
-          </w:r>
-          <w:r>
-            <w:rPr>
-              <w:noProof/>
-            </w:rPr>
-          </w:r>
-          <w:r>
-            <w:rPr>
-              <w:noProof/>
-            </w:rPr>
-            <w:fldChar w:fldCharType="separate"/>
-          </w:r>
-          <w:r>
-            <w:rPr>
-              <w:noProof/>
-            </w:rPr>
-            <w:t>3</w:t>
-          </w:r>
-          <w:r>
-            <w:rPr>
-              <w:noProof/>
-            </w:rPr>
-            <w:fldChar w:fldCharType="end"/>
-          </w:r>
-        </w:p>
-        <w:p>
-          <w:pPr>
-            <w:pStyle w:val="TOC2"/>
-            <w:tabs>
-              <w:tab w:val="left" w:pos="720"/>
-            </w:tabs>
-            <w:rPr>
-              <w:rFonts w:eastAsiaTheme="minorEastAsia"/>
-              <w:bCs w:val="0"/>
-              <w:noProof/>
-              <w:color w:val="auto"/>
-              <w:sz w:val="24"/>
-              <w:szCs w:val="24"/>
-              <w:lang w:eastAsia="en-US"/>
-            </w:rPr>
-          </w:pPr>
-          <w:r>
-            <w:rPr>
-              <w:noProof/>
-              <w:lang w:eastAsia="en-US"/>
-            </w:rPr>
-            <w:t>2.5</w:t>
-          </w:r>
-          <w:r>
-            <w:rPr>
-              <w:rFonts w:eastAsiaTheme="minorEastAsia"/>
-              <w:bCs w:val="0"/>
-              <w:noProof/>
-              <w:color w:val="auto"/>
-              <w:sz w:val="24"/>
-              <w:szCs w:val="24"/>
-              <w:lang w:eastAsia="en-US"/>
-            </w:rPr>
-            <w:tab/>
-          </w:r>
-          <w:r>
-            <w:rPr>
-              <w:noProof/>
-              <w:lang w:eastAsia="en-US"/>
-            </w:rPr>
-            <w:t>Constraints, Assumptions and Dependencies</w:t>
-          </w:r>
-          <w:r>
-            <w:rPr>
-              <w:noProof/>
-            </w:rPr>
-            <w:tab/>
-          </w:r>
-          <w:r>
-            <w:rPr>
-              <w:noProof/>
-            </w:rPr>
-            <w:fldChar w:fldCharType="begin"/>
-          </w:r>
-          <w:r>
-            <w:rPr>
-              <w:noProof/>
-            </w:rPr>
-            <w:instrText xml:space="preserve"> PAGEREF _Toc465856708 \h </w:instrText>
-          </w:r>
-          <w:r>
-            <w:rPr>
-              <w:noProof/>
-            </w:rPr>
-          </w:r>
-          <w:r>
-            <w:rPr>
-              <w:noProof/>
-            </w:rPr>
-            <w:fldChar w:fldCharType="separate"/>
-          </w:r>
-          <w:r>
-            <w:rPr>
-              <w:noProof/>
-            </w:rPr>
-            <w:t>3</w:t>
-          </w:r>
-          <w:r>
-            <w:rPr>
-              <w:noProof/>
-            </w:rPr>
-            <w:fldChar w:fldCharType="end"/>
-          </w:r>
-        </w:p>
-        <w:p>
-          <w:pPr>
-            <w:pStyle w:val="TOC1"/>
-            <w:tabs>
-              <w:tab w:val="left" w:pos="480"/>
-            </w:tabs>
-            <w:rPr>
-              <w:rFonts w:asciiTheme="minorHAnsi" w:eastAsiaTheme="minorEastAsia" w:hAnsiTheme="minorHAnsi"/>
-              <w:b w:val="0"/>
-              <w:bCs w:val="0"/>
-              <w:caps w:val="0"/>
-              <w:noProof/>
-              <w:color w:val="auto"/>
-              <w:sz w:val="24"/>
-              <w:lang w:eastAsia="en-US"/>
-            </w:rPr>
-          </w:pPr>
-          <w:r>
-            <w:rPr>
-              <w:rFonts w:eastAsia="Times New Roman"/>
-              <w:noProof/>
-              <w:lang w:eastAsia="en-US"/>
-            </w:rPr>
-            <w:t>3</w:t>
-          </w:r>
-          <w:r>
-            <w:rPr>
-              <w:rFonts w:asciiTheme="minorHAnsi" w:eastAsiaTheme="minorEastAsia" w:hAnsiTheme="minorHAnsi"/>
-              <w:b w:val="0"/>
-              <w:bCs w:val="0"/>
-              <w:caps w:val="0"/>
-              <w:noProof/>
-              <w:color w:val="auto"/>
-              <w:sz w:val="24"/>
-              <w:lang w:eastAsia="en-US"/>
-            </w:rPr>
-            <w:tab/>
-          </w:r>
-          <w:r>
-            <w:rPr>
-              <w:rFonts w:eastAsia="Times New Roman"/>
-              <w:noProof/>
-              <w:lang w:eastAsia="en-US"/>
-            </w:rPr>
-            <w:t>Specific Requirements</w:t>
-          </w:r>
-          <w:r>
-            <w:rPr>
-              <w:noProof/>
-            </w:rPr>
-            <w:tab/>
-          </w:r>
-          <w:r>
-            <w:rPr>
-              <w:noProof/>
-            </w:rPr>
-            <w:fldChar w:fldCharType="begin"/>
-          </w:r>
-          <w:r>
-            <w:rPr>
-              <w:noProof/>
-            </w:rPr>
-            <w:instrText xml:space="preserve"> PAGEREF _Toc465856709 \h </w:instrText>
-          </w:r>
-          <w:r>
-            <w:rPr>
-              <w:noProof/>
-            </w:rPr>
-          </w:r>
-          <w:r>
-            <w:rPr>
-              <w:noProof/>
-            </w:rPr>
-            <w:fldChar w:fldCharType="separate"/>
-          </w:r>
-          <w:r>
-            <w:rPr>
-              <w:noProof/>
-            </w:rPr>
-            <w:t>4</w:t>
-          </w:r>
-          <w:r>
-            <w:rPr>
-              <w:noProof/>
-            </w:rPr>
-            <w:fldChar w:fldCharType="end"/>
-          </w:r>
-        </w:p>
-        <w:p>
-          <w:pPr>
-            <w:pStyle w:val="TOC2"/>
-            <w:tabs>
-              <w:tab w:val="left" w:pos="720"/>
-            </w:tabs>
-            <w:rPr>
-              <w:rFonts w:eastAsiaTheme="minorEastAsia"/>
-              <w:bCs w:val="0"/>
-              <w:noProof/>
-              <w:color w:val="auto"/>
-              <w:sz w:val="24"/>
-              <w:szCs w:val="24"/>
-              <w:lang w:eastAsia="en-US"/>
-            </w:rPr>
-          </w:pPr>
-          <w:r>
-            <w:rPr>
-              <w:noProof/>
-              <w:lang w:eastAsia="en-US"/>
-            </w:rPr>
-            <w:t>3.1</w:t>
-          </w:r>
-          <w:r>
-            <w:rPr>
-              <w:rFonts w:eastAsiaTheme="minorEastAsia"/>
-              <w:bCs w:val="0"/>
-              <w:noProof/>
-              <w:color w:val="auto"/>
-              <w:sz w:val="24"/>
-              <w:szCs w:val="24"/>
-              <w:lang w:eastAsia="en-US"/>
-            </w:rPr>
-            <w:tab/>
-          </w:r>
-          <w:r>
-            <w:rPr>
-              <w:noProof/>
-              <w:lang w:eastAsia="en-US"/>
-            </w:rPr>
-            <w:t>External Interface Requirements</w:t>
-          </w:r>
-          <w:r>
-            <w:rPr>
-              <w:noProof/>
-            </w:rPr>
-            <w:tab/>
-          </w:r>
-          <w:r>
-            <w:rPr>
-              <w:noProof/>
-            </w:rPr>
-            <w:fldChar w:fldCharType="begin"/>
-          </w:r>
-          <w:r>
-            <w:rPr>
-              <w:noProof/>
-            </w:rPr>
-            <w:instrText xml:space="preserve"> PAGEREF _Toc465856710 \h </w:instrText>
-          </w:r>
-          <w:r>
-            <w:rPr>
-              <w:noProof/>
-            </w:rPr>
-          </w:r>
-          <w:r>
-            <w:rPr>
-              <w:noProof/>
-            </w:rPr>
-            <w:fldChar w:fldCharType="separate"/>
-          </w:r>
-          <w:r>
-            <w:rPr>
-              <w:noProof/>
-            </w:rPr>
-            <w:t>4</w:t>
-          </w:r>
-          <w:r>
-            <w:rPr>
-              <w:noProof/>
-            </w:rPr>
-            <w:fldChar w:fldCharType="end"/>
-          </w:r>
-        </w:p>
-        <w:p>
-          <w:pPr>
-            <w:pStyle w:val="TOC2"/>
-            <w:tabs>
-              <w:tab w:val="left" w:pos="720"/>
-            </w:tabs>
-            <w:rPr>
-              <w:rFonts w:eastAsiaTheme="minorEastAsia"/>
-              <w:bCs w:val="0"/>
-              <w:noProof/>
-              <w:color w:val="auto"/>
-              <w:sz w:val="24"/>
-              <w:szCs w:val="24"/>
-              <w:lang w:eastAsia="en-US"/>
-            </w:rPr>
-          </w:pPr>
-          <w:r>
-            <w:rPr>
-              <w:noProof/>
-              <w:lang w:eastAsia="en-US"/>
-            </w:rPr>
-            <w:t>3.2</w:t>
-          </w:r>
-          <w:r>
-            <w:rPr>
-              <w:rFonts w:eastAsiaTheme="minorEastAsia"/>
-              <w:bCs w:val="0"/>
-              <w:noProof/>
-              <w:color w:val="auto"/>
-              <w:sz w:val="24"/>
-              <w:szCs w:val="24"/>
-              <w:lang w:eastAsia="en-US"/>
-            </w:rPr>
-            <w:tab/>
-          </w:r>
-          <w:r>
-            <w:rPr>
-              <w:noProof/>
-              <w:lang w:eastAsia="en-US"/>
-            </w:rPr>
-            <w:t>Functional Requirements</w:t>
-          </w:r>
-          <w:r>
-            <w:rPr>
-              <w:noProof/>
-            </w:rPr>
-            <w:tab/>
-          </w:r>
-          <w:r>
-            <w:rPr>
-              <w:noProof/>
-            </w:rPr>
-            <w:fldChar w:fldCharType="begin"/>
-          </w:r>
-          <w:r>
-            <w:rPr>
-              <w:noProof/>
-            </w:rPr>
-            <w:instrText xml:space="preserve"> PAGEREF _Toc465856711 \h </w:instrText>
-          </w:r>
-          <w:r>
-            <w:rPr>
-              <w:noProof/>
-            </w:rPr>
-          </w:r>
-          <w:r>
-            <w:rPr>
-              <w:noProof/>
-            </w:rPr>
-            <w:fldChar w:fldCharType="separate"/>
-          </w:r>
-          <w:r>
-            <w:rPr>
-              <w:noProof/>
-            </w:rPr>
-            <w:t>4</w:t>
-          </w:r>
-          <w:r>
-            <w:rPr>
-              <w:noProof/>
-            </w:rPr>
-            <w:fldChar w:fldCharType="end"/>
-          </w:r>
-        </w:p>
-        <w:p>
-          <w:pPr>
-            <w:pStyle w:val="TOC2"/>
-            <w:tabs>
-              <w:tab w:val="left" w:pos="720"/>
-            </w:tabs>
-            <w:rPr>
-              <w:rFonts w:eastAsiaTheme="minorEastAsia"/>
-              <w:bCs w:val="0"/>
-              <w:noProof/>
-              <w:color w:val="auto"/>
-              <w:sz w:val="24"/>
-              <w:szCs w:val="24"/>
-              <w:lang w:eastAsia="en-US"/>
-            </w:rPr>
-          </w:pPr>
-          <w:r>
-            <w:rPr>
-              <w:noProof/>
-            </w:rPr>
-            <w:t>3.3</w:t>
-          </w:r>
-          <w:r>
-            <w:rPr>
-              <w:rFonts w:eastAsiaTheme="minorEastAsia"/>
-              <w:bCs w:val="0"/>
-              <w:noProof/>
-              <w:color w:val="auto"/>
-              <w:sz w:val="24"/>
-              <w:szCs w:val="24"/>
-              <w:lang w:eastAsia="en-US"/>
-            </w:rPr>
-            <w:tab/>
-          </w:r>
-          <w:r>
-            <w:rPr>
-              <w:noProof/>
-            </w:rPr>
-            <w:t>Test Tool Requirements</w:t>
-          </w:r>
-          <w:r>
-            <w:rPr>
-              <w:noProof/>
-            </w:rPr>
-            <w:tab/>
-          </w:r>
-          <w:r>
-            <w:rPr>
-              <w:noProof/>
-            </w:rPr>
-            <w:fldChar w:fldCharType="begin"/>
-          </w:r>
-          <w:r>
-            <w:rPr>
-              <w:noProof/>
-            </w:rPr>
-            <w:instrText xml:space="preserve"> PAGEREF _Toc465856712 \h </w:instrText>
-          </w:r>
-          <w:r>
-            <w:rPr>
-              <w:noProof/>
-            </w:rPr>
-          </w:r>
-          <w:r>
-            <w:rPr>
-              <w:noProof/>
-            </w:rPr>
-            <w:fldChar w:fldCharType="separate"/>
-          </w:r>
-          <w:r>
-            <w:rPr>
-              <w:noProof/>
-            </w:rPr>
-            <w:t>4</w:t>
           </w:r>
           <w:r>
             <w:rPr>
@@ -1741,9 +1229,11 @@
           </w:pPr>
           <w:r>
             <w:rPr>
-              <w:noProof/>
-            </w:rPr>
-            <w:t>3.3.1</w:t>
+              <w:rFonts w:eastAsia="Times New Roman"/>
+              <w:noProof/>
+              <w:lang w:eastAsia="en-US"/>
+            </w:rPr>
+            <w:t>2.3.2</w:t>
           </w:r>
           <w:r>
             <w:rPr>
@@ -1757,9 +1247,11 @@
           </w:r>
           <w:r>
             <w:rPr>
-              <w:noProof/>
-            </w:rPr>
-            <w:t>Create Test SMDR File Generator</w:t>
+              <w:rFonts w:eastAsia="Times New Roman"/>
+              <w:noProof/>
+              <w:lang w:eastAsia="en-US"/>
+            </w:rPr>
+            <w:t>Operations</w:t>
           </w:r>
           <w:r>
             <w:rPr>
@@ -1777,7 +1269,513 @@
             <w:rPr>
               <w:noProof/>
             </w:rPr>
-            <w:instrText xml:space="preserve"> PAGEREF _Toc465856713 \h </w:instrText>
+            <w:instrText xml:space="preserve"> PAGEREF _Toc465865458 \h </w:instrText>
+          </w:r>
+          <w:r>
+            <w:rPr>
+              <w:noProof/>
+            </w:rPr>
+          </w:r>
+          <w:r>
+            <w:rPr>
+              <w:noProof/>
+            </w:rPr>
+            <w:fldChar w:fldCharType="separate"/>
+          </w:r>
+          <w:r>
+            <w:rPr>
+              <w:noProof/>
+            </w:rPr>
+            <w:t>4</w:t>
+          </w:r>
+          <w:r>
+            <w:rPr>
+              <w:noProof/>
+            </w:rPr>
+            <w:fldChar w:fldCharType="end"/>
+          </w:r>
+        </w:p>
+        <w:p>
+          <w:pPr>
+            <w:pStyle w:val="TOC2"/>
+            <w:tabs>
+              <w:tab w:val="left" w:pos="720"/>
+            </w:tabs>
+            <w:rPr>
+              <w:rFonts w:eastAsiaTheme="minorEastAsia"/>
+              <w:bCs w:val="0"/>
+              <w:noProof/>
+              <w:color w:val="auto"/>
+              <w:sz w:val="24"/>
+              <w:szCs w:val="24"/>
+              <w:lang w:eastAsia="en-US"/>
+            </w:rPr>
+          </w:pPr>
+          <w:r>
+            <w:rPr>
+              <w:noProof/>
+              <w:lang w:eastAsia="en-US"/>
+            </w:rPr>
+            <w:t>2.4</w:t>
+          </w:r>
+          <w:r>
+            <w:rPr>
+              <w:rFonts w:eastAsiaTheme="minorEastAsia"/>
+              <w:bCs w:val="0"/>
+              <w:noProof/>
+              <w:color w:val="auto"/>
+              <w:sz w:val="24"/>
+              <w:szCs w:val="24"/>
+              <w:lang w:eastAsia="en-US"/>
+            </w:rPr>
+            <w:tab/>
+          </w:r>
+          <w:r>
+            <w:rPr>
+              <w:noProof/>
+              <w:lang w:eastAsia="en-US"/>
+            </w:rPr>
+            <w:t>Product Functions</w:t>
+          </w:r>
+          <w:r>
+            <w:rPr>
+              <w:noProof/>
+            </w:rPr>
+            <w:tab/>
+          </w:r>
+          <w:r>
+            <w:rPr>
+              <w:noProof/>
+            </w:rPr>
+            <w:fldChar w:fldCharType="begin"/>
+          </w:r>
+          <w:r>
+            <w:rPr>
+              <w:noProof/>
+            </w:rPr>
+            <w:instrText xml:space="preserve"> PAGEREF _Toc465865459 \h </w:instrText>
+          </w:r>
+          <w:r>
+            <w:rPr>
+              <w:noProof/>
+            </w:rPr>
+          </w:r>
+          <w:r>
+            <w:rPr>
+              <w:noProof/>
+            </w:rPr>
+            <w:fldChar w:fldCharType="separate"/>
+          </w:r>
+          <w:r>
+            <w:rPr>
+              <w:noProof/>
+            </w:rPr>
+            <w:t>4</w:t>
+          </w:r>
+          <w:r>
+            <w:rPr>
+              <w:noProof/>
+            </w:rPr>
+            <w:fldChar w:fldCharType="end"/>
+          </w:r>
+        </w:p>
+        <w:p>
+          <w:pPr>
+            <w:pStyle w:val="TOC2"/>
+            <w:tabs>
+              <w:tab w:val="left" w:pos="720"/>
+            </w:tabs>
+            <w:rPr>
+              <w:rFonts w:eastAsiaTheme="minorEastAsia"/>
+              <w:bCs w:val="0"/>
+              <w:noProof/>
+              <w:color w:val="auto"/>
+              <w:sz w:val="24"/>
+              <w:szCs w:val="24"/>
+              <w:lang w:eastAsia="en-US"/>
+            </w:rPr>
+          </w:pPr>
+          <w:r>
+            <w:rPr>
+              <w:noProof/>
+              <w:lang w:eastAsia="en-US"/>
+            </w:rPr>
+            <w:t>2.5</w:t>
+          </w:r>
+          <w:r>
+            <w:rPr>
+              <w:rFonts w:eastAsiaTheme="minorEastAsia"/>
+              <w:bCs w:val="0"/>
+              <w:noProof/>
+              <w:color w:val="auto"/>
+              <w:sz w:val="24"/>
+              <w:szCs w:val="24"/>
+              <w:lang w:eastAsia="en-US"/>
+            </w:rPr>
+            <w:tab/>
+          </w:r>
+          <w:r>
+            <w:rPr>
+              <w:noProof/>
+              <w:lang w:eastAsia="en-US"/>
+            </w:rPr>
+            <w:t>User Characteristics</w:t>
+          </w:r>
+          <w:r>
+            <w:rPr>
+              <w:noProof/>
+            </w:rPr>
+            <w:tab/>
+          </w:r>
+          <w:r>
+            <w:rPr>
+              <w:noProof/>
+            </w:rPr>
+            <w:fldChar w:fldCharType="begin"/>
+          </w:r>
+          <w:r>
+            <w:rPr>
+              <w:noProof/>
+            </w:rPr>
+            <w:instrText xml:space="preserve"> PAGEREF _Toc465865460 \h </w:instrText>
+          </w:r>
+          <w:r>
+            <w:rPr>
+              <w:noProof/>
+            </w:rPr>
+          </w:r>
+          <w:r>
+            <w:rPr>
+              <w:noProof/>
+            </w:rPr>
+            <w:fldChar w:fldCharType="separate"/>
+          </w:r>
+          <w:r>
+            <w:rPr>
+              <w:noProof/>
+            </w:rPr>
+            <w:t>4</w:t>
+          </w:r>
+          <w:r>
+            <w:rPr>
+              <w:noProof/>
+            </w:rPr>
+            <w:fldChar w:fldCharType="end"/>
+          </w:r>
+        </w:p>
+        <w:p>
+          <w:pPr>
+            <w:pStyle w:val="TOC2"/>
+            <w:tabs>
+              <w:tab w:val="left" w:pos="720"/>
+            </w:tabs>
+            <w:rPr>
+              <w:rFonts w:eastAsiaTheme="minorEastAsia"/>
+              <w:bCs w:val="0"/>
+              <w:noProof/>
+              <w:color w:val="auto"/>
+              <w:sz w:val="24"/>
+              <w:szCs w:val="24"/>
+              <w:lang w:eastAsia="en-US"/>
+            </w:rPr>
+          </w:pPr>
+          <w:r>
+            <w:rPr>
+              <w:noProof/>
+              <w:lang w:eastAsia="en-US"/>
+            </w:rPr>
+            <w:t>2.6</w:t>
+          </w:r>
+          <w:r>
+            <w:rPr>
+              <w:rFonts w:eastAsiaTheme="minorEastAsia"/>
+              <w:bCs w:val="0"/>
+              <w:noProof/>
+              <w:color w:val="auto"/>
+              <w:sz w:val="24"/>
+              <w:szCs w:val="24"/>
+              <w:lang w:eastAsia="en-US"/>
+            </w:rPr>
+            <w:tab/>
+          </w:r>
+          <w:r>
+            <w:rPr>
+              <w:noProof/>
+              <w:lang w:eastAsia="en-US"/>
+            </w:rPr>
+            <w:t>Constraints, Assumptions and Dependencies</w:t>
+          </w:r>
+          <w:r>
+            <w:rPr>
+              <w:noProof/>
+            </w:rPr>
+            <w:tab/>
+          </w:r>
+          <w:r>
+            <w:rPr>
+              <w:noProof/>
+            </w:rPr>
+            <w:fldChar w:fldCharType="begin"/>
+          </w:r>
+          <w:r>
+            <w:rPr>
+              <w:noProof/>
+            </w:rPr>
+            <w:instrText xml:space="preserve"> PAGEREF _Toc465865461 \h </w:instrText>
+          </w:r>
+          <w:r>
+            <w:rPr>
+              <w:noProof/>
+            </w:rPr>
+          </w:r>
+          <w:r>
+            <w:rPr>
+              <w:noProof/>
+            </w:rPr>
+            <w:fldChar w:fldCharType="separate"/>
+          </w:r>
+          <w:r>
+            <w:rPr>
+              <w:noProof/>
+            </w:rPr>
+            <w:t>4</w:t>
+          </w:r>
+          <w:r>
+            <w:rPr>
+              <w:noProof/>
+            </w:rPr>
+            <w:fldChar w:fldCharType="end"/>
+          </w:r>
+        </w:p>
+        <w:p>
+          <w:pPr>
+            <w:pStyle w:val="TOC1"/>
+            <w:tabs>
+              <w:tab w:val="left" w:pos="482"/>
+            </w:tabs>
+            <w:rPr>
+              <w:rFonts w:asciiTheme="minorHAnsi" w:eastAsiaTheme="minorEastAsia" w:hAnsiTheme="minorHAnsi"/>
+              <w:b w:val="0"/>
+              <w:bCs w:val="0"/>
+              <w:caps w:val="0"/>
+              <w:noProof/>
+              <w:color w:val="auto"/>
+              <w:sz w:val="24"/>
+              <w:lang w:eastAsia="en-US"/>
+            </w:rPr>
+          </w:pPr>
+          <w:r>
+            <w:rPr>
+              <w:rFonts w:eastAsia="Times New Roman"/>
+              <w:noProof/>
+              <w:lang w:eastAsia="en-US"/>
+            </w:rPr>
+            <w:t>3</w:t>
+          </w:r>
+          <w:r>
+            <w:rPr>
+              <w:rFonts w:asciiTheme="minorHAnsi" w:eastAsiaTheme="minorEastAsia" w:hAnsiTheme="minorHAnsi"/>
+              <w:b w:val="0"/>
+              <w:bCs w:val="0"/>
+              <w:caps w:val="0"/>
+              <w:noProof/>
+              <w:color w:val="auto"/>
+              <w:sz w:val="24"/>
+              <w:lang w:eastAsia="en-US"/>
+            </w:rPr>
+            <w:tab/>
+          </w:r>
+          <w:r>
+            <w:rPr>
+              <w:rFonts w:eastAsia="Times New Roman"/>
+              <w:noProof/>
+              <w:lang w:eastAsia="en-US"/>
+            </w:rPr>
+            <w:t>Specific Requirements</w:t>
+          </w:r>
+          <w:r>
+            <w:rPr>
+              <w:noProof/>
+            </w:rPr>
+            <w:tab/>
+          </w:r>
+          <w:r>
+            <w:rPr>
+              <w:noProof/>
+            </w:rPr>
+            <w:fldChar w:fldCharType="begin"/>
+          </w:r>
+          <w:r>
+            <w:rPr>
+              <w:noProof/>
+            </w:rPr>
+            <w:instrText xml:space="preserve"> PAGEREF _Toc465865462 \h </w:instrText>
+          </w:r>
+          <w:r>
+            <w:rPr>
+              <w:noProof/>
+            </w:rPr>
+          </w:r>
+          <w:r>
+            <w:rPr>
+              <w:noProof/>
+            </w:rPr>
+            <w:fldChar w:fldCharType="separate"/>
+          </w:r>
+          <w:r>
+            <w:rPr>
+              <w:noProof/>
+            </w:rPr>
+            <w:t>5</w:t>
+          </w:r>
+          <w:r>
+            <w:rPr>
+              <w:noProof/>
+            </w:rPr>
+            <w:fldChar w:fldCharType="end"/>
+          </w:r>
+        </w:p>
+        <w:p>
+          <w:pPr>
+            <w:pStyle w:val="TOC2"/>
+            <w:tabs>
+              <w:tab w:val="left" w:pos="720"/>
+            </w:tabs>
+            <w:rPr>
+              <w:rFonts w:eastAsiaTheme="minorEastAsia"/>
+              <w:bCs w:val="0"/>
+              <w:noProof/>
+              <w:color w:val="auto"/>
+              <w:sz w:val="24"/>
+              <w:szCs w:val="24"/>
+              <w:lang w:eastAsia="en-US"/>
+            </w:rPr>
+          </w:pPr>
+          <w:r>
+            <w:rPr>
+              <w:noProof/>
+              <w:lang w:eastAsia="en-US"/>
+            </w:rPr>
+            <w:t>3.1</w:t>
+          </w:r>
+          <w:r>
+            <w:rPr>
+              <w:rFonts w:eastAsiaTheme="minorEastAsia"/>
+              <w:bCs w:val="0"/>
+              <w:noProof/>
+              <w:color w:val="auto"/>
+              <w:sz w:val="24"/>
+              <w:szCs w:val="24"/>
+              <w:lang w:eastAsia="en-US"/>
+            </w:rPr>
+            <w:tab/>
+          </w:r>
+          <w:r>
+            <w:rPr>
+              <w:noProof/>
+              <w:lang w:eastAsia="en-US"/>
+            </w:rPr>
+            <w:t>Functional Requirements</w:t>
+          </w:r>
+          <w:r>
+            <w:rPr>
+              <w:noProof/>
+            </w:rPr>
+            <w:tab/>
+          </w:r>
+          <w:r>
+            <w:rPr>
+              <w:noProof/>
+            </w:rPr>
+            <w:fldChar w:fldCharType="begin"/>
+          </w:r>
+          <w:r>
+            <w:rPr>
+              <w:noProof/>
+            </w:rPr>
+            <w:instrText xml:space="preserve"> PAGEREF _Toc465865463 \h </w:instrText>
+          </w:r>
+          <w:r>
+            <w:rPr>
+              <w:noProof/>
+            </w:rPr>
+          </w:r>
+          <w:r>
+            <w:rPr>
+              <w:noProof/>
+            </w:rPr>
+            <w:fldChar w:fldCharType="separate"/>
+          </w:r>
+          <w:r>
+            <w:rPr>
+              <w:noProof/>
+            </w:rPr>
+            <w:t>5</w:t>
+          </w:r>
+          <w:r>
+            <w:rPr>
+              <w:noProof/>
+            </w:rPr>
+            <w:fldChar w:fldCharType="end"/>
+          </w:r>
+        </w:p>
+        <w:p>
+          <w:pPr>
+            <w:pStyle w:val="TOC2"/>
+            <w:tabs>
+              <w:tab w:val="left" w:pos="720"/>
+            </w:tabs>
+            <w:rPr>
+              <w:rFonts w:eastAsiaTheme="minorEastAsia"/>
+              <w:bCs w:val="0"/>
+              <w:noProof/>
+              <w:color w:val="auto"/>
+              <w:sz w:val="24"/>
+              <w:szCs w:val="24"/>
+              <w:lang w:eastAsia="en-US"/>
+            </w:rPr>
+          </w:pPr>
+          <w:r>
+            <w:rPr>
+              <w:noProof/>
+            </w:rPr>
+            <w:t>3.2</w:t>
+          </w:r>
+          <w:r>
+            <w:rPr>
+              <w:rFonts w:eastAsiaTheme="minorEastAsia"/>
+              <w:bCs w:val="0"/>
+              <w:noProof/>
+              <w:color w:val="auto"/>
+              <w:sz w:val="24"/>
+              <w:szCs w:val="24"/>
+              <w:lang w:eastAsia="en-US"/>
+            </w:rPr>
+            <w:tab/>
+          </w:r>
+          <w:r>
+            <w:rPr>
+              <w:noProof/>
+            </w:rPr>
+            <w:t>Test Tool Requirements</w:t>
+          </w:r>
+          <w:r>
+            <w:rPr>
+              <w:noProof/>
+            </w:rPr>
+            <w:tab/>
+          </w:r>
+          <w:r>
+            <w:rPr>
+              <w:noProof/>
+            </w:rPr>
+            <w:fldChar w:fldCharType="begin"/>
+          </w:r>
+          <w:r>
+            <w:rPr>
+              <w:noProof/>
+            </w:rPr>
+            <w:instrText xml:space="preserve"> PAGEREF _Toc465865464 \h </w:instrText>
           </w:r>
           <w:r>
             <w:rPr>
@@ -1822,7 +1820,7 @@
             <w:rPr>
               <w:noProof/>
             </w:rPr>
-            <w:t>3.3.2</w:t>
+            <w:t>3.2.1</w:t>
           </w:r>
           <w:r>
             <w:rPr>
@@ -1838,7 +1836,7 @@
             <w:rPr>
               <w:noProof/>
             </w:rPr>
-            <w:t>Telephone Exchange Simulator</w:t>
+            <w:t>Create Test SMDR File Generator</w:t>
           </w:r>
           <w:r>
             <w:rPr>
@@ -1856,7 +1854,7 @@
             <w:rPr>
               <w:noProof/>
             </w:rPr>
-            <w:instrText xml:space="preserve"> PAGEREF _Toc465856714 \h </w:instrText>
+            <w:instrText xml:space="preserve"> PAGEREF _Toc465865465 \h </w:instrText>
           </w:r>
           <w:r>
             <w:rPr>
@@ -1901,8 +1899,7 @@
             <w:rPr>
               <w:noProof/>
             </w:rPr>
-            <w:lastRenderedPageBreak/>
-            <w:t>3.3.3</w:t>
+            <w:t>3.2.2</w:t>
           </w:r>
           <w:r>
             <w:rPr>
@@ -1918,7 +1915,7 @@
             <w:rPr>
               <w:noProof/>
             </w:rPr>
-            <w:t>Telecom Management System Simulator</w:t>
+            <w:t>Telephone Exchange Simulator</w:t>
           </w:r>
           <w:r>
             <w:rPr>
@@ -1936,7 +1933,7 @@
             <w:rPr>
               <w:noProof/>
             </w:rPr>
-            <w:instrText xml:space="preserve"> PAGEREF _Toc465856715 \h </w:instrText>
+            <w:instrText xml:space="preserve"> PAGEREF _Toc465865466 \h </w:instrText>
           </w:r>
           <w:r>
             <w:rPr>
@@ -1954,340 +1951,6 @@
               <w:noProof/>
             </w:rPr>
             <w:t>6</w:t>
-          </w:r>
-          <w:r>
-            <w:rPr>
-              <w:noProof/>
-            </w:rPr>
-            <w:fldChar w:fldCharType="end"/>
-          </w:r>
-        </w:p>
-        <w:p>
-          <w:pPr>
-            <w:pStyle w:val="TOC2"/>
-            <w:tabs>
-              <w:tab w:val="left" w:pos="720"/>
-            </w:tabs>
-            <w:rPr>
-              <w:rFonts w:eastAsiaTheme="minorEastAsia"/>
-              <w:bCs w:val="0"/>
-              <w:noProof/>
-              <w:color w:val="auto"/>
-              <w:sz w:val="24"/>
-              <w:szCs w:val="24"/>
-              <w:lang w:eastAsia="en-US"/>
-            </w:rPr>
-          </w:pPr>
-          <w:r>
-            <w:rPr>
-              <w:noProof/>
-            </w:rPr>
-            <w:t>3.4</w:t>
-          </w:r>
-          <w:r>
-            <w:rPr>
-              <w:rFonts w:eastAsiaTheme="minorEastAsia"/>
-              <w:bCs w:val="0"/>
-              <w:noProof/>
-              <w:color w:val="auto"/>
-              <w:sz w:val="24"/>
-              <w:szCs w:val="24"/>
-              <w:lang w:eastAsia="en-US"/>
-            </w:rPr>
-            <w:tab/>
-          </w:r>
-          <w:r>
-            <w:rPr>
-              <w:noProof/>
-            </w:rPr>
-            <w:t>Test Requirements</w:t>
-          </w:r>
-          <w:r>
-            <w:rPr>
-              <w:noProof/>
-            </w:rPr>
-            <w:tab/>
-          </w:r>
-          <w:r>
-            <w:rPr>
-              <w:noProof/>
-            </w:rPr>
-            <w:fldChar w:fldCharType="begin"/>
-          </w:r>
-          <w:r>
-            <w:rPr>
-              <w:noProof/>
-            </w:rPr>
-            <w:instrText xml:space="preserve"> PAGEREF _Toc465856716 \h </w:instrText>
-          </w:r>
-          <w:r>
-            <w:rPr>
-              <w:noProof/>
-            </w:rPr>
-          </w:r>
-          <w:r>
-            <w:rPr>
-              <w:noProof/>
-            </w:rPr>
-            <w:fldChar w:fldCharType="separate"/>
-          </w:r>
-          <w:r>
-            <w:rPr>
-              <w:noProof/>
-            </w:rPr>
-            <w:t>6</w:t>
-          </w:r>
-          <w:r>
-            <w:rPr>
-              <w:noProof/>
-            </w:rPr>
-            <w:fldChar w:fldCharType="end"/>
-          </w:r>
-        </w:p>
-        <w:p>
-          <w:pPr>
-            <w:pStyle w:val="TOC2"/>
-            <w:tabs>
-              <w:tab w:val="left" w:pos="720"/>
-            </w:tabs>
-            <w:rPr>
-              <w:rFonts w:eastAsiaTheme="minorEastAsia"/>
-              <w:bCs w:val="0"/>
-              <w:noProof/>
-              <w:color w:val="auto"/>
-              <w:sz w:val="24"/>
-              <w:szCs w:val="24"/>
-              <w:lang w:eastAsia="en-US"/>
-            </w:rPr>
-          </w:pPr>
-          <w:r>
-            <w:rPr>
-              <w:noProof/>
-              <w:lang w:eastAsia="en-US"/>
-            </w:rPr>
-            <w:t>3.5</w:t>
-          </w:r>
-          <w:r>
-            <w:rPr>
-              <w:rFonts w:eastAsiaTheme="minorEastAsia"/>
-              <w:bCs w:val="0"/>
-              <w:noProof/>
-              <w:color w:val="auto"/>
-              <w:sz w:val="24"/>
-              <w:szCs w:val="24"/>
-              <w:lang w:eastAsia="en-US"/>
-            </w:rPr>
-            <w:tab/>
-          </w:r>
-          <w:r>
-            <w:rPr>
-              <w:noProof/>
-              <w:lang w:eastAsia="en-US"/>
-            </w:rPr>
-            <w:t>Performance Requirements</w:t>
-          </w:r>
-          <w:r>
-            <w:rPr>
-              <w:noProof/>
-            </w:rPr>
-            <w:tab/>
-          </w:r>
-          <w:r>
-            <w:rPr>
-              <w:noProof/>
-            </w:rPr>
-            <w:fldChar w:fldCharType="begin"/>
-          </w:r>
-          <w:r>
-            <w:rPr>
-              <w:noProof/>
-            </w:rPr>
-            <w:instrText xml:space="preserve"> PAGEREF _Toc465856717 \h </w:instrText>
-          </w:r>
-          <w:r>
-            <w:rPr>
-              <w:noProof/>
-            </w:rPr>
-          </w:r>
-          <w:r>
-            <w:rPr>
-              <w:noProof/>
-            </w:rPr>
-            <w:fldChar w:fldCharType="separate"/>
-          </w:r>
-          <w:r>
-            <w:rPr>
-              <w:noProof/>
-            </w:rPr>
-            <w:t>6</w:t>
-          </w:r>
-          <w:r>
-            <w:rPr>
-              <w:noProof/>
-            </w:rPr>
-            <w:fldChar w:fldCharType="end"/>
-          </w:r>
-        </w:p>
-        <w:p>
-          <w:pPr>
-            <w:pStyle w:val="TOC2"/>
-            <w:tabs>
-              <w:tab w:val="left" w:pos="720"/>
-            </w:tabs>
-            <w:rPr>
-              <w:rFonts w:eastAsiaTheme="minorEastAsia"/>
-              <w:bCs w:val="0"/>
-              <w:noProof/>
-              <w:color w:val="auto"/>
-              <w:sz w:val="24"/>
-              <w:szCs w:val="24"/>
-              <w:lang w:eastAsia="en-US"/>
-            </w:rPr>
-          </w:pPr>
-          <w:r>
-            <w:rPr>
-              <w:noProof/>
-              <w:lang w:eastAsia="en-US"/>
-            </w:rPr>
-            <w:t>3.6</w:t>
-          </w:r>
-          <w:r>
-            <w:rPr>
-              <w:rFonts w:eastAsiaTheme="minorEastAsia"/>
-              <w:bCs w:val="0"/>
-              <w:noProof/>
-              <w:color w:val="auto"/>
-              <w:sz w:val="24"/>
-              <w:szCs w:val="24"/>
-              <w:lang w:eastAsia="en-US"/>
-            </w:rPr>
-            <w:tab/>
-          </w:r>
-          <w:r>
-            <w:rPr>
-              <w:noProof/>
-              <w:lang w:eastAsia="en-US"/>
-            </w:rPr>
-            <w:t>Logical Database Requirements</w:t>
-          </w:r>
-          <w:r>
-            <w:rPr>
-              <w:noProof/>
-            </w:rPr>
-            <w:tab/>
-          </w:r>
-          <w:r>
-            <w:rPr>
-              <w:noProof/>
-            </w:rPr>
-            <w:fldChar w:fldCharType="begin"/>
-          </w:r>
-          <w:r>
-            <w:rPr>
-              <w:noProof/>
-            </w:rPr>
-            <w:instrText xml:space="preserve"> PAGEREF _Toc465856718 \h </w:instrText>
-          </w:r>
-          <w:r>
-            <w:rPr>
-              <w:noProof/>
-            </w:rPr>
-          </w:r>
-          <w:r>
-            <w:rPr>
-              <w:noProof/>
-            </w:rPr>
-            <w:fldChar w:fldCharType="separate"/>
-          </w:r>
-          <w:r>
-            <w:rPr>
-              <w:noProof/>
-            </w:rPr>
-            <w:t>6</w:t>
-          </w:r>
-          <w:r>
-            <w:rPr>
-              <w:noProof/>
-            </w:rPr>
-            <w:fldChar w:fldCharType="end"/>
-          </w:r>
-        </w:p>
-        <w:p>
-          <w:pPr>
-            <w:pStyle w:val="TOC2"/>
-            <w:tabs>
-              <w:tab w:val="left" w:pos="720"/>
-            </w:tabs>
-            <w:rPr>
-              <w:rFonts w:eastAsiaTheme="minorEastAsia"/>
-              <w:bCs w:val="0"/>
-              <w:noProof/>
-              <w:color w:val="auto"/>
-              <w:sz w:val="24"/>
-              <w:szCs w:val="24"/>
-              <w:lang w:eastAsia="en-US"/>
-            </w:rPr>
-          </w:pPr>
-          <w:r>
-            <w:rPr>
-              <w:noProof/>
-              <w:lang w:eastAsia="en-US"/>
-            </w:rPr>
-            <w:t>3.7</w:t>
-          </w:r>
-          <w:r>
-            <w:rPr>
-              <w:rFonts w:eastAsiaTheme="minorEastAsia"/>
-              <w:bCs w:val="0"/>
-              <w:noProof/>
-              <w:color w:val="auto"/>
-              <w:sz w:val="24"/>
-              <w:szCs w:val="24"/>
-              <w:lang w:eastAsia="en-US"/>
-            </w:rPr>
-            <w:tab/>
-          </w:r>
-          <w:r>
-            <w:rPr>
-              <w:noProof/>
-              <w:lang w:eastAsia="en-US"/>
-            </w:rPr>
-            <w:t>Software System Attributes</w:t>
-          </w:r>
-          <w:r>
-            <w:rPr>
-              <w:noProof/>
-            </w:rPr>
-            <w:tab/>
-          </w:r>
-          <w:r>
-            <w:rPr>
-              <w:noProof/>
-            </w:rPr>
-            <w:fldChar w:fldCharType="begin"/>
-          </w:r>
-          <w:r>
-            <w:rPr>
-              <w:noProof/>
-            </w:rPr>
-            <w:instrText xml:space="preserve"> PAGEREF _Toc465856719 \h </w:instrText>
-          </w:r>
-          <w:r>
-            <w:rPr>
-              <w:noProof/>
-            </w:rPr>
-          </w:r>
-          <w:r>
-            <w:rPr>
-              <w:noProof/>
-            </w:rPr>
-            <w:fldChar w:fldCharType="separate"/>
-          </w:r>
-          <w:r>
-            <w:rPr>
-              <w:noProof/>
-            </w:rPr>
-            <w:t>7</w:t>
           </w:r>
           <w:r>
             <w:rPr>
@@ -2313,11 +1976,9 @@
           </w:pPr>
           <w:r>
             <w:rPr>
-              <w:rFonts w:eastAsia="Times New Roman"/>
-              <w:noProof/>
-              <w:lang w:eastAsia="en-US"/>
-            </w:rPr>
-            <w:t>3.7.1</w:t>
+              <w:noProof/>
+            </w:rPr>
+            <w:t>3.2.3</w:t>
           </w:r>
           <w:r>
             <w:rPr>
@@ -2331,11 +1992,9 @@
           </w:r>
           <w:r>
             <w:rPr>
-              <w:rFonts w:eastAsia="Times New Roman"/>
-              <w:noProof/>
-              <w:lang w:eastAsia="en-US"/>
-            </w:rPr>
-            <w:t>Availability</w:t>
+              <w:noProof/>
+            </w:rPr>
+            <w:t>Telecom Management System Simulator</w:t>
           </w:r>
           <w:r>
             <w:rPr>
@@ -2353,7 +2012,342 @@
             <w:rPr>
               <w:noProof/>
             </w:rPr>
-            <w:instrText xml:space="preserve"> PAGEREF _Toc465856720 \h </w:instrText>
+            <w:instrText xml:space="preserve"> PAGEREF _Toc465865467 \h </w:instrText>
+          </w:r>
+          <w:r>
+            <w:rPr>
+              <w:noProof/>
+            </w:rPr>
+          </w:r>
+          <w:r>
+            <w:rPr>
+              <w:noProof/>
+            </w:rPr>
+            <w:fldChar w:fldCharType="separate"/>
+          </w:r>
+          <w:r>
+            <w:rPr>
+              <w:noProof/>
+            </w:rPr>
+            <w:t>6</w:t>
+          </w:r>
+          <w:r>
+            <w:rPr>
+              <w:noProof/>
+            </w:rPr>
+            <w:fldChar w:fldCharType="end"/>
+          </w:r>
+        </w:p>
+        <w:p>
+          <w:pPr>
+            <w:pStyle w:val="TOC2"/>
+            <w:tabs>
+              <w:tab w:val="left" w:pos="720"/>
+            </w:tabs>
+            <w:rPr>
+              <w:rFonts w:eastAsiaTheme="minorEastAsia"/>
+              <w:bCs w:val="0"/>
+              <w:noProof/>
+              <w:color w:val="auto"/>
+              <w:sz w:val="24"/>
+              <w:szCs w:val="24"/>
+              <w:lang w:eastAsia="en-US"/>
+            </w:rPr>
+          </w:pPr>
+          <w:r>
+            <w:rPr>
+              <w:noProof/>
+            </w:rPr>
+            <w:lastRenderedPageBreak/>
+            <w:t>3.3</w:t>
+          </w:r>
+          <w:r>
+            <w:rPr>
+              <w:rFonts w:eastAsiaTheme="minorEastAsia"/>
+              <w:bCs w:val="0"/>
+              <w:noProof/>
+              <w:color w:val="auto"/>
+              <w:sz w:val="24"/>
+              <w:szCs w:val="24"/>
+              <w:lang w:eastAsia="en-US"/>
+            </w:rPr>
+            <w:tab/>
+          </w:r>
+          <w:r>
+            <w:rPr>
+              <w:noProof/>
+            </w:rPr>
+            <w:t>Test Requirements</w:t>
+          </w:r>
+          <w:r>
+            <w:rPr>
+              <w:noProof/>
+            </w:rPr>
+            <w:tab/>
+          </w:r>
+          <w:r>
+            <w:rPr>
+              <w:noProof/>
+            </w:rPr>
+            <w:fldChar w:fldCharType="begin"/>
+          </w:r>
+          <w:r>
+            <w:rPr>
+              <w:noProof/>
+            </w:rPr>
+            <w:instrText xml:space="preserve"> PAGEREF _Toc465865468 \h </w:instrText>
+          </w:r>
+          <w:r>
+            <w:rPr>
+              <w:noProof/>
+            </w:rPr>
+          </w:r>
+          <w:r>
+            <w:rPr>
+              <w:noProof/>
+            </w:rPr>
+            <w:fldChar w:fldCharType="separate"/>
+          </w:r>
+          <w:r>
+            <w:rPr>
+              <w:noProof/>
+            </w:rPr>
+            <w:t>6</w:t>
+          </w:r>
+          <w:r>
+            <w:rPr>
+              <w:noProof/>
+            </w:rPr>
+            <w:fldChar w:fldCharType="end"/>
+          </w:r>
+        </w:p>
+        <w:p>
+          <w:pPr>
+            <w:pStyle w:val="TOC2"/>
+            <w:tabs>
+              <w:tab w:val="left" w:pos="720"/>
+            </w:tabs>
+            <w:rPr>
+              <w:rFonts w:eastAsiaTheme="minorEastAsia"/>
+              <w:bCs w:val="0"/>
+              <w:noProof/>
+              <w:color w:val="auto"/>
+              <w:sz w:val="24"/>
+              <w:szCs w:val="24"/>
+              <w:lang w:eastAsia="en-US"/>
+            </w:rPr>
+          </w:pPr>
+          <w:r>
+            <w:rPr>
+              <w:noProof/>
+              <w:lang w:eastAsia="en-US"/>
+            </w:rPr>
+            <w:t>3.4</w:t>
+          </w:r>
+          <w:r>
+            <w:rPr>
+              <w:rFonts w:eastAsiaTheme="minorEastAsia"/>
+              <w:bCs w:val="0"/>
+              <w:noProof/>
+              <w:color w:val="auto"/>
+              <w:sz w:val="24"/>
+              <w:szCs w:val="24"/>
+              <w:lang w:eastAsia="en-US"/>
+            </w:rPr>
+            <w:tab/>
+          </w:r>
+          <w:r>
+            <w:rPr>
+              <w:noProof/>
+              <w:lang w:eastAsia="en-US"/>
+            </w:rPr>
+            <w:t>Performance Requirements</w:t>
+          </w:r>
+          <w:r>
+            <w:rPr>
+              <w:noProof/>
+            </w:rPr>
+            <w:tab/>
+          </w:r>
+          <w:r>
+            <w:rPr>
+              <w:noProof/>
+            </w:rPr>
+            <w:fldChar w:fldCharType="begin"/>
+          </w:r>
+          <w:r>
+            <w:rPr>
+              <w:noProof/>
+            </w:rPr>
+            <w:instrText xml:space="preserve"> PAGEREF _Toc465865469 \h </w:instrText>
+          </w:r>
+          <w:r>
+            <w:rPr>
+              <w:noProof/>
+            </w:rPr>
+          </w:r>
+          <w:r>
+            <w:rPr>
+              <w:noProof/>
+            </w:rPr>
+            <w:fldChar w:fldCharType="separate"/>
+          </w:r>
+          <w:r>
+            <w:rPr>
+              <w:noProof/>
+            </w:rPr>
+            <w:t>7</w:t>
+          </w:r>
+          <w:r>
+            <w:rPr>
+              <w:noProof/>
+            </w:rPr>
+            <w:fldChar w:fldCharType="end"/>
+          </w:r>
+        </w:p>
+        <w:p>
+          <w:pPr>
+            <w:pStyle w:val="TOC2"/>
+            <w:tabs>
+              <w:tab w:val="left" w:pos="720"/>
+            </w:tabs>
+            <w:rPr>
+              <w:rFonts w:eastAsiaTheme="minorEastAsia"/>
+              <w:bCs w:val="0"/>
+              <w:noProof/>
+              <w:color w:val="auto"/>
+              <w:sz w:val="24"/>
+              <w:szCs w:val="24"/>
+              <w:lang w:eastAsia="en-US"/>
+            </w:rPr>
+          </w:pPr>
+          <w:r>
+            <w:rPr>
+              <w:noProof/>
+              <w:lang w:eastAsia="en-US"/>
+            </w:rPr>
+            <w:t>3.5</w:t>
+          </w:r>
+          <w:r>
+            <w:rPr>
+              <w:rFonts w:eastAsiaTheme="minorEastAsia"/>
+              <w:bCs w:val="0"/>
+              <w:noProof/>
+              <w:color w:val="auto"/>
+              <w:sz w:val="24"/>
+              <w:szCs w:val="24"/>
+              <w:lang w:eastAsia="en-US"/>
+            </w:rPr>
+            <w:tab/>
+          </w:r>
+          <w:r>
+            <w:rPr>
+              <w:noProof/>
+              <w:lang w:eastAsia="en-US"/>
+            </w:rPr>
+            <w:t>Logical Database Requirements</w:t>
+          </w:r>
+          <w:r>
+            <w:rPr>
+              <w:noProof/>
+            </w:rPr>
+            <w:tab/>
+          </w:r>
+          <w:r>
+            <w:rPr>
+              <w:noProof/>
+            </w:rPr>
+            <w:fldChar w:fldCharType="begin"/>
+          </w:r>
+          <w:r>
+            <w:rPr>
+              <w:noProof/>
+            </w:rPr>
+            <w:instrText xml:space="preserve"> PAGEREF _Toc465865470 \h </w:instrText>
+          </w:r>
+          <w:r>
+            <w:rPr>
+              <w:noProof/>
+            </w:rPr>
+          </w:r>
+          <w:r>
+            <w:rPr>
+              <w:noProof/>
+            </w:rPr>
+            <w:fldChar w:fldCharType="separate"/>
+          </w:r>
+          <w:r>
+            <w:rPr>
+              <w:noProof/>
+            </w:rPr>
+            <w:t>7</w:t>
+          </w:r>
+          <w:r>
+            <w:rPr>
+              <w:noProof/>
+            </w:rPr>
+            <w:fldChar w:fldCharType="end"/>
+          </w:r>
+        </w:p>
+        <w:p>
+          <w:pPr>
+            <w:pStyle w:val="TOC2"/>
+            <w:tabs>
+              <w:tab w:val="left" w:pos="720"/>
+            </w:tabs>
+            <w:rPr>
+              <w:rFonts w:eastAsiaTheme="minorEastAsia"/>
+              <w:bCs w:val="0"/>
+              <w:noProof/>
+              <w:color w:val="auto"/>
+              <w:sz w:val="24"/>
+              <w:szCs w:val="24"/>
+              <w:lang w:eastAsia="en-US"/>
+            </w:rPr>
+          </w:pPr>
+          <w:r>
+            <w:rPr>
+              <w:noProof/>
+              <w:lang w:eastAsia="en-US"/>
+            </w:rPr>
+            <w:t>3.6</w:t>
+          </w:r>
+          <w:r>
+            <w:rPr>
+              <w:rFonts w:eastAsiaTheme="minorEastAsia"/>
+              <w:bCs w:val="0"/>
+              <w:noProof/>
+              <w:color w:val="auto"/>
+              <w:sz w:val="24"/>
+              <w:szCs w:val="24"/>
+              <w:lang w:eastAsia="en-US"/>
+            </w:rPr>
+            <w:tab/>
+          </w:r>
+          <w:r>
+            <w:rPr>
+              <w:noProof/>
+              <w:lang w:eastAsia="en-US"/>
+            </w:rPr>
+            <w:t>Software System Attributes</w:t>
+          </w:r>
+          <w:r>
+            <w:rPr>
+              <w:noProof/>
+            </w:rPr>
+            <w:tab/>
+          </w:r>
+          <w:r>
+            <w:rPr>
+              <w:noProof/>
+            </w:rPr>
+            <w:fldChar w:fldCharType="begin"/>
+          </w:r>
+          <w:r>
+            <w:rPr>
+              <w:noProof/>
+            </w:rPr>
+            <w:instrText xml:space="preserve"> PAGEREF _Toc465865471 \h </w:instrText>
           </w:r>
           <w:r>
             <w:rPr>
@@ -2400,7 +2394,7 @@
               <w:noProof/>
               <w:lang w:eastAsia="en-US"/>
             </w:rPr>
-            <w:t>3.7.2</w:t>
+            <w:t>3.6.1</w:t>
           </w:r>
           <w:r>
             <w:rPr>
@@ -2418,7 +2412,7 @@
               <w:noProof/>
               <w:lang w:eastAsia="en-US"/>
             </w:rPr>
-            <w:t>Security</w:t>
+            <w:t>Availability</w:t>
           </w:r>
           <w:r>
             <w:rPr>
@@ -2436,7 +2430,7 @@
             <w:rPr>
               <w:noProof/>
             </w:rPr>
-            <w:instrText xml:space="preserve"> PAGEREF _Toc465856721 \h </w:instrText>
+            <w:instrText xml:space="preserve"> PAGEREF _Toc465865472 \h </w:instrText>
           </w:r>
           <w:r>
             <w:rPr>
@@ -2483,7 +2477,7 @@
               <w:noProof/>
               <w:lang w:eastAsia="en-US"/>
             </w:rPr>
-            <w:t>3.7.3</w:t>
+            <w:t>3.6.2</w:t>
           </w:r>
           <w:r>
             <w:rPr>
@@ -2501,7 +2495,7 @@
               <w:noProof/>
               <w:lang w:eastAsia="en-US"/>
             </w:rPr>
-            <w:t>Maintainability</w:t>
+            <w:t>Security</w:t>
           </w:r>
           <w:r>
             <w:rPr>
@@ -2519,7 +2513,7 @@
             <w:rPr>
               <w:noProof/>
             </w:rPr>
-            <w:instrText xml:space="preserve"> PAGEREF _Toc465856722 \h </w:instrText>
+            <w:instrText xml:space="preserve"> PAGEREF _Toc465865473 \h </w:instrText>
           </w:r>
           <w:r>
             <w:rPr>
@@ -2566,7 +2560,7 @@
               <w:noProof/>
               <w:lang w:eastAsia="en-US"/>
             </w:rPr>
-            <w:t>3.7.4</w:t>
+            <w:t>3.6.3</w:t>
           </w:r>
           <w:r>
             <w:rPr>
@@ -2584,6 +2578,89 @@
               <w:noProof/>
               <w:lang w:eastAsia="en-US"/>
             </w:rPr>
+            <w:t>Maintainability</w:t>
+          </w:r>
+          <w:r>
+            <w:rPr>
+              <w:noProof/>
+            </w:rPr>
+            <w:tab/>
+          </w:r>
+          <w:r>
+            <w:rPr>
+              <w:noProof/>
+            </w:rPr>
+            <w:fldChar w:fldCharType="begin"/>
+          </w:r>
+          <w:r>
+            <w:rPr>
+              <w:noProof/>
+            </w:rPr>
+            <w:instrText xml:space="preserve"> PAGEREF _Toc465865474 \h </w:instrText>
+          </w:r>
+          <w:r>
+            <w:rPr>
+              <w:noProof/>
+            </w:rPr>
+          </w:r>
+          <w:r>
+            <w:rPr>
+              <w:noProof/>
+            </w:rPr>
+            <w:fldChar w:fldCharType="separate"/>
+          </w:r>
+          <w:r>
+            <w:rPr>
+              <w:noProof/>
+            </w:rPr>
+            <w:t>7</w:t>
+          </w:r>
+          <w:r>
+            <w:rPr>
+              <w:noProof/>
+            </w:rPr>
+            <w:fldChar w:fldCharType="end"/>
+          </w:r>
+        </w:p>
+        <w:p>
+          <w:pPr>
+            <w:pStyle w:val="TOC3"/>
+            <w:tabs>
+              <w:tab w:val="left" w:pos="1200"/>
+              <w:tab w:val="right" w:leader="dot" w:pos="8630"/>
+            </w:tabs>
+            <w:rPr>
+              <w:rFonts w:eastAsiaTheme="minorEastAsia"/>
+              <w:noProof/>
+              <w:color w:val="auto"/>
+              <w:sz w:val="24"/>
+              <w:lang w:eastAsia="en-US"/>
+            </w:rPr>
+          </w:pPr>
+          <w:r>
+            <w:rPr>
+              <w:rFonts w:eastAsia="Times New Roman"/>
+              <w:noProof/>
+              <w:lang w:eastAsia="en-US"/>
+            </w:rPr>
+            <w:t>3.6.4</w:t>
+          </w:r>
+          <w:r>
+            <w:rPr>
+              <w:rFonts w:eastAsiaTheme="minorEastAsia"/>
+              <w:noProof/>
+              <w:color w:val="auto"/>
+              <w:sz w:val="24"/>
+              <w:lang w:eastAsia="en-US"/>
+            </w:rPr>
+            <w:tab/>
+          </w:r>
+          <w:r>
+            <w:rPr>
+              <w:rFonts w:eastAsia="Times New Roman"/>
+              <w:noProof/>
+              <w:lang w:eastAsia="en-US"/>
+            </w:rPr>
             <w:t>Portability</w:t>
           </w:r>
           <w:r>
@@ -2602,7 +2679,7 @@
             <w:rPr>
               <w:noProof/>
             </w:rPr>
-            <w:instrText xml:space="preserve"> PAGEREF _Toc465856723 \h </w:instrText>
+            <w:instrText xml:space="preserve"> PAGEREF _Toc465865475 \h </w:instrText>
           </w:r>
           <w:r>
             <w:rPr>
@@ -2661,7 +2738,7 @@
       <w:pPr>
         <w:pStyle w:val="Heading1"/>
       </w:pPr>
-      <w:bookmarkStart w:id="1" w:name="_Toc465856694"/>
+      <w:bookmarkStart w:id="1" w:name="_Toc465865445"/>
       <w:r>
         <w:lastRenderedPageBreak/>
         <w:t>Introduction</w:t>
@@ -2672,7 +2749,7 @@
       <w:pPr>
         <w:pStyle w:val="Heading2"/>
       </w:pPr>
-      <w:bookmarkStart w:id="2" w:name="_Toc465856695"/>
+      <w:bookmarkStart w:id="2" w:name="_Toc465865446"/>
       <w:r>
         <w:t>Purpose</w:t>
       </w:r>
@@ -2692,7 +2769,19 @@
         <w:t xml:space="preserve"> that will capture SMDR telephone records from</w:t>
       </w:r>
       <w:r>
-        <w:t xml:space="preserve"> telephone system.  The TCS is destined to replace an existing </w:t>
+        <w:t xml:space="preserve"> </w:t>
+      </w:r>
+      <w:r>
+        <w:t xml:space="preserve">a </w:t>
+      </w:r>
+      <w:r>
+        <w:t xml:space="preserve">telephone </w:t>
+      </w:r>
+      <w:r>
+        <w:t>exchange</w:t>
+      </w:r>
+      <w:r>
+        <w:t xml:space="preserve">.  The TCS is destined to replace an existing </w:t>
       </w:r>
       <w:r>
         <w:t xml:space="preserve">Telecom Management System (TMS), </w:t>
@@ -2708,7 +2797,7 @@
       <w:pPr>
         <w:pStyle w:val="Heading2"/>
       </w:pPr>
-      <w:bookmarkStart w:id="3" w:name="_Toc465856696"/>
+      <w:bookmarkStart w:id="3" w:name="_Toc465865447"/>
       <w:r>
         <w:t>Definitions</w:t>
       </w:r>
@@ -2974,7 +3063,7 @@
       <w:pPr>
         <w:pStyle w:val="Heading2"/>
       </w:pPr>
-      <w:bookmarkStart w:id="4" w:name="_Toc465856697"/>
+      <w:bookmarkStart w:id="4" w:name="_Toc465865448"/>
       <w:r>
         <w:t>References</w:t>
       </w:r>
@@ -3004,20 +3093,45 @@
           <w:ilvl w:val="0"/>
           <w:numId w:val="29"/>
         </w:numPr>
-      </w:pPr>
-      <w:r>
+        <w:rPr>
+          <w:rStyle w:val="Hyperlink"/>
+        </w:rPr>
+      </w:pPr>
+      <w:r>
+        <w:fldChar w:fldCharType="begin"/>
+      </w:r>
+      <w:r>
+        <w:instrText xml:space="preserve"> HYPERLINK "TCS Test Management Plan.docx" </w:instrText>
+      </w:r>
+      <w:r>
+        <w:fldChar w:fldCharType="separate"/>
+      </w:r>
+      <w:r>
+        <w:rPr>
+          <w:rStyle w:val="Hyperlink"/>
+        </w:rPr>
         <w:t xml:space="preserve">Telephony Capture Service </w:t>
       </w:r>
       <w:r>
+        <w:rPr>
+          <w:rStyle w:val="Hyperlink"/>
+        </w:rPr>
         <w:t>Test Management Plan</w:t>
       </w:r>
     </w:p>
-    <w:p/>
+    <w:p>
+      <w:r>
+        <w:rPr>
+          <w:i/>
+        </w:rPr>
+        <w:fldChar w:fldCharType="end"/>
+      </w:r>
+    </w:p>
     <w:p>
       <w:pPr>
         <w:pStyle w:val="Heading1"/>
       </w:pPr>
-      <w:bookmarkStart w:id="5" w:name="_Toc465856698"/>
+      <w:bookmarkStart w:id="5" w:name="_Toc465865449"/>
       <w:r>
         <w:lastRenderedPageBreak/>
         <w:t>Overall Description</w:t>
@@ -3031,7 +3145,7 @@
           <w:lang w:eastAsia="en-US"/>
         </w:rPr>
       </w:pPr>
-      <w:bookmarkStart w:id="6" w:name="_Toc465856699"/>
+      <w:bookmarkStart w:id="6" w:name="_Toc465865450"/>
       <w:r>
         <w:rPr>
           <w:lang w:eastAsia="en-US"/>
@@ -3060,7 +3174,7 @@
           <w:lang w:eastAsia="en-US"/>
         </w:rPr>
       </w:pPr>
-      <w:bookmarkStart w:id="7" w:name="_Toc465856700"/>
+      <w:bookmarkStart w:id="7" w:name="_Toc465865451"/>
       <w:r>
         <w:rPr>
           <w:rFonts w:eastAsia="Times New Roman"/>
@@ -3080,7 +3194,13 @@
         <w:rPr>
           <w:lang w:eastAsia="en-US"/>
         </w:rPr>
-        <w:t>The TCS has 3 external interfaces:</w:t>
+        <w:t>Th</w:t>
+      </w:r>
+      <w:r>
+        <w:rPr>
+          <w:lang w:eastAsia="en-US"/>
+        </w:rPr>
+        <w:t>e TCS has 3 external interfaces, one is an input interface and two others are output interfaces.</w:t>
       </w:r>
     </w:p>
     <w:p>
@@ -3098,37 +3218,13 @@
         <w:rPr>
           <w:lang w:eastAsia="en-US"/>
         </w:rPr>
-        <w:t>A telephone exchange system, which prov</w:t>
+        <w:t xml:space="preserve">An input stream of SMDR messages from a Telephone Exchange (TX).  </w:t>
       </w:r>
       <w:r>
         <w:rPr>
           <w:lang w:eastAsia="en-US"/>
         </w:rPr>
-        <w:t xml:space="preserve">ides an input </w:t>
-      </w:r>
-      <w:r>
-        <w:rPr>
-          <w:lang w:eastAsia="en-US"/>
-        </w:rPr>
-        <w:t xml:space="preserve">stream </w:t>
-      </w:r>
-      <w:r>
-        <w:rPr>
-          <w:lang w:eastAsia="en-US"/>
-        </w:rPr>
-        <w:t xml:space="preserve">of </w:t>
-      </w:r>
-      <w:r>
-        <w:rPr>
-          <w:lang w:eastAsia="en-US"/>
-        </w:rPr>
-        <w:t>messages via TCP/IP.</w:t>
-      </w:r>
-      <w:r>
-        <w:rPr>
-          <w:lang w:eastAsia="en-US"/>
-        </w:rPr>
-        <w:t xml:space="preserve">  Included in this stream are the SMDR records (other messages other than SMDR records flow on this circuit, although the main TCS function is exclusively interested in SMDR messages).</w:t>
+        <w:t>Note: this input stream also provides other unrelated messages, other than SMDR messages, hence, one of the TCS’s responsibilities is to filter-in only SMDR messages and filter-out all others.</w:t>
       </w:r>
     </w:p>
     <w:p>
@@ -3166,6 +3262,12 @@
         </w:rPr>
         <w:t xml:space="preserve"> (TMS).</w:t>
       </w:r>
+      <w:r>
+        <w:rPr>
+          <w:lang w:eastAsia="en-US"/>
+        </w:rPr>
+        <w:t xml:space="preserve">  This input is optionally active.</w:t>
+      </w:r>
     </w:p>
     <w:p>
       <w:pPr>
@@ -3182,7 +3284,13 @@
         <w:rPr>
           <w:lang w:eastAsia="en-US"/>
         </w:rPr>
-        <w:t>An output interface to a relational database, PostgreSQL.</w:t>
+        <w:t xml:space="preserve">An output interface to a </w:t>
+      </w:r>
+      <w:r>
+        <w:rPr>
+          <w:lang w:eastAsia="en-US"/>
+        </w:rPr>
+        <w:t>relational database.</w:t>
       </w:r>
     </w:p>
     <w:p>
@@ -3193,11 +3301,13 @@
           <w:numId w:val="24"/>
         </w:numPr>
         <w:rPr>
+          <w:highlight w:val="yellow"/>
           <w:lang w:eastAsia="en-US"/>
         </w:rPr>
       </w:pPr>
       <w:r>
         <w:rPr>
+          <w:highlight w:val="yellow"/>
           <w:lang w:eastAsia="en-US"/>
         </w:rPr>
         <w:t>An interface to the Windows Service Control Manager (SCM) which, when configured correctly, will restart the TCS upon reboot, restart it should it about; the SCM also provides an interface to allow a manual shutdown and restarting of the TCS.</w:t>
@@ -3211,7 +3321,7 @@
           <w:lang w:eastAsia="en-US"/>
         </w:rPr>
       </w:pPr>
-      <w:bookmarkStart w:id="8" w:name="_Toc465856701"/>
+      <w:bookmarkStart w:id="8" w:name="_Toc465865452"/>
       <w:r>
         <w:rPr>
           <w:rFonts w:eastAsia="Times New Roman"/>
@@ -3223,13 +3333,49 @@
     </w:p>
     <w:p>
       <w:r>
-        <w:t xml:space="preserve">The TCS receives SMDR messages from the telephone exchange and must direct them both to the TMS and PostgreSQL, but either or both of these may not be available and hence it is possible that data may be queued for a considerable period.  Further, queued data must be persisted should the TCS itself crash or otherwise needs to be </w:t>
-      </w:r>
-      <w:r>
-        <w:t>shut down</w:t>
-      </w:r>
-      <w:r>
-        <w:t xml:space="preserve"> and restarted for some reason.  The selected queuing service, </w:t>
+        <w:t xml:space="preserve">The TCS receives SMDR messages from </w:t>
+      </w:r>
+      <w:r>
+        <w:t>the</w:t>
+      </w:r>
+      <w:r>
+        <w:t xml:space="preserve"> </w:t>
+      </w:r>
+      <w:r>
+        <w:t>Telephone Exchange</w:t>
+      </w:r>
+      <w:r>
+        <w:t xml:space="preserve"> and must direct them both to the TMS and </w:t>
+      </w:r>
+      <w:r>
+        <w:t>the database</w:t>
+      </w:r>
+      <w:r>
+        <w:t xml:space="preserve">, but either or both of these may not be available and hence </w:t>
+      </w:r>
+      <w:r>
+        <w:t xml:space="preserve">data destined for these output interfaces </w:t>
+      </w:r>
+      <w:r>
+        <w:t xml:space="preserve">may be queued </w:t>
+      </w:r>
+      <w:r>
+        <w:t xml:space="preserve">until such time that the TMS and / or the database are once again available.  </w:t>
+      </w:r>
+      <w:r>
+        <w:t xml:space="preserve">Further, queued data must be persisted should the TCS itself </w:t>
+      </w:r>
+      <w:r>
+        <w:t>fail</w:t>
+      </w:r>
+      <w:r>
+        <w:t xml:space="preserve"> or otherwise needs to be restarted</w:t>
+      </w:r>
+      <w:r>
+        <w:t xml:space="preserve">.  </w:t>
+      </w:r>
+      <w:r>
+        <w:t xml:space="preserve">The selected queuing service, </w:t>
       </w:r>
       <w:hyperlink r:id="rId16" w:history="1">
         <w:r>
@@ -3249,16 +3395,21 @@
         <w:t xml:space="preserve"> configured </w:t>
       </w:r>
       <w:r>
-        <w:t>currently</w:t>
+        <w:t>correctly</w:t>
       </w:r>
       <w:r>
         <w:t>).</w:t>
       </w:r>
     </w:p>
     <w:p>
+      <w:pPr>
+        <w:pStyle w:val="Heading3"/>
+      </w:pPr>
+      <w:bookmarkStart w:id="9" w:name="_Toc465865453"/>
       <w:r>
         <w:t>Software Interfaces</w:t>
       </w:r>
+      <w:bookmarkEnd w:id="9"/>
     </w:p>
     <w:p>
       <w:pPr>
@@ -3267,8 +3418,14 @@
           <w:ilvl w:val="0"/>
           <w:numId w:val="26"/>
         </w:numPr>
-      </w:pPr>
-      <w:r>
+        <w:rPr>
+          <w:highlight w:val="yellow"/>
+        </w:rPr>
+      </w:pPr>
+      <w:r>
+        <w:rPr>
+          <w:highlight w:val="yellow"/>
+        </w:rPr>
         <w:t>Docker</w:t>
       </w:r>
     </w:p>
@@ -3276,11 +3433,12 @@
       <w:pPr>
         <w:pStyle w:val="Heading3"/>
       </w:pPr>
-      <w:bookmarkStart w:id="9" w:name="_Toc465856702"/>
-      <w:r>
+      <w:bookmarkStart w:id="10" w:name="_Toc465865454"/>
+      <w:r>
+        <w:lastRenderedPageBreak/>
         <w:t>User Interface</w:t>
       </w:r>
-      <w:bookmarkEnd w:id="9"/>
+      <w:bookmarkEnd w:id="10"/>
     </w:p>
     <w:p>
       <w:r>
@@ -3296,8 +3454,18 @@
         </w:numPr>
       </w:pPr>
       <w:r>
-        <w:lastRenderedPageBreak/>
         <w:t>A means to both view and edit deployment characteristics.  This involves a manual text editor of the so-called Dockerfile that will be provided as part of this project.</w:t>
+      </w:r>
+      <w:r>
+        <w:t xml:space="preserve">  Should the TCS ever need to be move to need to a new platform, the </w:t>
+      </w:r>
+      <w:proofErr w:type="spellStart"/>
+      <w:r>
+        <w:t>Dockerfile</w:t>
+      </w:r>
+      <w:proofErr w:type="spellEnd"/>
+      <w:r>
+        <w:t xml:space="preserve"> will need to be modified (using a simple editor).</w:t>
       </w:r>
     </w:p>
     <w:p>
@@ -3324,10 +3492,101 @@
         </w:numPr>
       </w:pPr>
       <w:r>
-        <w:t>A means to edit various database configuration parameters and tables as required and according to documentation (which is a project deliverable).</w:t>
-      </w:r>
-    </w:p>
-    <w:p/>
+        <w:t>A means to edit various database configuration parameters and tables as required and according to</w:t>
+      </w:r>
+      <w:r>
+        <w:t xml:space="preserve"> project</w:t>
+      </w:r>
+      <w:r>
+        <w:t xml:space="preserve"> documentation (which is a project deliverable).</w:t>
+      </w:r>
+    </w:p>
+    <w:p>
+      <w:pPr>
+        <w:pStyle w:val="Heading2"/>
+      </w:pPr>
+      <w:bookmarkStart w:id="11" w:name="_Toc465865455"/>
+      <w:r>
+        <w:t>Project Deliverables</w:t>
+      </w:r>
+      <w:bookmarkEnd w:id="11"/>
+    </w:p>
+    <w:p>
+      <w:r>
+        <w:t xml:space="preserve">All of the </w:t>
+      </w:r>
+      <w:r>
+        <w:t>following to be delivered via a GitHub account (complete details to be found in the GitHub README.md file).</w:t>
+      </w:r>
+    </w:p>
+    <w:p>
+      <w:pPr>
+        <w:pStyle w:val="ListParagraph"/>
+        <w:numPr>
+          <w:ilvl w:val="0"/>
+          <w:numId w:val="26"/>
+        </w:numPr>
+      </w:pPr>
+      <w:r>
+        <w:t>NodeJS source code (written in TypeScript)</w:t>
+      </w:r>
+    </w:p>
+    <w:p>
+      <w:pPr>
+        <w:pStyle w:val="ListParagraph"/>
+        <w:numPr>
+          <w:ilvl w:val="0"/>
+          <w:numId w:val="26"/>
+        </w:numPr>
+      </w:pPr>
+      <w:r>
+        <w:t xml:space="preserve">Executable JavaScript code (as </w:t>
+      </w:r>
+      <w:proofErr w:type="spellStart"/>
+      <w:r>
+        <w:t>transpiled</w:t>
+      </w:r>
+      <w:proofErr w:type="spellEnd"/>
+      <w:r>
+        <w:t xml:space="preserve"> by TypeScript)</w:t>
+      </w:r>
+    </w:p>
+    <w:p>
+      <w:pPr>
+        <w:pStyle w:val="ListParagraph"/>
+        <w:numPr>
+          <w:ilvl w:val="0"/>
+          <w:numId w:val="26"/>
+        </w:numPr>
+      </w:pPr>
+      <w:r>
+        <w:t>Projects documents (such as this one)</w:t>
+      </w:r>
+    </w:p>
+    <w:p>
+      <w:pPr>
+        <w:pStyle w:val="ListParagraph"/>
+        <w:numPr>
+          <w:ilvl w:val="0"/>
+          <w:numId w:val="26"/>
+        </w:numPr>
+      </w:pPr>
+      <w:r>
+        <w:t>User documentation for configuring the TCS at the application level.</w:t>
+      </w:r>
+    </w:p>
+    <w:p>
+      <w:pPr>
+        <w:pStyle w:val="ListParagraph"/>
+        <w:numPr>
+          <w:ilvl w:val="0"/>
+          <w:numId w:val="26"/>
+        </w:numPr>
+      </w:pPr>
+      <w:r>
+        <w:t>User documentation for configuring the TCS at the system (or technical) level.</w:t>
+      </w:r>
+    </w:p>
     <w:p>
       <w:pPr>
         <w:pStyle w:val="Heading2"/>
@@ -3335,7 +3594,7 @@
           <w:lang w:eastAsia="en-US"/>
         </w:rPr>
       </w:pPr>
-      <w:bookmarkStart w:id="10" w:name="_Toc465856703"/>
+      <w:bookmarkStart w:id="12" w:name="_Toc465865456"/>
       <w:r>
         <w:rPr>
           <w:lang w:eastAsia="en-US"/>
@@ -3348,7 +3607,7 @@
         </w:rPr>
         <w:t>onstraints</w:t>
       </w:r>
-      <w:bookmarkEnd w:id="10"/>
+      <w:bookmarkEnd w:id="12"/>
       <w:r>
         <w:rPr>
           <w:lang w:eastAsia="en-US"/>
@@ -3364,7 +3623,7 @@
           <w:lang w:eastAsia="en-US"/>
         </w:rPr>
       </w:pPr>
-      <w:bookmarkStart w:id="11" w:name="_Toc465856704"/>
+      <w:bookmarkStart w:id="13" w:name="_Toc465865457"/>
       <w:r>
         <w:rPr>
           <w:rFonts w:eastAsia="Times New Roman"/>
@@ -3372,7 +3631,7 @@
         </w:rPr>
         <w:t>Technical</w:t>
       </w:r>
-      <w:bookmarkEnd w:id="11"/>
+      <w:bookmarkEnd w:id="13"/>
     </w:p>
     <w:p>
       <w:pPr>
@@ -3452,15 +3711,16 @@
           <w:lang w:eastAsia="en-US"/>
         </w:rPr>
       </w:pPr>
-      <w:bookmarkStart w:id="12" w:name="_Toc465856705"/>
+      <w:bookmarkStart w:id="14" w:name="_Toc465865458"/>
       <w:r>
         <w:rPr>
           <w:rFonts w:eastAsia="Times New Roman"/>
           <w:lang w:eastAsia="en-US"/>
         </w:rPr>
+        <w:lastRenderedPageBreak/>
         <w:t>Operations</w:t>
       </w:r>
-      <w:bookmarkEnd w:id="12"/>
+      <w:bookmarkEnd w:id="14"/>
     </w:p>
     <w:p>
       <w:proofErr w:type="spellStart"/>
@@ -3477,7 +3737,7 @@
           <w:lang w:eastAsia="en-US"/>
         </w:rPr>
       </w:pPr>
-      <w:bookmarkStart w:id="13" w:name="_Toc465856706"/>
+      <w:bookmarkStart w:id="15" w:name="_Toc465865459"/>
       <w:r>
         <w:rPr>
           <w:lang w:eastAsia="en-US"/>
@@ -3490,7 +3750,7 @@
         </w:rPr>
         <w:t>unctions</w:t>
       </w:r>
-      <w:bookmarkEnd w:id="13"/>
+      <w:bookmarkEnd w:id="15"/>
     </w:p>
     <w:p>
       <w:pPr>
@@ -3506,7 +3766,7 @@
           <w:lang w:eastAsia="en-US"/>
         </w:rPr>
       </w:pPr>
-      <w:bookmarkStart w:id="14" w:name="_Toc465856707"/>
+      <w:bookmarkStart w:id="16" w:name="_Toc465865460"/>
       <w:r>
         <w:rPr>
           <w:lang w:eastAsia="en-US"/>
@@ -3519,14 +3779,14 @@
         </w:rPr>
         <w:t>haracteristics</w:t>
       </w:r>
-      <w:bookmarkEnd w:id="14"/>
+      <w:bookmarkEnd w:id="16"/>
     </w:p>
     <w:p>
       <w:r>
         <w:t>The users of the TCS are technical personnel</w:t>
       </w:r>
       <w:r>
-        <w:t xml:space="preserve"> who are well familiar with the environment within which the TCS runs.</w:t>
+        <w:t xml:space="preserve"> who are familiar with the environment within which the TCS runs.</w:t>
       </w:r>
     </w:p>
     <w:p>
@@ -3536,7 +3796,7 @@
           <w:lang w:eastAsia="en-US"/>
         </w:rPr>
       </w:pPr>
-      <w:bookmarkStart w:id="15" w:name="_Toc465856708"/>
+      <w:bookmarkStart w:id="17" w:name="_Toc465865461"/>
       <w:r>
         <w:rPr>
           <w:lang w:eastAsia="en-US"/>
@@ -3549,7 +3809,7 @@
         </w:rPr>
         <w:t>ependencies</w:t>
       </w:r>
-      <w:bookmarkEnd w:id="15"/>
+      <w:bookmarkEnd w:id="17"/>
     </w:p>
     <w:p/>
     <w:p>
@@ -3560,7 +3820,7 @@
           <w:lang w:eastAsia="en-US"/>
         </w:rPr>
       </w:pPr>
-      <w:bookmarkStart w:id="16" w:name="_Toc465856709"/>
+      <w:bookmarkStart w:id="18" w:name="_Toc465865462"/>
       <w:r>
         <w:rPr>
           <w:rFonts w:eastAsia="Times New Roman"/>
@@ -3576,7 +3836,7 @@
         </w:rPr>
         <w:t>equirements</w:t>
       </w:r>
-      <w:bookmarkEnd w:id="16"/>
+      <w:bookmarkEnd w:id="18"/>
       <w:r>
         <w:rPr>
           <w:rFonts w:eastAsia="Times New Roman"/>
@@ -3592,12 +3852,12 @@
           <w:lang w:eastAsia="en-US"/>
         </w:rPr>
       </w:pPr>
-      <w:bookmarkStart w:id="17" w:name="_Toc465856710"/>
+      <w:bookmarkStart w:id="19" w:name="_Toc465865463"/>
       <w:r>
         <w:rPr>
           <w:lang w:eastAsia="en-US"/>
         </w:rPr>
-        <w:t>External Interface R</w:t>
+        <w:t>Functional R</w:t>
       </w:r>
       <w:r>
         <w:rPr>
@@ -3605,40 +3865,7 @@
         </w:rPr>
         <w:t>equirements</w:t>
       </w:r>
-      <w:bookmarkEnd w:id="17"/>
-    </w:p>
-    <w:p>
-      <w:r>
-        <w:t>The TCS shall s</w:t>
-      </w:r>
-      <w:r>
-        <w:t>upport an Interface to the Windows Services Control Manager</w:t>
-      </w:r>
-      <w:r>
-        <w:t>, so that the</w:t>
-      </w:r>
-    </w:p>
-    <w:p>
-      <w:pPr>
-        <w:pStyle w:val="Heading2"/>
-        <w:rPr>
-          <w:lang w:eastAsia="en-US"/>
-        </w:rPr>
-      </w:pPr>
-      <w:bookmarkStart w:id="18" w:name="_Toc465856711"/>
-      <w:r>
-        <w:rPr>
-          <w:lang w:eastAsia="en-US"/>
-        </w:rPr>
-        <w:t>Functional R</w:t>
-      </w:r>
-      <w:r>
-        <w:rPr>
-          <w:lang w:eastAsia="en-US"/>
-        </w:rPr>
-        <w:t>equirements</w:t>
-      </w:r>
-      <w:bookmarkEnd w:id="18"/>
+      <w:bookmarkEnd w:id="19"/>
     </w:p>
     <w:p>
       <w:r>
@@ -3783,7 +4010,7 @@
       <w:pPr>
         <w:pStyle w:val="Heading2"/>
       </w:pPr>
-      <w:bookmarkStart w:id="19" w:name="_Toc465856712"/>
+      <w:bookmarkStart w:id="20" w:name="_Toc465865464"/>
       <w:r>
         <w:t xml:space="preserve">Test </w:t>
       </w:r>
@@ -3796,7 +4023,7 @@
       <w:r>
         <w:t>Requirements</w:t>
       </w:r>
-      <w:bookmarkEnd w:id="19"/>
+      <w:bookmarkEnd w:id="20"/>
     </w:p>
     <w:p>
       <w:r>
@@ -3807,12 +4034,11 @@
       <w:pPr>
         <w:pStyle w:val="Heading3"/>
       </w:pPr>
-      <w:bookmarkStart w:id="20" w:name="_Toc465856713"/>
-      <w:r>
-        <w:lastRenderedPageBreak/>
+      <w:bookmarkStart w:id="21" w:name="_Toc465865465"/>
+      <w:r>
         <w:t>Create Test SMDR File Generator</w:t>
       </w:r>
-      <w:bookmarkEnd w:id="20"/>
+      <w:bookmarkEnd w:id="21"/>
     </w:p>
     <w:p>
       <w:pPr>
@@ -3831,7 +4057,11 @@
       </w:r>
       <w:proofErr w:type="gramEnd"/>
       <w:r>
-        <w:t>rwyymmdd.001’) and output corresponding test files that can be used later for offsite use (these output files have the naming structure ‘test_rwhhmmdd.001’).</w:t>
+        <w:t xml:space="preserve">rwyymmdd.001’) and output corresponding test </w:t>
+      </w:r>
+      <w:r>
+        <w:lastRenderedPageBreak/>
+        <w:t>files that can be used later for offsite use (these output files have the naming structure ‘test_rwhhmmdd.001’).</w:t>
       </w:r>
     </w:p>
     <w:p>
@@ -3867,7 +4097,7 @@
       <w:pPr>
         <w:pStyle w:val="Heading3"/>
       </w:pPr>
-      <w:bookmarkStart w:id="21" w:name="_Toc465856714"/>
+      <w:bookmarkStart w:id="22" w:name="_Toc465865466"/>
       <w:r>
         <w:t xml:space="preserve">Telephone </w:t>
       </w:r>
@@ -3877,7 +4107,7 @@
       <w:r>
         <w:t>Simulator</w:t>
       </w:r>
-      <w:bookmarkEnd w:id="21"/>
+      <w:bookmarkEnd w:id="22"/>
     </w:p>
     <w:p>
       <w:r>
@@ -3962,25 +4192,24 @@
       <w:pPr>
         <w:pStyle w:val="Heading3"/>
       </w:pPr>
-      <w:bookmarkStart w:id="22" w:name="_Toc465856715"/>
-      <w:r>
-        <w:lastRenderedPageBreak/>
+      <w:bookmarkStart w:id="23" w:name="_Toc465865467"/>
+      <w:r>
         <w:t>Tel</w:t>
       </w:r>
       <w:r>
         <w:t>ecom Management System Simulator</w:t>
       </w:r>
-      <w:bookmarkEnd w:id="22"/>
+      <w:bookmarkEnd w:id="23"/>
     </w:p>
     <w:p>
       <w:pPr>
         <w:pStyle w:val="Heading2"/>
       </w:pPr>
-      <w:bookmarkStart w:id="23" w:name="_Toc465856716"/>
+      <w:bookmarkStart w:id="24" w:name="_Toc465865468"/>
       <w:r>
         <w:t>Test Requirements</w:t>
       </w:r>
-      <w:bookmarkEnd w:id="23"/>
+      <w:bookmarkEnd w:id="24"/>
     </w:p>
     <w:p>
       <w:r>
@@ -4004,6 +4233,7 @@
         <w:rPr>
           <w:b/>
         </w:rPr>
+        <w:lastRenderedPageBreak/>
         <w:t>Test Management</w:t>
       </w:r>
       <w:r>
@@ -4034,7 +4264,7 @@
           <w:lang w:eastAsia="en-US"/>
         </w:rPr>
       </w:pPr>
-      <w:bookmarkStart w:id="24" w:name="_Toc465856717"/>
+      <w:bookmarkStart w:id="25" w:name="_Toc465865469"/>
       <w:r>
         <w:rPr>
           <w:lang w:eastAsia="en-US"/>
@@ -4047,7 +4277,7 @@
         </w:rPr>
         <w:t>equirements</w:t>
       </w:r>
-      <w:bookmarkEnd w:id="24"/>
+      <w:bookmarkEnd w:id="25"/>
     </w:p>
     <w:p>
       <w:r>
@@ -4130,7 +4360,7 @@
           <w:lang w:eastAsia="en-US"/>
         </w:rPr>
       </w:pPr>
-      <w:bookmarkStart w:id="25" w:name="_Toc465856718"/>
+      <w:bookmarkStart w:id="26" w:name="_Toc465865470"/>
       <w:r>
         <w:rPr>
           <w:lang w:eastAsia="en-US"/>
@@ -4149,7 +4379,7 @@
         </w:rPr>
         <w:t>s</w:t>
       </w:r>
-      <w:bookmarkEnd w:id="25"/>
+      <w:bookmarkEnd w:id="26"/>
     </w:p>
     <w:p>
       <w:pPr>
@@ -4165,12 +4395,11 @@
           <w:lang w:eastAsia="en-US"/>
         </w:rPr>
       </w:pPr>
-      <w:bookmarkStart w:id="26" w:name="_Toc465856719"/>
+      <w:bookmarkStart w:id="27" w:name="_Toc465865471"/>
       <w:r>
         <w:rPr>
           <w:lang w:eastAsia="en-US"/>
         </w:rPr>
-        <w:lastRenderedPageBreak/>
         <w:t>Software System A</w:t>
       </w:r>
       <w:r>
@@ -4179,7 +4408,7 @@
         </w:rPr>
         <w:t>ttributes</w:t>
       </w:r>
-      <w:bookmarkEnd w:id="26"/>
+      <w:bookmarkEnd w:id="27"/>
     </w:p>
     <w:p>
       <w:pPr>
@@ -4189,7 +4418,7 @@
           <w:lang w:eastAsia="en-US"/>
         </w:rPr>
       </w:pPr>
-      <w:bookmarkStart w:id="27" w:name="_Toc465856720"/>
+      <w:bookmarkStart w:id="28" w:name="_Toc465865472"/>
       <w:r>
         <w:rPr>
           <w:rFonts w:eastAsia="Times New Roman"/>
@@ -4197,7 +4426,7 @@
         </w:rPr>
         <w:t>Availability</w:t>
       </w:r>
-      <w:bookmarkEnd w:id="27"/>
+      <w:bookmarkEnd w:id="28"/>
     </w:p>
     <w:p>
       <w:pPr>
@@ -4207,7 +4436,7 @@
           <w:lang w:eastAsia="en-US"/>
         </w:rPr>
       </w:pPr>
-      <w:bookmarkStart w:id="28" w:name="_Toc465856721"/>
+      <w:bookmarkStart w:id="29" w:name="_Toc465865473"/>
       <w:r>
         <w:rPr>
           <w:rFonts w:eastAsia="Times New Roman"/>
@@ -4215,7 +4444,7 @@
         </w:rPr>
         <w:t>Security</w:t>
       </w:r>
-      <w:bookmarkEnd w:id="28"/>
+      <w:bookmarkEnd w:id="29"/>
     </w:p>
     <w:p>
       <w:pPr>
@@ -4225,7 +4454,7 @@
           <w:lang w:eastAsia="en-US"/>
         </w:rPr>
       </w:pPr>
-      <w:bookmarkStart w:id="29" w:name="_Toc465856722"/>
+      <w:bookmarkStart w:id="30" w:name="_Toc465865474"/>
       <w:r>
         <w:rPr>
           <w:rFonts w:eastAsia="Times New Roman"/>
@@ -4233,7 +4462,7 @@
         </w:rPr>
         <w:t>Maintainability</w:t>
       </w:r>
-      <w:bookmarkEnd w:id="29"/>
+      <w:bookmarkEnd w:id="30"/>
     </w:p>
     <w:p>
       <w:pPr>
@@ -4243,7 +4472,7 @@
           <w:lang w:eastAsia="en-US"/>
         </w:rPr>
       </w:pPr>
-      <w:bookmarkStart w:id="30" w:name="_Toc465856723"/>
+      <w:bookmarkStart w:id="31" w:name="_Toc465865475"/>
       <w:r>
         <w:rPr>
           <w:rFonts w:eastAsia="Times New Roman"/>
@@ -4251,7 +4480,7 @@
         </w:rPr>
         <w:t>Portability</w:t>
       </w:r>
-      <w:bookmarkEnd w:id="30"/>
+      <w:bookmarkEnd w:id="31"/>
     </w:p>
     <w:sectPr>
       <w:footerReference w:type="default" r:id="rId17"/>
@@ -4533,7 +4762,7 @@
   <w:abstractNum w:abstractNumId="0">
     <w:nsid w:val="FFFFFF1D"/>
     <w:multiLevelType w:val="multilevel"/>
-    <w:tmpl w:val="409854FE"/>
+    <w:tmpl w:val="2EC0D2C4"/>
     <w:lvl w:ilvl="0">
       <w:start w:val="1"/>
       <w:numFmt w:val="bullet"/>
@@ -6317,7 +6546,7 @@
   <w:abstractNum w:abstractNumId="25">
     <w:nsid w:val="6B167E5B"/>
     <w:multiLevelType w:val="hybridMultilevel"/>
-    <w:tmpl w:val="E3607BEC"/>
+    <w:tmpl w:val="03C2A2B0"/>
     <w:lvl w:ilvl="0" w:tplc="04090001">
       <w:start w:val="1"/>
       <w:numFmt w:val="bullet"/>
@@ -7013,7 +7242,7 @@
     <w:lsdException w:name="index 9" w:semiHidden="1" w:unhideWhenUsed="1"/>
     <w:lsdException w:name="toc 1" w:semiHidden="1" w:uiPriority="39" w:unhideWhenUsed="1" w:qFormat="1"/>
     <w:lsdException w:name="toc 2" w:semiHidden="1" w:uiPriority="39" w:unhideWhenUsed="1" w:qFormat="1"/>
-    <w:lsdException w:name="toc 3" w:semiHidden="1" w:uiPriority="39" w:unhideWhenUsed="1"/>
+    <w:lsdException w:name="toc 3" w:semiHidden="1" w:uiPriority="39" w:unhideWhenUsed="1" w:qFormat="1"/>
     <w:lsdException w:name="toc 4" w:semiHidden="1" w:uiPriority="39" w:unhideWhenUsed="1"/>
     <w:lsdException w:name="toc 5" w:semiHidden="1" w:uiPriority="39" w:unhideWhenUsed="1"/>
     <w:lsdException w:name="toc 6" w:semiHidden="1" w:uiPriority="39" w:unhideWhenUsed="1"/>
@@ -8185,16 +8414,15 @@
     <w:name w:val="toc 1"/>
     <w:basedOn w:val="Normal"/>
     <w:next w:val="Normal"/>
-    <w:autoRedefine/>
     <w:uiPriority w:val="39"/>
     <w:unhideWhenUsed/>
     <w:qFormat/>
-    <w:rsid w:val="003238D2"/>
+    <w:rsid w:val="00F86F2E"/>
     <w:pPr>
       <w:tabs>
         <w:tab w:val="right" w:leader="dot" w:pos="8630"/>
       </w:tabs>
-      <w:spacing w:before="600" w:after="240"/>
+      <w:spacing w:before="240" w:after="240"/>
     </w:pPr>
     <w:rPr>
       <w:rFonts w:asciiTheme="majorHAnsi" w:hAnsiTheme="majorHAnsi"/>
@@ -8209,15 +8437,15 @@
     <w:name w:val="toc 2"/>
     <w:basedOn w:val="Normal"/>
     <w:next w:val="Normal"/>
-    <w:autoRedefine/>
     <w:uiPriority w:val="39"/>
     <w:unhideWhenUsed/>
     <w:qFormat/>
+    <w:rsid w:val="00873445"/>
     <w:pPr>
       <w:tabs>
         <w:tab w:val="right" w:leader="dot" w:pos="8630"/>
       </w:tabs>
-      <w:spacing w:before="120" w:after="0" w:line="240" w:lineRule="auto"/>
+      <w:spacing w:before="120" w:after="120" w:line="240" w:lineRule="auto"/>
     </w:pPr>
     <w:rPr>
       <w:bCs/>
@@ -8389,13 +8617,13 @@
     <w:name w:val="toc 3"/>
     <w:basedOn w:val="Normal"/>
     <w:next w:val="Normal"/>
-    <w:autoRedefine/>
     <w:uiPriority w:val="39"/>
     <w:unhideWhenUsed/>
-    <w:rsid w:val="003238D2"/>
+    <w:qFormat/>
+    <w:rsid w:val="00873445"/>
     <w:pPr>
-      <w:spacing w:after="100"/>
-      <w:ind w:left="480"/>
+      <w:spacing w:after="60"/>
+      <w:ind w:left="482"/>
     </w:pPr>
   </w:style>
   <w:style w:type="character" w:styleId="PageNumber">
@@ -9106,7 +9334,7 @@
 </file>
 
 <file path=customXml/itemProps5.xml><?xml version="1.0" encoding="utf-8"?>
-<ds:datastoreItem xmlns:ds="http://schemas.openxmlformats.org/officeDocument/2006/customXml" ds:itemID="{924ED68D-1355-7F46-9D23-8CA480F72112}">
+<ds:datastoreItem xmlns:ds="http://schemas.openxmlformats.org/officeDocument/2006/customXml" ds:itemID="{D1AC79F7-61A5-9945-9748-957CC6D721DE}">
   <ds:schemaRefs>
     <ds:schemaRef ds:uri="http://schemas.openxmlformats.org/officeDocument/2006/bibliography"/>
   </ds:schemaRefs>

</xml_diff>

<commit_message>
Add a section on Database Requirements to the SRD
</commit_message>
<xml_diff>
--- a/docs/TCS Software Requirements Document.docx
+++ b/docs/TCS Software Requirements Document.docx
@@ -623,8 +623,6 @@
         </w:rPr>
         <w:fldChar w:fldCharType="end"/>
       </w:r>
-      <w:bookmarkStart w:id="0" w:name="_GoBack"/>
-      <w:bookmarkEnd w:id="0"/>
     </w:p>
     <w:p>
       <w:pPr>
@@ -2031,26 +2029,26 @@
       <w:pPr>
         <w:pStyle w:val="Heading1"/>
       </w:pPr>
-      <w:bookmarkStart w:id="1" w:name="_Toc466012384"/>
-      <w:bookmarkStart w:id="2" w:name="_Toc466555804"/>
+      <w:bookmarkStart w:id="0" w:name="_Toc466012384"/>
+      <w:bookmarkStart w:id="1" w:name="_Toc466555804"/>
       <w:r>
         <w:lastRenderedPageBreak/>
         <w:t>Introduction</w:t>
       </w:r>
+      <w:bookmarkEnd w:id="0"/>
       <w:bookmarkEnd w:id="1"/>
+    </w:p>
+    <w:p>
+      <w:pPr>
+        <w:pStyle w:val="Heading2"/>
+      </w:pPr>
+      <w:bookmarkStart w:id="2" w:name="_Toc466012385"/>
+      <w:bookmarkStart w:id="3" w:name="_Toc466555805"/>
+      <w:r>
+        <w:t>Purpose</w:t>
+      </w:r>
       <w:bookmarkEnd w:id="2"/>
-    </w:p>
-    <w:p>
-      <w:pPr>
-        <w:pStyle w:val="Heading2"/>
-      </w:pPr>
-      <w:bookmarkStart w:id="3" w:name="_Toc466012385"/>
-      <w:bookmarkStart w:id="4" w:name="_Toc466555805"/>
-      <w:r>
-        <w:t>Purpose</w:t>
-      </w:r>
       <w:bookmarkEnd w:id="3"/>
-      <w:bookmarkEnd w:id="4"/>
     </w:p>
     <w:p>
       <w:r>
@@ -2242,13 +2240,13 @@
       <w:pPr>
         <w:pStyle w:val="Heading2"/>
       </w:pPr>
-      <w:bookmarkStart w:id="5" w:name="_Toc466012386"/>
-      <w:bookmarkStart w:id="6" w:name="_Toc466555806"/>
+      <w:bookmarkStart w:id="4" w:name="_Toc466012386"/>
+      <w:bookmarkStart w:id="5" w:name="_Toc466555806"/>
       <w:r>
         <w:t>Definitions</w:t>
       </w:r>
+      <w:bookmarkEnd w:id="4"/>
       <w:bookmarkEnd w:id="5"/>
-      <w:bookmarkEnd w:id="6"/>
     </w:p>
     <w:p>
       <w:pPr>
@@ -2360,13 +2358,13 @@
       <w:pPr>
         <w:pStyle w:val="Heading2"/>
       </w:pPr>
-      <w:bookmarkStart w:id="7" w:name="_Toc466012387"/>
-      <w:bookmarkStart w:id="8" w:name="_Toc466555807"/>
+      <w:bookmarkStart w:id="6" w:name="_Toc466012387"/>
+      <w:bookmarkStart w:id="7" w:name="_Toc466555807"/>
       <w:r>
         <w:t>References</w:t>
       </w:r>
+      <w:bookmarkEnd w:id="6"/>
       <w:bookmarkEnd w:id="7"/>
-      <w:bookmarkEnd w:id="8"/>
     </w:p>
     <w:p>
       <w:pPr>
@@ -2426,11 +2424,11 @@
         <w:lastRenderedPageBreak/>
         <w:fldChar w:fldCharType="end"/>
       </w:r>
-      <w:bookmarkStart w:id="9" w:name="_Toc466555808"/>
+      <w:bookmarkStart w:id="8" w:name="_Toc466555808"/>
       <w:r>
         <w:t>Open Issues</w:t>
       </w:r>
-      <w:bookmarkEnd w:id="9"/>
+      <w:bookmarkEnd w:id="8"/>
     </w:p>
     <w:p>
       <w:pPr>
@@ -2451,64 +2449,64 @@
       <w:pPr>
         <w:pStyle w:val="Heading1"/>
       </w:pPr>
-      <w:bookmarkStart w:id="10" w:name="_Toc466012388"/>
-      <w:bookmarkStart w:id="11" w:name="_Toc466555809"/>
+      <w:bookmarkStart w:id="9" w:name="_Toc466012388"/>
+      <w:bookmarkStart w:id="10" w:name="_Toc466555809"/>
       <w:r>
         <w:lastRenderedPageBreak/>
         <w:t>Overall Description</w:t>
       </w:r>
+      <w:bookmarkEnd w:id="9"/>
       <w:bookmarkEnd w:id="10"/>
+    </w:p>
+    <w:p>
+      <w:pPr>
+        <w:pStyle w:val="Heading2"/>
+        <w:rPr>
+          <w:lang w:eastAsia="en-US"/>
+        </w:rPr>
+      </w:pPr>
+      <w:bookmarkStart w:id="11" w:name="_Toc466012389"/>
+      <w:bookmarkStart w:id="12" w:name="_Toc466555810"/>
+      <w:r>
+        <w:rPr>
+          <w:lang w:eastAsia="en-US"/>
+        </w:rPr>
+        <w:t>Product P</w:t>
+      </w:r>
+      <w:r>
+        <w:rPr>
+          <w:lang w:eastAsia="en-US"/>
+        </w:rPr>
+        <w:t>erspective</w:t>
+      </w:r>
       <w:bookmarkEnd w:id="11"/>
-    </w:p>
-    <w:p>
-      <w:pPr>
-        <w:pStyle w:val="Heading2"/>
-        <w:rPr>
-          <w:lang w:eastAsia="en-US"/>
-        </w:rPr>
-      </w:pPr>
-      <w:bookmarkStart w:id="12" w:name="_Toc466012389"/>
-      <w:bookmarkStart w:id="13" w:name="_Toc466555810"/>
-      <w:r>
-        <w:rPr>
-          <w:lang w:eastAsia="en-US"/>
-        </w:rPr>
-        <w:t>Product P</w:t>
-      </w:r>
-      <w:r>
-        <w:rPr>
-          <w:lang w:eastAsia="en-US"/>
-        </w:rPr>
-        <w:t>erspective</w:t>
-      </w:r>
       <w:bookmarkEnd w:id="12"/>
+      <w:r>
+        <w:rPr>
+          <w:lang w:eastAsia="en-US"/>
+        </w:rPr>
+        <w:t xml:space="preserve"> </w:t>
+      </w:r>
+    </w:p>
+    <w:p>
+      <w:pPr>
+        <w:pStyle w:val="Heading3"/>
+        <w:rPr>
+          <w:rFonts w:eastAsia="Times New Roman"/>
+          <w:lang w:eastAsia="en-US"/>
+        </w:rPr>
+      </w:pPr>
+      <w:bookmarkStart w:id="13" w:name="_Toc466012390"/>
+      <w:bookmarkStart w:id="14" w:name="_Toc466555811"/>
+      <w:r>
+        <w:rPr>
+          <w:rFonts w:eastAsia="Times New Roman"/>
+          <w:lang w:eastAsia="en-US"/>
+        </w:rPr>
+        <w:t>External Interfaces</w:t>
+      </w:r>
       <w:bookmarkEnd w:id="13"/>
-      <w:r>
-        <w:rPr>
-          <w:lang w:eastAsia="en-US"/>
-        </w:rPr>
-        <w:t xml:space="preserve"> </w:t>
-      </w:r>
-    </w:p>
-    <w:p>
-      <w:pPr>
-        <w:pStyle w:val="Heading3"/>
-        <w:rPr>
-          <w:rFonts w:eastAsia="Times New Roman"/>
-          <w:lang w:eastAsia="en-US"/>
-        </w:rPr>
-      </w:pPr>
-      <w:bookmarkStart w:id="14" w:name="_Toc466012390"/>
-      <w:bookmarkStart w:id="15" w:name="_Toc466555811"/>
-      <w:r>
-        <w:rPr>
-          <w:rFonts w:eastAsia="Times New Roman"/>
-          <w:lang w:eastAsia="en-US"/>
-        </w:rPr>
-        <w:t>External Interfaces</w:t>
-      </w:r>
       <w:bookmarkEnd w:id="14"/>
-      <w:bookmarkEnd w:id="15"/>
     </w:p>
     <w:p>
       <w:pPr>
@@ -2711,8 +2709,8 @@
           <w:lang w:eastAsia="en-US"/>
         </w:rPr>
       </w:pPr>
-      <w:bookmarkStart w:id="16" w:name="_Toc466012391"/>
-      <w:bookmarkStart w:id="17" w:name="_Toc466555812"/>
+      <w:bookmarkStart w:id="15" w:name="_Toc466012391"/>
+      <w:bookmarkStart w:id="16" w:name="_Toc466555812"/>
       <w:r>
         <w:rPr>
           <w:rFonts w:eastAsia="Times New Roman"/>
@@ -2720,8 +2718,8 @@
         </w:rPr>
         <w:t>Internal Interfaces</w:t>
       </w:r>
+      <w:bookmarkEnd w:id="15"/>
       <w:bookmarkEnd w:id="16"/>
-      <w:bookmarkEnd w:id="17"/>
     </w:p>
     <w:p>
       <w:r>
@@ -2797,13 +2795,13 @@
       <w:pPr>
         <w:pStyle w:val="Heading3"/>
       </w:pPr>
-      <w:bookmarkStart w:id="18" w:name="_Toc466012393"/>
-      <w:bookmarkStart w:id="19" w:name="_Toc466555813"/>
+      <w:bookmarkStart w:id="17" w:name="_Toc466012393"/>
+      <w:bookmarkStart w:id="18" w:name="_Toc466555813"/>
       <w:r>
         <w:t>User Interface</w:t>
       </w:r>
+      <w:bookmarkEnd w:id="17"/>
       <w:bookmarkEnd w:id="18"/>
-      <w:bookmarkEnd w:id="19"/>
     </w:p>
     <w:p>
       <w:r>
@@ -2878,13 +2876,13 @@
       <w:pPr>
         <w:pStyle w:val="Heading2"/>
       </w:pPr>
-      <w:bookmarkStart w:id="20" w:name="_Toc466012394"/>
-      <w:bookmarkStart w:id="21" w:name="_Toc466555814"/>
+      <w:bookmarkStart w:id="19" w:name="_Toc466012394"/>
+      <w:bookmarkStart w:id="20" w:name="_Toc466555814"/>
       <w:r>
         <w:t>Project Deliverables</w:t>
       </w:r>
+      <w:bookmarkEnd w:id="19"/>
       <w:bookmarkEnd w:id="20"/>
-      <w:bookmarkEnd w:id="21"/>
     </w:p>
     <w:p>
       <w:r>
@@ -2961,8 +2959,8 @@
           <w:lang w:eastAsia="en-US"/>
         </w:rPr>
       </w:pPr>
-      <w:bookmarkStart w:id="22" w:name="_Toc466012395"/>
-      <w:bookmarkStart w:id="23" w:name="_Toc466555815"/>
+      <w:bookmarkStart w:id="21" w:name="_Toc466012395"/>
+      <w:bookmarkStart w:id="22" w:name="_Toc466555815"/>
       <w:r>
         <w:rPr>
           <w:lang w:eastAsia="en-US"/>
@@ -2981,8 +2979,8 @@
         </w:rPr>
         <w:t>onstraints</w:t>
       </w:r>
+      <w:bookmarkEnd w:id="21"/>
       <w:bookmarkEnd w:id="22"/>
-      <w:bookmarkEnd w:id="23"/>
       <w:r>
         <w:rPr>
           <w:lang w:eastAsia="en-US"/>
@@ -3130,8 +3128,8 @@
           <w:lang w:eastAsia="en-US"/>
         </w:rPr>
       </w:pPr>
-      <w:bookmarkStart w:id="24" w:name="_Toc466012399"/>
-      <w:bookmarkStart w:id="25" w:name="_Toc466555816"/>
+      <w:bookmarkStart w:id="23" w:name="_Toc466012399"/>
+      <w:bookmarkStart w:id="24" w:name="_Toc466555816"/>
       <w:r>
         <w:rPr>
           <w:lang w:eastAsia="en-US"/>
@@ -3144,8 +3142,8 @@
         </w:rPr>
         <w:t>haracteristics</w:t>
       </w:r>
+      <w:bookmarkEnd w:id="23"/>
       <w:bookmarkEnd w:id="24"/>
-      <w:bookmarkEnd w:id="25"/>
     </w:p>
     <w:p>
       <w:r>
@@ -3164,8 +3162,8 @@
           <w:lang w:eastAsia="en-US"/>
         </w:rPr>
       </w:pPr>
-      <w:bookmarkStart w:id="26" w:name="_Toc466012401"/>
-      <w:bookmarkStart w:id="27" w:name="_Toc466555817"/>
+      <w:bookmarkStart w:id="25" w:name="_Toc466012401"/>
+      <w:bookmarkStart w:id="26" w:name="_Toc466555817"/>
       <w:r>
         <w:rPr>
           <w:rFonts w:eastAsia="Times New Roman"/>
@@ -3181,45 +3179,45 @@
         </w:rPr>
         <w:t>equirements</w:t>
       </w:r>
+      <w:bookmarkEnd w:id="25"/>
       <w:bookmarkEnd w:id="26"/>
+      <w:r>
+        <w:rPr>
+          <w:rFonts w:eastAsia="Times New Roman"/>
+          <w:lang w:eastAsia="en-US"/>
+        </w:rPr>
+        <w:t xml:space="preserve"> </w:t>
+      </w:r>
+    </w:p>
+    <w:p>
+      <w:pPr>
+        <w:pStyle w:val="Heading2"/>
+        <w:rPr>
+          <w:lang w:eastAsia="en-US"/>
+        </w:rPr>
+      </w:pPr>
+      <w:bookmarkStart w:id="27" w:name="_Toc466012402"/>
+      <w:bookmarkStart w:id="28" w:name="_Toc466555818"/>
+      <w:r>
+        <w:rPr>
+          <w:lang w:eastAsia="en-US"/>
+        </w:rPr>
+        <w:t>TCS</w:t>
+      </w:r>
+      <w:r>
+        <w:rPr>
+          <w:lang w:eastAsia="en-US"/>
+        </w:rPr>
+        <w:t xml:space="preserve"> R</w:t>
+      </w:r>
+      <w:r>
+        <w:rPr>
+          <w:lang w:eastAsia="en-US"/>
+        </w:rPr>
+        <w:t>equirements</w:t>
+      </w:r>
       <w:bookmarkEnd w:id="27"/>
-      <w:r>
-        <w:rPr>
-          <w:rFonts w:eastAsia="Times New Roman"/>
-          <w:lang w:eastAsia="en-US"/>
-        </w:rPr>
-        <w:t xml:space="preserve"> </w:t>
-      </w:r>
-    </w:p>
-    <w:p>
-      <w:pPr>
-        <w:pStyle w:val="Heading2"/>
-        <w:rPr>
-          <w:lang w:eastAsia="en-US"/>
-        </w:rPr>
-      </w:pPr>
-      <w:bookmarkStart w:id="28" w:name="_Toc466012402"/>
-      <w:bookmarkStart w:id="29" w:name="_Toc466555818"/>
-      <w:r>
-        <w:rPr>
-          <w:lang w:eastAsia="en-US"/>
-        </w:rPr>
-        <w:t>TCS</w:t>
-      </w:r>
-      <w:r>
-        <w:rPr>
-          <w:lang w:eastAsia="en-US"/>
-        </w:rPr>
-        <w:t xml:space="preserve"> R</w:t>
-      </w:r>
-      <w:r>
-        <w:rPr>
-          <w:lang w:eastAsia="en-US"/>
-        </w:rPr>
-        <w:t>equirements</w:t>
-      </w:r>
       <w:bookmarkEnd w:id="28"/>
-      <w:bookmarkEnd w:id="29"/>
     </w:p>
     <w:p>
       <w:r>
@@ -3391,13 +3389,13 @@
       <w:pPr>
         <w:pStyle w:val="Heading2"/>
       </w:pPr>
-      <w:bookmarkStart w:id="30" w:name="_Toc466012404"/>
-      <w:bookmarkStart w:id="31" w:name="_Toc466555819"/>
+      <w:bookmarkStart w:id="29" w:name="_Toc466012404"/>
+      <w:bookmarkStart w:id="30" w:name="_Toc466555819"/>
       <w:r>
         <w:t>Mangle SMDR Files</w:t>
       </w:r>
+      <w:bookmarkEnd w:id="29"/>
       <w:bookmarkEnd w:id="30"/>
-      <w:bookmarkEnd w:id="31"/>
     </w:p>
     <w:p>
       <w:r>
@@ -3780,14 +3778,7 @@
         <w:rPr>
           <w:i/>
         </w:rPr>
-        <w:t xml:space="preserve">Hence, SMDR files with </w:t>
-      </w:r>
-      <w:proofErr w:type="gramStart"/>
-      <w:r>
-        <w:rPr>
-          <w:i/>
-        </w:rPr>
-        <w:t xml:space="preserve">extensions </w:t>
+        <w:t xml:space="preserve">Hence, SMDR files with extensions </w:t>
       </w:r>
       <w:r>
         <w:rPr>
@@ -3795,16 +3786,7 @@
           <w:b/>
           <w:bCs/>
         </w:rPr>
-        <w:t>.</w:t>
-      </w:r>
-      <w:proofErr w:type="gramEnd"/>
-      <w:r>
-        <w:rPr>
-          <w:rFonts w:ascii="Courier New" w:hAnsi="Courier New" w:cs="Courier New"/>
-          <w:b/>
-          <w:bCs/>
-        </w:rPr>
-        <w:t xml:space="preserve">002,. 003, </w:t>
+        <w:t xml:space="preserve">.002,. 003, </w:t>
       </w:r>
       <w:r>
         <w:rPr>
@@ -4011,8 +3993,8 @@
       <w:pPr>
         <w:pStyle w:val="Heading2"/>
       </w:pPr>
-      <w:bookmarkStart w:id="32" w:name="_Toc466012405"/>
-      <w:bookmarkStart w:id="33" w:name="_Toc466555820"/>
+      <w:bookmarkStart w:id="31" w:name="_Toc466012405"/>
+      <w:bookmarkStart w:id="32" w:name="_Toc466555820"/>
       <w:r>
         <w:t xml:space="preserve">Test </w:t>
       </w:r>
@@ -4025,34 +4007,34 @@
       <w:r>
         <w:t>Requirements</w:t>
       </w:r>
+      <w:bookmarkEnd w:id="31"/>
       <w:bookmarkEnd w:id="32"/>
+    </w:p>
+    <w:p>
+      <w:r>
+        <w:t xml:space="preserve">A number of related test tools are required to support various stages of testing.  The requirements for these tools are discussed </w:t>
+      </w:r>
+      <w:r>
+        <w:t>next.</w:t>
+      </w:r>
+    </w:p>
+    <w:p>
+      <w:pPr>
+        <w:pStyle w:val="Heading3"/>
+      </w:pPr>
+      <w:bookmarkStart w:id="33" w:name="_Toc466012406"/>
+      <w:bookmarkStart w:id="34" w:name="_Toc466555821"/>
+      <w:r>
+        <w:t xml:space="preserve">Telephone </w:t>
+      </w:r>
+      <w:r>
+        <w:t xml:space="preserve">Exchange </w:t>
+      </w:r>
+      <w:r>
+        <w:t>Simulator</w:t>
+      </w:r>
       <w:bookmarkEnd w:id="33"/>
-    </w:p>
-    <w:p>
-      <w:r>
-        <w:t xml:space="preserve">A number of related test tools are required to support various stages of testing.  The requirements for these tools are discussed </w:t>
-      </w:r>
-      <w:r>
-        <w:t>next.</w:t>
-      </w:r>
-    </w:p>
-    <w:p>
-      <w:pPr>
-        <w:pStyle w:val="Heading3"/>
-      </w:pPr>
-      <w:bookmarkStart w:id="34" w:name="_Toc466012406"/>
-      <w:bookmarkStart w:id="35" w:name="_Toc466555821"/>
-      <w:r>
-        <w:t xml:space="preserve">Telephone </w:t>
-      </w:r>
-      <w:r>
-        <w:t xml:space="preserve">Exchange </w:t>
-      </w:r>
-      <w:r>
-        <w:t>Simulator</w:t>
-      </w:r>
       <w:bookmarkEnd w:id="34"/>
-      <w:bookmarkEnd w:id="35"/>
     </w:p>
     <w:p>
       <w:r>
@@ -4085,13 +4067,8 @@
           <w:numId w:val="33"/>
         </w:numPr>
       </w:pPr>
-      <w:proofErr w:type="gramStart"/>
-      <w:r>
-        <w:t>A</w:t>
-      </w:r>
-      <w:proofErr w:type="gramEnd"/>
-      <w:r>
-        <w:t xml:space="preserve"> </w:t>
+      <w:r>
+        <w:t xml:space="preserve">A </w:t>
       </w:r>
       <w:r>
         <w:t xml:space="preserve">input </w:t>
@@ -4155,32 +4132,47 @@
       <w:pPr>
         <w:pStyle w:val="Heading3"/>
       </w:pPr>
-      <w:bookmarkStart w:id="36" w:name="_Toc466012407"/>
-      <w:bookmarkStart w:id="37" w:name="_Toc466555822"/>
+      <w:bookmarkStart w:id="35" w:name="_Toc466012407"/>
+      <w:bookmarkStart w:id="36" w:name="_Toc466555822"/>
       <w:r>
         <w:t>Tel</w:t>
       </w:r>
       <w:r>
         <w:t>ecom Management System Simulator</w:t>
       </w:r>
+      <w:bookmarkEnd w:id="35"/>
       <w:bookmarkEnd w:id="36"/>
+    </w:p>
+    <w:p>
+      <w:r>
+        <w:t>The TMS Simulator listens for a flow of messages from the TCS.  It functionality is minimal and is largely provided to server as a data sink for the TCS during testing.  Nevertheless, it will parse the incoming flow of messages looking for valid SMDR messages and, when found, shall write them to the system console.</w:t>
+      </w:r>
+    </w:p>
+    <w:p>
+      <w:pPr>
+        <w:pStyle w:val="Heading2"/>
+      </w:pPr>
+      <w:bookmarkStart w:id="37" w:name="_Toc466555823"/>
+      <w:bookmarkStart w:id="38" w:name="_Toc466012408"/>
+      <w:r>
+        <w:t>Database Requirements</w:t>
+      </w:r>
+    </w:p>
+    <w:p>
+      <w:r>
+        <w:t>The prime focus of the TCS is to capture telephony data and record this data to a database.  This database in question is the first such to record operational data on a routine basis and lays the groundwork for further development projects.  As such, it is important to define a stable, reliable, and recoverable environment for the database to exist.  This section provides the database-specific requirements.  The discussion invariably takes on the language of the selected database, Postgres.</w:t>
+      </w:r>
+      <w:bookmarkStart w:id="39" w:name="_GoBack"/>
+      <w:bookmarkEnd w:id="39"/>
+    </w:p>
+    <w:p>
+      <w:pPr>
+        <w:pStyle w:val="Heading2"/>
+      </w:pPr>
+      <w:r>
+        <w:t>Deployment Requirements</w:t>
+      </w:r>
       <w:bookmarkEnd w:id="37"/>
-    </w:p>
-    <w:p>
-      <w:r>
-        <w:t>The TMS Simulator listens for a flow of messages from the TCS.  It functionality is minimal and is largely provided to server as a data sink for the TCS during testing.  Nevertheless, it will parse the incoming flow of messages looking for valid SMDR messages and, when found, shall write them to the system console.</w:t>
-      </w:r>
-    </w:p>
-    <w:p>
-      <w:pPr>
-        <w:pStyle w:val="Heading2"/>
-      </w:pPr>
-      <w:bookmarkStart w:id="38" w:name="_Toc466012408"/>
-      <w:bookmarkStart w:id="39" w:name="_Toc466555823"/>
-      <w:r>
-        <w:t>Deployment Requirements</w:t>
-      </w:r>
-      <w:bookmarkEnd w:id="39"/>
     </w:p>
     <w:p>
       <w:r>
@@ -4222,6 +4214,7 @@
         <w:ind w:left="360"/>
       </w:pPr>
       <w:r>
+        <w:lastRenderedPageBreak/>
         <w:t>Note that this document does not take a position as the nature of the Docker installation, that is, installed within a Virtual Machine or installed on bare metal.</w:t>
       </w:r>
     </w:p>
@@ -4264,7 +4257,6 @@
         <w:rPr>
           <w:b/>
         </w:rPr>
-        <w:lastRenderedPageBreak/>
         <w:t>Test Management</w:t>
       </w:r>
       <w:r>
@@ -4523,7 +4515,7 @@
         <w:color w:val="000000" w:themeColor="text1"/>
         <w:sz w:val="21"/>
       </w:rPr>
-      <w:t>2</w:t>
+      <w:t>9</w:t>
     </w:r>
     <w:r>
       <w:rPr>
@@ -4592,6 +4584,7 @@
       <w15:appearance w15:val="hidden"/>
       <w:text/>
     </w:sdtPr>
+    <w:sdtEndPr/>
     <w:sdtContent>
       <w:p>
         <w:pPr>
@@ -9397,610 +9390,6 @@
 </w:styles>
 </file>
 
-<file path=word/glossary/document.xml><?xml version="1.0" encoding="utf-8"?>
-<w:glossaryDocument xmlns:wpc="http://schemas.microsoft.com/office/word/2010/wordprocessingCanvas" xmlns:mo="http://schemas.microsoft.com/office/mac/office/2008/main" xmlns:mc="http://schemas.openxmlformats.org/markup-compatibility/2006" xmlns:mv="urn:schemas-microsoft-com:mac:vml" xmlns:o="urn:schemas-microsoft-com:office:office" xmlns:r="http://schemas.openxmlformats.org/officeDocument/2006/relationships" xmlns:m="http://schemas.openxmlformats.org/officeDocument/2006/math" xmlns:v="urn:schemas-microsoft-com:vml" xmlns:wp14="http://schemas.microsoft.com/office/word/2010/wordprocessingDrawing" xmlns:wp="http://schemas.openxmlformats.org/drawingml/2006/wordprocessingDrawing" xmlns:w10="urn:schemas-microsoft-com:office:word" xmlns:w="http://schemas.openxmlformats.org/wordprocessingml/2006/main" xmlns:w14="http://schemas.microsoft.com/office/word/2010/wordml" xmlns:w15="http://schemas.microsoft.com/office/word/2012/wordml" xmlns:wpg="http://schemas.microsoft.com/office/word/2010/wordprocessingGroup" xmlns:wpi="http://schemas.microsoft.com/office/word/2010/wordprocessingInk" xmlns:wne="http://schemas.microsoft.com/office/word/2006/wordml" xmlns:wps="http://schemas.microsoft.com/office/word/2010/wordprocessingShape" mc:Ignorable="w14 w15 wp14"/>
-</file>
-
-<file path=word/glossary/fontTable.xml><?xml version="1.0" encoding="utf-8"?>
-<w:fonts xmlns:mc="http://schemas.openxmlformats.org/markup-compatibility/2006" xmlns:r="http://schemas.openxmlformats.org/officeDocument/2006/relationships" xmlns:w="http://schemas.openxmlformats.org/wordprocessingml/2006/main" xmlns:w14="http://schemas.microsoft.com/office/word/2010/wordml" xmlns:w15="http://schemas.microsoft.com/office/word/2012/wordml" mc:Ignorable="w14 w15">
-  <w:font w:name="Symbol">
-    <w:panose1 w:val="05050102010706020507"/>
-    <w:charset w:val="02"/>
-    <w:family w:val="auto"/>
-    <w:pitch w:val="variable"/>
-    <w:sig w:usb0="00000000" w:usb1="10000000" w:usb2="00000000" w:usb3="00000000" w:csb0="80000000" w:csb1="00000000"/>
-  </w:font>
-  <w:font w:name="Times New Roman">
-    <w:panose1 w:val="02020603050405020304"/>
-    <w:charset w:val="00"/>
-    <w:family w:val="auto"/>
-    <w:pitch w:val="variable"/>
-    <w:sig w:usb0="E0002AEF" w:usb1="C0007841" w:usb2="00000009" w:usb3="00000000" w:csb0="000001FF" w:csb1="00000000"/>
-  </w:font>
-  <w:font w:name="Courier New">
-    <w:panose1 w:val="02070309020205020404"/>
-    <w:charset w:val="00"/>
-    <w:family w:val="auto"/>
-    <w:pitch w:val="variable"/>
-    <w:sig w:usb0="E0002AFF" w:usb1="C0007843" w:usb2="00000009" w:usb3="00000000" w:csb0="000001FF" w:csb1="00000000"/>
-  </w:font>
-  <w:font w:name="Wingdings">
-    <w:panose1 w:val="05000000000000000000"/>
-    <w:charset w:val="02"/>
-    <w:family w:val="auto"/>
-    <w:pitch w:val="variable"/>
-    <w:sig w:usb0="00000000" w:usb1="10000000" w:usb2="00000000" w:usb3="00000000" w:csb0="80000000" w:csb1="00000000"/>
-  </w:font>
-  <w:font w:name="Verdana">
-    <w:panose1 w:val="020B0604030504040204"/>
-    <w:charset w:val="00"/>
-    <w:family w:val="auto"/>
-    <w:pitch w:val="variable"/>
-    <w:sig w:usb0="A10006FF" w:usb1="4000205B" w:usb2="00000010" w:usb3="00000000" w:csb0="0000019F" w:csb1="00000000"/>
-  </w:font>
-  <w:font w:name="Segoe UI">
-    <w:panose1 w:val="00000000000000000000"/>
-    <w:charset w:val="00"/>
-    <w:family w:val="swiss"/>
-    <w:notTrueType/>
-    <w:pitch w:val="variable"/>
-    <w:sig w:usb0="00000003" w:usb1="00000000" w:usb2="00000000" w:usb3="00000000" w:csb0="00000001" w:csb1="00000000"/>
-  </w:font>
-  <w:font w:name="Arial">
-    <w:panose1 w:val="020B0604020202020204"/>
-    <w:charset w:val="00"/>
-    <w:family w:val="auto"/>
-    <w:pitch w:val="variable"/>
-    <w:sig w:usb0="E0002AFF" w:usb1="C0007843" w:usb2="00000009" w:usb3="00000000" w:csb0="000001FF" w:csb1="00000000"/>
-  </w:font>
-  <w:font w:name="Calibri">
-    <w:panose1 w:val="020F0502020204030204"/>
-    <w:charset w:val="00"/>
-    <w:family w:val="auto"/>
-    <w:pitch w:val="variable"/>
-    <w:sig w:usb0="E00002FF" w:usb1="4000ACFF" w:usb2="00000001" w:usb3="00000000" w:csb0="0000019F" w:csb1="00000000"/>
-  </w:font>
-  <w:font w:name="Calibri Light">
-    <w:panose1 w:val="020F0302020204030204"/>
-    <w:charset w:val="00"/>
-    <w:family w:val="auto"/>
-    <w:pitch w:val="variable"/>
-    <w:sig w:usb0="A00002EF" w:usb1="4000207B" w:usb2="00000000" w:usb3="00000000" w:csb0="0000019F" w:csb1="00000000"/>
-  </w:font>
-</w:fonts>
-</file>
-
-<file path=word/glossary/settings.xml><?xml version="1.0" encoding="utf-8"?>
-<w:settings xmlns:mc="http://schemas.openxmlformats.org/markup-compatibility/2006" xmlns:o="urn:schemas-microsoft-com:office:office" xmlns:r="http://schemas.openxmlformats.org/officeDocument/2006/relationships" xmlns:m="http://schemas.openxmlformats.org/officeDocument/2006/math" xmlns:v="urn:schemas-microsoft-com:vml" xmlns:w10="urn:schemas-microsoft-com:office:word" xmlns:w="http://schemas.openxmlformats.org/wordprocessingml/2006/main" xmlns:w14="http://schemas.microsoft.com/office/word/2010/wordml" xmlns:w15="http://schemas.microsoft.com/office/word/2012/wordml" xmlns:sl="http://schemas.openxmlformats.org/schemaLibrary/2006/main" mc:Ignorable="w14 w15">
-  <w:view w:val="normal"/>
-  <w:defaultTabStop w:val="720"/>
-  <w:characterSpacingControl w:val="doNotCompress"/>
-  <w:compat>
-    <w:useFELayout/>
-    <w:compatSetting w:name="compatibilityMode" w:uri="http://schemas.microsoft.com/office/word" w:val="15"/>
-    <w:compatSetting w:name="overrideTableStyleFontSizeAndJustification" w:uri="http://schemas.microsoft.com/office/word" w:val="1"/>
-    <w:compatSetting w:name="enableOpenTypeFeatures" w:uri="http://schemas.microsoft.com/office/word" w:val="1"/>
-    <w:compatSetting w:name="doNotFlipMirrorIndents" w:uri="http://schemas.microsoft.com/office/word" w:val="1"/>
-    <w:compatSetting w:name="differentiateMultirowTableHeaders" w:uri="http://schemas.microsoft.com/office/word" w:val="1"/>
-  </w:compat>
-  <w:rsids>
-    <w:rsidRoot w:val="00894A77"/>
-    <w:rsid w:val="00894A77"/>
-    <w:rsid w:val="00A310D7"/>
-    <w:rsid w:val="00C63C91"/>
-    <w:rsid w:val="00D91E17"/>
-  </w:rsids>
-  <m:mathPr>
-    <m:mathFont m:val="Cambria Math"/>
-    <m:brkBin m:val="before"/>
-    <m:brkBinSub m:val="--"/>
-    <m:smallFrac m:val="0"/>
-    <m:dispDef/>
-    <m:lMargin m:val="0"/>
-    <m:rMargin m:val="0"/>
-    <m:defJc m:val="centerGroup"/>
-    <m:wrapIndent m:val="1440"/>
-    <m:intLim m:val="subSup"/>
-    <m:naryLim m:val="undOvr"/>
-  </m:mathPr>
-  <w:themeFontLang w:val="en-US"/>
-  <w:clrSchemeMapping w:bg1="light1" w:t1="dark1" w:bg2="light2" w:t2="dark2" w:accent1="accent1" w:accent2="accent2" w:accent3="accent3" w:accent4="accent4" w:accent5="accent5" w:accent6="accent6" w:hyperlink="hyperlink" w:followedHyperlink="followedHyperlink"/>
-  <w:decimalSymbol w:val="."/>
-  <w:listSeparator w:val=","/>
-  <w14:defaultImageDpi w14:val="32767"/>
-  <w15:chartTrackingRefBased/>
-</w:settings>
-</file>
-
-<file path=word/glossary/styles.xml><?xml version="1.0" encoding="utf-8"?>
-<w:styles xmlns:mc="http://schemas.openxmlformats.org/markup-compatibility/2006" xmlns:r="http://schemas.openxmlformats.org/officeDocument/2006/relationships" xmlns:w="http://schemas.openxmlformats.org/wordprocessingml/2006/main" xmlns:w14="http://schemas.microsoft.com/office/word/2010/wordml" xmlns:w15="http://schemas.microsoft.com/office/word/2012/wordml" mc:Ignorable="w14 w15">
-  <w:docDefaults>
-    <w:rPrDefault>
-      <w:rPr>
-        <w:rFonts w:asciiTheme="minorHAnsi" w:eastAsiaTheme="minorEastAsia" w:hAnsiTheme="minorHAnsi" w:cstheme="minorBidi"/>
-        <w:sz w:val="24"/>
-        <w:szCs w:val="24"/>
-        <w:lang w:val="en-US" w:eastAsia="en-US" w:bidi="ar-SA"/>
-      </w:rPr>
-    </w:rPrDefault>
-    <w:pPrDefault/>
-  </w:docDefaults>
-  <w:latentStyles w:defLockedState="0" w:defUIPriority="99" w:defSemiHidden="0" w:defUnhideWhenUsed="0" w:defQFormat="0" w:count="382">
-    <w:lsdException w:name="Normal" w:uiPriority="0" w:qFormat="1"/>
-    <w:lsdException w:name="heading 1" w:uiPriority="9" w:qFormat="1"/>
-    <w:lsdException w:name="heading 2" w:semiHidden="1" w:uiPriority="9" w:unhideWhenUsed="1" w:qFormat="1"/>
-    <w:lsdException w:name="heading 3" w:semiHidden="1" w:uiPriority="9" w:unhideWhenUsed="1" w:qFormat="1"/>
-    <w:lsdException w:name="heading 4" w:semiHidden="1" w:uiPriority="9" w:unhideWhenUsed="1" w:qFormat="1"/>
-    <w:lsdException w:name="heading 5" w:semiHidden="1" w:uiPriority="9" w:unhideWhenUsed="1" w:qFormat="1"/>
-    <w:lsdException w:name="heading 6" w:semiHidden="1" w:uiPriority="9" w:unhideWhenUsed="1" w:qFormat="1"/>
-    <w:lsdException w:name="heading 7" w:semiHidden="1" w:uiPriority="9" w:unhideWhenUsed="1" w:qFormat="1"/>
-    <w:lsdException w:name="heading 8" w:semiHidden="1" w:uiPriority="9" w:unhideWhenUsed="1" w:qFormat="1"/>
-    <w:lsdException w:name="heading 9" w:semiHidden="1" w:uiPriority="9" w:unhideWhenUsed="1" w:qFormat="1"/>
-    <w:lsdException w:name="index 1" w:semiHidden="1" w:unhideWhenUsed="1"/>
-    <w:lsdException w:name="index 2" w:semiHidden="1" w:unhideWhenUsed="1"/>
-    <w:lsdException w:name="index 3" w:semiHidden="1" w:unhideWhenUsed="1"/>
-    <w:lsdException w:name="index 4" w:semiHidden="1" w:unhideWhenUsed="1"/>
-    <w:lsdException w:name="index 5" w:semiHidden="1" w:unhideWhenUsed="1"/>
-    <w:lsdException w:name="index 6" w:semiHidden="1" w:unhideWhenUsed="1"/>
-    <w:lsdException w:name="index 7" w:semiHidden="1" w:unhideWhenUsed="1"/>
-    <w:lsdException w:name="index 8" w:semiHidden="1" w:unhideWhenUsed="1"/>
-    <w:lsdException w:name="index 9" w:semiHidden="1" w:unhideWhenUsed="1"/>
-    <w:lsdException w:name="toc 1" w:semiHidden="1" w:uiPriority="39" w:unhideWhenUsed="1"/>
-    <w:lsdException w:name="toc 2" w:semiHidden="1" w:uiPriority="39" w:unhideWhenUsed="1"/>
-    <w:lsdException w:name="toc 3" w:semiHidden="1" w:uiPriority="39" w:unhideWhenUsed="1"/>
-    <w:lsdException w:name="toc 4" w:semiHidden="1" w:uiPriority="39" w:unhideWhenUsed="1"/>
-    <w:lsdException w:name="toc 5" w:semiHidden="1" w:uiPriority="39" w:unhideWhenUsed="1"/>
-    <w:lsdException w:name="toc 6" w:semiHidden="1" w:uiPriority="39" w:unhideWhenUsed="1"/>
-    <w:lsdException w:name="toc 7" w:semiHidden="1" w:uiPriority="39" w:unhideWhenUsed="1"/>
-    <w:lsdException w:name="toc 8" w:semiHidden="1" w:uiPriority="39" w:unhideWhenUsed="1"/>
-    <w:lsdException w:name="toc 9" w:semiHidden="1" w:uiPriority="39" w:unhideWhenUsed="1"/>
-    <w:lsdException w:name="Normal Indent" w:semiHidden="1" w:unhideWhenUsed="1"/>
-    <w:lsdException w:name="footnote text" w:semiHidden="1" w:unhideWhenUsed="1"/>
-    <w:lsdException w:name="annotation text" w:semiHidden="1" w:unhideWhenUsed="1"/>
-    <w:lsdException w:name="header" w:semiHidden="1" w:unhideWhenUsed="1"/>
-    <w:lsdException w:name="footer" w:semiHidden="1" w:unhideWhenUsed="1"/>
-    <w:lsdException w:name="index heading" w:semiHidden="1" w:unhideWhenUsed="1"/>
-    <w:lsdException w:name="caption" w:semiHidden="1" w:uiPriority="35" w:unhideWhenUsed="1" w:qFormat="1"/>
-    <w:lsdException w:name="table of figures" w:semiHidden="1" w:unhideWhenUsed="1"/>
-    <w:lsdException w:name="envelope address" w:semiHidden="1" w:unhideWhenUsed="1"/>
-    <w:lsdException w:name="envelope return" w:semiHidden="1" w:unhideWhenUsed="1"/>
-    <w:lsdException w:name="footnote reference" w:semiHidden="1" w:unhideWhenUsed="1"/>
-    <w:lsdException w:name="annotation reference" w:semiHidden="1" w:unhideWhenUsed="1"/>
-    <w:lsdException w:name="line number" w:semiHidden="1" w:unhideWhenUsed="1"/>
-    <w:lsdException w:name="page number" w:semiHidden="1" w:unhideWhenUsed="1"/>
-    <w:lsdException w:name="endnote reference" w:semiHidden="1" w:unhideWhenUsed="1"/>
-    <w:lsdException w:name="endnote text" w:semiHidden="1" w:unhideWhenUsed="1"/>
-    <w:lsdException w:name="table of authorities" w:semiHidden="1" w:unhideWhenUsed="1"/>
-    <w:lsdException w:name="macro" w:semiHidden="1" w:unhideWhenUsed="1"/>
-    <w:lsdException w:name="toa heading" w:semiHidden="1" w:unhideWhenUsed="1"/>
-    <w:lsdException w:name="List" w:semiHidden="1" w:unhideWhenUsed="1"/>
-    <w:lsdException w:name="List Bullet" w:semiHidden="1" w:unhideWhenUsed="1"/>
-    <w:lsdException w:name="List Number" w:semiHidden="1" w:unhideWhenUsed="1"/>
-    <w:lsdException w:name="List 2" w:semiHidden="1" w:unhideWhenUsed="1"/>
-    <w:lsdException w:name="List 3" w:semiHidden="1" w:unhideWhenUsed="1"/>
-    <w:lsdException w:name="List 4" w:semiHidden="1" w:unhideWhenUsed="1"/>
-    <w:lsdException w:name="List 5" w:semiHidden="1" w:unhideWhenUsed="1"/>
-    <w:lsdException w:name="List Bullet 2" w:semiHidden="1" w:unhideWhenUsed="1"/>
-    <w:lsdException w:name="List Bullet 3" w:semiHidden="1" w:unhideWhenUsed="1"/>
-    <w:lsdException w:name="List Bullet 4" w:semiHidden="1" w:unhideWhenUsed="1"/>
-    <w:lsdException w:name="List Bullet 5" w:semiHidden="1" w:unhideWhenUsed="1"/>
-    <w:lsdException w:name="List Number 2" w:semiHidden="1" w:unhideWhenUsed="1"/>
-    <w:lsdException w:name="List Number 3" w:semiHidden="1" w:unhideWhenUsed="1"/>
-    <w:lsdException w:name="List Number 4" w:semiHidden="1" w:unhideWhenUsed="1"/>
-    <w:lsdException w:name="List Number 5" w:semiHidden="1" w:unhideWhenUsed="1"/>
-    <w:lsdException w:name="Title" w:uiPriority="10" w:qFormat="1"/>
-    <w:lsdException w:name="Closing" w:semiHidden="1" w:unhideWhenUsed="1"/>
-    <w:lsdException w:name="Signature" w:semiHidden="1" w:unhideWhenUsed="1"/>
-    <w:lsdException w:name="Default Paragraph Font" w:semiHidden="1" w:uiPriority="1" w:unhideWhenUsed="1"/>
-    <w:lsdException w:name="Body Text" w:semiHidden="1" w:unhideWhenUsed="1"/>
-    <w:lsdException w:name="Body Text Indent" w:semiHidden="1" w:unhideWhenUsed="1"/>
-    <w:lsdException w:name="List Continue" w:semiHidden="1" w:unhideWhenUsed="1"/>
-    <w:lsdException w:name="List Continue 2" w:semiHidden="1" w:unhideWhenUsed="1"/>
-    <w:lsdException w:name="List Continue 3" w:semiHidden="1" w:unhideWhenUsed="1"/>
-    <w:lsdException w:name="List Continue 4" w:semiHidden="1" w:unhideWhenUsed="1"/>
-    <w:lsdException w:name="List Continue 5" w:semiHidden="1" w:unhideWhenUsed="1"/>
-    <w:lsdException w:name="Message Header" w:semiHidden="1" w:unhideWhenUsed="1"/>
-    <w:lsdException w:name="Subtitle" w:uiPriority="11" w:qFormat="1"/>
-    <w:lsdException w:name="Salutation" w:semiHidden="1" w:unhideWhenUsed="1"/>
-    <w:lsdException w:name="Date" w:semiHidden="1" w:unhideWhenUsed="1"/>
-    <w:lsdException w:name="Body Text First Indent" w:semiHidden="1" w:unhideWhenUsed="1"/>
-    <w:lsdException w:name="Body Text First Indent 2" w:semiHidden="1" w:unhideWhenUsed="1"/>
-    <w:lsdException w:name="Note Heading" w:semiHidden="1" w:unhideWhenUsed="1"/>
-    <w:lsdException w:name="Body Text 2" w:semiHidden="1" w:unhideWhenUsed="1"/>
-    <w:lsdException w:name="Body Text 3" w:semiHidden="1" w:unhideWhenUsed="1"/>
-    <w:lsdException w:name="Body Text Indent 2" w:semiHidden="1" w:unhideWhenUsed="1"/>
-    <w:lsdException w:name="Body Text Indent 3" w:semiHidden="1" w:unhideWhenUsed="1"/>
-    <w:lsdException w:name="Block Text" w:semiHidden="1" w:unhideWhenUsed="1"/>
-    <w:lsdException w:name="Hyperlink" w:semiHidden="1" w:unhideWhenUsed="1"/>
-    <w:lsdException w:name="FollowedHyperlink" w:semiHidden="1" w:unhideWhenUsed="1"/>
-    <w:lsdException w:name="Strong" w:uiPriority="22" w:qFormat="1"/>
-    <w:lsdException w:name="Emphasis" w:uiPriority="20" w:qFormat="1"/>
-    <w:lsdException w:name="Document Map" w:semiHidden="1" w:unhideWhenUsed="1"/>
-    <w:lsdException w:name="Plain Text" w:semiHidden="1" w:unhideWhenUsed="1"/>
-    <w:lsdException w:name="E-mail Signature" w:semiHidden="1" w:unhideWhenUsed="1"/>
-    <w:lsdException w:name="HTML Top of Form" w:semiHidden="1" w:unhideWhenUsed="1"/>
-    <w:lsdException w:name="HTML Bottom of Form" w:semiHidden="1" w:unhideWhenUsed="1"/>
-    <w:lsdException w:name="Normal (Web)" w:semiHidden="1" w:unhideWhenUsed="1"/>
-    <w:lsdException w:name="HTML Acronym" w:semiHidden="1" w:unhideWhenUsed="1"/>
-    <w:lsdException w:name="HTML Address" w:semiHidden="1" w:unhideWhenUsed="1"/>
-    <w:lsdException w:name="HTML Cite" w:semiHidden="1" w:unhideWhenUsed="1"/>
-    <w:lsdException w:name="HTML Code" w:semiHidden="1" w:unhideWhenUsed="1"/>
-    <w:lsdException w:name="HTML Definition" w:semiHidden="1" w:unhideWhenUsed="1"/>
-    <w:lsdException w:name="HTML Keyboard" w:semiHidden="1" w:unhideWhenUsed="1"/>
-    <w:lsdException w:name="HTML Preformatted" w:semiHidden="1" w:unhideWhenUsed="1"/>
-    <w:lsdException w:name="HTML Sample" w:semiHidden="1" w:unhideWhenUsed="1"/>
-    <w:lsdException w:name="HTML Typewriter" w:semiHidden="1" w:unhideWhenUsed="1"/>
-    <w:lsdException w:name="HTML Variable" w:semiHidden="1" w:unhideWhenUsed="1"/>
-    <w:lsdException w:name="Normal Table" w:semiHidden="1" w:unhideWhenUsed="1"/>
-    <w:lsdException w:name="annotation subject" w:semiHidden="1" w:unhideWhenUsed="1"/>
-    <w:lsdException w:name="No List" w:semiHidden="1" w:unhideWhenUsed="1"/>
-    <w:lsdException w:name="Outline List 1" w:semiHidden="1" w:unhideWhenUsed="1"/>
-    <w:lsdException w:name="Outline List 2" w:semiHidden="1" w:unhideWhenUsed="1"/>
-    <w:lsdException w:name="Outline List 3" w:semiHidden="1" w:unhideWhenUsed="1"/>
-    <w:lsdException w:name="Table Simple 1" w:semiHidden="1" w:unhideWhenUsed="1"/>
-    <w:lsdException w:name="Table Simple 2" w:semiHidden="1" w:unhideWhenUsed="1"/>
-    <w:lsdException w:name="Table Simple 3" w:semiHidden="1" w:unhideWhenUsed="1"/>
-    <w:lsdException w:name="Table Classic 1" w:semiHidden="1" w:unhideWhenUsed="1"/>
-    <w:lsdException w:name="Table Classic 2" w:semiHidden="1" w:unhideWhenUsed="1"/>
-    <w:lsdException w:name="Table Classic 3" w:semiHidden="1" w:unhideWhenUsed="1"/>
-    <w:lsdException w:name="Table Classic 4" w:semiHidden="1" w:unhideWhenUsed="1"/>
-    <w:lsdException w:name="Table Colorful 1" w:semiHidden="1" w:unhideWhenUsed="1"/>
-    <w:lsdException w:name="Table Colorful 2" w:semiHidden="1" w:unhideWhenUsed="1"/>
-    <w:lsdException w:name="Table Colorful 3" w:semiHidden="1" w:unhideWhenUsed="1"/>
-    <w:lsdException w:name="Table Columns 1" w:semiHidden="1" w:unhideWhenUsed="1"/>
-    <w:lsdException w:name="Table Columns 2" w:semiHidden="1" w:unhideWhenUsed="1"/>
-    <w:lsdException w:name="Table Columns 3" w:semiHidden="1" w:unhideWhenUsed="1"/>
-    <w:lsdException w:name="Table Columns 4" w:semiHidden="1" w:unhideWhenUsed="1"/>
-    <w:lsdException w:name="Table Columns 5" w:semiHidden="1" w:unhideWhenUsed="1"/>
-    <w:lsdException w:name="Table Grid 1" w:semiHidden="1" w:unhideWhenUsed="1"/>
-    <w:lsdException w:name="Table Grid 2" w:semiHidden="1" w:unhideWhenUsed="1"/>
-    <w:lsdException w:name="Table Grid 3" w:semiHidden="1" w:unhideWhenUsed="1"/>
-    <w:lsdException w:name="Table Grid 4" w:semiHidden="1" w:unhideWhenUsed="1"/>
-    <w:lsdException w:name="Table Grid 5" w:semiHidden="1" w:unhideWhenUsed="1"/>
-    <w:lsdException w:name="Table Grid 6" w:semiHidden="1" w:unhideWhenUsed="1"/>
-    <w:lsdException w:name="Table Grid 7" w:semiHidden="1" w:unhideWhenUsed="1"/>
-    <w:lsdException w:name="Table Grid 8" w:semiHidden="1" w:unhideWhenUsed="1"/>
-    <w:lsdException w:name="Table List 1" w:semiHidden="1" w:unhideWhenUsed="1"/>
-    <w:lsdException w:name="Table List 2" w:semiHidden="1" w:unhideWhenUsed="1"/>
-    <w:lsdException w:name="Table List 3" w:semiHidden="1" w:unhideWhenUsed="1"/>
-    <w:lsdException w:name="Table List 4" w:semiHidden="1" w:unhideWhenUsed="1"/>
-    <w:lsdException w:name="Table List 5" w:semiHidden="1" w:unhideWhenUsed="1"/>
-    <w:lsdException w:name="Table List 6" w:semiHidden="1" w:unhideWhenUsed="1"/>
-    <w:lsdException w:name="Table List 7" w:semiHidden="1" w:unhideWhenUsed="1"/>
-    <w:lsdException w:name="Table List 8" w:semiHidden="1" w:unhideWhenUsed="1"/>
-    <w:lsdException w:name="Table 3D effects 1" w:semiHidden="1" w:unhideWhenUsed="1"/>
-    <w:lsdException w:name="Table 3D effects 2" w:semiHidden="1" w:unhideWhenUsed="1"/>
-    <w:lsdException w:name="Table 3D effects 3" w:semiHidden="1" w:unhideWhenUsed="1"/>
-    <w:lsdException w:name="Table Contemporary" w:semiHidden="1" w:unhideWhenUsed="1"/>
-    <w:lsdException w:name="Table Elegant" w:semiHidden="1" w:unhideWhenUsed="1"/>
-    <w:lsdException w:name="Table Professional" w:semiHidden="1" w:unhideWhenUsed="1"/>
-    <w:lsdException w:name="Table Subtle 1" w:semiHidden="1" w:unhideWhenUsed="1"/>
-    <w:lsdException w:name="Table Subtle 2" w:semiHidden="1" w:unhideWhenUsed="1"/>
-    <w:lsdException w:name="Table Web 1" w:semiHidden="1" w:unhideWhenUsed="1"/>
-    <w:lsdException w:name="Table Web 2" w:semiHidden="1" w:unhideWhenUsed="1"/>
-    <w:lsdException w:name="Table Web 3" w:semiHidden="1" w:unhideWhenUsed="1"/>
-    <w:lsdException w:name="Balloon Text" w:semiHidden="1" w:unhideWhenUsed="1"/>
-    <w:lsdException w:name="Table Grid" w:uiPriority="39"/>
-    <w:lsdException w:name="Table Theme" w:semiHidden="1" w:unhideWhenUsed="1"/>
-    <w:lsdException w:name="Note Level 1" w:semiHidden="1" w:unhideWhenUsed="1"/>
-    <w:lsdException w:name="Note Level 2" w:semiHidden="1" w:unhideWhenUsed="1"/>
-    <w:lsdException w:name="Note Level 3" w:semiHidden="1" w:unhideWhenUsed="1"/>
-    <w:lsdException w:name="Note Level 4" w:semiHidden="1" w:unhideWhenUsed="1"/>
-    <w:lsdException w:name="Note Level 5" w:semiHidden="1" w:unhideWhenUsed="1"/>
-    <w:lsdException w:name="Note Level 6" w:semiHidden="1" w:unhideWhenUsed="1"/>
-    <w:lsdException w:name="Note Level 7" w:semiHidden="1" w:unhideWhenUsed="1"/>
-    <w:lsdException w:name="Note Level 8" w:semiHidden="1" w:unhideWhenUsed="1"/>
-    <w:lsdException w:name="Note Level 9" w:semiHidden="1" w:unhideWhenUsed="1"/>
-    <w:lsdException w:name="Placeholder Text" w:semiHidden="1"/>
-    <w:lsdException w:name="No Spacing" w:uiPriority="1" w:qFormat="1"/>
-    <w:lsdException w:name="Light Shading" w:uiPriority="60"/>
-    <w:lsdException w:name="Light List" w:uiPriority="61"/>
-    <w:lsdException w:name="Light Grid" w:uiPriority="62"/>
-    <w:lsdException w:name="Medium Shading 1" w:uiPriority="63"/>
-    <w:lsdException w:name="Medium Shading 2" w:uiPriority="64"/>
-    <w:lsdException w:name="Medium List 1" w:uiPriority="65"/>
-    <w:lsdException w:name="Medium List 2" w:uiPriority="66"/>
-    <w:lsdException w:name="Medium Grid 1" w:uiPriority="67"/>
-    <w:lsdException w:name="Medium Grid 2" w:uiPriority="68"/>
-    <w:lsdException w:name="Medium Grid 3" w:uiPriority="69"/>
-    <w:lsdException w:name="Dark List" w:uiPriority="70"/>
-    <w:lsdException w:name="Colorful Shading" w:uiPriority="71"/>
-    <w:lsdException w:name="Colorful List" w:uiPriority="72"/>
-    <w:lsdException w:name="Colorful Grid" w:uiPriority="73"/>
-    <w:lsdException w:name="Light Shading Accent 1" w:uiPriority="60"/>
-    <w:lsdException w:name="Light List Accent 1" w:uiPriority="61"/>
-    <w:lsdException w:name="Light Grid Accent 1" w:uiPriority="62"/>
-    <w:lsdException w:name="Medium Shading 1 Accent 1" w:uiPriority="63"/>
-    <w:lsdException w:name="Medium Shading 2 Accent 1" w:uiPriority="64"/>
-    <w:lsdException w:name="Medium List 1 Accent 1" w:uiPriority="65"/>
-    <w:lsdException w:name="Revision" w:semiHidden="1"/>
-    <w:lsdException w:name="List Paragraph" w:uiPriority="34" w:qFormat="1"/>
-    <w:lsdException w:name="Quote" w:uiPriority="29" w:qFormat="1"/>
-    <w:lsdException w:name="Intense Quote" w:uiPriority="30" w:qFormat="1"/>
-    <w:lsdException w:name="Medium List 2 Accent 1" w:uiPriority="66"/>
-    <w:lsdException w:name="Medium Grid 1 Accent 1" w:uiPriority="67"/>
-    <w:lsdException w:name="Medium Grid 2 Accent 1" w:uiPriority="68"/>
-    <w:lsdException w:name="Medium Grid 3 Accent 1" w:uiPriority="69"/>
-    <w:lsdException w:name="Dark List Accent 1" w:uiPriority="70"/>
-    <w:lsdException w:name="Colorful Shading Accent 1" w:uiPriority="71"/>
-    <w:lsdException w:name="Colorful List Accent 1" w:uiPriority="72"/>
-    <w:lsdException w:name="Colorful Grid Accent 1" w:uiPriority="73"/>
-    <w:lsdException w:name="Light Shading Accent 2" w:uiPriority="60"/>
-    <w:lsdException w:name="Light List Accent 2" w:uiPriority="61"/>
-    <w:lsdException w:name="Light Grid Accent 2" w:uiPriority="62"/>
-    <w:lsdException w:name="Medium Shading 1 Accent 2" w:uiPriority="63"/>
-    <w:lsdException w:name="Medium Shading 2 Accent 2" w:uiPriority="64"/>
-    <w:lsdException w:name="Medium List 1 Accent 2" w:uiPriority="65"/>
-    <w:lsdException w:name="Medium List 2 Accent 2" w:uiPriority="66"/>
-    <w:lsdException w:name="Medium Grid 1 Accent 2" w:uiPriority="67"/>
-    <w:lsdException w:name="Medium Grid 2 Accent 2" w:uiPriority="68"/>
-    <w:lsdException w:name="Medium Grid 3 Accent 2" w:uiPriority="69"/>
-    <w:lsdException w:name="Dark List Accent 2" w:uiPriority="70"/>
-    <w:lsdException w:name="Colorful Shading Accent 2" w:uiPriority="71"/>
-    <w:lsdException w:name="Colorful List Accent 2" w:uiPriority="72"/>
-    <w:lsdException w:name="Colorful Grid Accent 2" w:uiPriority="73"/>
-    <w:lsdException w:name="Light Shading Accent 3" w:uiPriority="60"/>
-    <w:lsdException w:name="Light List Accent 3" w:uiPriority="61"/>
-    <w:lsdException w:name="Light Grid Accent 3" w:uiPriority="62"/>
-    <w:lsdException w:name="Medium Shading 1 Accent 3" w:uiPriority="63"/>
-    <w:lsdException w:name="Medium Shading 2 Accent 3" w:uiPriority="64"/>
-    <w:lsdException w:name="Medium List 1 Accent 3" w:uiPriority="65"/>
-    <w:lsdException w:name="Medium List 2 Accent 3" w:uiPriority="66"/>
-    <w:lsdException w:name="Medium Grid 1 Accent 3" w:uiPriority="67"/>
-    <w:lsdException w:name="Medium Grid 2 Accent 3" w:uiPriority="68"/>
-    <w:lsdException w:name="Medium Grid 3 Accent 3" w:uiPriority="69"/>
-    <w:lsdException w:name="Dark List Accent 3" w:uiPriority="70"/>
-    <w:lsdException w:name="Colorful Shading Accent 3" w:uiPriority="71"/>
-    <w:lsdException w:name="Colorful List Accent 3" w:uiPriority="72"/>
-    <w:lsdException w:name="Colorful Grid Accent 3" w:uiPriority="73"/>
-    <w:lsdException w:name="Light Shading Accent 4" w:uiPriority="60"/>
-    <w:lsdException w:name="Light List Accent 4" w:uiPriority="61"/>
-    <w:lsdException w:name="Light Grid Accent 4" w:uiPriority="62"/>
-    <w:lsdException w:name="Medium Shading 1 Accent 4" w:uiPriority="63"/>
-    <w:lsdException w:name="Medium Shading 2 Accent 4" w:uiPriority="64"/>
-    <w:lsdException w:name="Medium List 1 Accent 4" w:uiPriority="65"/>
-    <w:lsdException w:name="Medium List 2 Accent 4" w:uiPriority="66"/>
-    <w:lsdException w:name="Medium Grid 1 Accent 4" w:uiPriority="67"/>
-    <w:lsdException w:name="Medium Grid 2 Accent 4" w:uiPriority="68"/>
-    <w:lsdException w:name="Medium Grid 3 Accent 4" w:uiPriority="69"/>
-    <w:lsdException w:name="Dark List Accent 4" w:uiPriority="70"/>
-    <w:lsdException w:name="Colorful Shading Accent 4" w:uiPriority="71"/>
-    <w:lsdException w:name="Colorful List Accent 4" w:uiPriority="72"/>
-    <w:lsdException w:name="Colorful Grid Accent 4" w:uiPriority="73"/>
-    <w:lsdException w:name="Light Shading Accent 5" w:uiPriority="60"/>
-    <w:lsdException w:name="Light List Accent 5" w:uiPriority="61"/>
-    <w:lsdException w:name="Light Grid Accent 5" w:uiPriority="62"/>
-    <w:lsdException w:name="Medium Shading 1 Accent 5" w:uiPriority="63"/>
-    <w:lsdException w:name="Medium Shading 2 Accent 5" w:uiPriority="64"/>
-    <w:lsdException w:name="Medium List 1 Accent 5" w:uiPriority="65"/>
-    <w:lsdException w:name="Medium List 2 Accent 5" w:uiPriority="66"/>
-    <w:lsdException w:name="Medium Grid 1 Accent 5" w:uiPriority="67"/>
-    <w:lsdException w:name="Medium Grid 2 Accent 5" w:uiPriority="68"/>
-    <w:lsdException w:name="Medium Grid 3 Accent 5" w:uiPriority="69"/>
-    <w:lsdException w:name="Dark List Accent 5" w:uiPriority="70"/>
-    <w:lsdException w:name="Colorful Shading Accent 5" w:uiPriority="71"/>
-    <w:lsdException w:name="Colorful List Accent 5" w:uiPriority="72"/>
-    <w:lsdException w:name="Colorful Grid Accent 5" w:uiPriority="73"/>
-    <w:lsdException w:name="Light Shading Accent 6" w:uiPriority="60"/>
-    <w:lsdException w:name="Light List Accent 6" w:uiPriority="61"/>
-    <w:lsdException w:name="Light Grid Accent 6" w:uiPriority="62"/>
-    <w:lsdException w:name="Medium Shading 1 Accent 6" w:uiPriority="63"/>
-    <w:lsdException w:name="Medium Shading 2 Accent 6" w:uiPriority="64"/>
-    <w:lsdException w:name="Medium List 1 Accent 6" w:uiPriority="65"/>
-    <w:lsdException w:name="Medium List 2 Accent 6" w:uiPriority="66"/>
-    <w:lsdException w:name="Medium Grid 1 Accent 6" w:uiPriority="67"/>
-    <w:lsdException w:name="Medium Grid 2 Accent 6" w:uiPriority="68"/>
-    <w:lsdException w:name="Medium Grid 3 Accent 6" w:uiPriority="69"/>
-    <w:lsdException w:name="Dark List Accent 6" w:uiPriority="70"/>
-    <w:lsdException w:name="Colorful Shading Accent 6" w:uiPriority="71"/>
-    <w:lsdException w:name="Colorful List Accent 6" w:uiPriority="72"/>
-    <w:lsdException w:name="Colorful Grid Accent 6" w:uiPriority="73"/>
-    <w:lsdException w:name="Subtle Emphasis" w:uiPriority="19" w:qFormat="1"/>
-    <w:lsdException w:name="Intense Emphasis" w:uiPriority="21" w:qFormat="1"/>
-    <w:lsdException w:name="Subtle Reference" w:uiPriority="31" w:qFormat="1"/>
-    <w:lsdException w:name="Intense Reference" w:uiPriority="32" w:qFormat="1"/>
-    <w:lsdException w:name="Book Title" w:uiPriority="33" w:qFormat="1"/>
-    <w:lsdException w:name="Bibliography" w:semiHidden="1" w:uiPriority="37" w:unhideWhenUsed="1"/>
-    <w:lsdException w:name="TOC Heading" w:semiHidden="1" w:uiPriority="39" w:unhideWhenUsed="1" w:qFormat="1"/>
-    <w:lsdException w:name="Plain Table 1" w:uiPriority="41"/>
-    <w:lsdException w:name="Plain Table 2" w:uiPriority="42"/>
-    <w:lsdException w:name="Plain Table 3" w:uiPriority="43"/>
-    <w:lsdException w:name="Plain Table 4" w:uiPriority="44"/>
-    <w:lsdException w:name="Plain Table 5" w:uiPriority="45"/>
-    <w:lsdException w:name="Grid Table Light" w:uiPriority="40"/>
-    <w:lsdException w:name="Grid Table 1 Light" w:uiPriority="46"/>
-    <w:lsdException w:name="Grid Table 2" w:uiPriority="47"/>
-    <w:lsdException w:name="Grid Table 3" w:uiPriority="48"/>
-    <w:lsdException w:name="Grid Table 4" w:uiPriority="49"/>
-    <w:lsdException w:name="Grid Table 5 Dark" w:uiPriority="50"/>
-    <w:lsdException w:name="Grid Table 6 Colorful" w:uiPriority="51"/>
-    <w:lsdException w:name="Grid Table 7 Colorful" w:uiPriority="52"/>
-    <w:lsdException w:name="Grid Table 1 Light Accent 1" w:uiPriority="46"/>
-    <w:lsdException w:name="Grid Table 2 Accent 1" w:uiPriority="47"/>
-    <w:lsdException w:name="Grid Table 3 Accent 1" w:uiPriority="48"/>
-    <w:lsdException w:name="Grid Table 4 Accent 1" w:uiPriority="49"/>
-    <w:lsdException w:name="Grid Table 5 Dark Accent 1" w:uiPriority="50"/>
-    <w:lsdException w:name="Grid Table 6 Colorful Accent 1" w:uiPriority="51"/>
-    <w:lsdException w:name="Grid Table 7 Colorful Accent 1" w:uiPriority="52"/>
-    <w:lsdException w:name="Grid Table 1 Light Accent 2" w:uiPriority="46"/>
-    <w:lsdException w:name="Grid Table 2 Accent 2" w:uiPriority="47"/>
-    <w:lsdException w:name="Grid Table 3 Accent 2" w:uiPriority="48"/>
-    <w:lsdException w:name="Grid Table 4 Accent 2" w:uiPriority="49"/>
-    <w:lsdException w:name="Grid Table 5 Dark Accent 2" w:uiPriority="50"/>
-    <w:lsdException w:name="Grid Table 6 Colorful Accent 2" w:uiPriority="51"/>
-    <w:lsdException w:name="Grid Table 7 Colorful Accent 2" w:uiPriority="52"/>
-    <w:lsdException w:name="Grid Table 1 Light Accent 3" w:uiPriority="46"/>
-    <w:lsdException w:name="Grid Table 2 Accent 3" w:uiPriority="47"/>
-    <w:lsdException w:name="Grid Table 3 Accent 3" w:uiPriority="48"/>
-    <w:lsdException w:name="Grid Table 4 Accent 3" w:uiPriority="49"/>
-    <w:lsdException w:name="Grid Table 5 Dark Accent 3" w:uiPriority="50"/>
-    <w:lsdException w:name="Grid Table 6 Colorful Accent 3" w:uiPriority="51"/>
-    <w:lsdException w:name="Grid Table 7 Colorful Accent 3" w:uiPriority="52"/>
-    <w:lsdException w:name="Grid Table 1 Light Accent 4" w:uiPriority="46"/>
-    <w:lsdException w:name="Grid Table 2 Accent 4" w:uiPriority="47"/>
-    <w:lsdException w:name="Grid Table 3 Accent 4" w:uiPriority="48"/>
-    <w:lsdException w:name="Grid Table 4 Accent 4" w:uiPriority="49"/>
-    <w:lsdException w:name="Grid Table 5 Dark Accent 4" w:uiPriority="50"/>
-    <w:lsdException w:name="Grid Table 6 Colorful Accent 4" w:uiPriority="51"/>
-    <w:lsdException w:name="Grid Table 7 Colorful Accent 4" w:uiPriority="52"/>
-    <w:lsdException w:name="Grid Table 1 Light Accent 5" w:uiPriority="46"/>
-    <w:lsdException w:name="Grid Table 2 Accent 5" w:uiPriority="47"/>
-    <w:lsdException w:name="Grid Table 3 Accent 5" w:uiPriority="48"/>
-    <w:lsdException w:name="Grid Table 4 Accent 5" w:uiPriority="49"/>
-    <w:lsdException w:name="Grid Table 5 Dark Accent 5" w:uiPriority="50"/>
-    <w:lsdException w:name="Grid Table 6 Colorful Accent 5" w:uiPriority="51"/>
-    <w:lsdException w:name="Grid Table 7 Colorful Accent 5" w:uiPriority="52"/>
-    <w:lsdException w:name="Grid Table 1 Light Accent 6" w:uiPriority="46"/>
-    <w:lsdException w:name="Grid Table 2 Accent 6" w:uiPriority="47"/>
-    <w:lsdException w:name="Grid Table 3 Accent 6" w:uiPriority="48"/>
-    <w:lsdException w:name="Grid Table 4 Accent 6" w:uiPriority="49"/>
-    <w:lsdException w:name="Grid Table 5 Dark Accent 6" w:uiPriority="50"/>
-    <w:lsdException w:name="Grid Table 6 Colorful Accent 6" w:uiPriority="51"/>
-    <w:lsdException w:name="Grid Table 7 Colorful Accent 6" w:uiPriority="52"/>
-    <w:lsdException w:name="List Table 1 Light" w:uiPriority="46"/>
-    <w:lsdException w:name="List Table 2" w:uiPriority="47"/>
-    <w:lsdException w:name="List Table 3" w:uiPriority="48"/>
-    <w:lsdException w:name="List Table 4" w:uiPriority="49"/>
-    <w:lsdException w:name="List Table 5 Dark" w:uiPriority="50"/>
-    <w:lsdException w:name="List Table 6 Colorful" w:uiPriority="51"/>
-    <w:lsdException w:name="List Table 7 Colorful" w:uiPriority="52"/>
-    <w:lsdException w:name="List Table 1 Light Accent 1" w:uiPriority="46"/>
-    <w:lsdException w:name="List Table 2 Accent 1" w:uiPriority="47"/>
-    <w:lsdException w:name="List Table 3 Accent 1" w:uiPriority="48"/>
-    <w:lsdException w:name="List Table 4 Accent 1" w:uiPriority="49"/>
-    <w:lsdException w:name="List Table 5 Dark Accent 1" w:uiPriority="50"/>
-    <w:lsdException w:name="List Table 6 Colorful Accent 1" w:uiPriority="51"/>
-    <w:lsdException w:name="List Table 7 Colorful Accent 1" w:uiPriority="52"/>
-    <w:lsdException w:name="List Table 1 Light Accent 2" w:uiPriority="46"/>
-    <w:lsdException w:name="List Table 2 Accent 2" w:uiPriority="47"/>
-    <w:lsdException w:name="List Table 3 Accent 2" w:uiPriority="48"/>
-    <w:lsdException w:name="List Table 4 Accent 2" w:uiPriority="49"/>
-    <w:lsdException w:name="List Table 5 Dark Accent 2" w:uiPriority="50"/>
-    <w:lsdException w:name="List Table 6 Colorful Accent 2" w:uiPriority="51"/>
-    <w:lsdException w:name="List Table 7 Colorful Accent 2" w:uiPriority="52"/>
-    <w:lsdException w:name="List Table 1 Light Accent 3" w:uiPriority="46"/>
-    <w:lsdException w:name="List Table 2 Accent 3" w:uiPriority="47"/>
-    <w:lsdException w:name="List Table 3 Accent 3" w:uiPriority="48"/>
-    <w:lsdException w:name="List Table 4 Accent 3" w:uiPriority="49"/>
-    <w:lsdException w:name="List Table 5 Dark Accent 3" w:uiPriority="50"/>
-    <w:lsdException w:name="List Table 6 Colorful Accent 3" w:uiPriority="51"/>
-    <w:lsdException w:name="List Table 7 Colorful Accent 3" w:uiPriority="52"/>
-    <w:lsdException w:name="List Table 1 Light Accent 4" w:uiPriority="46"/>
-    <w:lsdException w:name="List Table 2 Accent 4" w:uiPriority="47"/>
-    <w:lsdException w:name="List Table 3 Accent 4" w:uiPriority="48"/>
-    <w:lsdException w:name="List Table 4 Accent 4" w:uiPriority="49"/>
-    <w:lsdException w:name="List Table 5 Dark Accent 4" w:uiPriority="50"/>
-    <w:lsdException w:name="List Table 6 Colorful Accent 4" w:uiPriority="51"/>
-    <w:lsdException w:name="List Table 7 Colorful Accent 4" w:uiPriority="52"/>
-    <w:lsdException w:name="List Table 1 Light Accent 5" w:uiPriority="46"/>
-    <w:lsdException w:name="List Table 2 Accent 5" w:uiPriority="47"/>
-    <w:lsdException w:name="List Table 3 Accent 5" w:uiPriority="48"/>
-    <w:lsdException w:name="List Table 4 Accent 5" w:uiPriority="49"/>
-    <w:lsdException w:name="List Table 5 Dark Accent 5" w:uiPriority="50"/>
-    <w:lsdException w:name="List Table 6 Colorful Accent 5" w:uiPriority="51"/>
-    <w:lsdException w:name="List Table 7 Colorful Accent 5" w:uiPriority="52"/>
-    <w:lsdException w:name="List Table 1 Light Accent 6" w:uiPriority="46"/>
-    <w:lsdException w:name="List Table 2 Accent 6" w:uiPriority="47"/>
-    <w:lsdException w:name="List Table 3 Accent 6" w:uiPriority="48"/>
-    <w:lsdException w:name="List Table 4 Accent 6" w:uiPriority="49"/>
-    <w:lsdException w:name="List Table 5 Dark Accent 6" w:uiPriority="50"/>
-    <w:lsdException w:name="List Table 6 Colorful Accent 6" w:uiPriority="51"/>
-    <w:lsdException w:name="List Table 7 Colorful Accent 6" w:uiPriority="52"/>
-    <w:lsdException w:name="Mention" w:semiHidden="1" w:unhideWhenUsed="1"/>
-    <w:lsdException w:name="Smart Hyperlink" w:semiHidden="1" w:unhideWhenUsed="1"/>
-  </w:latentStyles>
-  <w:style w:type="paragraph" w:default="1" w:styleId="Normal">
-    <w:name w:val="Normal"/>
-    <w:qFormat/>
-  </w:style>
-  <w:style w:type="character" w:default="1" w:styleId="DefaultParagraphFont">
-    <w:name w:val="Default Paragraph Font"/>
-    <w:uiPriority w:val="1"/>
-    <w:semiHidden/>
-    <w:unhideWhenUsed/>
-  </w:style>
-  <w:style w:type="table" w:default="1" w:styleId="TableNormal">
-    <w:name w:val="Normal Table"/>
-    <w:uiPriority w:val="99"/>
-    <w:semiHidden/>
-    <w:unhideWhenUsed/>
-    <w:tblPr>
-      <w:tblInd w:w="0" w:type="dxa"/>
-      <w:tblCellMar>
-        <w:top w:w="0" w:type="dxa"/>
-        <w:left w:w="108" w:type="dxa"/>
-        <w:bottom w:w="0" w:type="dxa"/>
-        <w:right w:w="108" w:type="dxa"/>
-      </w:tblCellMar>
-    </w:tblPr>
-  </w:style>
-  <w:style w:type="numbering" w:default="1" w:styleId="NoList">
-    <w:name w:val="No List"/>
-    <w:uiPriority w:val="99"/>
-    <w:semiHidden/>
-    <w:unhideWhenUsed/>
-  </w:style>
-  <w:style w:type="character" w:styleId="PlaceholderText">
-    <w:name w:val="Placeholder Text"/>
-    <w:basedOn w:val="DefaultParagraphFont"/>
-    <w:uiPriority w:val="99"/>
-    <w:semiHidden/>
-    <w:rsid w:val="00894A77"/>
-    <w:rPr>
-      <w:color w:val="808080"/>
-    </w:rPr>
-  </w:style>
-  <w:style w:type="paragraph" w:customStyle="1" w:styleId="5E952ED425E8FE4FB5A67F2092BB6046">
-    <w:name w:val="5E952ED425E8FE4FB5A67F2092BB6046"/>
-    <w:rsid w:val="00894A77"/>
-  </w:style>
-  <w:style w:type="paragraph" w:customStyle="1" w:styleId="3F8855AE5857204AB9A9C80F91693296">
-    <w:name w:val="3F8855AE5857204AB9A9C80F91693296"/>
-    <w:rsid w:val="00894A77"/>
-  </w:style>
-  <w:style w:type="paragraph" w:customStyle="1" w:styleId="2CA1EB173ECD624BA561136FAD7C91AC">
-    <w:name w:val="2CA1EB173ECD624BA561136FAD7C91AC"/>
-    <w:rsid w:val="00894A77"/>
-  </w:style>
-  <w:style w:type="paragraph" w:customStyle="1" w:styleId="165AD36A0FF01A43BB63FE77725EFF8A">
-    <w:name w:val="165AD36A0FF01A43BB63FE77725EFF8A"/>
-    <w:rsid w:val="00894A77"/>
-  </w:style>
-  <w:style w:type="paragraph" w:customStyle="1" w:styleId="4462C258C3021247BA159288075B29DF">
-    <w:name w:val="4462C258C3021247BA159288075B29DF"/>
-    <w:rsid w:val="00894A77"/>
-  </w:style>
-  <w:style w:type="paragraph" w:customStyle="1" w:styleId="C3057241C415DD45AC2D0DA1B0B0BBA5">
-    <w:name w:val="C3057241C415DD45AC2D0DA1B0B0BBA5"/>
-    <w:rsid w:val="00894A77"/>
-  </w:style>
-  <w:style w:type="paragraph" w:customStyle="1" w:styleId="A891187FD841364B8CB9B069F4C93ADA">
-    <w:name w:val="A891187FD841364B8CB9B069F4C93ADA"/>
-    <w:rsid w:val="00894A77"/>
-  </w:style>
-  <w:style w:type="paragraph" w:customStyle="1" w:styleId="4211F20DABD7B146BDB64943DE8B4FFD">
-    <w:name w:val="4211F20DABD7B146BDB64943DE8B4FFD"/>
-    <w:rsid w:val="00894A77"/>
-  </w:style>
-  <w:style w:type="paragraph" w:customStyle="1" w:styleId="66E1147789403E489B89929B517B057E">
-    <w:name w:val="66E1147789403E489B89929B517B057E"/>
-    <w:rsid w:val="00894A77"/>
-  </w:style>
-  <w:style w:type="paragraph" w:customStyle="1" w:styleId="B3D74EC08CF92D429632F2D24144126A">
-    <w:name w:val="B3D74EC08CF92D429632F2D24144126A"/>
-    <w:rsid w:val="00894A77"/>
-  </w:style>
-</w:styles>
-</file>
-
-<file path=word/glossary/webSettings.xml><?xml version="1.0" encoding="utf-8"?>
-<w:webSettings xmlns:mc="http://schemas.openxmlformats.org/markup-compatibility/2006" xmlns:r="http://schemas.openxmlformats.org/officeDocument/2006/relationships" xmlns:w="http://schemas.openxmlformats.org/wordprocessingml/2006/main" xmlns:w14="http://schemas.microsoft.com/office/word/2010/wordml" xmlns:w15="http://schemas.microsoft.com/office/word/2012/wordml" mc:Ignorable="w14 w15">
-  <w:allowPNG/>
-  <w:doNotSaveAsSingleFile/>
-  <w:pixelsPerInch w:val="96"/>
-</w:webSettings>
-</file>
-
 <file path=word/theme/theme1.xml><?xml version="1.0" encoding="utf-8"?>
 <a:theme xmlns:a="http://schemas.openxmlformats.org/drawingml/2006/main" name="Office Theme">
   <a:themeElements>
@@ -10589,7 +9978,7 @@
 </file>
 
 <file path=customXml/itemProps6.xml><?xml version="1.0" encoding="utf-8"?>
-<ds:datastoreItem xmlns:ds="http://schemas.openxmlformats.org/officeDocument/2006/customXml" ds:itemID="{22465698-69AE-C44B-86A1-F28CEDE0E9A5}">
+<ds:datastoreItem xmlns:ds="http://schemas.openxmlformats.org/officeDocument/2006/customXml" ds:itemID="{E8449260-B43D-554D-8A17-13812BC06A98}">
   <ds:schemaRefs>
     <ds:schemaRef ds:uri="http://schemas.openxmlformats.org/officeDocument/2006/bibliography"/>
   </ds:schemaRefs>

</xml_diff>

<commit_message>
Update SRD with environment variables; update Mangle code accordingly
</commit_message>
<xml_diff>
--- a/docs/TCS Software Requirements Document.docx
+++ b/docs/TCS Software Requirements Document.docx
@@ -161,7 +161,7 @@
         <w:rPr>
           <w:noProof/>
         </w:rPr>
-        <w:instrText xml:space="preserve"> PAGEREF _Toc466555804 \h </w:instrText>
+        <w:instrText xml:space="preserve"> PAGEREF _Toc466972068 \h </w:instrText>
       </w:r>
       <w:r>
         <w:rPr>
@@ -248,7 +248,7 @@
         <w:rPr>
           <w:noProof/>
         </w:rPr>
-        <w:instrText xml:space="preserve"> PAGEREF _Toc466555805 \h </w:instrText>
+        <w:instrText xml:space="preserve"> PAGEREF _Toc466972069 \h </w:instrText>
       </w:r>
       <w:r>
         <w:rPr>
@@ -335,7 +335,7 @@
         <w:rPr>
           <w:noProof/>
         </w:rPr>
-        <w:instrText xml:space="preserve"> PAGEREF _Toc466555806 \h </w:instrText>
+        <w:instrText xml:space="preserve"> PAGEREF _Toc466972070 \h </w:instrText>
       </w:r>
       <w:r>
         <w:rPr>
@@ -422,7 +422,7 @@
         <w:rPr>
           <w:noProof/>
         </w:rPr>
-        <w:instrText xml:space="preserve"> PAGEREF _Toc466555807 \h </w:instrText>
+        <w:instrText xml:space="preserve"> PAGEREF _Toc466972071 \h </w:instrText>
       </w:r>
       <w:r>
         <w:rPr>
@@ -509,7 +509,7 @@
         <w:rPr>
           <w:noProof/>
         </w:rPr>
-        <w:instrText xml:space="preserve"> PAGEREF _Toc466555808 \h </w:instrText>
+        <w:instrText xml:space="preserve"> PAGEREF _Toc466972072 \h </w:instrText>
       </w:r>
       <w:r>
         <w:rPr>
@@ -598,7 +598,7 @@
         <w:rPr>
           <w:noProof/>
         </w:rPr>
-        <w:instrText xml:space="preserve"> PAGEREF _Toc466555809 \h </w:instrText>
+        <w:instrText xml:space="preserve"> PAGEREF _Toc466972073 \h </w:instrText>
       </w:r>
       <w:r>
         <w:rPr>
@@ -687,7 +687,7 @@
         <w:rPr>
           <w:noProof/>
         </w:rPr>
-        <w:instrText xml:space="preserve"> PAGEREF _Toc466555810 \h </w:instrText>
+        <w:instrText xml:space="preserve"> PAGEREF _Toc466972074 \h </w:instrText>
       </w:r>
       <w:r>
         <w:rPr>
@@ -774,7 +774,7 @@
         <w:rPr>
           <w:noProof/>
         </w:rPr>
-        <w:instrText xml:space="preserve"> PAGEREF _Toc466555811 \h </w:instrText>
+        <w:instrText xml:space="preserve"> PAGEREF _Toc466972075 \h </w:instrText>
       </w:r>
       <w:r>
         <w:rPr>
@@ -861,7 +861,7 @@
         <w:rPr>
           <w:noProof/>
         </w:rPr>
-        <w:instrText xml:space="preserve"> PAGEREF _Toc466555812 \h </w:instrText>
+        <w:instrText xml:space="preserve"> PAGEREF _Toc466972076 \h </w:instrText>
       </w:r>
       <w:r>
         <w:rPr>
@@ -944,7 +944,7 @@
         <w:rPr>
           <w:noProof/>
         </w:rPr>
-        <w:instrText xml:space="preserve"> PAGEREF _Toc466555813 \h </w:instrText>
+        <w:instrText xml:space="preserve"> PAGEREF _Toc466972077 \h </w:instrText>
       </w:r>
       <w:r>
         <w:rPr>
@@ -1031,7 +1031,7 @@
         <w:rPr>
           <w:noProof/>
         </w:rPr>
-        <w:instrText xml:space="preserve"> PAGEREF _Toc466555814 \h </w:instrText>
+        <w:instrText xml:space="preserve"> PAGEREF _Toc466972078 \h </w:instrText>
       </w:r>
       <w:r>
         <w:rPr>
@@ -1120,7 +1120,7 @@
         <w:rPr>
           <w:noProof/>
         </w:rPr>
-        <w:instrText xml:space="preserve"> PAGEREF _Toc466555815 \h </w:instrText>
+        <w:instrText xml:space="preserve"> PAGEREF _Toc466972079 \h </w:instrText>
       </w:r>
       <w:r>
         <w:rPr>
@@ -1209,7 +1209,7 @@
         <w:rPr>
           <w:noProof/>
         </w:rPr>
-        <w:instrText xml:space="preserve"> PAGEREF _Toc466555816 \h </w:instrText>
+        <w:instrText xml:space="preserve"> PAGEREF _Toc466972080 \h </w:instrText>
       </w:r>
       <w:r>
         <w:rPr>
@@ -1302,7 +1302,7 @@
         <w:rPr>
           <w:noProof/>
         </w:rPr>
-        <w:instrText xml:space="preserve"> PAGEREF _Toc466555817 \h </w:instrText>
+        <w:instrText xml:space="preserve"> PAGEREF _Toc466972081 \h </w:instrText>
       </w:r>
       <w:r>
         <w:rPr>
@@ -1391,7 +1391,7 @@
         <w:rPr>
           <w:noProof/>
         </w:rPr>
-        <w:instrText xml:space="preserve"> PAGEREF _Toc466555818 \h </w:instrText>
+        <w:instrText xml:space="preserve"> PAGEREF _Toc466972082 \h </w:instrText>
       </w:r>
       <w:r>
         <w:rPr>
@@ -1478,7 +1478,7 @@
         <w:rPr>
           <w:noProof/>
         </w:rPr>
-        <w:instrText xml:space="preserve"> PAGEREF _Toc466555819 \h </w:instrText>
+        <w:instrText xml:space="preserve"> PAGEREF _Toc466972083 \h </w:instrText>
       </w:r>
       <w:r>
         <w:rPr>
@@ -1565,7 +1565,7 @@
         <w:rPr>
           <w:noProof/>
         </w:rPr>
-        <w:instrText xml:space="preserve"> PAGEREF _Toc466555820 \h </w:instrText>
+        <w:instrText xml:space="preserve"> PAGEREF _Toc466972084 \h </w:instrText>
       </w:r>
       <w:r>
         <w:rPr>
@@ -1648,7 +1648,7 @@
         <w:rPr>
           <w:noProof/>
         </w:rPr>
-        <w:instrText xml:space="preserve"> PAGEREF _Toc466555821 \h </w:instrText>
+        <w:instrText xml:space="preserve"> PAGEREF _Toc466972085 \h </w:instrText>
       </w:r>
       <w:r>
         <w:rPr>
@@ -1731,7 +1731,7 @@
         <w:rPr>
           <w:noProof/>
         </w:rPr>
-        <w:instrText xml:space="preserve"> PAGEREF _Toc466555822 \h </w:instrText>
+        <w:instrText xml:space="preserve"> PAGEREF _Toc466972086 \h </w:instrText>
       </w:r>
       <w:r>
         <w:rPr>
@@ -1800,7 +1800,7 @@
         <w:rPr>
           <w:noProof/>
         </w:rPr>
-        <w:t>Deployment Requirements</w:t>
+        <w:t>Database Requirements</w:t>
       </w:r>
       <w:r>
         <w:rPr>
@@ -1818,7 +1818,7 @@
         <w:rPr>
           <w:noProof/>
         </w:rPr>
-        <w:instrText xml:space="preserve"> PAGEREF _Toc466555823 \h </w:instrText>
+        <w:instrText xml:space="preserve"> PAGEREF _Toc466972087 \h </w:instrText>
       </w:r>
       <w:r>
         <w:rPr>
@@ -1887,7 +1887,7 @@
         <w:rPr>
           <w:noProof/>
         </w:rPr>
-        <w:t>Test Requirements</w:t>
+        <w:t>Deployment Requirements</w:t>
       </w:r>
       <w:r>
         <w:rPr>
@@ -1905,7 +1905,7 @@
         <w:rPr>
           <w:noProof/>
         </w:rPr>
-        <w:instrText xml:space="preserve"> PAGEREF _Toc466555824 \h </w:instrText>
+        <w:instrText xml:space="preserve"> PAGEREF _Toc466972088 \h </w:instrText>
       </w:r>
       <w:r>
         <w:rPr>
@@ -1953,7 +1953,6 @@
       <w:r>
         <w:rPr>
           <w:noProof/>
-          <w:lang w:eastAsia="en-US"/>
         </w:rPr>
         <w:t>3.6</w:t>
       </w:r>
@@ -1974,6 +1973,94 @@
       <w:r>
         <w:rPr>
           <w:noProof/>
+        </w:rPr>
+        <w:t>Test Requirements</w:t>
+      </w:r>
+      <w:r>
+        <w:rPr>
+          <w:noProof/>
+        </w:rPr>
+        <w:tab/>
+      </w:r>
+      <w:r>
+        <w:rPr>
+          <w:noProof/>
+        </w:rPr>
+        <w:fldChar w:fldCharType="begin"/>
+      </w:r>
+      <w:r>
+        <w:rPr>
+          <w:noProof/>
+        </w:rPr>
+        <w:instrText xml:space="preserve"> PAGEREF _Toc466972089 \h </w:instrText>
+      </w:r>
+      <w:r>
+        <w:rPr>
+          <w:noProof/>
+        </w:rPr>
+      </w:r>
+      <w:r>
+        <w:rPr>
+          <w:noProof/>
+        </w:rPr>
+        <w:fldChar w:fldCharType="separate"/>
+      </w:r>
+      <w:r>
+        <w:rPr>
+          <w:noProof/>
+        </w:rPr>
+        <w:t>10</w:t>
+      </w:r>
+      <w:r>
+        <w:rPr>
+          <w:noProof/>
+        </w:rPr>
+        <w:fldChar w:fldCharType="end"/>
+      </w:r>
+    </w:p>
+    <w:p>
+      <w:pPr>
+        <w:pStyle w:val="TOC2"/>
+        <w:tabs>
+          <w:tab w:val="left" w:pos="522"/>
+          <w:tab w:val="right" w:pos="8630"/>
+        </w:tabs>
+        <w:rPr>
+          <w:rFonts w:eastAsiaTheme="minorEastAsia"/>
+          <w:b w:val="0"/>
+          <w:bCs w:val="0"/>
+          <w:smallCaps w:val="0"/>
+          <w:noProof/>
+          <w:color w:val="auto"/>
+          <w:sz w:val="24"/>
+          <w:szCs w:val="24"/>
+          <w:lang w:eastAsia="en-US"/>
+        </w:rPr>
+      </w:pPr>
+      <w:r>
+        <w:rPr>
+          <w:noProof/>
+          <w:lang w:eastAsia="en-US"/>
+        </w:rPr>
+        <w:t>3.7</w:t>
+      </w:r>
+      <w:r>
+        <w:rPr>
+          <w:rFonts w:eastAsiaTheme="minorEastAsia"/>
+          <w:b w:val="0"/>
+          <w:bCs w:val="0"/>
+          <w:smallCaps w:val="0"/>
+          <w:noProof/>
+          <w:color w:val="auto"/>
+          <w:sz w:val="24"/>
+          <w:szCs w:val="24"/>
+          <w:lang w:eastAsia="en-US"/>
+        </w:rPr>
+        <w:tab/>
+      </w:r>
+      <w:r>
+        <w:rPr>
+          <w:noProof/>
           <w:lang w:eastAsia="en-US"/>
         </w:rPr>
         <w:t>Performance Requirements</w:t>
@@ -1994,7 +2081,7 @@
         <w:rPr>
           <w:noProof/>
         </w:rPr>
-        <w:instrText xml:space="preserve"> PAGEREF _Toc466555825 \h </w:instrText>
+        <w:instrText xml:space="preserve"> PAGEREF _Toc466972090 \h </w:instrText>
       </w:r>
       <w:r>
         <w:rPr>
@@ -2030,7 +2117,7 @@
         <w:pStyle w:val="Heading1"/>
       </w:pPr>
       <w:bookmarkStart w:id="0" w:name="_Toc466012384"/>
-      <w:bookmarkStart w:id="1" w:name="_Toc466555804"/>
+      <w:bookmarkStart w:id="1" w:name="_Toc466972068"/>
       <w:r>
         <w:lastRenderedPageBreak/>
         <w:t>Introduction</w:t>
@@ -2043,7 +2130,7 @@
         <w:pStyle w:val="Heading2"/>
       </w:pPr>
       <w:bookmarkStart w:id="2" w:name="_Toc466012385"/>
-      <w:bookmarkStart w:id="3" w:name="_Toc466555805"/>
+      <w:bookmarkStart w:id="3" w:name="_Toc466972069"/>
       <w:r>
         <w:t>Purpose</w:t>
       </w:r>
@@ -2241,7 +2328,7 @@
         <w:pStyle w:val="Heading2"/>
       </w:pPr>
       <w:bookmarkStart w:id="4" w:name="_Toc466012386"/>
-      <w:bookmarkStart w:id="5" w:name="_Toc466555806"/>
+      <w:bookmarkStart w:id="5" w:name="_Toc466972070"/>
       <w:r>
         <w:t>Definitions</w:t>
       </w:r>
@@ -2359,7 +2446,7 @@
         <w:pStyle w:val="Heading2"/>
       </w:pPr>
       <w:bookmarkStart w:id="6" w:name="_Toc466012387"/>
-      <w:bookmarkStart w:id="7" w:name="_Toc466555807"/>
+      <w:bookmarkStart w:id="7" w:name="_Toc466972071"/>
       <w:r>
         <w:t>References</w:t>
       </w:r>
@@ -2424,7 +2511,7 @@
         <w:lastRenderedPageBreak/>
         <w:fldChar w:fldCharType="end"/>
       </w:r>
-      <w:bookmarkStart w:id="8" w:name="_Toc466555808"/>
+      <w:bookmarkStart w:id="8" w:name="_Toc466972072"/>
       <w:r>
         <w:t>Open Issues</w:t>
       </w:r>
@@ -2450,7 +2537,7 @@
         <w:pStyle w:val="Heading1"/>
       </w:pPr>
       <w:bookmarkStart w:id="9" w:name="_Toc466012388"/>
-      <w:bookmarkStart w:id="10" w:name="_Toc466555809"/>
+      <w:bookmarkStart w:id="10" w:name="_Toc466972073"/>
       <w:r>
         <w:lastRenderedPageBreak/>
         <w:t>Overall Description</w:t>
@@ -2466,7 +2553,7 @@
         </w:rPr>
       </w:pPr>
       <w:bookmarkStart w:id="11" w:name="_Toc466012389"/>
-      <w:bookmarkStart w:id="12" w:name="_Toc466555810"/>
+      <w:bookmarkStart w:id="12" w:name="_Toc466972074"/>
       <w:r>
         <w:rPr>
           <w:lang w:eastAsia="en-US"/>
@@ -2497,7 +2584,7 @@
         </w:rPr>
       </w:pPr>
       <w:bookmarkStart w:id="13" w:name="_Toc466012390"/>
-      <w:bookmarkStart w:id="14" w:name="_Toc466555811"/>
+      <w:bookmarkStart w:id="14" w:name="_Toc466972075"/>
       <w:r>
         <w:rPr>
           <w:rFonts w:eastAsia="Times New Roman"/>
@@ -2710,7 +2797,7 @@
         </w:rPr>
       </w:pPr>
       <w:bookmarkStart w:id="15" w:name="_Toc466012391"/>
-      <w:bookmarkStart w:id="16" w:name="_Toc466555812"/>
+      <w:bookmarkStart w:id="16" w:name="_Toc466972076"/>
       <w:r>
         <w:rPr>
           <w:rFonts w:eastAsia="Times New Roman"/>
@@ -2796,7 +2883,7 @@
         <w:pStyle w:val="Heading3"/>
       </w:pPr>
       <w:bookmarkStart w:id="17" w:name="_Toc466012393"/>
-      <w:bookmarkStart w:id="18" w:name="_Toc466555813"/>
+      <w:bookmarkStart w:id="18" w:name="_Toc466972077"/>
       <w:r>
         <w:t>User Interface</w:t>
       </w:r>
@@ -2817,10 +2904,26 @@
         </w:numPr>
       </w:pPr>
       <w:r>
-        <w:t>A means to both view and edit deployment characteristics.  This involves a manual text editor of the so-called Dockerfile that will be provided as part of this project.</w:t>
-      </w:r>
-      <w:r>
-        <w:t xml:space="preserve">  A change to the environment in which the TCS is running may require a change to the Dockerfile </w:t>
+        <w:t xml:space="preserve">A means to both view and edit deployment characteristics.  This involves a manual text editor of the so-called </w:t>
+      </w:r>
+      <w:proofErr w:type="spellStart"/>
+      <w:r>
+        <w:t>Dockerfile</w:t>
+      </w:r>
+      <w:proofErr w:type="spellEnd"/>
+      <w:r>
+        <w:t xml:space="preserve"> that will be provided as part of this project.</w:t>
+      </w:r>
+      <w:r>
+        <w:t xml:space="preserve">  A change to the environment in which the TCS is running may require a change to the </w:t>
+      </w:r>
+      <w:proofErr w:type="spellStart"/>
+      <w:r>
+        <w:t>Dockerfile</w:t>
+      </w:r>
+      <w:proofErr w:type="spellEnd"/>
+      <w:r>
+        <w:t xml:space="preserve"> </w:t>
       </w:r>
       <w:r>
         <w:t xml:space="preserve">(using a simple </w:t>
@@ -2877,7 +2980,7 @@
         <w:pStyle w:val="Heading2"/>
       </w:pPr>
       <w:bookmarkStart w:id="19" w:name="_Toc466012394"/>
-      <w:bookmarkStart w:id="20" w:name="_Toc466555814"/>
+      <w:bookmarkStart w:id="20" w:name="_Toc466972078"/>
       <w:r>
         <w:t>Project Deliverables</w:t>
       </w:r>
@@ -2960,7 +3063,7 @@
         </w:rPr>
       </w:pPr>
       <w:bookmarkStart w:id="21" w:name="_Toc466012395"/>
-      <w:bookmarkStart w:id="22" w:name="_Toc466555815"/>
+      <w:bookmarkStart w:id="22" w:name="_Toc466972079"/>
       <w:r>
         <w:rPr>
           <w:lang w:eastAsia="en-US"/>
@@ -3129,7 +3232,7 @@
         </w:rPr>
       </w:pPr>
       <w:bookmarkStart w:id="23" w:name="_Toc466012399"/>
-      <w:bookmarkStart w:id="24" w:name="_Toc466555816"/>
+      <w:bookmarkStart w:id="24" w:name="_Toc466972080"/>
       <w:r>
         <w:rPr>
           <w:lang w:eastAsia="en-US"/>
@@ -3163,7 +3266,7 @@
         </w:rPr>
       </w:pPr>
       <w:bookmarkStart w:id="25" w:name="_Toc466012401"/>
-      <w:bookmarkStart w:id="26" w:name="_Toc466555817"/>
+      <w:bookmarkStart w:id="26" w:name="_Toc466972081"/>
       <w:r>
         <w:rPr>
           <w:rFonts w:eastAsia="Times New Roman"/>
@@ -3197,7 +3300,7 @@
         </w:rPr>
       </w:pPr>
       <w:bookmarkStart w:id="27" w:name="_Toc466012402"/>
-      <w:bookmarkStart w:id="28" w:name="_Toc466555818"/>
+      <w:bookmarkStart w:id="28" w:name="_Toc466972082"/>
       <w:r>
         <w:rPr>
           <w:lang w:eastAsia="en-US"/>
@@ -3390,7 +3493,7 @@
         <w:pStyle w:val="Heading2"/>
       </w:pPr>
       <w:bookmarkStart w:id="29" w:name="_Toc466012404"/>
-      <w:bookmarkStart w:id="30" w:name="_Toc466555819"/>
+      <w:bookmarkStart w:id="30" w:name="_Toc466972083"/>
       <w:r>
         <w:t>Mangle SMDR Files</w:t>
       </w:r>
@@ -3778,7 +3881,14 @@
         <w:rPr>
           <w:i/>
         </w:rPr>
-        <w:t xml:space="preserve">Hence, SMDR files with extensions </w:t>
+        <w:t xml:space="preserve">Hence, SMDR files with </w:t>
+      </w:r>
+      <w:proofErr w:type="gramStart"/>
+      <w:r>
+        <w:rPr>
+          <w:i/>
+        </w:rPr>
+        <w:t xml:space="preserve">extensions </w:t>
       </w:r>
       <w:r>
         <w:rPr>
@@ -3786,7 +3896,16 @@
           <w:b/>
           <w:bCs/>
         </w:rPr>
-        <w:t xml:space="preserve">.002,. 003, </w:t>
+        <w:t>.</w:t>
+      </w:r>
+      <w:proofErr w:type="gramEnd"/>
+      <w:r>
+        <w:rPr>
+          <w:rFonts w:ascii="Courier New" w:hAnsi="Courier New" w:cs="Courier New"/>
+          <w:b/>
+          <w:bCs/>
+        </w:rPr>
+        <w:t xml:space="preserve">002,. 003, </w:t>
       </w:r>
       <w:r>
         <w:rPr>
@@ -3994,7 +4113,7 @@
         <w:pStyle w:val="Heading2"/>
       </w:pPr>
       <w:bookmarkStart w:id="31" w:name="_Toc466012405"/>
-      <w:bookmarkStart w:id="32" w:name="_Toc466555820"/>
+      <w:bookmarkStart w:id="32" w:name="_Toc466972084"/>
       <w:r>
         <w:t xml:space="preserve">Test </w:t>
       </w:r>
@@ -4023,7 +4142,7 @@
         <w:pStyle w:val="Heading3"/>
       </w:pPr>
       <w:bookmarkStart w:id="33" w:name="_Toc466012406"/>
-      <w:bookmarkStart w:id="34" w:name="_Toc466555821"/>
+      <w:bookmarkStart w:id="34" w:name="_Toc466972085"/>
       <w:r>
         <w:t xml:space="preserve">Telephone </w:t>
       </w:r>
@@ -4067,8 +4186,13 @@
           <w:numId w:val="33"/>
         </w:numPr>
       </w:pPr>
-      <w:r>
-        <w:t xml:space="preserve">A </w:t>
+      <w:proofErr w:type="gramStart"/>
+      <w:r>
+        <w:t>A</w:t>
+      </w:r>
+      <w:proofErr w:type="gramEnd"/>
+      <w:r>
+        <w:t xml:space="preserve"> </w:t>
       </w:r>
       <w:r>
         <w:t xml:space="preserve">input </w:t>
@@ -4133,7 +4257,7 @@
         <w:pStyle w:val="Heading3"/>
       </w:pPr>
       <w:bookmarkStart w:id="35" w:name="_Toc466012407"/>
-      <w:bookmarkStart w:id="36" w:name="_Toc466555822"/>
+      <w:bookmarkStart w:id="36" w:name="_Toc466972086"/>
       <w:r>
         <w:t>Tel</w:t>
       </w:r>
@@ -4152,27 +4276,27 @@
       <w:pPr>
         <w:pStyle w:val="Heading2"/>
       </w:pPr>
-      <w:bookmarkStart w:id="37" w:name="_Toc466555823"/>
-      <w:bookmarkStart w:id="38" w:name="_Toc466012408"/>
+      <w:bookmarkStart w:id="37" w:name="_Toc466012408"/>
+      <w:bookmarkStart w:id="38" w:name="_Toc466972087"/>
       <w:r>
         <w:t>Database Requirements</w:t>
       </w:r>
+      <w:bookmarkEnd w:id="38"/>
     </w:p>
     <w:p>
       <w:r>
         <w:t>The prime focus of the TCS is to capture telephony data and record this data to a database.  This database in question is the first such to record operational data on a routine basis and lays the groundwork for further development projects.  As such, it is important to define a stable, reliable, and recoverable environment for the database to exist.  This section provides the database-specific requirements.  The discussion invariably takes on the language of the selected database, Postgres.</w:t>
       </w:r>
-      <w:bookmarkStart w:id="39" w:name="_GoBack"/>
+    </w:p>
+    <w:p>
+      <w:pPr>
+        <w:pStyle w:val="Heading2"/>
+      </w:pPr>
+      <w:bookmarkStart w:id="39" w:name="_Toc466972088"/>
+      <w:r>
+        <w:t>Deployment Requirements</w:t>
+      </w:r>
       <w:bookmarkEnd w:id="39"/>
-    </w:p>
-    <w:p>
-      <w:pPr>
-        <w:pStyle w:val="Heading2"/>
-      </w:pPr>
-      <w:r>
-        <w:t>Deployment Requirements</w:t>
-      </w:r>
-      <w:bookmarkEnd w:id="37"/>
     </w:p>
     <w:p>
       <w:r>
@@ -4222,11 +4346,11 @@
       <w:pPr>
         <w:pStyle w:val="Heading2"/>
       </w:pPr>
-      <w:bookmarkStart w:id="40" w:name="_Toc466555824"/>
+      <w:bookmarkStart w:id="40" w:name="_Toc466972089"/>
       <w:r>
         <w:t>Test Requirements</w:t>
       </w:r>
-      <w:bookmarkEnd w:id="38"/>
+      <w:bookmarkEnd w:id="37"/>
       <w:bookmarkEnd w:id="40"/>
     </w:p>
     <w:p>
@@ -4291,7 +4415,7 @@
         </w:rPr>
       </w:pPr>
       <w:bookmarkStart w:id="41" w:name="_Toc466012409"/>
-      <w:bookmarkStart w:id="42" w:name="_Toc466555825"/>
+      <w:bookmarkStart w:id="42" w:name="_Toc466972090"/>
       <w:r>
         <w:rPr>
           <w:lang w:eastAsia="en-US"/>
@@ -4421,6 +4545,602 @@
       </w:r>
       <w:r>
         <w:t>.</w:t>
+      </w:r>
+    </w:p>
+    <w:p>
+      <w:pPr>
+        <w:rPr>
+          <w:sz w:val="21"/>
+        </w:rPr>
+      </w:pPr>
+      <w:r>
+        <w:br w:type="page"/>
+      </w:r>
+    </w:p>
+    <w:p>
+      <w:pPr>
+        <w:rPr>
+          <w:b/>
+          <w:sz w:val="28"/>
+          <w:szCs w:val="28"/>
+        </w:rPr>
+      </w:pPr>
+      <w:r>
+        <w:rPr>
+          <w:b/>
+          <w:sz w:val="28"/>
+          <w:szCs w:val="28"/>
+        </w:rPr>
+        <w:lastRenderedPageBreak/>
+        <w:t>Appendix A: Environment Variables</w:t>
+      </w:r>
+    </w:p>
+    <w:p>
+      <w:r>
+        <w:t xml:space="preserve">This section details the various environment variables that need to be set for the TCS to be fully functional.  </w:t>
+      </w:r>
+      <w:r>
+        <w:t>Th</w:t>
+      </w:r>
+      <w:r>
+        <w:t>ese</w:t>
+      </w:r>
+      <w:r>
+        <w:t xml:space="preserve"> </w:t>
+      </w:r>
+      <w:r>
+        <w:t xml:space="preserve">variables are set in the file </w:t>
+      </w:r>
+      <w:proofErr w:type="spellStart"/>
+      <w:r>
+        <w:rPr>
+          <w:rFonts w:ascii="Courier" w:hAnsi="Courier" w:cs="Times New Roman"/>
+          <w:b/>
+          <w:bCs/>
+        </w:rPr>
+        <w:t>docker-compose.env</w:t>
+      </w:r>
+      <w:proofErr w:type="spellEnd"/>
+      <w:r>
+        <w:rPr>
+          <w:rFonts w:ascii="Courier" w:hAnsi="Courier" w:cs="Times New Roman"/>
+          <w:b/>
+          <w:bCs/>
+        </w:rPr>
+        <w:t xml:space="preserve">, </w:t>
+      </w:r>
+      <w:r>
+        <w:t>which must be</w:t>
+      </w:r>
+      <w:r>
+        <w:t xml:space="preserve"> located in the project root directory.  Note that </w:t>
+      </w:r>
+      <w:proofErr w:type="spellStart"/>
+      <w:r>
+        <w:rPr>
+          <w:rFonts w:ascii="Courier" w:hAnsi="Courier"/>
+          <w:b/>
+          <w:bCs/>
+        </w:rPr>
+        <w:t>docker-compose.env</w:t>
+      </w:r>
+      <w:proofErr w:type="spellEnd"/>
+      <w:r>
+        <w:t xml:space="preserve"> has been excluded from the GitHub</w:t>
+      </w:r>
+      <w:r>
+        <w:t xml:space="preserve"> re</w:t>
+      </w:r>
+      <w:r>
+        <w:t>pository for security reasons.</w:t>
+      </w:r>
+      <w:bookmarkStart w:id="43" w:name="_GoBack"/>
+      <w:bookmarkEnd w:id="43"/>
+    </w:p>
+    <w:p>
+      <w:r>
+        <w:t xml:space="preserve">The specific values that are set </w:t>
+      </w:r>
+      <w:r>
+        <w:t xml:space="preserve">are only </w:t>
+      </w:r>
+      <w:r>
+        <w:t>indicative</w:t>
+      </w:r>
+      <w:r>
+        <w:t xml:space="preserve">; </w:t>
+      </w:r>
+      <w:r>
+        <w:t>their values will differ in an operational context.</w:t>
+      </w:r>
+    </w:p>
+    <w:p>
+      <w:pPr>
+        <w:spacing w:after="0" w:line="240" w:lineRule="auto"/>
+        <w:rPr>
+          <w:sz w:val="18"/>
+          <w:szCs w:val="18"/>
+        </w:rPr>
+      </w:pPr>
+      <w:r>
+        <w:rPr>
+          <w:b/>
+          <w:sz w:val="18"/>
+          <w:szCs w:val="18"/>
+        </w:rPr>
+        <w:t>DOCKER_MACHINE_IP</w:t>
+      </w:r>
+      <w:r>
+        <w:rPr>
+          <w:sz w:val="18"/>
+          <w:szCs w:val="18"/>
+        </w:rPr>
+        <w:t>=</w:t>
+      </w:r>
+      <w:r>
+        <w:rPr>
+          <w:rFonts w:ascii="Courier" w:hAnsi="Courier"/>
+          <w:sz w:val="18"/>
+          <w:szCs w:val="18"/>
+        </w:rPr>
+        <w:t>192.168.99.100</w:t>
+      </w:r>
+    </w:p>
+    <w:p>
+      <w:pPr>
+        <w:spacing w:after="0" w:line="240" w:lineRule="auto"/>
+        <w:rPr>
+          <w:sz w:val="18"/>
+          <w:szCs w:val="18"/>
+        </w:rPr>
+      </w:pPr>
+      <w:r>
+        <w:rPr>
+          <w:sz w:val="18"/>
+          <w:szCs w:val="18"/>
+        </w:rPr>
+        <w:t>Defines the IP address on which the Docker daemon is running.</w:t>
+      </w:r>
+    </w:p>
+    <w:p>
+      <w:pPr>
+        <w:spacing w:after="0" w:line="240" w:lineRule="auto"/>
+        <w:rPr>
+          <w:sz w:val="18"/>
+          <w:szCs w:val="18"/>
+        </w:rPr>
+      </w:pPr>
+    </w:p>
+    <w:p>
+      <w:pPr>
+        <w:spacing w:after="0"/>
+        <w:rPr>
+          <w:rFonts w:ascii="Courier" w:hAnsi="Courier"/>
+          <w:sz w:val="18"/>
+          <w:szCs w:val="18"/>
+        </w:rPr>
+      </w:pPr>
+      <w:r>
+        <w:rPr>
+          <w:b/>
+          <w:sz w:val="18"/>
+          <w:szCs w:val="18"/>
+        </w:rPr>
+        <w:t>MANGLE_SOURCE</w:t>
+      </w:r>
+      <w:r>
+        <w:rPr>
+          <w:b/>
+          <w:sz w:val="18"/>
+          <w:szCs w:val="18"/>
+        </w:rPr>
+        <w:t>_DIRECTORY</w:t>
+      </w:r>
+      <w:proofErr w:type="gramStart"/>
+      <w:r>
+        <w:rPr>
+          <w:rFonts w:ascii="Courier" w:hAnsi="Courier"/>
+          <w:sz w:val="18"/>
+          <w:szCs w:val="18"/>
+        </w:rPr>
+        <w:t>=</w:t>
+      </w:r>
+      <w:r>
+        <w:rPr>
+          <w:rFonts w:ascii="Courier" w:hAnsi="Courier"/>
+          <w:sz w:val="18"/>
+          <w:szCs w:val="18"/>
+        </w:rPr>
+        <w:t>..</w:t>
+      </w:r>
+      <w:proofErr w:type="gramEnd"/>
+      <w:r>
+        <w:rPr>
+          <w:rFonts w:ascii="Courier" w:hAnsi="Courier"/>
+          <w:sz w:val="18"/>
+          <w:szCs w:val="18"/>
+        </w:rPr>
+        <w:t>/smdr-data/smdr-data-002</w:t>
+      </w:r>
+    </w:p>
+    <w:p>
+      <w:pPr>
+        <w:spacing w:after="0"/>
+        <w:rPr>
+          <w:sz w:val="18"/>
+          <w:szCs w:val="18"/>
+        </w:rPr>
+      </w:pPr>
+      <w:r>
+        <w:rPr>
+          <w:sz w:val="18"/>
+          <w:szCs w:val="18"/>
+        </w:rPr>
+        <w:t>The tool Mangle reads files from this directory.</w:t>
+      </w:r>
+    </w:p>
+    <w:p>
+      <w:pPr>
+        <w:spacing w:after="0"/>
+        <w:rPr>
+          <w:sz w:val="18"/>
+          <w:szCs w:val="18"/>
+        </w:rPr>
+      </w:pPr>
+    </w:p>
+    <w:p>
+      <w:pPr>
+        <w:spacing w:after="0"/>
+        <w:rPr>
+          <w:sz w:val="18"/>
+          <w:szCs w:val="18"/>
+        </w:rPr>
+      </w:pPr>
+      <w:r>
+        <w:rPr>
+          <w:b/>
+          <w:sz w:val="18"/>
+          <w:szCs w:val="18"/>
+        </w:rPr>
+        <w:t>MANGLE_TARGET</w:t>
+      </w:r>
+      <w:r>
+        <w:rPr>
+          <w:b/>
+          <w:sz w:val="18"/>
+          <w:szCs w:val="18"/>
+        </w:rPr>
+        <w:t>_DIRECTORY</w:t>
+      </w:r>
+      <w:proofErr w:type="gramStart"/>
+      <w:r>
+        <w:rPr>
+          <w:rFonts w:ascii="Courier" w:hAnsi="Courier"/>
+          <w:sz w:val="18"/>
+          <w:szCs w:val="18"/>
+        </w:rPr>
+        <w:t>=</w:t>
+      </w:r>
+      <w:r>
+        <w:rPr>
+          <w:rFonts w:ascii="Courier" w:hAnsi="Courier"/>
+          <w:sz w:val="18"/>
+          <w:szCs w:val="18"/>
+        </w:rPr>
+        <w:t>..</w:t>
+      </w:r>
+      <w:proofErr w:type="gramEnd"/>
+      <w:r>
+        <w:rPr>
+          <w:rFonts w:ascii="Courier" w:hAnsi="Courier"/>
+          <w:sz w:val="18"/>
+          <w:szCs w:val="18"/>
+        </w:rPr>
+        <w:t>/smdr-data/smdr-data-003</w:t>
+      </w:r>
+    </w:p>
+    <w:p>
+      <w:pPr>
+        <w:spacing w:after="0"/>
+        <w:rPr>
+          <w:sz w:val="18"/>
+          <w:szCs w:val="18"/>
+        </w:rPr>
+      </w:pPr>
+      <w:r>
+        <w:rPr>
+          <w:sz w:val="18"/>
+          <w:szCs w:val="18"/>
+        </w:rPr>
+        <w:t xml:space="preserve">The tool Mangle </w:t>
+      </w:r>
+      <w:r>
+        <w:rPr>
+          <w:sz w:val="18"/>
+          <w:szCs w:val="18"/>
+        </w:rPr>
+        <w:t>outputs</w:t>
+      </w:r>
+      <w:r>
+        <w:rPr>
+          <w:sz w:val="18"/>
+          <w:szCs w:val="18"/>
+        </w:rPr>
+        <w:t xml:space="preserve"> files </w:t>
+      </w:r>
+      <w:r>
+        <w:rPr>
+          <w:sz w:val="18"/>
+          <w:szCs w:val="18"/>
+        </w:rPr>
+        <w:t>to</w:t>
+      </w:r>
+      <w:r>
+        <w:rPr>
+          <w:sz w:val="18"/>
+          <w:szCs w:val="18"/>
+        </w:rPr>
+        <w:t xml:space="preserve"> this directory.</w:t>
+      </w:r>
+    </w:p>
+    <w:p>
+      <w:pPr>
+        <w:spacing w:after="0"/>
+        <w:rPr>
+          <w:sz w:val="18"/>
+          <w:szCs w:val="18"/>
+        </w:rPr>
+      </w:pPr>
+    </w:p>
+    <w:p>
+      <w:pPr>
+        <w:spacing w:after="0"/>
+        <w:rPr>
+          <w:sz w:val="18"/>
+          <w:szCs w:val="18"/>
+        </w:rPr>
+      </w:pPr>
+      <w:r>
+        <w:rPr>
+          <w:b/>
+          <w:sz w:val="18"/>
+          <w:szCs w:val="18"/>
+        </w:rPr>
+        <w:t>TCS_PORT</w:t>
+      </w:r>
+      <w:r>
+        <w:rPr>
+          <w:rFonts w:ascii="Courier" w:hAnsi="Courier"/>
+          <w:sz w:val="18"/>
+          <w:szCs w:val="18"/>
+        </w:rPr>
+        <w:t>=3456</w:t>
+      </w:r>
+    </w:p>
+    <w:p>
+      <w:pPr>
+        <w:spacing w:after="0"/>
+        <w:rPr>
+          <w:sz w:val="18"/>
+          <w:szCs w:val="18"/>
+        </w:rPr>
+      </w:pPr>
+      <w:r>
+        <w:rPr>
+          <w:sz w:val="18"/>
+          <w:szCs w:val="18"/>
+        </w:rPr>
+        <w:t>The port number on which the TCS is listening for connect attempts.</w:t>
+      </w:r>
+    </w:p>
+    <w:p>
+      <w:pPr>
+        <w:spacing w:after="0"/>
+        <w:rPr>
+          <w:sz w:val="18"/>
+          <w:szCs w:val="18"/>
+        </w:rPr>
+      </w:pPr>
+    </w:p>
+    <w:p>
+      <w:pPr>
+        <w:spacing w:after="0"/>
+        <w:rPr>
+          <w:sz w:val="18"/>
+          <w:szCs w:val="18"/>
+        </w:rPr>
+      </w:pPr>
+      <w:r>
+        <w:rPr>
+          <w:b/>
+          <w:sz w:val="18"/>
+          <w:szCs w:val="18"/>
+        </w:rPr>
+        <w:t>TELEPHONY_SIMULATOR_SOURCE_DIRECTORY</w:t>
+      </w:r>
+      <w:proofErr w:type="gramStart"/>
+      <w:r>
+        <w:rPr>
+          <w:rFonts w:ascii="Courier" w:hAnsi="Courier"/>
+          <w:sz w:val="18"/>
+          <w:szCs w:val="18"/>
+        </w:rPr>
+        <w:t>=..</w:t>
+      </w:r>
+      <w:proofErr w:type="gramEnd"/>
+      <w:r>
+        <w:rPr>
+          <w:rFonts w:ascii="Courier" w:hAnsi="Courier"/>
+          <w:sz w:val="18"/>
+          <w:szCs w:val="18"/>
+        </w:rPr>
+        <w:t>/smdr-data/smdr-data-002</w:t>
+      </w:r>
+    </w:p>
+    <w:p>
+      <w:pPr>
+        <w:spacing w:after="0"/>
+        <w:rPr>
+          <w:sz w:val="18"/>
+          <w:szCs w:val="18"/>
+        </w:rPr>
+      </w:pPr>
+      <w:r>
+        <w:rPr>
+          <w:sz w:val="18"/>
+          <w:szCs w:val="18"/>
+        </w:rPr>
+        <w:t>The directory from which telephony-simulator expects to find smdr-files.</w:t>
+      </w:r>
+    </w:p>
+    <w:p>
+      <w:pPr>
+        <w:spacing w:after="0"/>
+        <w:rPr>
+          <w:sz w:val="18"/>
+          <w:szCs w:val="18"/>
+        </w:rPr>
+      </w:pPr>
+    </w:p>
+    <w:p>
+      <w:pPr>
+        <w:spacing w:after="0"/>
+        <w:rPr>
+          <w:sz w:val="18"/>
+          <w:szCs w:val="18"/>
+        </w:rPr>
+      </w:pPr>
+      <w:r>
+        <w:rPr>
+          <w:b/>
+          <w:sz w:val="18"/>
+          <w:szCs w:val="18"/>
+        </w:rPr>
+        <w:t>TMS_ACTIVE</w:t>
+      </w:r>
+      <w:r>
+        <w:rPr>
+          <w:rFonts w:ascii="Courier" w:hAnsi="Courier"/>
+          <w:sz w:val="18"/>
+          <w:szCs w:val="18"/>
+        </w:rPr>
+        <w:t>=1</w:t>
+      </w:r>
+    </w:p>
+    <w:p>
+      <w:pPr>
+        <w:spacing w:after="0"/>
+        <w:rPr>
+          <w:sz w:val="18"/>
+          <w:szCs w:val="18"/>
+        </w:rPr>
+      </w:pPr>
+      <w:r>
+        <w:rPr>
+          <w:sz w:val="18"/>
+          <w:szCs w:val="18"/>
+        </w:rPr>
+        <w:t>Also long as the TMS is required, TMS_ACTIVE should be set to 1.  Should the day come when the TMS is no longer needed, then it should be set to 0 (the TCS will need to be rebuilt).</w:t>
+      </w:r>
+    </w:p>
+    <w:p>
+      <w:pPr>
+        <w:spacing w:after="0"/>
+        <w:rPr>
+          <w:sz w:val="18"/>
+          <w:szCs w:val="18"/>
+        </w:rPr>
+      </w:pPr>
+    </w:p>
+    <w:p>
+      <w:pPr>
+        <w:spacing w:after="0"/>
+        <w:rPr>
+          <w:sz w:val="18"/>
+          <w:szCs w:val="18"/>
+        </w:rPr>
+      </w:pPr>
+      <w:r>
+        <w:rPr>
+          <w:b/>
+          <w:sz w:val="18"/>
+          <w:szCs w:val="18"/>
+        </w:rPr>
+        <w:t>TMS_HOST</w:t>
+      </w:r>
+      <w:r>
+        <w:rPr>
+          <w:rFonts w:ascii="Courier" w:hAnsi="Courier"/>
+          <w:sz w:val="18"/>
+          <w:szCs w:val="18"/>
+        </w:rPr>
+        <w:t>=192.168.99.100</w:t>
+      </w:r>
+    </w:p>
+    <w:p>
+      <w:pPr>
+        <w:spacing w:after="0"/>
+        <w:rPr>
+          <w:sz w:val="18"/>
+          <w:szCs w:val="18"/>
+        </w:rPr>
+      </w:pPr>
+      <w:r>
+        <w:rPr>
+          <w:sz w:val="18"/>
+          <w:szCs w:val="18"/>
+        </w:rPr>
+        <w:t>The host IP address where the TMS is running (note: during development, this variable will often have the same value as DOCKER_MACHINE_IP).</w:t>
+      </w:r>
+    </w:p>
+    <w:p>
+      <w:pPr>
+        <w:spacing w:after="0"/>
+        <w:rPr>
+          <w:sz w:val="18"/>
+          <w:szCs w:val="18"/>
+        </w:rPr>
+      </w:pPr>
+    </w:p>
+    <w:p>
+      <w:pPr>
+        <w:spacing w:after="0"/>
+        <w:rPr>
+          <w:sz w:val="18"/>
+          <w:szCs w:val="18"/>
+        </w:rPr>
+      </w:pPr>
+      <w:r>
+        <w:rPr>
+          <w:b/>
+          <w:sz w:val="18"/>
+          <w:szCs w:val="18"/>
+        </w:rPr>
+        <w:t>TMS_PORT</w:t>
+      </w:r>
+      <w:r>
+        <w:rPr>
+          <w:rFonts w:ascii="Courier" w:hAnsi="Courier"/>
+          <w:sz w:val="18"/>
+          <w:szCs w:val="18"/>
+        </w:rPr>
+        <w:t>=6543</w:t>
+      </w:r>
+    </w:p>
+    <w:p>
+      <w:pPr>
+        <w:spacing w:after="0"/>
+        <w:rPr>
+          <w:sz w:val="18"/>
+          <w:szCs w:val="18"/>
+        </w:rPr>
+      </w:pPr>
+      <w:r>
+        <w:rPr>
+          <w:sz w:val="18"/>
+          <w:szCs w:val="18"/>
+        </w:rPr>
+        <w:t>The port number on which the TMS is listening.</w:t>
       </w:r>
     </w:p>
     <w:sectPr>
@@ -4515,7 +5235,7 @@
         <w:color w:val="000000" w:themeColor="text1"/>
         <w:sz w:val="21"/>
       </w:rPr>
-      <w:t>9</w:t>
+      <w:t>11</w:t>
     </w:r>
     <w:r>
       <w:rPr>
@@ -5408,6 +6128,119 @@
     </w:lvl>
   </w:abstractNum>
   <w:abstractNum w:abstractNumId="15">
+    <w:nsid w:val="20C029D9"/>
+    <w:multiLevelType w:val="hybridMultilevel"/>
+    <w:tmpl w:val="32A8DE62"/>
+    <w:lvl w:ilvl="0" w:tplc="04090001">
+      <w:start w:val="1"/>
+      <w:numFmt w:val="bullet"/>
+      <w:lvlText w:val=""/>
+      <w:lvlJc w:val="left"/>
+      <w:pPr>
+        <w:ind w:left="360" w:hanging="360"/>
+      </w:pPr>
+      <w:rPr>
+        <w:rFonts w:ascii="Symbol" w:hAnsi="Symbol" w:hint="default"/>
+      </w:rPr>
+    </w:lvl>
+    <w:lvl w:ilvl="1" w:tplc="04090003" w:tentative="1">
+      <w:start w:val="1"/>
+      <w:numFmt w:val="bullet"/>
+      <w:lvlText w:val="o"/>
+      <w:lvlJc w:val="left"/>
+      <w:pPr>
+        <w:ind w:left="1080" w:hanging="360"/>
+      </w:pPr>
+      <w:rPr>
+        <w:rFonts w:ascii="Courier New" w:hAnsi="Courier New" w:cs="Courier New" w:hint="default"/>
+      </w:rPr>
+    </w:lvl>
+    <w:lvl w:ilvl="2" w:tplc="04090005" w:tentative="1">
+      <w:start w:val="1"/>
+      <w:numFmt w:val="bullet"/>
+      <w:lvlText w:val=""/>
+      <w:lvlJc w:val="left"/>
+      <w:pPr>
+        <w:ind w:left="1800" w:hanging="360"/>
+      </w:pPr>
+      <w:rPr>
+        <w:rFonts w:ascii="Wingdings" w:hAnsi="Wingdings" w:hint="default"/>
+      </w:rPr>
+    </w:lvl>
+    <w:lvl w:ilvl="3" w:tplc="04090001" w:tentative="1">
+      <w:start w:val="1"/>
+      <w:numFmt w:val="bullet"/>
+      <w:lvlText w:val=""/>
+      <w:lvlJc w:val="left"/>
+      <w:pPr>
+        <w:ind w:left="2520" w:hanging="360"/>
+      </w:pPr>
+      <w:rPr>
+        <w:rFonts w:ascii="Symbol" w:hAnsi="Symbol" w:hint="default"/>
+      </w:rPr>
+    </w:lvl>
+    <w:lvl w:ilvl="4" w:tplc="04090003" w:tentative="1">
+      <w:start w:val="1"/>
+      <w:numFmt w:val="bullet"/>
+      <w:lvlText w:val="o"/>
+      <w:lvlJc w:val="left"/>
+      <w:pPr>
+        <w:ind w:left="3240" w:hanging="360"/>
+      </w:pPr>
+      <w:rPr>
+        <w:rFonts w:ascii="Courier New" w:hAnsi="Courier New" w:cs="Courier New" w:hint="default"/>
+      </w:rPr>
+    </w:lvl>
+    <w:lvl w:ilvl="5" w:tplc="04090005" w:tentative="1">
+      <w:start w:val="1"/>
+      <w:numFmt w:val="bullet"/>
+      <w:lvlText w:val=""/>
+      <w:lvlJc w:val="left"/>
+      <w:pPr>
+        <w:ind w:left="3960" w:hanging="360"/>
+      </w:pPr>
+      <w:rPr>
+        <w:rFonts w:ascii="Wingdings" w:hAnsi="Wingdings" w:hint="default"/>
+      </w:rPr>
+    </w:lvl>
+    <w:lvl w:ilvl="6" w:tplc="04090001" w:tentative="1">
+      <w:start w:val="1"/>
+      <w:numFmt w:val="bullet"/>
+      <w:lvlText w:val=""/>
+      <w:lvlJc w:val="left"/>
+      <w:pPr>
+        <w:ind w:left="4680" w:hanging="360"/>
+      </w:pPr>
+      <w:rPr>
+        <w:rFonts w:ascii="Symbol" w:hAnsi="Symbol" w:hint="default"/>
+      </w:rPr>
+    </w:lvl>
+    <w:lvl w:ilvl="7" w:tplc="04090003" w:tentative="1">
+      <w:start w:val="1"/>
+      <w:numFmt w:val="bullet"/>
+      <w:lvlText w:val="o"/>
+      <w:lvlJc w:val="left"/>
+      <w:pPr>
+        <w:ind w:left="5400" w:hanging="360"/>
+      </w:pPr>
+      <w:rPr>
+        <w:rFonts w:ascii="Courier New" w:hAnsi="Courier New" w:cs="Courier New" w:hint="default"/>
+      </w:rPr>
+    </w:lvl>
+    <w:lvl w:ilvl="8" w:tplc="04090005" w:tentative="1">
+      <w:start w:val="1"/>
+      <w:numFmt w:val="bullet"/>
+      <w:lvlText w:val=""/>
+      <w:lvlJc w:val="left"/>
+      <w:pPr>
+        <w:ind w:left="6120" w:hanging="360"/>
+      </w:pPr>
+      <w:rPr>
+        <w:rFonts w:ascii="Wingdings" w:hAnsi="Wingdings" w:hint="default"/>
+      </w:rPr>
+    </w:lvl>
+  </w:abstractNum>
+  <w:abstractNum w:abstractNumId="16">
     <w:nsid w:val="25513FB7"/>
     <w:multiLevelType w:val="hybridMultilevel"/>
     <w:tmpl w:val="22662586"/>
@@ -5496,7 +6329,7 @@
       </w:pPr>
     </w:lvl>
   </w:abstractNum>
-  <w:abstractNum w:abstractNumId="16">
+  <w:abstractNum w:abstractNumId="17">
     <w:nsid w:val="2AA005A8"/>
     <w:multiLevelType w:val="multilevel"/>
     <w:tmpl w:val="7B9ED31A"/>
@@ -5645,7 +6478,7 @@
       </w:rPr>
     </w:lvl>
   </w:abstractNum>
-  <w:abstractNum w:abstractNumId="17">
+  <w:abstractNum w:abstractNumId="18">
     <w:nsid w:val="2D432CBB"/>
     <w:multiLevelType w:val="hybridMultilevel"/>
     <w:tmpl w:val="5D70113E"/>
@@ -5758,7 +6591,7 @@
       </w:rPr>
     </w:lvl>
   </w:abstractNum>
-  <w:abstractNum w:abstractNumId="18">
+  <w:abstractNum w:abstractNumId="19">
     <w:nsid w:val="30904FCA"/>
     <w:multiLevelType w:val="hybridMultilevel"/>
     <w:tmpl w:val="5D32B668"/>
@@ -5847,7 +6680,7 @@
       </w:pPr>
     </w:lvl>
   </w:abstractNum>
-  <w:abstractNum w:abstractNumId="19">
+  <w:abstractNum w:abstractNumId="20">
     <w:nsid w:val="33742DDF"/>
     <w:multiLevelType w:val="hybridMultilevel"/>
     <w:tmpl w:val="5870285C"/>
@@ -5936,7 +6769,7 @@
       </w:pPr>
     </w:lvl>
   </w:abstractNum>
-  <w:abstractNum w:abstractNumId="20">
+  <w:abstractNum w:abstractNumId="21">
     <w:nsid w:val="36565288"/>
     <w:multiLevelType w:val="hybridMultilevel"/>
     <w:tmpl w:val="1EB8BC36"/>
@@ -6025,7 +6858,7 @@
       </w:pPr>
     </w:lvl>
   </w:abstractNum>
-  <w:abstractNum w:abstractNumId="21">
+  <w:abstractNum w:abstractNumId="22">
     <w:nsid w:val="3C595D7A"/>
     <w:multiLevelType w:val="hybridMultilevel"/>
     <w:tmpl w:val="A6B60A00"/>
@@ -6138,7 +6971,7 @@
       </w:rPr>
     </w:lvl>
   </w:abstractNum>
-  <w:abstractNum w:abstractNumId="22">
+  <w:abstractNum w:abstractNumId="23">
     <w:nsid w:val="45127C28"/>
     <w:multiLevelType w:val="hybridMultilevel"/>
     <w:tmpl w:val="DD18795C"/>
@@ -6251,7 +7084,7 @@
       </w:rPr>
     </w:lvl>
   </w:abstractNum>
-  <w:abstractNum w:abstractNumId="23">
+  <w:abstractNum w:abstractNumId="24">
     <w:nsid w:val="454416C3"/>
     <w:multiLevelType w:val="hybridMultilevel"/>
     <w:tmpl w:val="BC468424"/>
@@ -6366,7 +7199,7 @@
       </w:rPr>
     </w:lvl>
   </w:abstractNum>
-  <w:abstractNum w:abstractNumId="24">
+  <w:abstractNum w:abstractNumId="25">
     <w:nsid w:val="45797663"/>
     <w:multiLevelType w:val="multilevel"/>
     <w:tmpl w:val="284C55C0"/>
@@ -6452,7 +7285,7 @@
       </w:pPr>
     </w:lvl>
   </w:abstractNum>
-  <w:abstractNum w:abstractNumId="25">
+  <w:abstractNum w:abstractNumId="26">
     <w:nsid w:val="4AB431B0"/>
     <w:multiLevelType w:val="hybridMultilevel"/>
     <w:tmpl w:val="ED42A020"/>
@@ -6541,7 +7374,7 @@
       </w:pPr>
     </w:lvl>
   </w:abstractNum>
-  <w:abstractNum w:abstractNumId="26">
+  <w:abstractNum w:abstractNumId="27">
     <w:nsid w:val="521F3BC3"/>
     <w:multiLevelType w:val="hybridMultilevel"/>
     <w:tmpl w:val="FB6AD80A"/>
@@ -6631,7 +7464,7 @@
       </w:pPr>
     </w:lvl>
   </w:abstractNum>
-  <w:abstractNum w:abstractNumId="27">
+  <w:abstractNum w:abstractNumId="28">
     <w:nsid w:val="59E57821"/>
     <w:multiLevelType w:val="hybridMultilevel"/>
     <w:tmpl w:val="4D3C64FE"/>
@@ -6720,7 +7553,7 @@
       </w:pPr>
     </w:lvl>
   </w:abstractNum>
-  <w:abstractNum w:abstractNumId="28">
+  <w:abstractNum w:abstractNumId="29">
     <w:nsid w:val="66691B15"/>
     <w:multiLevelType w:val="multilevel"/>
     <w:tmpl w:val="82CC5146"/>
@@ -6833,7 +7666,7 @@
       </w:rPr>
     </w:lvl>
   </w:abstractNum>
-  <w:abstractNum w:abstractNumId="29">
+  <w:abstractNum w:abstractNumId="30">
     <w:nsid w:val="66AC1C60"/>
     <w:multiLevelType w:val="hybridMultilevel"/>
     <w:tmpl w:val="7E12EEE8"/>
@@ -6919,7 +7752,7 @@
       </w:pPr>
     </w:lvl>
   </w:abstractNum>
-  <w:abstractNum w:abstractNumId="30">
+  <w:abstractNum w:abstractNumId="31">
     <w:nsid w:val="6B167E5B"/>
     <w:multiLevelType w:val="hybridMultilevel"/>
     <w:tmpl w:val="03C2A2B0"/>
@@ -7032,7 +7865,7 @@
       </w:rPr>
     </w:lvl>
   </w:abstractNum>
-  <w:abstractNum w:abstractNumId="31">
+  <w:abstractNum w:abstractNumId="32">
     <w:nsid w:val="733B009A"/>
     <w:multiLevelType w:val="multilevel"/>
     <w:tmpl w:val="7EB8F134"/>
@@ -7149,7 +7982,7 @@
       </w:pPr>
     </w:lvl>
   </w:abstractNum>
-  <w:abstractNum w:abstractNumId="32">
+  <w:abstractNum w:abstractNumId="33">
     <w:nsid w:val="776355AF"/>
     <w:multiLevelType w:val="hybridMultilevel"/>
     <w:tmpl w:val="33989FDE"/>
@@ -7262,7 +8095,7 @@
       </w:rPr>
     </w:lvl>
   </w:abstractNum>
-  <w:abstractNum w:abstractNumId="33">
+  <w:abstractNum w:abstractNumId="34">
     <w:nsid w:val="77D2079D"/>
     <w:multiLevelType w:val="multilevel"/>
     <w:tmpl w:val="0C22BF5A"/>
@@ -7375,7 +8208,7 @@
       </w:rPr>
     </w:lvl>
   </w:abstractNum>
-  <w:abstractNum w:abstractNumId="34">
+  <w:abstractNum w:abstractNumId="35">
     <w:nsid w:val="7B734274"/>
     <w:multiLevelType w:val="hybridMultilevel"/>
     <w:tmpl w:val="28DC00DE"/>
@@ -7494,7 +8327,7 @@
       </w:rPr>
     </w:lvl>
   </w:abstractNum>
-  <w:abstractNum w:abstractNumId="35">
+  <w:abstractNum w:abstractNumId="36">
     <w:nsid w:val="7E9F6117"/>
     <w:multiLevelType w:val="multilevel"/>
     <w:tmpl w:val="3ACCEE8E"/>
@@ -7620,22 +8453,22 @@
     <w:abstractNumId w:val="10"/>
   </w:num>
   <w:num w:numId="2">
-    <w:abstractNumId w:val="23"/>
+    <w:abstractNumId w:val="24"/>
   </w:num>
   <w:num w:numId="3">
-    <w:abstractNumId w:val="23"/>
+    <w:abstractNumId w:val="24"/>
   </w:num>
   <w:num w:numId="4">
-    <w:abstractNumId w:val="23"/>
+    <w:abstractNumId w:val="24"/>
   </w:num>
   <w:num w:numId="5">
-    <w:abstractNumId w:val="23"/>
+    <w:abstractNumId w:val="24"/>
   </w:num>
   <w:num w:numId="6">
     <w:abstractNumId w:val="9"/>
   </w:num>
   <w:num w:numId="7">
-    <w:abstractNumId w:val="34"/>
+    <w:abstractNumId w:val="35"/>
   </w:num>
   <w:num w:numId="8">
     <w:abstractNumId w:val="8"/>
@@ -7662,25 +8495,25 @@
     <w:abstractNumId w:val="1"/>
   </w:num>
   <w:num w:numId="16">
-    <w:abstractNumId w:val="26"/>
+    <w:abstractNumId w:val="27"/>
   </w:num>
   <w:num w:numId="17">
     <w:abstractNumId w:val="14"/>
   </w:num>
   <w:num w:numId="18">
-    <w:abstractNumId w:val="35"/>
+    <w:abstractNumId w:val="36"/>
   </w:num>
   <w:num w:numId="19">
-    <w:abstractNumId w:val="25"/>
+    <w:abstractNumId w:val="26"/>
   </w:num>
   <w:num w:numId="20">
-    <w:abstractNumId w:val="15"/>
+    <w:abstractNumId w:val="16"/>
   </w:num>
   <w:num w:numId="21">
-    <w:abstractNumId w:val="31"/>
+    <w:abstractNumId w:val="32"/>
   </w:num>
   <w:num w:numId="22">
-    <w:abstractNumId w:val="16"/>
+    <w:abstractNumId w:val="17"/>
   </w:num>
   <w:num w:numId="23">
     <w:abstractNumId w:val="0"/>
@@ -7689,49 +8522,52 @@
     <w:abstractNumId w:val="12"/>
   </w:num>
   <w:num w:numId="25">
-    <w:abstractNumId w:val="29"/>
+    <w:abstractNumId w:val="30"/>
   </w:num>
   <w:num w:numId="26">
-    <w:abstractNumId w:val="30"/>
+    <w:abstractNumId w:val="31"/>
   </w:num>
   <w:num w:numId="27">
-    <w:abstractNumId w:val="18"/>
+    <w:abstractNumId w:val="19"/>
   </w:num>
   <w:num w:numId="28">
     <w:abstractNumId w:val="13"/>
   </w:num>
   <w:num w:numId="29">
-    <w:abstractNumId w:val="20"/>
+    <w:abstractNumId w:val="21"/>
   </w:num>
   <w:num w:numId="30">
-    <w:abstractNumId w:val="21"/>
+    <w:abstractNumId w:val="22"/>
   </w:num>
   <w:num w:numId="31">
-    <w:abstractNumId w:val="32"/>
+    <w:abstractNumId w:val="33"/>
   </w:num>
   <w:num w:numId="32">
-    <w:abstractNumId w:val="22"/>
+    <w:abstractNumId w:val="23"/>
   </w:num>
   <w:num w:numId="33">
-    <w:abstractNumId w:val="19"/>
+    <w:abstractNumId w:val="20"/>
   </w:num>
   <w:num w:numId="34">
     <w:abstractNumId w:val="11"/>
   </w:num>
   <w:num w:numId="35">
-    <w:abstractNumId w:val="17"/>
+    <w:abstractNumId w:val="18"/>
   </w:num>
   <w:num w:numId="36">
-    <w:abstractNumId w:val="24"/>
+    <w:abstractNumId w:val="25"/>
   </w:num>
   <w:num w:numId="37">
-    <w:abstractNumId w:val="33"/>
+    <w:abstractNumId w:val="34"/>
   </w:num>
   <w:num w:numId="38">
+    <w:abstractNumId w:val="29"/>
+  </w:num>
+  <w:num w:numId="39">
     <w:abstractNumId w:val="28"/>
   </w:num>
-  <w:num w:numId="39">
-    <w:abstractNumId w:val="27"/>
+  <w:num w:numId="40">
+    <w:abstractNumId w:val="15"/>
   </w:num>
 </w:numbering>
 </file>
@@ -9978,7 +10814,7 @@
 </file>
 
 <file path=customXml/itemProps6.xml><?xml version="1.0" encoding="utf-8"?>
-<ds:datastoreItem xmlns:ds="http://schemas.openxmlformats.org/officeDocument/2006/customXml" ds:itemID="{E8449260-B43D-554D-8A17-13812BC06A98}">
+<ds:datastoreItem xmlns:ds="http://schemas.openxmlformats.org/officeDocument/2006/customXml" ds:itemID="{275DB800-8DFF-D84C-9B9B-8C40C2DBC025}">
   <ds:schemaRefs>
     <ds:schemaRef ds:uri="http://schemas.openxmlformats.org/officeDocument/2006/bibliography"/>
   </ds:schemaRefs>

</xml_diff>

<commit_message>
Use table SMDR, update SRD and code accordingly, begin WAL setup
</commit_message>
<xml_diff>
--- a/docs/TCS Software Requirements Document.docx
+++ b/docs/TCS Software Requirements Document.docx
@@ -3463,33 +3463,6 @@
     </w:p>
     <w:p>
       <w:pPr>
-        <w:pStyle w:val="ListParagraph"/>
-        <w:numPr>
-          <w:ilvl w:val="0"/>
-          <w:numId w:val="28"/>
-        </w:numPr>
-      </w:pPr>
-      <w:r>
-        <w:t>The TCS shall purge the LOG_QUEUE</w:t>
-      </w:r>
-      <w:r>
-        <w:t>,</w:t>
-      </w:r>
-      <w:r>
-        <w:t xml:space="preserve"> so as to ensure a queue size of between 3000 and 3500 </w:t>
-      </w:r>
-      <w:r>
-        <w:t>SMRD Messages</w:t>
-      </w:r>
-      <w:r>
-        <w:t xml:space="preserve"> (note: LOG_QUEUE is purely provided for contingency purposes and does not contribute to </w:t>
-      </w:r>
-      <w:r>
-        <w:t>application).</w:t>
-      </w:r>
-    </w:p>
-    <w:p>
-      <w:pPr>
         <w:pStyle w:val="Heading2"/>
       </w:pPr>
       <w:bookmarkStart w:id="29" w:name="_Toc466012404"/>
@@ -3497,8 +3470,10 @@
       <w:r>
         <w:t>Mangle SMDR Files</w:t>
       </w:r>
+      <w:bookmarkStart w:id="31" w:name="_GoBack"/>
       <w:bookmarkEnd w:id="29"/>
       <w:bookmarkEnd w:id="30"/>
+      <w:bookmarkEnd w:id="31"/>
     </w:p>
     <w:p>
       <w:r>
@@ -3690,14 +3665,14 @@
         <w:rPr>
           <w:i/>
         </w:rPr>
-        <w:t xml:space="preserve">f the call is from a phone that has been specifically </w:t>
+        <w:t xml:space="preserve">f the call is from a phone that has been specifically installed to support the application. These numbers are not associated with particular individuals and hence privacy is not a </w:t>
       </w:r>
       <w:r>
         <w:rPr>
           <w:i/>
         </w:rPr>
         <w:lastRenderedPageBreak/>
-        <w:t>installed to support the application. These numbers are not associated with particular individuals and hence privacy is not a concern</w:t>
+        <w:t>concern</w:t>
       </w:r>
       <w:r>
         <w:rPr>
@@ -4112,8 +4087,8 @@
       <w:pPr>
         <w:pStyle w:val="Heading2"/>
       </w:pPr>
-      <w:bookmarkStart w:id="31" w:name="_Toc466012405"/>
-      <w:bookmarkStart w:id="32" w:name="_Toc466972084"/>
+      <w:bookmarkStart w:id="32" w:name="_Toc466012405"/>
+      <w:bookmarkStart w:id="33" w:name="_Toc466972084"/>
       <w:r>
         <w:t xml:space="preserve">Test </w:t>
       </w:r>
@@ -4126,8 +4101,8 @@
       <w:r>
         <w:t>Requirements</w:t>
       </w:r>
-      <w:bookmarkEnd w:id="31"/>
       <w:bookmarkEnd w:id="32"/>
+      <w:bookmarkEnd w:id="33"/>
     </w:p>
     <w:p>
       <w:r>
@@ -4141,8 +4116,8 @@
       <w:pPr>
         <w:pStyle w:val="Heading3"/>
       </w:pPr>
-      <w:bookmarkStart w:id="33" w:name="_Toc466012406"/>
-      <w:bookmarkStart w:id="34" w:name="_Toc466972085"/>
+      <w:bookmarkStart w:id="34" w:name="_Toc466012406"/>
+      <w:bookmarkStart w:id="35" w:name="_Toc466972085"/>
       <w:r>
         <w:t xml:space="preserve">Telephone </w:t>
       </w:r>
@@ -4152,8 +4127,8 @@
       <w:r>
         <w:t>Simulator</w:t>
       </w:r>
-      <w:bookmarkEnd w:id="33"/>
       <w:bookmarkEnd w:id="34"/>
+      <w:bookmarkEnd w:id="35"/>
     </w:p>
     <w:p>
       <w:r>
@@ -4168,7 +4143,6 @@
     </w:p>
     <w:p>
       <w:r>
-        <w:lastRenderedPageBreak/>
         <w:t xml:space="preserve">The </w:t>
       </w:r>
       <w:r>
@@ -4188,6 +4162,7 @@
       </w:pPr>
       <w:proofErr w:type="gramStart"/>
       <w:r>
+        <w:lastRenderedPageBreak/>
         <w:t>A</w:t>
       </w:r>
       <w:proofErr w:type="gramEnd"/>
@@ -4256,16 +4231,16 @@
       <w:pPr>
         <w:pStyle w:val="Heading3"/>
       </w:pPr>
-      <w:bookmarkStart w:id="35" w:name="_Toc466012407"/>
-      <w:bookmarkStart w:id="36" w:name="_Toc466972086"/>
+      <w:bookmarkStart w:id="36" w:name="_Toc466012407"/>
+      <w:bookmarkStart w:id="37" w:name="_Toc466972086"/>
       <w:r>
         <w:t>Tel</w:t>
       </w:r>
       <w:r>
         <w:t>ecom Management System Simulator</w:t>
       </w:r>
-      <w:bookmarkEnd w:id="35"/>
       <w:bookmarkEnd w:id="36"/>
+      <w:bookmarkEnd w:id="37"/>
     </w:p>
     <w:p>
       <w:r>
@@ -4276,8 +4251,8 @@
       <w:pPr>
         <w:pStyle w:val="Heading2"/>
       </w:pPr>
-      <w:bookmarkStart w:id="37" w:name="_Toc466012408"/>
       <w:bookmarkStart w:id="38" w:name="_Toc466972087"/>
+      <w:bookmarkStart w:id="39" w:name="_Toc466012408"/>
       <w:r>
         <w:t>Database Requirements</w:t>
       </w:r>
@@ -4292,11 +4267,11 @@
       <w:pPr>
         <w:pStyle w:val="Heading2"/>
       </w:pPr>
-      <w:bookmarkStart w:id="39" w:name="_Toc466972088"/>
+      <w:bookmarkStart w:id="40" w:name="_Toc466972088"/>
       <w:r>
         <w:t>Deployment Requirements</w:t>
       </w:r>
-      <w:bookmarkEnd w:id="39"/>
+      <w:bookmarkEnd w:id="40"/>
     </w:p>
     <w:p>
       <w:r>
@@ -4338,20 +4313,20 @@
         <w:ind w:left="360"/>
       </w:pPr>
       <w:r>
+        <w:t>Note that this document does not take a position as the nature of the Docker installation, that is, installed within a Virtual Machine or installed on bare metal.</w:t>
+      </w:r>
+    </w:p>
+    <w:p>
+      <w:pPr>
+        <w:pStyle w:val="Heading2"/>
+      </w:pPr>
+      <w:bookmarkStart w:id="41" w:name="_Toc466972089"/>
+      <w:r>
         <w:lastRenderedPageBreak/>
-        <w:t>Note that this document does not take a position as the nature of the Docker installation, that is, installed within a Virtual Machine or installed on bare metal.</w:t>
-      </w:r>
-    </w:p>
-    <w:p>
-      <w:pPr>
-        <w:pStyle w:val="Heading2"/>
-      </w:pPr>
-      <w:bookmarkStart w:id="40" w:name="_Toc466972089"/>
-      <w:r>
         <w:t>Test Requirements</w:t>
       </w:r>
-      <w:bookmarkEnd w:id="37"/>
-      <w:bookmarkEnd w:id="40"/>
+      <w:bookmarkEnd w:id="39"/>
+      <w:bookmarkEnd w:id="41"/>
     </w:p>
     <w:p>
       <w:r>
@@ -4414,8 +4389,8 @@
           <w:lang w:eastAsia="en-US"/>
         </w:rPr>
       </w:pPr>
-      <w:bookmarkStart w:id="41" w:name="_Toc466012409"/>
-      <w:bookmarkStart w:id="42" w:name="_Toc466972090"/>
+      <w:bookmarkStart w:id="42" w:name="_Toc466012409"/>
+      <w:bookmarkStart w:id="43" w:name="_Toc466972090"/>
       <w:r>
         <w:rPr>
           <w:lang w:eastAsia="en-US"/>
@@ -4428,8 +4403,8 @@
         </w:rPr>
         <w:t>equirements</w:t>
       </w:r>
-      <w:bookmarkEnd w:id="41"/>
       <w:bookmarkEnd w:id="42"/>
+      <w:bookmarkEnd w:id="43"/>
     </w:p>
     <w:p>
       <w:r>
@@ -4634,8 +4609,6 @@
       <w:r>
         <w:t>pository for security reasons.</w:t>
       </w:r>
-      <w:bookmarkStart w:id="43" w:name="_GoBack"/>
-      <w:bookmarkEnd w:id="43"/>
     </w:p>
     <w:p>
       <w:r>
@@ -4743,144 +4716,100 @@
           <w:sz w:val="18"/>
           <w:szCs w:val="18"/>
         </w:rPr>
-        <w:t>=</w:t>
-      </w:r>
+        <w:t>=..</w:t>
+      </w:r>
+      <w:proofErr w:type="gramEnd"/>
       <w:r>
         <w:rPr>
           <w:rFonts w:ascii="Courier" w:hAnsi="Courier"/>
           <w:sz w:val="18"/>
           <w:szCs w:val="18"/>
         </w:rPr>
-        <w:t>..</w:t>
-      </w:r>
-      <w:proofErr w:type="gramEnd"/>
+        <w:t>/smdr-data/smdr-data-002</w:t>
+      </w:r>
+    </w:p>
+    <w:p>
+      <w:pPr>
+        <w:spacing w:after="0"/>
+        <w:rPr>
+          <w:sz w:val="18"/>
+          <w:szCs w:val="18"/>
+        </w:rPr>
+      </w:pPr>
+      <w:r>
+        <w:rPr>
+          <w:sz w:val="18"/>
+          <w:szCs w:val="18"/>
+        </w:rPr>
+        <w:t>The tool Mangle reads files from this directory.</w:t>
+      </w:r>
+    </w:p>
+    <w:p>
+      <w:pPr>
+        <w:spacing w:after="0"/>
+        <w:rPr>
+          <w:sz w:val="18"/>
+          <w:szCs w:val="18"/>
+        </w:rPr>
+      </w:pPr>
+    </w:p>
+    <w:p>
+      <w:pPr>
+        <w:spacing w:after="0"/>
+        <w:rPr>
+          <w:sz w:val="18"/>
+          <w:szCs w:val="18"/>
+        </w:rPr>
+      </w:pPr>
+      <w:r>
+        <w:rPr>
+          <w:b/>
+          <w:sz w:val="18"/>
+          <w:szCs w:val="18"/>
+        </w:rPr>
+        <w:t>MANGLE_TARGET</w:t>
+      </w:r>
+      <w:r>
+        <w:rPr>
+          <w:b/>
+          <w:sz w:val="18"/>
+          <w:szCs w:val="18"/>
+        </w:rPr>
+        <w:t>_DIRECTORY</w:t>
+      </w:r>
+      <w:proofErr w:type="gramStart"/>
       <w:r>
         <w:rPr>
           <w:rFonts w:ascii="Courier" w:hAnsi="Courier"/>
           <w:sz w:val="18"/>
           <w:szCs w:val="18"/>
         </w:rPr>
-        <w:t>/smdr-data/smdr-data-002</w:t>
-      </w:r>
-    </w:p>
-    <w:p>
-      <w:pPr>
-        <w:spacing w:after="0"/>
-        <w:rPr>
-          <w:sz w:val="18"/>
-          <w:szCs w:val="18"/>
-        </w:rPr>
-      </w:pPr>
-      <w:r>
-        <w:rPr>
-          <w:sz w:val="18"/>
-          <w:szCs w:val="18"/>
-        </w:rPr>
-        <w:t>The tool Mangle reads files from this directory.</w:t>
-      </w:r>
-    </w:p>
-    <w:p>
-      <w:pPr>
-        <w:spacing w:after="0"/>
-        <w:rPr>
-          <w:sz w:val="18"/>
-          <w:szCs w:val="18"/>
-        </w:rPr>
-      </w:pPr>
-    </w:p>
-    <w:p>
-      <w:pPr>
-        <w:spacing w:after="0"/>
-        <w:rPr>
-          <w:sz w:val="18"/>
-          <w:szCs w:val="18"/>
-        </w:rPr>
-      </w:pPr>
-      <w:r>
-        <w:rPr>
-          <w:b/>
-          <w:sz w:val="18"/>
-          <w:szCs w:val="18"/>
-        </w:rPr>
-        <w:t>MANGLE_TARGET</w:t>
-      </w:r>
-      <w:r>
-        <w:rPr>
-          <w:b/>
-          <w:sz w:val="18"/>
-          <w:szCs w:val="18"/>
-        </w:rPr>
-        <w:t>_DIRECTORY</w:t>
-      </w:r>
-      <w:proofErr w:type="gramStart"/>
+        <w:t>=..</w:t>
+      </w:r>
+      <w:proofErr w:type="gramEnd"/>
       <w:r>
         <w:rPr>
           <w:rFonts w:ascii="Courier" w:hAnsi="Courier"/>
           <w:sz w:val="18"/>
           <w:szCs w:val="18"/>
         </w:rPr>
-        <w:t>=</w:t>
-      </w:r>
-      <w:r>
-        <w:rPr>
-          <w:rFonts w:ascii="Courier" w:hAnsi="Courier"/>
+        <w:t>/smdr-data/smdr-data-003</w:t>
+      </w:r>
+    </w:p>
+    <w:p>
+      <w:pPr>
+        <w:spacing w:after="0"/>
+        <w:rPr>
           <w:sz w:val="18"/>
           <w:szCs w:val="18"/>
         </w:rPr>
-        <w:t>..</w:t>
-      </w:r>
-      <w:proofErr w:type="gramEnd"/>
-      <w:r>
-        <w:rPr>
-          <w:rFonts w:ascii="Courier" w:hAnsi="Courier"/>
+      </w:pPr>
+      <w:r>
+        <w:rPr>
           <w:sz w:val="18"/>
           <w:szCs w:val="18"/>
         </w:rPr>
-        <w:t>/smdr-data/smdr-data-003</w:t>
-      </w:r>
-    </w:p>
-    <w:p>
-      <w:pPr>
-        <w:spacing w:after="0"/>
-        <w:rPr>
-          <w:sz w:val="18"/>
-          <w:szCs w:val="18"/>
-        </w:rPr>
-      </w:pPr>
-      <w:r>
-        <w:rPr>
-          <w:sz w:val="18"/>
-          <w:szCs w:val="18"/>
-        </w:rPr>
-        <w:t xml:space="preserve">The tool Mangle </w:t>
-      </w:r>
-      <w:r>
-        <w:rPr>
-          <w:sz w:val="18"/>
-          <w:szCs w:val="18"/>
-        </w:rPr>
-        <w:t>outputs</w:t>
-      </w:r>
-      <w:r>
-        <w:rPr>
-          <w:sz w:val="18"/>
-          <w:szCs w:val="18"/>
-        </w:rPr>
-        <w:t xml:space="preserve"> files </w:t>
-      </w:r>
-      <w:r>
-        <w:rPr>
-          <w:sz w:val="18"/>
-          <w:szCs w:val="18"/>
-        </w:rPr>
-        <w:t>to</w:t>
-      </w:r>
-      <w:r>
-        <w:rPr>
-          <w:sz w:val="18"/>
-          <w:szCs w:val="18"/>
-        </w:rPr>
-        <w:t xml:space="preserve"> this directory.</w:t>
+        <w:t>The tool Mangle outputs files to this directory.</w:t>
       </w:r>
     </w:p>
     <w:p>
@@ -5235,7 +5164,7 @@
         <w:color w:val="000000" w:themeColor="text1"/>
         <w:sz w:val="21"/>
       </w:rPr>
-      <w:t>11</w:t>
+      <w:t>10</w:t>
     </w:r>
     <w:r>
       <w:rPr>
@@ -10814,7 +10743,7 @@
 </file>
 
 <file path=customXml/itemProps6.xml><?xml version="1.0" encoding="utf-8"?>
-<ds:datastoreItem xmlns:ds="http://schemas.openxmlformats.org/officeDocument/2006/customXml" ds:itemID="{275DB800-8DFF-D84C-9B9B-8C40C2DBC025}">
+<ds:datastoreItem xmlns:ds="http://schemas.openxmlformats.org/officeDocument/2006/customXml" ds:itemID="{7AD776A3-D041-0148-953A-577A8189CE40}">
   <ds:schemaRefs>
     <ds:schemaRef ds:uri="http://schemas.openxmlformats.org/officeDocument/2006/bibliography"/>
   </ds:schemaRefs>

</xml_diff>

<commit_message>
add database requirements to the SRD
</commit_message>
<xml_diff>
--- a/docs/TCS Software Requirements Document.docx
+++ b/docs/TCS Software Requirements Document.docx
@@ -161,7 +161,7 @@
         <w:rPr>
           <w:noProof/>
         </w:rPr>
-        <w:instrText xml:space="preserve"> PAGEREF _Toc466972068 \h </w:instrText>
+        <w:instrText xml:space="preserve"> PAGEREF _Toc467241065 \h </w:instrText>
       </w:r>
       <w:r>
         <w:rPr>
@@ -248,7 +248,7 @@
         <w:rPr>
           <w:noProof/>
         </w:rPr>
-        <w:instrText xml:space="preserve"> PAGEREF _Toc466972069 \h </w:instrText>
+        <w:instrText xml:space="preserve"> PAGEREF _Toc467241066 \h </w:instrText>
       </w:r>
       <w:r>
         <w:rPr>
@@ -335,7 +335,7 @@
         <w:rPr>
           <w:noProof/>
         </w:rPr>
-        <w:instrText xml:space="preserve"> PAGEREF _Toc466972070 \h </w:instrText>
+        <w:instrText xml:space="preserve"> PAGEREF _Toc467241067 \h </w:instrText>
       </w:r>
       <w:r>
         <w:rPr>
@@ -422,7 +422,7 @@
         <w:rPr>
           <w:noProof/>
         </w:rPr>
-        <w:instrText xml:space="preserve"> PAGEREF _Toc466972071 \h </w:instrText>
+        <w:instrText xml:space="preserve"> PAGEREF _Toc467241068 \h </w:instrText>
       </w:r>
       <w:r>
         <w:rPr>
@@ -439,7 +439,7 @@
         <w:rPr>
           <w:noProof/>
         </w:rPr>
-        <w:t>3</w:t>
+        <w:t>4</w:t>
       </w:r>
       <w:r>
         <w:rPr>
@@ -509,7 +509,7 @@
         <w:rPr>
           <w:noProof/>
         </w:rPr>
-        <w:instrText xml:space="preserve"> PAGEREF _Toc466972072 \h </w:instrText>
+        <w:instrText xml:space="preserve"> PAGEREF _Toc467241069 \h </w:instrText>
       </w:r>
       <w:r>
         <w:rPr>
@@ -598,7 +598,7 @@
         <w:rPr>
           <w:noProof/>
         </w:rPr>
-        <w:instrText xml:space="preserve"> PAGEREF _Toc466972073 \h </w:instrText>
+        <w:instrText xml:space="preserve"> PAGEREF _Toc467241070 \h </w:instrText>
       </w:r>
       <w:r>
         <w:rPr>
@@ -687,7 +687,7 @@
         <w:rPr>
           <w:noProof/>
         </w:rPr>
-        <w:instrText xml:space="preserve"> PAGEREF _Toc466972074 \h </w:instrText>
+        <w:instrText xml:space="preserve"> PAGEREF _Toc467241071 \h </w:instrText>
       </w:r>
       <w:r>
         <w:rPr>
@@ -774,7 +774,7 @@
         <w:rPr>
           <w:noProof/>
         </w:rPr>
-        <w:instrText xml:space="preserve"> PAGEREF _Toc466972075 \h </w:instrText>
+        <w:instrText xml:space="preserve"> PAGEREF _Toc467241072 \h </w:instrText>
       </w:r>
       <w:r>
         <w:rPr>
@@ -861,7 +861,7 @@
         <w:rPr>
           <w:noProof/>
         </w:rPr>
-        <w:instrText xml:space="preserve"> PAGEREF _Toc466972076 \h </w:instrText>
+        <w:instrText xml:space="preserve"> PAGEREF _Toc467241073 \h </w:instrText>
       </w:r>
       <w:r>
         <w:rPr>
@@ -944,7 +944,7 @@
         <w:rPr>
           <w:noProof/>
         </w:rPr>
-        <w:instrText xml:space="preserve"> PAGEREF _Toc466972077 \h </w:instrText>
+        <w:instrText xml:space="preserve"> PAGEREF _Toc467241074 \h </w:instrText>
       </w:r>
       <w:r>
         <w:rPr>
@@ -1031,7 +1031,7 @@
         <w:rPr>
           <w:noProof/>
         </w:rPr>
-        <w:instrText xml:space="preserve"> PAGEREF _Toc466972078 \h </w:instrText>
+        <w:instrText xml:space="preserve"> PAGEREF _Toc467241075 \h </w:instrText>
       </w:r>
       <w:r>
         <w:rPr>
@@ -1120,7 +1120,7 @@
         <w:rPr>
           <w:noProof/>
         </w:rPr>
-        <w:instrText xml:space="preserve"> PAGEREF _Toc466972079 \h </w:instrText>
+        <w:instrText xml:space="preserve"> PAGEREF _Toc467241076 \h </w:instrText>
       </w:r>
       <w:r>
         <w:rPr>
@@ -1209,7 +1209,7 @@
         <w:rPr>
           <w:noProof/>
         </w:rPr>
-        <w:instrText xml:space="preserve"> PAGEREF _Toc466972080 \h </w:instrText>
+        <w:instrText xml:space="preserve"> PAGEREF _Toc467241077 \h </w:instrText>
       </w:r>
       <w:r>
         <w:rPr>
@@ -1302,7 +1302,7 @@
         <w:rPr>
           <w:noProof/>
         </w:rPr>
-        <w:instrText xml:space="preserve"> PAGEREF _Toc466972081 \h </w:instrText>
+        <w:instrText xml:space="preserve"> PAGEREF _Toc467241078 \h </w:instrText>
       </w:r>
       <w:r>
         <w:rPr>
@@ -1391,7 +1391,7 @@
         <w:rPr>
           <w:noProof/>
         </w:rPr>
-        <w:instrText xml:space="preserve"> PAGEREF _Toc466972082 \h </w:instrText>
+        <w:instrText xml:space="preserve"> PAGEREF _Toc467241079 \h </w:instrText>
       </w:r>
       <w:r>
         <w:rPr>
@@ -1478,7 +1478,7 @@
         <w:rPr>
           <w:noProof/>
         </w:rPr>
-        <w:instrText xml:space="preserve"> PAGEREF _Toc466972083 \h </w:instrText>
+        <w:instrText xml:space="preserve"> PAGEREF _Toc467241080 \h </w:instrText>
       </w:r>
       <w:r>
         <w:rPr>
@@ -1565,7 +1565,7 @@
         <w:rPr>
           <w:noProof/>
         </w:rPr>
-        <w:instrText xml:space="preserve"> PAGEREF _Toc466972084 \h </w:instrText>
+        <w:instrText xml:space="preserve"> PAGEREF _Toc467241081 \h </w:instrText>
       </w:r>
       <w:r>
         <w:rPr>
@@ -1630,7 +1630,7 @@
         <w:rPr>
           <w:noProof/>
         </w:rPr>
-        <w:t>Telephone Exchange Simulator</w:t>
+        <w:t>PBX Simulator</w:t>
       </w:r>
       <w:r>
         <w:rPr>
@@ -1648,7 +1648,7 @@
         <w:rPr>
           <w:noProof/>
         </w:rPr>
-        <w:instrText xml:space="preserve"> PAGEREF _Toc466972085 \h </w:instrText>
+        <w:instrText xml:space="preserve"> PAGEREF _Toc467241082 \h </w:instrText>
       </w:r>
       <w:r>
         <w:rPr>
@@ -1731,7 +1731,7 @@
         <w:rPr>
           <w:noProof/>
         </w:rPr>
-        <w:instrText xml:space="preserve"> PAGEREF _Toc466972086 \h </w:instrText>
+        <w:instrText xml:space="preserve"> PAGEREF _Toc467241083 \h </w:instrText>
       </w:r>
       <w:r>
         <w:rPr>
@@ -1818,7 +1818,7 @@
         <w:rPr>
           <w:noProof/>
         </w:rPr>
-        <w:instrText xml:space="preserve"> PAGEREF _Toc466972087 \h </w:instrText>
+        <w:instrText xml:space="preserve"> PAGEREF _Toc467241084 \h </w:instrText>
       </w:r>
       <w:r>
         <w:rPr>
@@ -1905,7 +1905,7 @@
         <w:rPr>
           <w:noProof/>
         </w:rPr>
-        <w:instrText xml:space="preserve"> PAGEREF _Toc466972088 \h </w:instrText>
+        <w:instrText xml:space="preserve"> PAGEREF _Toc467241085 \h </w:instrText>
       </w:r>
       <w:r>
         <w:rPr>
@@ -1992,7 +1992,7 @@
         <w:rPr>
           <w:noProof/>
         </w:rPr>
-        <w:instrText xml:space="preserve"> PAGEREF _Toc466972089 \h </w:instrText>
+        <w:instrText xml:space="preserve"> PAGEREF _Toc467241086 \h </w:instrText>
       </w:r>
       <w:r>
         <w:rPr>
@@ -2081,7 +2081,7 @@
         <w:rPr>
           <w:noProof/>
         </w:rPr>
-        <w:instrText xml:space="preserve"> PAGEREF _Toc466972090 \h </w:instrText>
+        <w:instrText xml:space="preserve"> PAGEREF _Toc467241087 \h </w:instrText>
       </w:r>
       <w:r>
         <w:rPr>
@@ -2111,31 +2111,33 @@
       <w:r>
         <w:fldChar w:fldCharType="end"/>
       </w:r>
+      <w:bookmarkStart w:id="0" w:name="_GoBack"/>
+      <w:bookmarkEnd w:id="0"/>
     </w:p>
     <w:p>
       <w:pPr>
         <w:pStyle w:val="Heading1"/>
       </w:pPr>
-      <w:bookmarkStart w:id="0" w:name="_Toc466012384"/>
-      <w:bookmarkStart w:id="1" w:name="_Toc466972068"/>
+      <w:bookmarkStart w:id="1" w:name="_Toc466012384"/>
+      <w:bookmarkStart w:id="2" w:name="_Toc467241065"/>
       <w:r>
         <w:lastRenderedPageBreak/>
         <w:t>Introduction</w:t>
       </w:r>
-      <w:bookmarkEnd w:id="0"/>
       <w:bookmarkEnd w:id="1"/>
+      <w:bookmarkEnd w:id="2"/>
     </w:p>
     <w:p>
       <w:pPr>
         <w:pStyle w:val="Heading2"/>
       </w:pPr>
-      <w:bookmarkStart w:id="2" w:name="_Toc466012385"/>
-      <w:bookmarkStart w:id="3" w:name="_Toc466972069"/>
+      <w:bookmarkStart w:id="3" w:name="_Toc466012385"/>
+      <w:bookmarkStart w:id="4" w:name="_Toc467241066"/>
       <w:r>
         <w:t>Purpose</w:t>
       </w:r>
-      <w:bookmarkEnd w:id="2"/>
       <w:bookmarkEnd w:id="3"/>
+      <w:bookmarkEnd w:id="4"/>
     </w:p>
     <w:p>
       <w:r>
@@ -2180,13 +2182,13 @@
         <w:t xml:space="preserve">a </w:t>
       </w:r>
       <w:r>
-        <w:t xml:space="preserve">telephone </w:t>
-      </w:r>
-      <w:r>
-        <w:t>exchange</w:t>
-      </w:r>
-      <w:r>
-        <w:t xml:space="preserve"> and stores them to a database</w:t>
+        <w:t>PBX</w:t>
+      </w:r>
+      <w:r>
+        <w:t xml:space="preserve"> and </w:t>
+      </w:r>
+      <w:r>
+        <w:t>stores them to a database</w:t>
       </w:r>
       <w:r>
         <w:t xml:space="preserve">. </w:t>
@@ -2215,19 +2217,24 @@
     </w:p>
     <w:p>
       <w:r>
+        <w:t>Because the environment into which the TCS is to be installed is not currently running a server-side database, the scope of the project also includes the usual deliverables that one would expect with any database installation: installation, backup and recovery processes, and</w:t>
+      </w:r>
+      <w:r>
+        <w:t xml:space="preserve"> related</w:t>
+      </w:r>
+      <w:r>
+        <w:t xml:space="preserve"> technical documentation.</w:t>
+      </w:r>
+    </w:p>
+    <w:p>
+      <w:r>
         <w:t>O</w:t>
       </w:r>
       <w:r>
         <w:t xml:space="preserve">ther support utilities </w:t>
       </w:r>
       <w:r>
-        <w:t xml:space="preserve">included in this </w:t>
-      </w:r>
-      <w:r>
-        <w:t>project</w:t>
-      </w:r>
-      <w:r>
-        <w:t>:</w:t>
+        <w:t>are:</w:t>
       </w:r>
     </w:p>
     <w:p>
@@ -2266,7 +2273,13 @@
         <w:t xml:space="preserve"> containing otherwise identical information, except that all phone numbers are mangled </w:t>
       </w:r>
       <w:r>
-        <w:t>(scrambled) in the copies. This utility provides a means to create versions of the SMDR data that can be released for off-site usage.</w:t>
+        <w:t>(scrambled)</w:t>
+      </w:r>
+      <w:r>
+        <w:t xml:space="preserve">.  </w:t>
+      </w:r>
+      <w:r>
+        <w:t>This utility provides a means to create versions of the SMDR data that can be released for off-site usage.</w:t>
       </w:r>
     </w:p>
     <w:p>
@@ -2278,7 +2291,16 @@
         </w:numPr>
       </w:pPr>
       <w:r>
-        <w:t>Other utilities for testing:</w:t>
+        <w:t>Test</w:t>
+      </w:r>
+      <w:r>
+        <w:t xml:space="preserve"> </w:t>
+      </w:r>
+      <w:r>
+        <w:t>utilities</w:t>
+      </w:r>
+      <w:r>
+        <w:t>:</w:t>
       </w:r>
     </w:p>
     <w:p>
@@ -2327,13 +2349,13 @@
       <w:pPr>
         <w:pStyle w:val="Heading2"/>
       </w:pPr>
-      <w:bookmarkStart w:id="4" w:name="_Toc466012386"/>
-      <w:bookmarkStart w:id="5" w:name="_Toc466972070"/>
+      <w:bookmarkStart w:id="5" w:name="_Toc466012386"/>
+      <w:bookmarkStart w:id="6" w:name="_Toc467241067"/>
       <w:r>
         <w:t>Definitions</w:t>
       </w:r>
-      <w:bookmarkEnd w:id="4"/>
       <w:bookmarkEnd w:id="5"/>
+      <w:bookmarkEnd w:id="6"/>
     </w:p>
     <w:p>
       <w:pPr>
@@ -2350,7 +2372,7 @@
           <w:color w:val="000000" w:themeColor="text1"/>
           <w:lang w:eastAsia="en-US"/>
         </w:rPr>
-        <w:t>SMDR</w:t>
+        <w:t>PBX</w:t>
       </w:r>
       <w:r>
         <w:rPr>
@@ -2359,8 +2381,25 @@
           <w:color w:val="000000" w:themeColor="text1"/>
           <w:lang w:eastAsia="en-US"/>
         </w:rPr>
-        <w:tab/>
-      </w:r>
+        <w:br/>
+      </w:r>
+      <w:r>
+        <w:rPr>
+          <w:rFonts w:eastAsia="Times New Roman" w:cs="Times New Roman"/>
+          <w:color w:val="000000" w:themeColor="text1"/>
+          <w:lang w:eastAsia="en-US"/>
+        </w:rPr>
+        <w:t>Private Branch Exchange</w:t>
+      </w:r>
+    </w:p>
+    <w:p>
+      <w:pPr>
+        <w:rPr>
+          <w:rFonts w:eastAsia="Times New Roman" w:cs="Times New Roman"/>
+          <w:color w:val="000000" w:themeColor="text1"/>
+          <w:lang w:eastAsia="en-US"/>
+        </w:rPr>
+      </w:pPr>
       <w:r>
         <w:rPr>
           <w:rFonts w:eastAsia="Times New Roman" w:cs="Times New Roman"/>
@@ -2368,6 +2407,24 @@
           <w:color w:val="000000" w:themeColor="text1"/>
           <w:lang w:eastAsia="en-US"/>
         </w:rPr>
+        <w:t>SMDR</w:t>
+      </w:r>
+      <w:r>
+        <w:rPr>
+          <w:rFonts w:eastAsia="Times New Roman" w:cs="Times New Roman"/>
+          <w:b/>
+          <w:color w:val="000000" w:themeColor="text1"/>
+          <w:lang w:eastAsia="en-US"/>
+        </w:rPr>
+        <w:tab/>
+      </w:r>
+      <w:r>
+        <w:rPr>
+          <w:rFonts w:eastAsia="Times New Roman" w:cs="Times New Roman"/>
+          <w:b/>
+          <w:color w:val="000000" w:themeColor="text1"/>
+          <w:lang w:eastAsia="en-US"/>
+        </w:rPr>
         <w:br/>
       </w:r>
       <w:r>
@@ -2419,6 +2476,7 @@
           <w:b/>
           <w:color w:val="000000" w:themeColor="text1"/>
         </w:rPr>
+        <w:lastRenderedPageBreak/>
         <w:t>T</w:t>
       </w:r>
       <w:r>
@@ -2445,13 +2503,13 @@
       <w:pPr>
         <w:pStyle w:val="Heading2"/>
       </w:pPr>
-      <w:bookmarkStart w:id="6" w:name="_Toc466012387"/>
-      <w:bookmarkStart w:id="7" w:name="_Toc466972071"/>
+      <w:bookmarkStart w:id="7" w:name="_Toc466012387"/>
+      <w:bookmarkStart w:id="8" w:name="_Toc467241068"/>
       <w:r>
         <w:t>References</w:t>
       </w:r>
-      <w:bookmarkEnd w:id="6"/>
       <w:bookmarkEnd w:id="7"/>
+      <w:bookmarkEnd w:id="8"/>
     </w:p>
     <w:p>
       <w:pPr>
@@ -2508,14 +2566,13 @@
         <w:pStyle w:val="Heading2"/>
       </w:pPr>
       <w:r>
-        <w:lastRenderedPageBreak/>
         <w:fldChar w:fldCharType="end"/>
       </w:r>
-      <w:bookmarkStart w:id="8" w:name="_Toc466972072"/>
+      <w:bookmarkStart w:id="9" w:name="_Toc467241069"/>
       <w:r>
         <w:t>Open Issues</w:t>
       </w:r>
-      <w:bookmarkEnd w:id="8"/>
+      <w:bookmarkEnd w:id="9"/>
     </w:p>
     <w:p>
       <w:pPr>
@@ -2534,16 +2591,61 @@
     </w:p>
     <w:p>
       <w:pPr>
+        <w:pStyle w:val="ListParagraph"/>
+        <w:numPr>
+          <w:ilvl w:val="0"/>
+          <w:numId w:val="35"/>
+        </w:numPr>
+      </w:pPr>
+      <w:r>
+        <w:t>The specific nature of the Docker installation is still under discussion on a couple of different senses:</w:t>
+      </w:r>
+    </w:p>
+    <w:p>
+      <w:pPr>
+        <w:pStyle w:val="ListParagraph"/>
+        <w:numPr>
+          <w:ilvl w:val="1"/>
+          <w:numId w:val="35"/>
+        </w:numPr>
+      </w:pPr>
+      <w:r>
+        <w:t>Docker to be installed within a V</w:t>
+      </w:r>
+      <w:r>
+        <w:t>irtual Mac</w:t>
+      </w:r>
+      <w:r>
+        <w:t>hine or installed on bare metal?</w:t>
+      </w:r>
+    </w:p>
+    <w:p>
+      <w:pPr>
+        <w:pStyle w:val="ListParagraph"/>
+        <w:numPr>
+          <w:ilvl w:val="1"/>
+          <w:numId w:val="35"/>
+        </w:numPr>
+      </w:pPr>
+      <w:r>
+        <w:t>Which</w:t>
+      </w:r>
+      <w:r>
+        <w:t xml:space="preserve"> host operating system is Docker to be installed into?</w:t>
+      </w:r>
+    </w:p>
+    <w:p>
+      <w:pPr>
         <w:pStyle w:val="Heading1"/>
       </w:pPr>
-      <w:bookmarkStart w:id="9" w:name="_Toc466012388"/>
-      <w:bookmarkStart w:id="10" w:name="_Toc466972073"/>
+      <w:bookmarkStart w:id="10" w:name="_Toc466012388"/>
+      <w:bookmarkStart w:id="11" w:name="_Toc467241070"/>
       <w:r>
         <w:lastRenderedPageBreak/>
         <w:t>Overall Description</w:t>
       </w:r>
-      <w:bookmarkEnd w:id="9"/>
       <w:bookmarkEnd w:id="10"/>
+      <w:bookmarkEnd w:id="11"/>
     </w:p>
     <w:p>
       <w:pPr>
@@ -2552,8 +2654,8 @@
           <w:lang w:eastAsia="en-US"/>
         </w:rPr>
       </w:pPr>
-      <w:bookmarkStart w:id="11" w:name="_Toc466012389"/>
-      <w:bookmarkStart w:id="12" w:name="_Toc466972074"/>
+      <w:bookmarkStart w:id="12" w:name="_Toc466012389"/>
+      <w:bookmarkStart w:id="13" w:name="_Toc467241071"/>
       <w:r>
         <w:rPr>
           <w:lang w:eastAsia="en-US"/>
@@ -2566,8 +2668,8 @@
         </w:rPr>
         <w:t>erspective</w:t>
       </w:r>
-      <w:bookmarkEnd w:id="11"/>
       <w:bookmarkEnd w:id="12"/>
+      <w:bookmarkEnd w:id="13"/>
       <w:r>
         <w:rPr>
           <w:lang w:eastAsia="en-US"/>
@@ -2583,8 +2685,8 @@
           <w:lang w:eastAsia="en-US"/>
         </w:rPr>
       </w:pPr>
-      <w:bookmarkStart w:id="13" w:name="_Toc466012390"/>
-      <w:bookmarkStart w:id="14" w:name="_Toc466972075"/>
+      <w:bookmarkStart w:id="14" w:name="_Toc466012390"/>
+      <w:bookmarkStart w:id="15" w:name="_Toc467241072"/>
       <w:r>
         <w:rPr>
           <w:rFonts w:eastAsia="Times New Roman"/>
@@ -2592,8 +2694,8 @@
         </w:rPr>
         <w:t>External Interfaces</w:t>
       </w:r>
-      <w:bookmarkEnd w:id="13"/>
       <w:bookmarkEnd w:id="14"/>
+      <w:bookmarkEnd w:id="15"/>
     </w:p>
     <w:p>
       <w:pPr>
@@ -2653,13 +2755,13 @@
         <w:rPr>
           <w:lang w:eastAsia="en-US"/>
         </w:rPr>
-        <w:t>stream of SMDR messages from a telephone e</w:t>
-      </w:r>
-      <w:r>
-        <w:rPr>
-          <w:lang w:eastAsia="en-US"/>
-        </w:rPr>
-        <w:t>xchange</w:t>
+        <w:t xml:space="preserve">stream of SMDR messages from a </w:t>
+      </w:r>
+      <w:r>
+        <w:rPr>
+          <w:lang w:eastAsia="en-US"/>
+        </w:rPr>
+        <w:t>PBX</w:t>
       </w:r>
       <w:r>
         <w:rPr>
@@ -2796,8 +2898,8 @@
           <w:lang w:eastAsia="en-US"/>
         </w:rPr>
       </w:pPr>
-      <w:bookmarkStart w:id="15" w:name="_Toc466012391"/>
-      <w:bookmarkStart w:id="16" w:name="_Toc466972076"/>
+      <w:bookmarkStart w:id="16" w:name="_Toc466012391"/>
+      <w:bookmarkStart w:id="17" w:name="_Toc467241073"/>
       <w:r>
         <w:rPr>
           <w:rFonts w:eastAsia="Times New Roman"/>
@@ -2805,8 +2907,8 @@
         </w:rPr>
         <w:t>Internal Interfaces</w:t>
       </w:r>
-      <w:bookmarkEnd w:id="15"/>
       <w:bookmarkEnd w:id="16"/>
+      <w:bookmarkEnd w:id="17"/>
     </w:p>
     <w:p>
       <w:r>
@@ -2819,10 +2921,7 @@
         <w:t xml:space="preserve"> </w:t>
       </w:r>
       <w:r>
-        <w:t>telephone e</w:t>
-      </w:r>
-      <w:r>
-        <w:t>xchange</w:t>
+        <w:t>PBX</w:t>
       </w:r>
       <w:r>
         <w:t xml:space="preserve"> and must direct them both to the TMS and </w:t>
@@ -2843,7 +2942,13 @@
         <w:t xml:space="preserve">until such time that the TMS and / or the database are once again available.  </w:t>
       </w:r>
       <w:r>
-        <w:t xml:space="preserve">Further, queued data must be persisted should the TCS itself </w:t>
+        <w:t>Further</w:t>
+      </w:r>
+      <w:r>
+        <w:t>, queued data must persist</w:t>
+      </w:r>
+      <w:r>
+        <w:t xml:space="preserve"> should the TCS itself </w:t>
       </w:r>
       <w:r>
         <w:t>fail</w:t>
@@ -2872,7 +2977,13 @@
         </w:r>
       </w:hyperlink>
       <w:r>
-        <w:t>, provides the services that are required</w:t>
+        <w:t xml:space="preserve">, provides the </w:t>
+      </w:r>
+      <w:r>
+        <w:t xml:space="preserve">required </w:t>
+      </w:r>
+      <w:r>
+        <w:t>services</w:t>
       </w:r>
       <w:r>
         <w:t>.</w:t>
@@ -2882,13 +2993,13 @@
       <w:pPr>
         <w:pStyle w:val="Heading3"/>
       </w:pPr>
-      <w:bookmarkStart w:id="17" w:name="_Toc466012393"/>
-      <w:bookmarkStart w:id="18" w:name="_Toc466972077"/>
+      <w:bookmarkStart w:id="18" w:name="_Toc466012393"/>
+      <w:bookmarkStart w:id="19" w:name="_Toc467241074"/>
       <w:r>
         <w:t>User Interface</w:t>
       </w:r>
-      <w:bookmarkEnd w:id="17"/>
       <w:bookmarkEnd w:id="18"/>
+      <w:bookmarkEnd w:id="19"/>
     </w:p>
     <w:p>
       <w:r>
@@ -2904,35 +3015,25 @@
         </w:numPr>
       </w:pPr>
       <w:r>
-        <w:t xml:space="preserve">A means to both view and edit deployment characteristics.  This involves a manual text editor of the so-called </w:t>
-      </w:r>
-      <w:proofErr w:type="spellStart"/>
-      <w:r>
-        <w:t>Dockerfile</w:t>
-      </w:r>
-      <w:proofErr w:type="spellEnd"/>
-      <w:r>
-        <w:t xml:space="preserve"> that will be provided as part of this project.</w:t>
-      </w:r>
-      <w:r>
-        <w:t xml:space="preserve">  A change to the environment in which the TCS is running may require a change to the </w:t>
-      </w:r>
-      <w:proofErr w:type="spellStart"/>
-      <w:r>
-        <w:t>Dockerfile</w:t>
-      </w:r>
-      <w:proofErr w:type="spellEnd"/>
-      <w:r>
-        <w:t xml:space="preserve"> </w:t>
-      </w:r>
-      <w:r>
-        <w:t xml:space="preserve">(using a simple </w:t>
-      </w:r>
-      <w:r>
-        <w:t xml:space="preserve">text </w:t>
-      </w:r>
-      <w:r>
-        <w:t>editor).</w:t>
+        <w:t xml:space="preserve">A means to both view and edit </w:t>
+      </w:r>
+      <w:r>
+        <w:t>a suite of environment variables</w:t>
+      </w:r>
+      <w:r>
+        <w:t xml:space="preserve"> that collectively </w:t>
+      </w:r>
+      <w:r>
+        <w:t xml:space="preserve">describe the relationship of the TCS to external systems (port numbers, host addresses, passwords, </w:t>
+      </w:r>
+      <w:r>
+        <w:t xml:space="preserve">switches, </w:t>
+      </w:r>
+      <w:r>
+        <w:t>etc.)</w:t>
+      </w:r>
+      <w:r>
+        <w:t>.</w:t>
       </w:r>
     </w:p>
     <w:p>
@@ -2944,8 +3045,7 @@
         </w:numPr>
       </w:pPr>
       <w:r>
-        <w:lastRenderedPageBreak/>
-        <w:t>A means to view the number of items in the two RabbitMQ queues (should one or both of t</w:t>
+        <w:t>A means to view the number of items in the two queues (should one or both of t</w:t>
       </w:r>
       <w:r>
         <w:t xml:space="preserve">hese queues start growing, this is indicative of a problem with the TMS </w:t>
@@ -2966,6 +3066,7 @@
         </w:numPr>
       </w:pPr>
       <w:r>
+        <w:lastRenderedPageBreak/>
         <w:t>A means to edit various database configuration parameters and tables as required and according to</w:t>
       </w:r>
       <w:r>
@@ -2979,13 +3080,13 @@
       <w:pPr>
         <w:pStyle w:val="Heading2"/>
       </w:pPr>
-      <w:bookmarkStart w:id="19" w:name="_Toc466012394"/>
-      <w:bookmarkStart w:id="20" w:name="_Toc466972078"/>
+      <w:bookmarkStart w:id="20" w:name="_Toc466012394"/>
+      <w:bookmarkStart w:id="21" w:name="_Toc467241075"/>
       <w:r>
         <w:t>Project Deliverables</w:t>
       </w:r>
-      <w:bookmarkEnd w:id="19"/>
       <w:bookmarkEnd w:id="20"/>
+      <w:bookmarkEnd w:id="21"/>
     </w:p>
     <w:p>
       <w:r>
@@ -3007,7 +3108,13 @@
         </w:numPr>
       </w:pPr>
       <w:r>
-        <w:t>NodeJS source code (written in TypeScript)</w:t>
+        <w:t xml:space="preserve">NodeJS </w:t>
+      </w:r>
+      <w:r>
+        <w:t xml:space="preserve">production </w:t>
+      </w:r>
+      <w:r>
+        <w:t>source code (written in TypeScript)</w:t>
       </w:r>
     </w:p>
     <w:p>
@@ -3019,7 +3126,13 @@
         </w:numPr>
       </w:pPr>
       <w:r>
-        <w:t>Executable JavaScript code (as transpiled by TypeScript)</w:t>
+        <w:t xml:space="preserve">NodeJS </w:t>
+      </w:r>
+      <w:r>
+        <w:t>test</w:t>
+      </w:r>
+      <w:r>
+        <w:t xml:space="preserve"> source code (written in TypeScript)</w:t>
       </w:r>
     </w:p>
     <w:p>
@@ -3031,10 +3144,19 @@
         </w:numPr>
       </w:pPr>
       <w:r>
-        <w:t>Projects documents</w:t>
-      </w:r>
-      <w:r>
-        <w:t xml:space="preserve">: The present document, the Test Management Plan, and any diagram files that have been generated to support technical or user documentation. </w:t>
+        <w:t xml:space="preserve">Executable </w:t>
+      </w:r>
+      <w:r>
+        <w:t xml:space="preserve">production </w:t>
+      </w:r>
+      <w:r>
+        <w:t xml:space="preserve">JavaScript code (as transpiled </w:t>
+      </w:r>
+      <w:r>
+        <w:t>from</w:t>
+      </w:r>
+      <w:r>
+        <w:t xml:space="preserve"> TypeScript)</w:t>
       </w:r>
     </w:p>
     <w:p>
@@ -3046,13 +3168,85 @@
         </w:numPr>
       </w:pPr>
       <w:r>
-        <w:t>Application and deployment d</w:t>
+        <w:t xml:space="preserve">Executable </w:t>
+      </w:r>
+      <w:r>
+        <w:t>test</w:t>
+      </w:r>
+      <w:r>
+        <w:t xml:space="preserve"> JavaScript code (as transpiled from TypeScript)</w:t>
+      </w:r>
+    </w:p>
+    <w:p>
+      <w:pPr>
+        <w:pStyle w:val="ListParagraph"/>
+        <w:numPr>
+          <w:ilvl w:val="0"/>
+          <w:numId w:val="26"/>
+        </w:numPr>
+      </w:pPr>
+      <w:r>
+        <w:t>Projects documents</w:t>
+      </w:r>
+      <w:r>
+        <w:t>: The present document, the Test Management Plan, and any diagram files that have been generated to support technica</w:t>
+      </w:r>
+      <w:r>
+        <w:t>l or user documentation</w:t>
+      </w:r>
+    </w:p>
+    <w:p>
+      <w:pPr>
+        <w:pStyle w:val="ListParagraph"/>
+        <w:numPr>
+          <w:ilvl w:val="0"/>
+          <w:numId w:val="26"/>
+        </w:numPr>
+      </w:pPr>
+      <w:r>
+        <w:t>Various configuration files (most of which are *.json files)</w:t>
+      </w:r>
+    </w:p>
+    <w:p>
+      <w:pPr>
+        <w:pStyle w:val="ListParagraph"/>
+        <w:numPr>
+          <w:ilvl w:val="0"/>
+          <w:numId w:val="26"/>
+        </w:numPr>
+      </w:pPr>
+      <w:r>
+        <w:t>TCS a</w:t>
+      </w:r>
+      <w:r>
+        <w:t>pplication and deployment d</w:t>
       </w:r>
       <w:r>
         <w:t>ocumentation</w:t>
       </w:r>
-      <w:r>
-        <w:t>.</w:t>
+    </w:p>
+    <w:p>
+      <w:pPr>
+        <w:pStyle w:val="ListParagraph"/>
+        <w:numPr>
+          <w:ilvl w:val="0"/>
+          <w:numId w:val="26"/>
+        </w:numPr>
+      </w:pPr>
+      <w:r>
+        <w:t>Database installation documentation</w:t>
+      </w:r>
+    </w:p>
+    <w:p>
+      <w:pPr>
+        <w:pStyle w:val="ListParagraph"/>
+        <w:numPr>
+          <w:ilvl w:val="0"/>
+          <w:numId w:val="26"/>
+        </w:numPr>
+      </w:pPr>
+      <w:r>
+        <w:t>Database backup and restore process documentation</w:t>
       </w:r>
     </w:p>
     <w:p>
@@ -3062,8 +3256,8 @@
           <w:lang w:eastAsia="en-US"/>
         </w:rPr>
       </w:pPr>
-      <w:bookmarkStart w:id="21" w:name="_Toc466012395"/>
-      <w:bookmarkStart w:id="22" w:name="_Toc466972079"/>
+      <w:bookmarkStart w:id="22" w:name="_Toc466012395"/>
+      <w:bookmarkStart w:id="23" w:name="_Toc467241076"/>
       <w:r>
         <w:rPr>
           <w:lang w:eastAsia="en-US"/>
@@ -3082,8 +3276,8 @@
         </w:rPr>
         <w:t>onstraints</w:t>
       </w:r>
-      <w:bookmarkEnd w:id="21"/>
       <w:bookmarkEnd w:id="22"/>
+      <w:bookmarkEnd w:id="23"/>
       <w:r>
         <w:rPr>
           <w:lang w:eastAsia="en-US"/>
@@ -3137,7 +3331,10 @@
         </w:r>
       </w:hyperlink>
       <w:r>
-        <w:t xml:space="preserve"> 6.9.x</w:t>
+        <w:t xml:space="preserve"> 7</w:t>
+      </w:r>
+      <w:r>
+        <w:t>.x</w:t>
       </w:r>
     </w:p>
     <w:p>
@@ -3163,7 +3360,7 @@
         <w:t xml:space="preserve">: </w:t>
       </w:r>
       <w:r>
-        <w:t>10.x</w:t>
+        <w:t>9.6.x</w:t>
       </w:r>
     </w:p>
     <w:p>
@@ -3231,8 +3428,8 @@
           <w:lang w:eastAsia="en-US"/>
         </w:rPr>
       </w:pPr>
-      <w:bookmarkStart w:id="23" w:name="_Toc466012399"/>
-      <w:bookmarkStart w:id="24" w:name="_Toc466972080"/>
+      <w:bookmarkStart w:id="24" w:name="_Toc466012399"/>
+      <w:bookmarkStart w:id="25" w:name="_Toc467241077"/>
       <w:r>
         <w:rPr>
           <w:lang w:eastAsia="en-US"/>
@@ -3245,8 +3442,8 @@
         </w:rPr>
         <w:t>haracteristics</w:t>
       </w:r>
-      <w:bookmarkEnd w:id="23"/>
       <w:bookmarkEnd w:id="24"/>
+      <w:bookmarkEnd w:id="25"/>
     </w:p>
     <w:p>
       <w:r>
@@ -3265,8 +3462,8 @@
           <w:lang w:eastAsia="en-US"/>
         </w:rPr>
       </w:pPr>
-      <w:bookmarkStart w:id="25" w:name="_Toc466012401"/>
-      <w:bookmarkStart w:id="26" w:name="_Toc466972081"/>
+      <w:bookmarkStart w:id="26" w:name="_Toc466012401"/>
+      <w:bookmarkStart w:id="27" w:name="_Toc467241078"/>
       <w:r>
         <w:rPr>
           <w:rFonts w:eastAsia="Times New Roman"/>
@@ -3282,8 +3479,8 @@
         </w:rPr>
         <w:t>equirements</w:t>
       </w:r>
-      <w:bookmarkEnd w:id="25"/>
       <w:bookmarkEnd w:id="26"/>
+      <w:bookmarkEnd w:id="27"/>
       <w:r>
         <w:rPr>
           <w:rFonts w:eastAsia="Times New Roman"/>
@@ -3299,8 +3496,8 @@
           <w:lang w:eastAsia="en-US"/>
         </w:rPr>
       </w:pPr>
-      <w:bookmarkStart w:id="27" w:name="_Toc466012402"/>
-      <w:bookmarkStart w:id="28" w:name="_Toc466972082"/>
+      <w:bookmarkStart w:id="28" w:name="_Toc466012402"/>
+      <w:bookmarkStart w:id="29" w:name="_Toc467241079"/>
       <w:r>
         <w:rPr>
           <w:lang w:eastAsia="en-US"/>
@@ -3319,8 +3516,8 @@
         </w:rPr>
         <w:t>equirements</w:t>
       </w:r>
-      <w:bookmarkEnd w:id="27"/>
       <w:bookmarkEnd w:id="28"/>
+      <w:bookmarkEnd w:id="29"/>
     </w:p>
     <w:p>
       <w:r>
@@ -3339,7 +3536,13 @@
         <w:t>R</w:t>
       </w:r>
       <w:r>
-        <w:t xml:space="preserve">eceive TCP Segment Data from the telephone exchange and </w:t>
+        <w:t xml:space="preserve">eceive TCP Segment Data from the </w:t>
+      </w:r>
+      <w:r>
+        <w:t>PBX</w:t>
+      </w:r>
+      <w:r>
+        <w:t xml:space="preserve"> and </w:t>
       </w:r>
       <w:r>
         <w:t xml:space="preserve">optionally </w:t>
@@ -3354,13 +3557,16 @@
         <w:t xml:space="preserve">a </w:t>
       </w:r>
       <w:r>
-        <w:t xml:space="preserve">persisted queue, </w:t>
+        <w:t xml:space="preserve">persisted </w:t>
       </w:r>
       <w:r>
         <w:t>TMS</w:t>
       </w:r>
       <w:r>
-        <w:t>_QUEUE (as supported by RabbitMQ).</w:t>
+        <w:t>_QUEUE</w:t>
+      </w:r>
+      <w:r>
+        <w:t>.</w:t>
       </w:r>
     </w:p>
     <w:p>
@@ -3389,7 +3595,7 @@
         <w:t>_QUEUE and forward</w:t>
       </w:r>
       <w:r>
-        <w:t xml:space="preserve"> it on to the TMS (i.e. this data once again becomes TCP Segment Data).</w:t>
+        <w:t xml:space="preserve"> it on to the TMS.</w:t>
       </w:r>
     </w:p>
     <w:p>
@@ -3404,13 +3610,28 @@
         <w:t xml:space="preserve">The TCS shall receive TCP Segment Data </w:t>
       </w:r>
       <w:r>
-        <w:t xml:space="preserve">from the telephone exchange and isolates messages found between the data patterns (in </w:t>
+        <w:t xml:space="preserve">from the </w:t>
+      </w:r>
+      <w:r>
+        <w:t xml:space="preserve">PBX, </w:t>
+      </w:r>
+      <w:r>
+        <w:t>isolate</w:t>
+      </w:r>
+      <w:r>
+        <w:t xml:space="preserve"> messages found between the data patterns (in </w:t>
       </w:r>
       <w:r>
         <w:t>hex</w:t>
       </w:r>
       <w:r>
-        <w:t xml:space="preserve">) “00 02 00 00 00 00” and “0a 0d” (carriage return, line feed) </w:t>
+        <w:t>) “00 02 00 00 00 00” and “0a 0d” (carriage return, line feed)</w:t>
+      </w:r>
+      <w:r>
+        <w:t>,</w:t>
+      </w:r>
+      <w:r>
+        <w:t xml:space="preserve"> </w:t>
       </w:r>
       <w:r>
         <w:t xml:space="preserve">and delivers </w:t>
@@ -3419,19 +3640,13 @@
         <w:t>such messages</w:t>
       </w:r>
       <w:r>
-        <w:t xml:space="preserve"> unmodified to </w:t>
-      </w:r>
-      <w:r>
-        <w:t xml:space="preserve">two queues:1) </w:t>
-      </w:r>
-      <w:r>
-        <w:t>DATABASE</w:t>
-      </w:r>
-      <w:r>
-        <w:t xml:space="preserve">_QUEUE </w:t>
-      </w:r>
-      <w:r>
-        <w:t>and 2) LOG_QUEUE</w:t>
+        <w:t xml:space="preserve"> to </w:t>
+      </w:r>
+      <w:r>
+        <w:t>the DATABASE</w:t>
+      </w:r>
+      <w:r>
+        <w:t>_QUEUE</w:t>
       </w:r>
       <w:r>
         <w:t>.</w:t>
@@ -3446,13 +3661,31 @@
         </w:numPr>
       </w:pPr>
       <w:r>
-        <w:t xml:space="preserve">The TCS shall receive SMDR messages from DATABASE_QUEUE, parses them into their respective </w:t>
+        <w:t xml:space="preserve">The TCS shall receive SMDR messages from </w:t>
+      </w:r>
+      <w:r>
+        <w:t xml:space="preserve">the </w:t>
+      </w:r>
+      <w:r>
+        <w:t xml:space="preserve">DATABASE_QUEUE, parses them into their respective </w:t>
       </w:r>
       <w:r>
         <w:t xml:space="preserve">CSV </w:t>
       </w:r>
       <w:r>
-        <w:t>fields (SMDR messages are in a CSV format) and stores them int</w:t>
+        <w:t xml:space="preserve">fields (SMDR messages are </w:t>
+      </w:r>
+      <w:r>
+        <w:t>of</w:t>
+      </w:r>
+      <w:r>
+        <w:t xml:space="preserve"> a CSV format)</w:t>
+      </w:r>
+      <w:r>
+        <w:t>,</w:t>
+      </w:r>
+      <w:r>
+        <w:t xml:space="preserve"> and stores them int</w:t>
       </w:r>
       <w:r>
         <w:t>o a database table</w:t>
@@ -3465,13 +3698,11 @@
       <w:pPr>
         <w:pStyle w:val="Heading2"/>
       </w:pPr>
-      <w:bookmarkStart w:id="29" w:name="_Toc466012404"/>
-      <w:bookmarkStart w:id="30" w:name="_Toc466972083"/>
+      <w:bookmarkStart w:id="30" w:name="_Toc466012404"/>
+      <w:bookmarkStart w:id="31" w:name="_Toc467241080"/>
       <w:r>
         <w:t>Mangle SMDR Files</w:t>
       </w:r>
-      <w:bookmarkStart w:id="31" w:name="_GoBack"/>
-      <w:bookmarkEnd w:id="29"/>
       <w:bookmarkEnd w:id="30"/>
       <w:bookmarkEnd w:id="31"/>
     </w:p>
@@ -3618,22 +3849,25 @@
         <w:t xml:space="preserve">For each </w:t>
       </w:r>
       <w:r>
-        <w:t xml:space="preserve">SMDR record found in the input file a corresponding SMDR </w:t>
+        <w:t xml:space="preserve">SMDR record found in the input file a corresponding </w:t>
+      </w:r>
+      <w:r>
+        <w:t xml:space="preserve">nearly identical </w:t>
+      </w:r>
+      <w:r>
+        <w:t xml:space="preserve">SMDR </w:t>
       </w:r>
       <w:r>
         <w:t xml:space="preserve">record shall be created in the </w:t>
       </w:r>
       <w:r>
-        <w:t xml:space="preserve">output file, where the output record is identical, </w:t>
-      </w:r>
-      <w:r>
-        <w:t xml:space="preserve">except </w:t>
-      </w:r>
-      <w:r>
-        <w:t xml:space="preserve">that, where a phone number is unknown to the TCS, </w:t>
-      </w:r>
-      <w:r>
-        <w:t xml:space="preserve">the last 4 digits of each input phone number </w:t>
+        <w:t>output file</w:t>
+      </w:r>
+      <w:r>
+        <w:t xml:space="preserve">; where the input records and the output records differ is that the </w:t>
+      </w:r>
+      <w:r>
+        <w:t xml:space="preserve">last 4 digits of each input phone number </w:t>
       </w:r>
       <w:r>
         <w:t>shall be r</w:t>
@@ -3665,14 +3899,7 @@
         <w:rPr>
           <w:i/>
         </w:rPr>
-        <w:t xml:space="preserve">f the call is from a phone that has been specifically installed to support the application. These numbers are not associated with particular individuals and hence privacy is not a </w:t>
-      </w:r>
-      <w:r>
-        <w:rPr>
-          <w:i/>
-        </w:rPr>
-        <w:lastRenderedPageBreak/>
-        <w:t>concern</w:t>
+        <w:t>f the call is from a phone that has been specifically installed to support the application. These numbers are not associated with particular individuals and hence privacy is not a concern</w:t>
       </w:r>
       <w:r>
         <w:rPr>
@@ -3708,6 +3935,7 @@
         </w:numPr>
       </w:pPr>
       <w:r>
+        <w:lastRenderedPageBreak/>
         <w:t>The mangling shall be consistent throughout an input dataset, even crossing file boundaries.  Example: if the number 6049424321 is mangled to 6049421234, then wherever the number 6049424321 is found in the dataset, then it will consistently be replaced with 6049421234 (even if the dataset contains SMDR records for multiple months).</w:t>
       </w:r>
     </w:p>
@@ -3800,7 +4028,13 @@
         <w:rPr>
           <w:i/>
         </w:rPr>
-        <w:t>the organization is using a single telephone exchange</w:t>
+        <w:t xml:space="preserve">the organization is using a single </w:t>
+      </w:r>
+      <w:r>
+        <w:rPr>
+          <w:i/>
+        </w:rPr>
+        <w:t>PBX</w:t>
       </w:r>
       <w:r>
         <w:rPr>
@@ -3856,14 +4090,7 @@
         <w:rPr>
           <w:i/>
         </w:rPr>
-        <w:t xml:space="preserve">Hence, SMDR files with </w:t>
-      </w:r>
-      <w:proofErr w:type="gramStart"/>
-      <w:r>
-        <w:rPr>
-          <w:i/>
-        </w:rPr>
-        <w:t xml:space="preserve">extensions </w:t>
+        <w:t xml:space="preserve">Hence, SMDR files with extensions </w:t>
       </w:r>
       <w:r>
         <w:rPr>
@@ -3871,16 +4098,7 @@
           <w:b/>
           <w:bCs/>
         </w:rPr>
-        <w:t>.</w:t>
-      </w:r>
-      <w:proofErr w:type="gramEnd"/>
-      <w:r>
-        <w:rPr>
-          <w:rFonts w:ascii="Courier New" w:hAnsi="Courier New" w:cs="Courier New"/>
-          <w:b/>
-          <w:bCs/>
-        </w:rPr>
-        <w:t xml:space="preserve">002,. 003, </w:t>
+        <w:t xml:space="preserve">.002,. 003, </w:t>
       </w:r>
       <w:r>
         <w:rPr>
@@ -3962,7 +4180,13 @@
         <w:rPr>
           <w:i/>
         </w:rPr>
-        <w:t xml:space="preserve"> (x &gt; 1), as being sourced from a virtual telephone exchange.</w:t>
+        <w:t xml:space="preserve"> (x &gt; 1), as being sourced from a virtual </w:t>
+      </w:r>
+      <w:r>
+        <w:rPr>
+          <w:i/>
+        </w:rPr>
+        <w:t>PBX.</w:t>
       </w:r>
     </w:p>
     <w:p>
@@ -4062,13 +4286,13 @@
         <w:rPr>
           <w:i/>
         </w:rPr>
-        <w:t xml:space="preserve"> files, etc.  This capability </w:t>
+        <w:t xml:space="preserve"> files, etc.  This capability</w:t>
       </w:r>
       <w:r>
         <w:rPr>
           <w:i/>
         </w:rPr>
-        <w:t>is provided is</w:t>
+        <w:t xml:space="preserve"> is</w:t>
       </w:r>
       <w:r>
         <w:rPr>
@@ -4088,7 +4312,7 @@
         <w:pStyle w:val="Heading2"/>
       </w:pPr>
       <w:bookmarkStart w:id="32" w:name="_Toc466012405"/>
-      <w:bookmarkStart w:id="33" w:name="_Toc466972084"/>
+      <w:bookmarkStart w:id="33" w:name="_Toc467241081"/>
       <w:r>
         <w:t xml:space="preserve">Test </w:t>
       </w:r>
@@ -4117,12 +4341,12 @@
         <w:pStyle w:val="Heading3"/>
       </w:pPr>
       <w:bookmarkStart w:id="34" w:name="_Toc466012406"/>
-      <w:bookmarkStart w:id="35" w:name="_Toc466972085"/>
-      <w:r>
-        <w:t xml:space="preserve">Telephone </w:t>
-      </w:r>
-      <w:r>
-        <w:t xml:space="preserve">Exchange </w:t>
+      <w:bookmarkStart w:id="35" w:name="_Toc467241082"/>
+      <w:r>
+        <w:t>PBX</w:t>
+      </w:r>
+      <w:r>
+        <w:t xml:space="preserve"> </w:t>
       </w:r>
       <w:r>
         <w:t>Simulator</w:t>
@@ -4132,21 +4356,33 @@
     </w:p>
     <w:p>
       <w:r>
-        <w:t>The Tel</w:t>
-      </w:r>
-      <w:r>
-        <w:t xml:space="preserve">ephone Exchange Simulator </w:t>
-      </w:r>
-      <w:r>
-        <w:t>will primarily be used to test the TCS, however, it will have one other import role: the actual ingestion into the database of all legacy SMDR records.</w:t>
-      </w:r>
-    </w:p>
-    <w:p>
-      <w:r>
         <w:t xml:space="preserve">The </w:t>
       </w:r>
       <w:r>
-        <w:t xml:space="preserve">TXS works as follows.  </w:t>
+        <w:t>PBX</w:t>
+      </w:r>
+      <w:r>
+        <w:t xml:space="preserve"> Simulator </w:t>
+      </w:r>
+      <w:r>
+        <w:t xml:space="preserve">will primarily be used to test the TCS, however, it will have one other import role: the actual ingestion into the database of all </w:t>
+      </w:r>
+      <w:r>
+        <w:t>historical</w:t>
+      </w:r>
+      <w:r>
+        <w:t xml:space="preserve"> SMDR records.</w:t>
+      </w:r>
+    </w:p>
+    <w:p>
+      <w:r>
+        <w:t xml:space="preserve">The </w:t>
+      </w:r>
+      <w:r>
+        <w:t xml:space="preserve">PBX Simulator </w:t>
+      </w:r>
+      <w:r>
+        <w:t xml:space="preserve">works as follows.  </w:t>
       </w:r>
       <w:r>
         <w:t xml:space="preserve">It accepts the following inputs: </w:t>
@@ -4160,12 +4396,12 @@
           <w:numId w:val="33"/>
         </w:numPr>
       </w:pPr>
-      <w:proofErr w:type="gramStart"/>
-      <w:r>
-        <w:lastRenderedPageBreak/>
+      <w:r>
         <w:t>A</w:t>
       </w:r>
-      <w:proofErr w:type="gramEnd"/>
+      <w:r>
+        <w:t>n</w:t>
+      </w:r>
       <w:r>
         <w:t xml:space="preserve"> </w:t>
       </w:r>
@@ -4232,7 +4468,7 @@
         <w:pStyle w:val="Heading3"/>
       </w:pPr>
       <w:bookmarkStart w:id="36" w:name="_Toc466012407"/>
-      <w:bookmarkStart w:id="37" w:name="_Toc466972086"/>
+      <w:bookmarkStart w:id="37" w:name="_Toc467241083"/>
       <w:r>
         <w:t>Tel</w:t>
       </w:r>
@@ -4244,30 +4480,130 @@
     </w:p>
     <w:p>
       <w:r>
-        <w:t>The TMS Simulator listens for a flow of messages from the TCS.  It functionality is minimal and is largely provided to server as a data sink for the TCS during testing.  Nevertheless, it will parse the incoming flow of messages looking for valid SMDR messages and, when found, shall write them to the system console.</w:t>
+        <w:t>The TMS Simulator listens for a flow of messages from the TCS.  It functionality is minimal and is largely provided to server as a data sink for the TCS during testing.  Nevertheless, it will parse the incoming flow of messages looking for valid SMDR messages and</w:t>
+      </w:r>
+      <w:r>
+        <w:t xml:space="preserve"> send them to the </w:t>
+      </w:r>
+      <w:r>
+        <w:t>system console.</w:t>
       </w:r>
     </w:p>
     <w:p>
       <w:pPr>
         <w:pStyle w:val="Heading2"/>
       </w:pPr>
-      <w:bookmarkStart w:id="38" w:name="_Toc466972087"/>
-      <w:bookmarkStart w:id="39" w:name="_Toc466012408"/>
+      <w:bookmarkStart w:id="38" w:name="_Toc466012408"/>
+      <w:bookmarkStart w:id="39" w:name="_Toc467241084"/>
       <w:r>
         <w:t>Database Requirements</w:t>
       </w:r>
-      <w:bookmarkEnd w:id="38"/>
-    </w:p>
-    <w:p>
-      <w:r>
-        <w:t>The prime focus of the TCS is to capture telephony data and record this data to a database.  This database in question is the first such to record operational data on a routine basis and lays the groundwork for further development projects.  As such, it is important to define a stable, reliable, and recoverable environment for the database to exist.  This section provides the database-specific requirements.  The discussion invariably takes on the language of the selected database, Postgres.</w:t>
+      <w:bookmarkEnd w:id="39"/>
+    </w:p>
+    <w:p>
+      <w:r>
+        <w:t>The prime focus of the TCS is to capture telephony data and record this data to a database.  This database in question is the first such to record operational data on a routine basis and lays the groundwork for further development projects.  As such, it is important to define a stable, reliable, and recoverable environment for the database to exist.  This section provides the d</w:t>
+      </w:r>
+      <w:r>
+        <w:t>atabase-specific requirements.</w:t>
+      </w:r>
+    </w:p>
+    <w:p>
+      <w:pPr>
+        <w:pStyle w:val="ListParagraph"/>
+        <w:numPr>
+          <w:ilvl w:val="0"/>
+          <w:numId w:val="42"/>
+        </w:numPr>
+      </w:pPr>
+      <w:r>
+        <w:t xml:space="preserve">The TCS shall parse SMDR messages and record (without </w:t>
+      </w:r>
+      <w:r>
+        <w:t>filtering) its</w:t>
+      </w:r>
+      <w:r>
+        <w:t xml:space="preserve"> contents to a SMDR database table.</w:t>
+      </w:r>
+    </w:p>
+    <w:p>
+      <w:pPr>
+        <w:pStyle w:val="ListParagraph"/>
+        <w:numPr>
+          <w:ilvl w:val="0"/>
+          <w:numId w:val="42"/>
+        </w:numPr>
+      </w:pPr>
+      <w:r>
+        <w:t xml:space="preserve">Should the database be interrupted or otherwise become unavailable for some reason, no data loss shall incur; that is, once database operation is restored, the </w:t>
+      </w:r>
+      <w:r>
+        <w:t>TCS shall successfully deliver</w:t>
+      </w:r>
+      <w:r>
+        <w:t xml:space="preserve"> all SMDR messages that have been queued during the period when the database was unavailable.</w:t>
+      </w:r>
+    </w:p>
+    <w:p>
+      <w:pPr>
+        <w:pStyle w:val="ListParagraph"/>
+        <w:numPr>
+          <w:ilvl w:val="0"/>
+          <w:numId w:val="42"/>
+        </w:numPr>
+      </w:pPr>
+      <w:r>
+        <w:t>A ‘cron’ type automatic backup procedure shall run dai</w:t>
+      </w:r>
+      <w:r>
+        <w:t>ly and deliver a backup dataset</w:t>
+      </w:r>
+      <w:r>
+        <w:t xml:space="preserve"> to the host platform.</w:t>
+      </w:r>
+    </w:p>
+    <w:p>
+      <w:pPr>
+        <w:pStyle w:val="ListParagraph"/>
+        <w:numPr>
+          <w:ilvl w:val="0"/>
+          <w:numId w:val="42"/>
+        </w:numPr>
+      </w:pPr>
+      <w:r>
+        <w:t xml:space="preserve">The database’s ‘log shipping’ </w:t>
+      </w:r>
+      <w:r>
+        <w:t xml:space="preserve">files shall be activated and </w:t>
+      </w:r>
+      <w:r>
+        <w:t>routinely delivered</w:t>
+      </w:r>
+      <w:r>
+        <w:t xml:space="preserve"> to the host platform.</w:t>
+      </w:r>
+      <w:r>
+        <w:br/>
+        <w:t>(the combination of the latest backup set and recent log shipping files provide a means for a perfect database recovery should such capability be required).</w:t>
+      </w:r>
+    </w:p>
+    <w:p>
+      <w:pPr>
+        <w:pStyle w:val="ListParagraph"/>
+        <w:numPr>
+          <w:ilvl w:val="0"/>
+          <w:numId w:val="42"/>
+        </w:numPr>
+      </w:pPr>
+      <w:r>
+        <w:t>Finally, a database restore process shall be provided.</w:t>
       </w:r>
     </w:p>
     <w:p>
       <w:pPr>
         <w:pStyle w:val="Heading2"/>
       </w:pPr>
-      <w:bookmarkStart w:id="40" w:name="_Toc466972088"/>
+      <w:bookmarkStart w:id="40" w:name="_Toc467241085"/>
       <w:r>
         <w:t>Deployment Requirements</w:t>
       </w:r>
@@ -4290,6 +4626,7 @@
         </w:numPr>
       </w:pPr>
       <w:r>
+        <w:lastRenderedPageBreak/>
         <w:t>The TCS functionality shall be delivered as Docker containers (microservices).</w:t>
       </w:r>
       <w:r>
@@ -4310,22 +4647,13 @@
     </w:p>
     <w:p>
       <w:pPr>
-        <w:ind w:left="360"/>
-      </w:pPr>
-      <w:r>
-        <w:t>Note that this document does not take a position as the nature of the Docker installation, that is, installed within a Virtual Machine or installed on bare metal.</w:t>
-      </w:r>
-    </w:p>
-    <w:p>
-      <w:pPr>
         <w:pStyle w:val="Heading2"/>
       </w:pPr>
-      <w:bookmarkStart w:id="41" w:name="_Toc466972089"/>
-      <w:r>
-        <w:lastRenderedPageBreak/>
+      <w:bookmarkStart w:id="41" w:name="_Toc467241086"/>
+      <w:r>
         <w:t>Test Requirements</w:t>
       </w:r>
-      <w:bookmarkEnd w:id="39"/>
+      <w:bookmarkEnd w:id="38"/>
       <w:bookmarkEnd w:id="41"/>
     </w:p>
     <w:p>
@@ -4376,7 +4704,13 @@
     </w:p>
     <w:p>
       <w:r>
-        <w:t>This Test Management Plan shall also identify a “minimum suite of Test Cases” that will need to be successfully executed before subsequ</w:t>
+        <w:t>This Test Managem</w:t>
+      </w:r>
+      <w:r>
+        <w:t>ent Plan shall also identify a minimum suite of (priority) Test Cases</w:t>
+      </w:r>
+      <w:r>
+        <w:t xml:space="preserve"> that need to be successfully executed before subsequ</w:t>
       </w:r>
       <w:r>
         <w:t>ent upgrade versions of the TCS can be released into operations.</w:t>
@@ -4390,7 +4724,7 @@
         </w:rPr>
       </w:pPr>
       <w:bookmarkStart w:id="42" w:name="_Toc466012409"/>
-      <w:bookmarkStart w:id="43" w:name="_Toc466972090"/>
+      <w:bookmarkStart w:id="43" w:name="_Toc467241087"/>
       <w:r>
         <w:rPr>
           <w:lang w:eastAsia="en-US"/>
@@ -4408,7 +4742,19 @@
     </w:p>
     <w:p>
       <w:r>
-        <w:t>The minimum performance of the TCS is the following (note: these performance requirements are not demanding):</w:t>
+        <w:t xml:space="preserve">The minimum performance of </w:t>
+      </w:r>
+      <w:r>
+        <w:t>the TCS is the following (</w:t>
+      </w:r>
+      <w:r>
+        <w:t xml:space="preserve">these performance requirements are not </w:t>
+      </w:r>
+      <w:r>
+        <w:t xml:space="preserve">particularly </w:t>
+      </w:r>
+      <w:r>
+        <w:t>demanding):</w:t>
       </w:r>
     </w:p>
     <w:p>
@@ -4426,10 +4772,7 @@
         <w:t>the TMS</w:t>
       </w:r>
       <w:r>
-        <w:t xml:space="preserve"> 100</w:t>
-      </w:r>
-      <w:r>
-        <w:t>0</w:t>
+        <w:t xml:space="preserve"> 1000</w:t>
       </w:r>
       <w:r>
         <w:t xml:space="preserve"> SMRD messages per hour for a sustained period of 3 hours.</w:t>
@@ -4474,7 +4817,10 @@
         <w:t xml:space="preserve"> a traffic </w:t>
       </w:r>
       <w:r>
-        <w:t>burst of 1000 SMRD messages in 10</w:t>
+        <w:t>burst of 200</w:t>
+      </w:r>
+      <w:r>
+        <w:t xml:space="preserve"> SMRD messages in 10</w:t>
       </w:r>
       <w:r>
         <w:t xml:space="preserve"> second</w:t>
@@ -4504,7 +4850,7 @@
         <w:t xml:space="preserve"> a traffic burst of </w:t>
       </w:r>
       <w:r>
-        <w:t>1000</w:t>
+        <w:t>200</w:t>
       </w:r>
       <w:r>
         <w:t xml:space="preserve"> SMRD messages in 1</w:t>
@@ -4566,7 +4912,6 @@
       <w:r>
         <w:t xml:space="preserve">variables are set in the file </w:t>
       </w:r>
-      <w:proofErr w:type="spellStart"/>
       <w:r>
         <w:rPr>
           <w:rFonts w:ascii="Courier" w:hAnsi="Courier" w:cs="Times New Roman"/>
@@ -4575,7 +4920,6 @@
         </w:rPr>
         <w:t>docker-compose.env</w:t>
       </w:r>
-      <w:proofErr w:type="spellEnd"/>
       <w:r>
         <w:rPr>
           <w:rFonts w:ascii="Courier" w:hAnsi="Courier" w:cs="Times New Roman"/>
@@ -4585,12 +4929,14 @@
         <w:t xml:space="preserve">, </w:t>
       </w:r>
       <w:r>
-        <w:t>which must be</w:t>
+        <w:t xml:space="preserve">which </w:t>
+      </w:r>
+      <w:r>
+        <w:t>is</w:t>
       </w:r>
       <w:r>
         <w:t xml:space="preserve"> located in the project root directory.  Note that </w:t>
       </w:r>
-      <w:proofErr w:type="spellStart"/>
       <w:r>
         <w:rPr>
           <w:rFonts w:ascii="Courier" w:hAnsi="Courier"/>
@@ -4599,7 +4945,6 @@
         </w:rPr>
         <w:t>docker-compose.env</w:t>
       </w:r>
-      <w:proofErr w:type="spellEnd"/>
       <w:r>
         <w:t xml:space="preserve"> has been excluded from the GitHub</w:t>
       </w:r>
@@ -4709,23 +5054,71 @@
         </w:rPr>
         <w:t>_DIRECTORY</w:t>
       </w:r>
-      <w:proofErr w:type="gramStart"/>
       <w:r>
         <w:rPr>
           <w:rFonts w:ascii="Courier" w:hAnsi="Courier"/>
           <w:sz w:val="18"/>
           <w:szCs w:val="18"/>
         </w:rPr>
-        <w:t>=..</w:t>
-      </w:r>
-      <w:proofErr w:type="gramEnd"/>
+        <w:t>=../smdr-data/smdr-data-002</w:t>
+      </w:r>
+    </w:p>
+    <w:p>
+      <w:pPr>
+        <w:spacing w:after="0"/>
+        <w:rPr>
+          <w:sz w:val="18"/>
+          <w:szCs w:val="18"/>
+        </w:rPr>
+      </w:pPr>
+      <w:r>
+        <w:rPr>
+          <w:sz w:val="18"/>
+          <w:szCs w:val="18"/>
+        </w:rPr>
+        <w:t>The tool Mangle reads files from this directory.</w:t>
+      </w:r>
+    </w:p>
+    <w:p>
+      <w:pPr>
+        <w:spacing w:after="0"/>
+        <w:rPr>
+          <w:sz w:val="18"/>
+          <w:szCs w:val="18"/>
+        </w:rPr>
+      </w:pPr>
+    </w:p>
+    <w:p>
+      <w:pPr>
+        <w:spacing w:after="0"/>
+        <w:rPr>
+          <w:sz w:val="18"/>
+          <w:szCs w:val="18"/>
+        </w:rPr>
+      </w:pPr>
+      <w:r>
+        <w:rPr>
+          <w:b/>
+          <w:sz w:val="18"/>
+          <w:szCs w:val="18"/>
+        </w:rPr>
+        <w:t>MANGLE_TARGET</w:t>
+      </w:r>
+      <w:r>
+        <w:rPr>
+          <w:b/>
+          <w:sz w:val="18"/>
+          <w:szCs w:val="18"/>
+        </w:rPr>
+        <w:t>_DIRECTORY</w:t>
+      </w:r>
       <w:r>
         <w:rPr>
           <w:rFonts w:ascii="Courier" w:hAnsi="Courier"/>
           <w:sz w:val="18"/>
           <w:szCs w:val="18"/>
         </w:rPr>
-        <w:t>/smdr-data/smdr-data-002</w:t>
+        <w:t>=../smdr-data/smdr-data-003</w:t>
       </w:r>
     </w:p>
     <w:p>
@@ -4741,7 +5134,7 @@
           <w:sz w:val="18"/>
           <w:szCs w:val="18"/>
         </w:rPr>
-        <w:t>The tool Mangle reads files from this directory.</w:t>
+        <w:t>The tool Mangle outputs files to this directory.</w:t>
       </w:r>
     </w:p>
     <w:p>
@@ -4767,143 +5160,114 @@
           <w:sz w:val="18"/>
           <w:szCs w:val="18"/>
         </w:rPr>
-        <w:t>MANGLE_TARGET</w:t>
-      </w:r>
+        <w:t>POSTGRES_PASSWORD</w:t>
+      </w:r>
+      <w:r>
+        <w:rPr>
+          <w:sz w:val="18"/>
+          <w:szCs w:val="18"/>
+        </w:rPr>
+        <w:t>=12345678</w:t>
+      </w:r>
+    </w:p>
+    <w:p>
+      <w:pPr>
+        <w:spacing w:after="0"/>
+        <w:rPr>
+          <w:sz w:val="18"/>
+          <w:szCs w:val="18"/>
+        </w:rPr>
+      </w:pPr>
+      <w:r>
+        <w:rPr>
+          <w:sz w:val="18"/>
+          <w:szCs w:val="18"/>
+        </w:rPr>
+        <w:t>The password for the database account that will be used by the TCS.</w:t>
+      </w:r>
+    </w:p>
+    <w:p>
+      <w:pPr>
+        <w:spacing w:after="0"/>
+        <w:rPr>
+          <w:sz w:val="18"/>
+          <w:szCs w:val="18"/>
+        </w:rPr>
+      </w:pPr>
+    </w:p>
+    <w:p>
+      <w:pPr>
+        <w:spacing w:after="0"/>
+        <w:rPr>
+          <w:sz w:val="18"/>
+          <w:szCs w:val="18"/>
+        </w:rPr>
+      </w:pPr>
       <w:r>
         <w:rPr>
           <w:b/>
           <w:sz w:val="18"/>
           <w:szCs w:val="18"/>
         </w:rPr>
-        <w:t>_DIRECTORY</w:t>
-      </w:r>
-      <w:proofErr w:type="gramStart"/>
+        <w:t>TCS_PORT</w:t>
+      </w:r>
       <w:r>
         <w:rPr>
           <w:rFonts w:ascii="Courier" w:hAnsi="Courier"/>
           <w:sz w:val="18"/>
           <w:szCs w:val="18"/>
         </w:rPr>
-        <w:t>=..</w:t>
-      </w:r>
-      <w:proofErr w:type="gramEnd"/>
+        <w:t>=3456</w:t>
+      </w:r>
+    </w:p>
+    <w:p>
+      <w:pPr>
+        <w:spacing w:after="0"/>
+        <w:rPr>
+          <w:sz w:val="18"/>
+          <w:szCs w:val="18"/>
+        </w:rPr>
+      </w:pPr>
+      <w:r>
+        <w:rPr>
+          <w:sz w:val="18"/>
+          <w:szCs w:val="18"/>
+        </w:rPr>
+        <w:t>The port number on which the TCS is listening for connect attempts.</w:t>
+      </w:r>
+    </w:p>
+    <w:p>
+      <w:pPr>
+        <w:spacing w:after="0"/>
+        <w:rPr>
+          <w:sz w:val="18"/>
+          <w:szCs w:val="18"/>
+        </w:rPr>
+      </w:pPr>
+    </w:p>
+    <w:p>
+      <w:pPr>
+        <w:spacing w:after="0"/>
+        <w:rPr>
+          <w:sz w:val="18"/>
+          <w:szCs w:val="18"/>
+        </w:rPr>
+      </w:pPr>
+      <w:r>
+        <w:rPr>
+          <w:b/>
+          <w:sz w:val="18"/>
+          <w:szCs w:val="18"/>
+        </w:rPr>
+        <w:t>TELEPHONY_SIMULATOR_SOURCE_DIRECTORY</w:t>
+      </w:r>
       <w:r>
         <w:rPr>
           <w:rFonts w:ascii="Courier" w:hAnsi="Courier"/>
           <w:sz w:val="18"/>
           <w:szCs w:val="18"/>
         </w:rPr>
-        <w:t>/smdr-data/smdr-data-003</w:t>
-      </w:r>
-    </w:p>
-    <w:p>
-      <w:pPr>
-        <w:spacing w:after="0"/>
-        <w:rPr>
-          <w:sz w:val="18"/>
-          <w:szCs w:val="18"/>
-        </w:rPr>
-      </w:pPr>
-      <w:r>
-        <w:rPr>
-          <w:sz w:val="18"/>
-          <w:szCs w:val="18"/>
-        </w:rPr>
-        <w:t>The tool Mangle outputs files to this directory.</w:t>
-      </w:r>
-    </w:p>
-    <w:p>
-      <w:pPr>
-        <w:spacing w:after="0"/>
-        <w:rPr>
-          <w:sz w:val="18"/>
-          <w:szCs w:val="18"/>
-        </w:rPr>
-      </w:pPr>
-    </w:p>
-    <w:p>
-      <w:pPr>
-        <w:spacing w:after="0"/>
-        <w:rPr>
-          <w:sz w:val="18"/>
-          <w:szCs w:val="18"/>
-        </w:rPr>
-      </w:pPr>
-      <w:r>
-        <w:rPr>
-          <w:b/>
-          <w:sz w:val="18"/>
-          <w:szCs w:val="18"/>
-        </w:rPr>
-        <w:t>TCS_PORT</w:t>
-      </w:r>
-      <w:r>
-        <w:rPr>
-          <w:rFonts w:ascii="Courier" w:hAnsi="Courier"/>
-          <w:sz w:val="18"/>
-          <w:szCs w:val="18"/>
-        </w:rPr>
-        <w:t>=3456</w:t>
-      </w:r>
-    </w:p>
-    <w:p>
-      <w:pPr>
-        <w:spacing w:after="0"/>
-        <w:rPr>
-          <w:sz w:val="18"/>
-          <w:szCs w:val="18"/>
-        </w:rPr>
-      </w:pPr>
-      <w:r>
-        <w:rPr>
-          <w:sz w:val="18"/>
-          <w:szCs w:val="18"/>
-        </w:rPr>
-        <w:t>The port number on which the TCS is listening for connect attempts.</w:t>
-      </w:r>
-    </w:p>
-    <w:p>
-      <w:pPr>
-        <w:spacing w:after="0"/>
-        <w:rPr>
-          <w:sz w:val="18"/>
-          <w:szCs w:val="18"/>
-        </w:rPr>
-      </w:pPr>
-    </w:p>
-    <w:p>
-      <w:pPr>
-        <w:spacing w:after="0"/>
-        <w:rPr>
-          <w:sz w:val="18"/>
-          <w:szCs w:val="18"/>
-        </w:rPr>
-      </w:pPr>
-      <w:r>
-        <w:rPr>
-          <w:b/>
-          <w:sz w:val="18"/>
-          <w:szCs w:val="18"/>
-        </w:rPr>
-        <w:t>TELEPHONY_SIMULATOR_SOURCE_DIRECTORY</w:t>
-      </w:r>
-      <w:proofErr w:type="gramStart"/>
-      <w:r>
-        <w:rPr>
-          <w:rFonts w:ascii="Courier" w:hAnsi="Courier"/>
-          <w:sz w:val="18"/>
-          <w:szCs w:val="18"/>
-        </w:rPr>
-        <w:t>=..</w:t>
-      </w:r>
-      <w:proofErr w:type="gramEnd"/>
-      <w:r>
-        <w:rPr>
-          <w:rFonts w:ascii="Courier" w:hAnsi="Courier"/>
-          <w:sz w:val="18"/>
-          <w:szCs w:val="18"/>
-        </w:rPr>
-        <w:t>/smdr-data/smdr-data-002</w:t>
+        <w:t>=../smdr-data/smdr-data-002</w:t>
       </w:r>
     </w:p>
     <w:p>
@@ -5164,7 +5528,7 @@
         <w:color w:val="000000" w:themeColor="text1"/>
         <w:sz w:val="21"/>
       </w:rPr>
-      <w:t>10</w:t>
+      <w:t>2</w:t>
     </w:r>
     <w:r>
       <w:rPr>
@@ -5598,7 +5962,7 @@
   <w:abstractNum w:abstractNumId="11">
     <w:nsid w:val="07945CD0"/>
     <w:multiLevelType w:val="hybridMultilevel"/>
-    <w:tmpl w:val="DC9A7FB4"/>
+    <w:tmpl w:val="5ABC6B94"/>
     <w:lvl w:ilvl="0" w:tplc="04090001">
       <w:start w:val="1"/>
       <w:numFmt w:val="bullet"/>
@@ -5611,16 +5975,16 @@
         <w:rFonts w:ascii="Symbol" w:hAnsi="Symbol" w:hint="default"/>
       </w:rPr>
     </w:lvl>
-    <w:lvl w:ilvl="1" w:tplc="04090003">
-      <w:start w:val="1"/>
-      <w:numFmt w:val="bullet"/>
-      <w:lvlText w:val="o"/>
-      <w:lvlJc w:val="left"/>
+    <w:lvl w:ilvl="1" w:tplc="0409001B">
+      <w:start w:val="1"/>
+      <w:numFmt w:val="lowerRoman"/>
+      <w:lvlText w:val="%2."/>
+      <w:lvlJc w:val="right"/>
       <w:pPr>
         <w:ind w:left="1080" w:hanging="360"/>
       </w:pPr>
       <w:rPr>
-        <w:rFonts w:ascii="Courier New" w:hAnsi="Courier New" w:cs="Courier New" w:hint="default"/>
+        <w:rFonts w:hint="default"/>
       </w:rPr>
     </w:lvl>
     <w:lvl w:ilvl="2" w:tplc="04090005" w:tentative="1">
@@ -6410,7 +6774,7 @@
   <w:abstractNum w:abstractNumId="18">
     <w:nsid w:val="2D432CBB"/>
     <w:multiLevelType w:val="hybridMultilevel"/>
-    <w:tmpl w:val="5D70113E"/>
+    <w:tmpl w:val="6EE23A12"/>
     <w:lvl w:ilvl="0" w:tplc="04090001">
       <w:start w:val="1"/>
       <w:numFmt w:val="bullet"/>
@@ -6423,16 +6787,16 @@
         <w:rFonts w:ascii="Symbol" w:hAnsi="Symbol" w:hint="default"/>
       </w:rPr>
     </w:lvl>
-    <w:lvl w:ilvl="1" w:tplc="04090003" w:tentative="1">
-      <w:start w:val="1"/>
-      <w:numFmt w:val="bullet"/>
-      <w:lvlText w:val="o"/>
-      <w:lvlJc w:val="left"/>
+    <w:lvl w:ilvl="1" w:tplc="0409001B">
+      <w:start w:val="1"/>
+      <w:numFmt w:val="lowerRoman"/>
+      <w:lvlText w:val="%2."/>
+      <w:lvlJc w:val="right"/>
       <w:pPr>
         <w:ind w:left="1440" w:hanging="360"/>
       </w:pPr>
       <w:rPr>
-        <w:rFonts w:ascii="Courier New" w:hAnsi="Courier New" w:cs="Courier New" w:hint="default"/>
+        <w:rFonts w:hint="default"/>
       </w:rPr>
     </w:lvl>
     <w:lvl w:ilvl="2" w:tplc="04090005" w:tentative="1">
@@ -6521,6 +6885,92 @@
     </w:lvl>
   </w:abstractNum>
   <w:abstractNum w:abstractNumId="19">
+    <w:nsid w:val="2F080CF3"/>
+    <w:multiLevelType w:val="hybridMultilevel"/>
+    <w:tmpl w:val="E452C2D6"/>
+    <w:lvl w:ilvl="0" w:tplc="0409001B">
+      <w:start w:val="1"/>
+      <w:numFmt w:val="lowerRoman"/>
+      <w:lvlText w:val="%1."/>
+      <w:lvlJc w:val="right"/>
+      <w:pPr>
+        <w:ind w:left="720" w:hanging="360"/>
+      </w:pPr>
+    </w:lvl>
+    <w:lvl w:ilvl="1" w:tplc="04090019" w:tentative="1">
+      <w:start w:val="1"/>
+      <w:numFmt w:val="lowerLetter"/>
+      <w:lvlText w:val="%2."/>
+      <w:lvlJc w:val="left"/>
+      <w:pPr>
+        <w:ind w:left="1440" w:hanging="360"/>
+      </w:pPr>
+    </w:lvl>
+    <w:lvl w:ilvl="2" w:tplc="0409001B" w:tentative="1">
+      <w:start w:val="1"/>
+      <w:numFmt w:val="lowerRoman"/>
+      <w:lvlText w:val="%3."/>
+      <w:lvlJc w:val="right"/>
+      <w:pPr>
+        <w:ind w:left="2160" w:hanging="180"/>
+      </w:pPr>
+    </w:lvl>
+    <w:lvl w:ilvl="3" w:tplc="0409000F" w:tentative="1">
+      <w:start w:val="1"/>
+      <w:numFmt w:val="decimal"/>
+      <w:lvlText w:val="%4."/>
+      <w:lvlJc w:val="left"/>
+      <w:pPr>
+        <w:ind w:left="2880" w:hanging="360"/>
+      </w:pPr>
+    </w:lvl>
+    <w:lvl w:ilvl="4" w:tplc="04090019" w:tentative="1">
+      <w:start w:val="1"/>
+      <w:numFmt w:val="lowerLetter"/>
+      <w:lvlText w:val="%5."/>
+      <w:lvlJc w:val="left"/>
+      <w:pPr>
+        <w:ind w:left="3600" w:hanging="360"/>
+      </w:pPr>
+    </w:lvl>
+    <w:lvl w:ilvl="5" w:tplc="0409001B" w:tentative="1">
+      <w:start w:val="1"/>
+      <w:numFmt w:val="lowerRoman"/>
+      <w:lvlText w:val="%6."/>
+      <w:lvlJc w:val="right"/>
+      <w:pPr>
+        <w:ind w:left="4320" w:hanging="180"/>
+      </w:pPr>
+    </w:lvl>
+    <w:lvl w:ilvl="6" w:tplc="0409000F" w:tentative="1">
+      <w:start w:val="1"/>
+      <w:numFmt w:val="decimal"/>
+      <w:lvlText w:val="%7."/>
+      <w:lvlJc w:val="left"/>
+      <w:pPr>
+        <w:ind w:left="5040" w:hanging="360"/>
+      </w:pPr>
+    </w:lvl>
+    <w:lvl w:ilvl="7" w:tplc="04090019" w:tentative="1">
+      <w:start w:val="1"/>
+      <w:numFmt w:val="lowerLetter"/>
+      <w:lvlText w:val="%8."/>
+      <w:lvlJc w:val="left"/>
+      <w:pPr>
+        <w:ind w:left="5760" w:hanging="360"/>
+      </w:pPr>
+    </w:lvl>
+    <w:lvl w:ilvl="8" w:tplc="0409001B" w:tentative="1">
+      <w:start w:val="1"/>
+      <w:numFmt w:val="lowerRoman"/>
+      <w:lvlText w:val="%9."/>
+      <w:lvlJc w:val="right"/>
+      <w:pPr>
+        <w:ind w:left="6480" w:hanging="180"/>
+      </w:pPr>
+    </w:lvl>
+  </w:abstractNum>
+  <w:abstractNum w:abstractNumId="20">
     <w:nsid w:val="30904FCA"/>
     <w:multiLevelType w:val="hybridMultilevel"/>
     <w:tmpl w:val="5D32B668"/>
@@ -6609,7 +7059,7 @@
       </w:pPr>
     </w:lvl>
   </w:abstractNum>
-  <w:abstractNum w:abstractNumId="20">
+  <w:abstractNum w:abstractNumId="21">
     <w:nsid w:val="33742DDF"/>
     <w:multiLevelType w:val="hybridMultilevel"/>
     <w:tmpl w:val="5870285C"/>
@@ -6698,7 +7148,7 @@
       </w:pPr>
     </w:lvl>
   </w:abstractNum>
-  <w:abstractNum w:abstractNumId="21">
+  <w:abstractNum w:abstractNumId="22">
     <w:nsid w:val="36565288"/>
     <w:multiLevelType w:val="hybridMultilevel"/>
     <w:tmpl w:val="1EB8BC36"/>
@@ -6787,7 +7237,7 @@
       </w:pPr>
     </w:lvl>
   </w:abstractNum>
-  <w:abstractNum w:abstractNumId="22">
+  <w:abstractNum w:abstractNumId="23">
     <w:nsid w:val="3C595D7A"/>
     <w:multiLevelType w:val="hybridMultilevel"/>
     <w:tmpl w:val="A6B60A00"/>
@@ -6900,7 +7350,7 @@
       </w:rPr>
     </w:lvl>
   </w:abstractNum>
-  <w:abstractNum w:abstractNumId="23">
+  <w:abstractNum w:abstractNumId="24">
     <w:nsid w:val="45127C28"/>
     <w:multiLevelType w:val="hybridMultilevel"/>
     <w:tmpl w:val="DD18795C"/>
@@ -7013,7 +7463,7 @@
       </w:rPr>
     </w:lvl>
   </w:abstractNum>
-  <w:abstractNum w:abstractNumId="24">
+  <w:abstractNum w:abstractNumId="25">
     <w:nsid w:val="454416C3"/>
     <w:multiLevelType w:val="hybridMultilevel"/>
     <w:tmpl w:val="BC468424"/>
@@ -7128,7 +7578,7 @@
       </w:rPr>
     </w:lvl>
   </w:abstractNum>
-  <w:abstractNum w:abstractNumId="25">
+  <w:abstractNum w:abstractNumId="26">
     <w:nsid w:val="45797663"/>
     <w:multiLevelType w:val="multilevel"/>
     <w:tmpl w:val="284C55C0"/>
@@ -7214,7 +7664,7 @@
       </w:pPr>
     </w:lvl>
   </w:abstractNum>
-  <w:abstractNum w:abstractNumId="26">
+  <w:abstractNum w:abstractNumId="27">
     <w:nsid w:val="4AB431B0"/>
     <w:multiLevelType w:val="hybridMultilevel"/>
     <w:tmpl w:val="ED42A020"/>
@@ -7303,7 +7753,7 @@
       </w:pPr>
     </w:lvl>
   </w:abstractNum>
-  <w:abstractNum w:abstractNumId="27">
+  <w:abstractNum w:abstractNumId="28">
     <w:nsid w:val="521F3BC3"/>
     <w:multiLevelType w:val="hybridMultilevel"/>
     <w:tmpl w:val="FB6AD80A"/>
@@ -7393,7 +7843,7 @@
       </w:pPr>
     </w:lvl>
   </w:abstractNum>
-  <w:abstractNum w:abstractNumId="28">
+  <w:abstractNum w:abstractNumId="29">
     <w:nsid w:val="59E57821"/>
     <w:multiLevelType w:val="hybridMultilevel"/>
     <w:tmpl w:val="4D3C64FE"/>
@@ -7482,7 +7932,7 @@
       </w:pPr>
     </w:lvl>
   </w:abstractNum>
-  <w:abstractNum w:abstractNumId="29">
+  <w:abstractNum w:abstractNumId="30">
     <w:nsid w:val="66691B15"/>
     <w:multiLevelType w:val="multilevel"/>
     <w:tmpl w:val="82CC5146"/>
@@ -7595,15 +8045,15 @@
       </w:rPr>
     </w:lvl>
   </w:abstractNum>
-  <w:abstractNum w:abstractNumId="30">
+  <w:abstractNum w:abstractNumId="31">
     <w:nsid w:val="66AC1C60"/>
     <w:multiLevelType w:val="hybridMultilevel"/>
-    <w:tmpl w:val="7E12EEE8"/>
-    <w:lvl w:ilvl="0" w:tplc="0409000F">
-      <w:start w:val="1"/>
-      <w:numFmt w:val="decimal"/>
+    <w:tmpl w:val="1A9A04C6"/>
+    <w:lvl w:ilvl="0" w:tplc="0409001B">
+      <w:start w:val="1"/>
+      <w:numFmt w:val="lowerRoman"/>
       <w:lvlText w:val="%1."/>
-      <w:lvlJc w:val="left"/>
+      <w:lvlJc w:val="right"/>
       <w:pPr>
         <w:ind w:left="720" w:hanging="360"/>
       </w:pPr>
@@ -7614,7 +8064,7 @@
       <w:lvlText w:val="%2."/>
       <w:lvlJc w:val="left"/>
       <w:pPr>
-        <w:ind w:left="1440" w:hanging="360"/>
+        <w:ind w:left="360" w:hanging="360"/>
       </w:pPr>
     </w:lvl>
     <w:lvl w:ilvl="2" w:tplc="0409001B" w:tentative="1">
@@ -7623,7 +8073,7 @@
       <w:lvlText w:val="%3."/>
       <w:lvlJc w:val="right"/>
       <w:pPr>
-        <w:ind w:left="2160" w:hanging="180"/>
+        <w:ind w:left="1080" w:hanging="180"/>
       </w:pPr>
     </w:lvl>
     <w:lvl w:ilvl="3" w:tplc="0409000F" w:tentative="1">
@@ -7632,7 +8082,7 @@
       <w:lvlText w:val="%4."/>
       <w:lvlJc w:val="left"/>
       <w:pPr>
-        <w:ind w:left="2880" w:hanging="360"/>
+        <w:ind w:left="1800" w:hanging="360"/>
       </w:pPr>
     </w:lvl>
     <w:lvl w:ilvl="4" w:tplc="04090019" w:tentative="1">
@@ -7641,7 +8091,7 @@
       <w:lvlText w:val="%5."/>
       <w:lvlJc w:val="left"/>
       <w:pPr>
-        <w:ind w:left="3600" w:hanging="360"/>
+        <w:ind w:left="2520" w:hanging="360"/>
       </w:pPr>
     </w:lvl>
     <w:lvl w:ilvl="5" w:tplc="0409001B" w:tentative="1">
@@ -7650,7 +8100,7 @@
       <w:lvlText w:val="%6."/>
       <w:lvlJc w:val="right"/>
       <w:pPr>
-        <w:ind w:left="4320" w:hanging="180"/>
+        <w:ind w:left="3240" w:hanging="180"/>
       </w:pPr>
     </w:lvl>
     <w:lvl w:ilvl="6" w:tplc="0409000F" w:tentative="1">
@@ -7659,7 +8109,7 @@
       <w:lvlText w:val="%7."/>
       <w:lvlJc w:val="left"/>
       <w:pPr>
-        <w:ind w:left="5040" w:hanging="360"/>
+        <w:ind w:left="3960" w:hanging="360"/>
       </w:pPr>
     </w:lvl>
     <w:lvl w:ilvl="7" w:tplc="04090019" w:tentative="1">
@@ -7668,7 +8118,7 @@
       <w:lvlText w:val="%8."/>
       <w:lvlJc w:val="left"/>
       <w:pPr>
-        <w:ind w:left="5760" w:hanging="360"/>
+        <w:ind w:left="4680" w:hanging="360"/>
       </w:pPr>
     </w:lvl>
     <w:lvl w:ilvl="8" w:tplc="0409001B" w:tentative="1">
@@ -7677,11 +8127,11 @@
       <w:lvlText w:val="%9."/>
       <w:lvlJc w:val="right"/>
       <w:pPr>
-        <w:ind w:left="6480" w:hanging="180"/>
+        <w:ind w:left="5400" w:hanging="180"/>
       </w:pPr>
     </w:lvl>
   </w:abstractNum>
-  <w:abstractNum w:abstractNumId="31">
+  <w:abstractNum w:abstractNumId="32">
     <w:nsid w:val="6B167E5B"/>
     <w:multiLevelType w:val="hybridMultilevel"/>
     <w:tmpl w:val="03C2A2B0"/>
@@ -7794,7 +8244,7 @@
       </w:rPr>
     </w:lvl>
   </w:abstractNum>
-  <w:abstractNum w:abstractNumId="32">
+  <w:abstractNum w:abstractNumId="33">
     <w:nsid w:val="733B009A"/>
     <w:multiLevelType w:val="multilevel"/>
     <w:tmpl w:val="7EB8F134"/>
@@ -7911,7 +8361,7 @@
       </w:pPr>
     </w:lvl>
   </w:abstractNum>
-  <w:abstractNum w:abstractNumId="33">
+  <w:abstractNum w:abstractNumId="34">
     <w:nsid w:val="776355AF"/>
     <w:multiLevelType w:val="hybridMultilevel"/>
     <w:tmpl w:val="33989FDE"/>
@@ -8024,7 +8474,7 @@
       </w:rPr>
     </w:lvl>
   </w:abstractNum>
-  <w:abstractNum w:abstractNumId="34">
+  <w:abstractNum w:abstractNumId="35">
     <w:nsid w:val="77D2079D"/>
     <w:multiLevelType w:val="multilevel"/>
     <w:tmpl w:val="0C22BF5A"/>
@@ -8137,7 +8587,7 @@
       </w:rPr>
     </w:lvl>
   </w:abstractNum>
-  <w:abstractNum w:abstractNumId="35">
+  <w:abstractNum w:abstractNumId="36">
     <w:nsid w:val="7B734274"/>
     <w:multiLevelType w:val="hybridMultilevel"/>
     <w:tmpl w:val="28DC00DE"/>
@@ -8256,7 +8706,120 @@
       </w:rPr>
     </w:lvl>
   </w:abstractNum>
-  <w:abstractNum w:abstractNumId="36">
+  <w:abstractNum w:abstractNumId="37">
+    <w:nsid w:val="7BBF34BE"/>
+    <w:multiLevelType w:val="hybridMultilevel"/>
+    <w:tmpl w:val="36084E40"/>
+    <w:lvl w:ilvl="0" w:tplc="04090001">
+      <w:start w:val="1"/>
+      <w:numFmt w:val="bullet"/>
+      <w:lvlText w:val=""/>
+      <w:lvlJc w:val="left"/>
+      <w:pPr>
+        <w:ind w:left="720" w:hanging="360"/>
+      </w:pPr>
+      <w:rPr>
+        <w:rFonts w:ascii="Symbol" w:hAnsi="Symbol" w:hint="default"/>
+      </w:rPr>
+    </w:lvl>
+    <w:lvl w:ilvl="1" w:tplc="04090003" w:tentative="1">
+      <w:start w:val="1"/>
+      <w:numFmt w:val="bullet"/>
+      <w:lvlText w:val="o"/>
+      <w:lvlJc w:val="left"/>
+      <w:pPr>
+        <w:ind w:left="1440" w:hanging="360"/>
+      </w:pPr>
+      <w:rPr>
+        <w:rFonts w:ascii="Courier New" w:hAnsi="Courier New" w:cs="Courier New" w:hint="default"/>
+      </w:rPr>
+    </w:lvl>
+    <w:lvl w:ilvl="2" w:tplc="04090005" w:tentative="1">
+      <w:start w:val="1"/>
+      <w:numFmt w:val="bullet"/>
+      <w:lvlText w:val=""/>
+      <w:lvlJc w:val="left"/>
+      <w:pPr>
+        <w:ind w:left="2160" w:hanging="360"/>
+      </w:pPr>
+      <w:rPr>
+        <w:rFonts w:ascii="Wingdings" w:hAnsi="Wingdings" w:hint="default"/>
+      </w:rPr>
+    </w:lvl>
+    <w:lvl w:ilvl="3" w:tplc="04090001" w:tentative="1">
+      <w:start w:val="1"/>
+      <w:numFmt w:val="bullet"/>
+      <w:lvlText w:val=""/>
+      <w:lvlJc w:val="left"/>
+      <w:pPr>
+        <w:ind w:left="2880" w:hanging="360"/>
+      </w:pPr>
+      <w:rPr>
+        <w:rFonts w:ascii="Symbol" w:hAnsi="Symbol" w:hint="default"/>
+      </w:rPr>
+    </w:lvl>
+    <w:lvl w:ilvl="4" w:tplc="04090003" w:tentative="1">
+      <w:start w:val="1"/>
+      <w:numFmt w:val="bullet"/>
+      <w:lvlText w:val="o"/>
+      <w:lvlJc w:val="left"/>
+      <w:pPr>
+        <w:ind w:left="3600" w:hanging="360"/>
+      </w:pPr>
+      <w:rPr>
+        <w:rFonts w:ascii="Courier New" w:hAnsi="Courier New" w:cs="Courier New" w:hint="default"/>
+      </w:rPr>
+    </w:lvl>
+    <w:lvl w:ilvl="5" w:tplc="04090005" w:tentative="1">
+      <w:start w:val="1"/>
+      <w:numFmt w:val="bullet"/>
+      <w:lvlText w:val=""/>
+      <w:lvlJc w:val="left"/>
+      <w:pPr>
+        <w:ind w:left="4320" w:hanging="360"/>
+      </w:pPr>
+      <w:rPr>
+        <w:rFonts w:ascii="Wingdings" w:hAnsi="Wingdings" w:hint="default"/>
+      </w:rPr>
+    </w:lvl>
+    <w:lvl w:ilvl="6" w:tplc="04090001" w:tentative="1">
+      <w:start w:val="1"/>
+      <w:numFmt w:val="bullet"/>
+      <w:lvlText w:val=""/>
+      <w:lvlJc w:val="left"/>
+      <w:pPr>
+        <w:ind w:left="5040" w:hanging="360"/>
+      </w:pPr>
+      <w:rPr>
+        <w:rFonts w:ascii="Symbol" w:hAnsi="Symbol" w:hint="default"/>
+      </w:rPr>
+    </w:lvl>
+    <w:lvl w:ilvl="7" w:tplc="04090003" w:tentative="1">
+      <w:start w:val="1"/>
+      <w:numFmt w:val="bullet"/>
+      <w:lvlText w:val="o"/>
+      <w:lvlJc w:val="left"/>
+      <w:pPr>
+        <w:ind w:left="5760" w:hanging="360"/>
+      </w:pPr>
+      <w:rPr>
+        <w:rFonts w:ascii="Courier New" w:hAnsi="Courier New" w:cs="Courier New" w:hint="default"/>
+      </w:rPr>
+    </w:lvl>
+    <w:lvl w:ilvl="8" w:tplc="04090005" w:tentative="1">
+      <w:start w:val="1"/>
+      <w:numFmt w:val="bullet"/>
+      <w:lvlText w:val=""/>
+      <w:lvlJc w:val="left"/>
+      <w:pPr>
+        <w:ind w:left="6480" w:hanging="360"/>
+      </w:pPr>
+      <w:rPr>
+        <w:rFonts w:ascii="Wingdings" w:hAnsi="Wingdings" w:hint="default"/>
+      </w:rPr>
+    </w:lvl>
+  </w:abstractNum>
+  <w:abstractNum w:abstractNumId="38">
     <w:nsid w:val="7E9F6117"/>
     <w:multiLevelType w:val="multilevel"/>
     <w:tmpl w:val="3ACCEE8E"/>
@@ -8382,22 +8945,22 @@
     <w:abstractNumId w:val="10"/>
   </w:num>
   <w:num w:numId="2">
-    <w:abstractNumId w:val="24"/>
+    <w:abstractNumId w:val="25"/>
   </w:num>
   <w:num w:numId="3">
-    <w:abstractNumId w:val="24"/>
+    <w:abstractNumId w:val="25"/>
   </w:num>
   <w:num w:numId="4">
-    <w:abstractNumId w:val="24"/>
+    <w:abstractNumId w:val="25"/>
   </w:num>
   <w:num w:numId="5">
-    <w:abstractNumId w:val="24"/>
+    <w:abstractNumId w:val="25"/>
   </w:num>
   <w:num w:numId="6">
     <w:abstractNumId w:val="9"/>
   </w:num>
   <w:num w:numId="7">
-    <w:abstractNumId w:val="35"/>
+    <w:abstractNumId w:val="36"/>
   </w:num>
   <w:num w:numId="8">
     <w:abstractNumId w:val="8"/>
@@ -8424,22 +8987,22 @@
     <w:abstractNumId w:val="1"/>
   </w:num>
   <w:num w:numId="16">
-    <w:abstractNumId w:val="27"/>
+    <w:abstractNumId w:val="28"/>
   </w:num>
   <w:num w:numId="17">
     <w:abstractNumId w:val="14"/>
   </w:num>
   <w:num w:numId="18">
-    <w:abstractNumId w:val="36"/>
+    <w:abstractNumId w:val="38"/>
   </w:num>
   <w:num w:numId="19">
-    <w:abstractNumId w:val="26"/>
+    <w:abstractNumId w:val="27"/>
   </w:num>
   <w:num w:numId="20">
     <w:abstractNumId w:val="16"/>
   </w:num>
   <w:num w:numId="21">
-    <w:abstractNumId w:val="32"/>
+    <w:abstractNumId w:val="33"/>
   </w:num>
   <w:num w:numId="22">
     <w:abstractNumId w:val="17"/>
@@ -8451,31 +9014,31 @@
     <w:abstractNumId w:val="12"/>
   </w:num>
   <w:num w:numId="25">
-    <w:abstractNumId w:val="30"/>
+    <w:abstractNumId w:val="31"/>
   </w:num>
   <w:num w:numId="26">
-    <w:abstractNumId w:val="31"/>
+    <w:abstractNumId w:val="32"/>
   </w:num>
   <w:num w:numId="27">
-    <w:abstractNumId w:val="19"/>
+    <w:abstractNumId w:val="20"/>
   </w:num>
   <w:num w:numId="28">
     <w:abstractNumId w:val="13"/>
   </w:num>
   <w:num w:numId="29">
-    <w:abstractNumId w:val="21"/>
+    <w:abstractNumId w:val="22"/>
   </w:num>
   <w:num w:numId="30">
-    <w:abstractNumId w:val="22"/>
+    <w:abstractNumId w:val="23"/>
   </w:num>
   <w:num w:numId="31">
-    <w:abstractNumId w:val="33"/>
+    <w:abstractNumId w:val="34"/>
   </w:num>
   <w:num w:numId="32">
-    <w:abstractNumId w:val="23"/>
+    <w:abstractNumId w:val="24"/>
   </w:num>
   <w:num w:numId="33">
-    <w:abstractNumId w:val="20"/>
+    <w:abstractNumId w:val="21"/>
   </w:num>
   <w:num w:numId="34">
     <w:abstractNumId w:val="11"/>
@@ -8484,19 +9047,25 @@
     <w:abstractNumId w:val="18"/>
   </w:num>
   <w:num w:numId="36">
-    <w:abstractNumId w:val="25"/>
+    <w:abstractNumId w:val="26"/>
   </w:num>
   <w:num w:numId="37">
-    <w:abstractNumId w:val="34"/>
+    <w:abstractNumId w:val="35"/>
   </w:num>
   <w:num w:numId="38">
-    <w:abstractNumId w:val="29"/>
+    <w:abstractNumId w:val="30"/>
   </w:num>
   <w:num w:numId="39">
-    <w:abstractNumId w:val="28"/>
+    <w:abstractNumId w:val="29"/>
   </w:num>
   <w:num w:numId="40">
     <w:abstractNumId w:val="15"/>
+  </w:num>
+  <w:num w:numId="41">
+    <w:abstractNumId w:val="37"/>
+  </w:num>
+  <w:num w:numId="42">
+    <w:abstractNumId w:val="19"/>
   </w:num>
 </w:numbering>
 </file>
@@ -10743,7 +11312,7 @@
 </file>
 
 <file path=customXml/itemProps6.xml><?xml version="1.0" encoding="utf-8"?>
-<ds:datastoreItem xmlns:ds="http://schemas.openxmlformats.org/officeDocument/2006/customXml" ds:itemID="{7AD776A3-D041-0148-953A-577A8189CE40}">
+<ds:datastoreItem xmlns:ds="http://schemas.openxmlformats.org/officeDocument/2006/customXml" ds:itemID="{0A4CBC50-6470-5747-A81E-E8020A2879A3}">
   <ds:schemaRefs>
     <ds:schemaRef ds:uri="http://schemas.openxmlformats.org/officeDocument/2006/bibliography"/>
   </ds:schemaRefs>

</xml_diff>

<commit_message>
Expand list of SRD Open Points
</commit_message>
<xml_diff>
--- a/docs/TCS Software Requirements Document.docx
+++ b/docs/TCS Software Requirements Document.docx
@@ -20,6 +20,19 @@
       <w:r>
         <w:t>Software Requirements Document</w:t>
       </w:r>
+    </w:p>
+    <w:p>
+      <w:pPr>
+        <w:pStyle w:val="Author"/>
+      </w:pPr>
+      <w:r>
+        <w:t xml:space="preserve">Version </w:t>
+      </w:r>
+      <w:fldSimple w:instr=" DOCPROPERTY &quot;Version&quot;  \* MERGEFORMAT ">
+        <w:r>
+          <w:t>1.0</w:t>
+        </w:r>
+      </w:fldSimple>
     </w:p>
     <w:p>
       <w:r>
@@ -88,6 +101,8 @@
         <w:lastRenderedPageBreak/>
         <w:t>Table of Contents</w:t>
       </w:r>
+      <w:bookmarkStart w:id="0" w:name="_GoBack"/>
+      <w:bookmarkEnd w:id="0"/>
     </w:p>
     <w:p>
       <w:pPr>
@@ -161,7 +176,7 @@
         <w:rPr>
           <w:noProof/>
         </w:rPr>
-        <w:instrText xml:space="preserve"> PAGEREF _Toc467241065 \h </w:instrText>
+        <w:instrText xml:space="preserve"> PAGEREF _Toc467569735 \h </w:instrText>
       </w:r>
       <w:r>
         <w:rPr>
@@ -248,7 +263,7 @@
         <w:rPr>
           <w:noProof/>
         </w:rPr>
-        <w:instrText xml:space="preserve"> PAGEREF _Toc467241066 \h </w:instrText>
+        <w:instrText xml:space="preserve"> PAGEREF _Toc467569736 \h </w:instrText>
       </w:r>
       <w:r>
         <w:rPr>
@@ -317,7 +332,7 @@
         <w:rPr>
           <w:noProof/>
         </w:rPr>
-        <w:t>Definitions</w:t>
+        <w:t>Scope</w:t>
       </w:r>
       <w:r>
         <w:rPr>
@@ -335,7 +350,7 @@
         <w:rPr>
           <w:noProof/>
         </w:rPr>
-        <w:instrText xml:space="preserve"> PAGEREF _Toc467241067 \h </w:instrText>
+        <w:instrText xml:space="preserve"> PAGEREF _Toc467569737 \h </w:instrText>
       </w:r>
       <w:r>
         <w:rPr>
@@ -404,7 +419,7 @@
         <w:rPr>
           <w:noProof/>
         </w:rPr>
-        <w:t>References</w:t>
+        <w:t>Definitions</w:t>
       </w:r>
       <w:r>
         <w:rPr>
@@ -422,7 +437,7 @@
         <w:rPr>
           <w:noProof/>
         </w:rPr>
-        <w:instrText xml:space="preserve"> PAGEREF _Toc467241068 \h </w:instrText>
+        <w:instrText xml:space="preserve"> PAGEREF _Toc467569738 \h </w:instrText>
       </w:r>
       <w:r>
         <w:rPr>
@@ -491,6 +506,93 @@
         <w:rPr>
           <w:noProof/>
         </w:rPr>
+        <w:t>References</w:t>
+      </w:r>
+      <w:r>
+        <w:rPr>
+          <w:noProof/>
+        </w:rPr>
+        <w:tab/>
+      </w:r>
+      <w:r>
+        <w:rPr>
+          <w:noProof/>
+        </w:rPr>
+        <w:fldChar w:fldCharType="begin"/>
+      </w:r>
+      <w:r>
+        <w:rPr>
+          <w:noProof/>
+        </w:rPr>
+        <w:instrText xml:space="preserve"> PAGEREF _Toc467569739 \h </w:instrText>
+      </w:r>
+      <w:r>
+        <w:rPr>
+          <w:noProof/>
+        </w:rPr>
+      </w:r>
+      <w:r>
+        <w:rPr>
+          <w:noProof/>
+        </w:rPr>
+        <w:fldChar w:fldCharType="separate"/>
+      </w:r>
+      <w:r>
+        <w:rPr>
+          <w:noProof/>
+        </w:rPr>
+        <w:t>4</w:t>
+      </w:r>
+      <w:r>
+        <w:rPr>
+          <w:noProof/>
+        </w:rPr>
+        <w:fldChar w:fldCharType="end"/>
+      </w:r>
+    </w:p>
+    <w:p>
+      <w:pPr>
+        <w:pStyle w:val="TOC2"/>
+        <w:tabs>
+          <w:tab w:val="left" w:pos="522"/>
+          <w:tab w:val="right" w:pos="8630"/>
+        </w:tabs>
+        <w:rPr>
+          <w:rFonts w:eastAsiaTheme="minorEastAsia"/>
+          <w:b w:val="0"/>
+          <w:bCs w:val="0"/>
+          <w:smallCaps w:val="0"/>
+          <w:noProof/>
+          <w:color w:val="auto"/>
+          <w:sz w:val="24"/>
+          <w:szCs w:val="24"/>
+          <w:lang w:eastAsia="en-US"/>
+        </w:rPr>
+      </w:pPr>
+      <w:r>
+        <w:rPr>
+          <w:noProof/>
+        </w:rPr>
+        <w:t>1.5</w:t>
+      </w:r>
+      <w:r>
+        <w:rPr>
+          <w:rFonts w:eastAsiaTheme="minorEastAsia"/>
+          <w:b w:val="0"/>
+          <w:bCs w:val="0"/>
+          <w:smallCaps w:val="0"/>
+          <w:noProof/>
+          <w:color w:val="auto"/>
+          <w:sz w:val="24"/>
+          <w:szCs w:val="24"/>
+          <w:lang w:eastAsia="en-US"/>
+        </w:rPr>
+        <w:tab/>
+      </w:r>
+      <w:r>
+        <w:rPr>
+          <w:noProof/>
+        </w:rPr>
         <w:t>Open Issues</w:t>
       </w:r>
       <w:r>
@@ -509,7 +611,7 @@
         <w:rPr>
           <w:noProof/>
         </w:rPr>
-        <w:instrText xml:space="preserve"> PAGEREF _Toc467241069 \h </w:instrText>
+        <w:instrText xml:space="preserve"> PAGEREF _Toc467569740 \h </w:instrText>
       </w:r>
       <w:r>
         <w:rPr>
@@ -598,7 +700,7 @@
         <w:rPr>
           <w:noProof/>
         </w:rPr>
-        <w:instrText xml:space="preserve"> PAGEREF _Toc467241070 \h </w:instrText>
+        <w:instrText xml:space="preserve"> PAGEREF _Toc467569741 \h </w:instrText>
       </w:r>
       <w:r>
         <w:rPr>
@@ -687,7 +789,7 @@
         <w:rPr>
           <w:noProof/>
         </w:rPr>
-        <w:instrText xml:space="preserve"> PAGEREF _Toc467241071 \h </w:instrText>
+        <w:instrText xml:space="preserve"> PAGEREF _Toc467569742 \h </w:instrText>
       </w:r>
       <w:r>
         <w:rPr>
@@ -774,7 +876,7 @@
         <w:rPr>
           <w:noProof/>
         </w:rPr>
-        <w:instrText xml:space="preserve"> PAGEREF _Toc467241072 \h </w:instrText>
+        <w:instrText xml:space="preserve"> PAGEREF _Toc467569743 \h </w:instrText>
       </w:r>
       <w:r>
         <w:rPr>
@@ -861,7 +963,7 @@
         <w:rPr>
           <w:noProof/>
         </w:rPr>
-        <w:instrText xml:space="preserve"> PAGEREF _Toc467241073 \h </w:instrText>
+        <w:instrText xml:space="preserve"> PAGEREF _Toc467569744 \h </w:instrText>
       </w:r>
       <w:r>
         <w:rPr>
@@ -944,7 +1046,7 @@
         <w:rPr>
           <w:noProof/>
         </w:rPr>
-        <w:instrText xml:space="preserve"> PAGEREF _Toc467241074 \h </w:instrText>
+        <w:instrText xml:space="preserve"> PAGEREF _Toc467569745 \h </w:instrText>
       </w:r>
       <w:r>
         <w:rPr>
@@ -1031,7 +1133,7 @@
         <w:rPr>
           <w:noProof/>
         </w:rPr>
-        <w:instrText xml:space="preserve"> PAGEREF _Toc467241075 \h </w:instrText>
+        <w:instrText xml:space="preserve"> PAGEREF _Toc467569746 \h </w:instrText>
       </w:r>
       <w:r>
         <w:rPr>
@@ -1048,7 +1150,7 @@
         <w:rPr>
           <w:noProof/>
         </w:rPr>
-        <w:t>6</w:t>
+        <w:t>5</w:t>
       </w:r>
       <w:r>
         <w:rPr>
@@ -1120,7 +1222,7 @@
         <w:rPr>
           <w:noProof/>
         </w:rPr>
-        <w:instrText xml:space="preserve"> PAGEREF _Toc467241076 \h </w:instrText>
+        <w:instrText xml:space="preserve"> PAGEREF _Toc467569747 \h </w:instrText>
       </w:r>
       <w:r>
         <w:rPr>
@@ -1209,7 +1311,7 @@
         <w:rPr>
           <w:noProof/>
         </w:rPr>
-        <w:instrText xml:space="preserve"> PAGEREF _Toc467241077 \h </w:instrText>
+        <w:instrText xml:space="preserve"> PAGEREF _Toc467569748 \h </w:instrText>
       </w:r>
       <w:r>
         <w:rPr>
@@ -1302,7 +1404,7 @@
         <w:rPr>
           <w:noProof/>
         </w:rPr>
-        <w:instrText xml:space="preserve"> PAGEREF _Toc467241078 \h </w:instrText>
+        <w:instrText xml:space="preserve"> PAGEREF _Toc467569749 \h </w:instrText>
       </w:r>
       <w:r>
         <w:rPr>
@@ -1391,7 +1493,7 @@
         <w:rPr>
           <w:noProof/>
         </w:rPr>
-        <w:instrText xml:space="preserve"> PAGEREF _Toc467241079 \h </w:instrText>
+        <w:instrText xml:space="preserve"> PAGEREF _Toc467569750 \h </w:instrText>
       </w:r>
       <w:r>
         <w:rPr>
@@ -1478,7 +1580,7 @@
         <w:rPr>
           <w:noProof/>
         </w:rPr>
-        <w:instrText xml:space="preserve"> PAGEREF _Toc467241080 \h </w:instrText>
+        <w:instrText xml:space="preserve"> PAGEREF _Toc467569751 \h </w:instrText>
       </w:r>
       <w:r>
         <w:rPr>
@@ -1565,7 +1667,7 @@
         <w:rPr>
           <w:noProof/>
         </w:rPr>
-        <w:instrText xml:space="preserve"> PAGEREF _Toc467241081 \h </w:instrText>
+        <w:instrText xml:space="preserve"> PAGEREF _Toc467569752 \h </w:instrText>
       </w:r>
       <w:r>
         <w:rPr>
@@ -1648,7 +1750,7 @@
         <w:rPr>
           <w:noProof/>
         </w:rPr>
-        <w:instrText xml:space="preserve"> PAGEREF _Toc467241082 \h </w:instrText>
+        <w:instrText xml:space="preserve"> PAGEREF _Toc467569753 \h </w:instrText>
       </w:r>
       <w:r>
         <w:rPr>
@@ -1731,7 +1833,7 @@
         <w:rPr>
           <w:noProof/>
         </w:rPr>
-        <w:instrText xml:space="preserve"> PAGEREF _Toc467241083 \h </w:instrText>
+        <w:instrText xml:space="preserve"> PAGEREF _Toc467569754 \h </w:instrText>
       </w:r>
       <w:r>
         <w:rPr>
@@ -1818,7 +1920,7 @@
         <w:rPr>
           <w:noProof/>
         </w:rPr>
-        <w:instrText xml:space="preserve"> PAGEREF _Toc467241084 \h </w:instrText>
+        <w:instrText xml:space="preserve"> PAGEREF _Toc467569755 \h </w:instrText>
       </w:r>
       <w:r>
         <w:rPr>
@@ -1905,7 +2007,7 @@
         <w:rPr>
           <w:noProof/>
         </w:rPr>
-        <w:instrText xml:space="preserve"> PAGEREF _Toc467241085 \h </w:instrText>
+        <w:instrText xml:space="preserve"> PAGEREF _Toc467569756 \h </w:instrText>
       </w:r>
       <w:r>
         <w:rPr>
@@ -1922,7 +2024,7 @@
         <w:rPr>
           <w:noProof/>
         </w:rPr>
-        <w:t>9</w:t>
+        <w:t>10</w:t>
       </w:r>
       <w:r>
         <w:rPr>
@@ -1992,7 +2094,7 @@
         <w:rPr>
           <w:noProof/>
         </w:rPr>
-        <w:instrText xml:space="preserve"> PAGEREF _Toc467241086 \h </w:instrText>
+        <w:instrText xml:space="preserve"> PAGEREF _Toc467569757 \h </w:instrText>
       </w:r>
       <w:r>
         <w:rPr>
@@ -2081,7 +2183,7 @@
         <w:rPr>
           <w:noProof/>
         </w:rPr>
-        <w:instrText xml:space="preserve"> PAGEREF _Toc467241087 \h </w:instrText>
+        <w:instrText xml:space="preserve"> PAGEREF _Toc467569758 \h </w:instrText>
       </w:r>
       <w:r>
         <w:rPr>
@@ -2111,15 +2213,13 @@
       <w:r>
         <w:fldChar w:fldCharType="end"/>
       </w:r>
-      <w:bookmarkStart w:id="0" w:name="_GoBack"/>
-      <w:bookmarkEnd w:id="0"/>
     </w:p>
     <w:p>
       <w:pPr>
         <w:pStyle w:val="Heading1"/>
       </w:pPr>
       <w:bookmarkStart w:id="1" w:name="_Toc466012384"/>
-      <w:bookmarkStart w:id="2" w:name="_Toc467241065"/>
+      <w:bookmarkStart w:id="2" w:name="_Toc467569735"/>
       <w:r>
         <w:lastRenderedPageBreak/>
         <w:t>Introduction</w:t>
@@ -2132,7 +2232,7 @@
         <w:pStyle w:val="Heading2"/>
       </w:pPr>
       <w:bookmarkStart w:id="3" w:name="_Toc466012385"/>
-      <w:bookmarkStart w:id="4" w:name="_Toc467241066"/>
+      <w:bookmarkStart w:id="4" w:name="_Toc467569736"/>
       <w:r>
         <w:t>Purpose</w:t>
       </w:r>
@@ -2216,6 +2316,16 @@
       </w:r>
     </w:p>
     <w:p>
+      <w:pPr>
+        <w:pStyle w:val="Heading2"/>
+      </w:pPr>
+      <w:bookmarkStart w:id="5" w:name="_Toc467569737"/>
+      <w:r>
+        <w:t>Scope</w:t>
+      </w:r>
+      <w:bookmarkEnd w:id="5"/>
+    </w:p>
+    <w:p>
       <w:r>
         <w:t>Because the environment into which the TCS is to be installed is not currently running a server-side database, the scope of the project also includes the usual deliverables that one would expect with any database installation: installation, backup and recovery processes, and</w:t>
       </w:r>
@@ -2231,10 +2341,22 @@
         <w:t>O</w:t>
       </w:r>
       <w:r>
-        <w:t xml:space="preserve">ther support utilities </w:t>
-      </w:r>
-      <w:r>
-        <w:t>are:</w:t>
+        <w:t xml:space="preserve">ther </w:t>
+      </w:r>
+      <w:r>
+        <w:t xml:space="preserve">closely aligned </w:t>
+      </w:r>
+      <w:r>
+        <w:t xml:space="preserve">support </w:t>
+      </w:r>
+      <w:r>
+        <w:t>tools</w:t>
+      </w:r>
+      <w:r>
+        <w:t xml:space="preserve"> </w:t>
+      </w:r>
+      <w:r>
+        <w:t>are the following:</w:t>
       </w:r>
     </w:p>
     <w:p>
@@ -2270,7 +2392,13 @@
         <w:t>datasets</w:t>
       </w:r>
       <w:r>
-        <w:t xml:space="preserve"> containing otherwise identical information, except that all phone numbers are mangled </w:t>
+        <w:t xml:space="preserve"> containing otherwise identical information, except that </w:t>
+      </w:r>
+      <w:r>
+        <w:t xml:space="preserve">unknown </w:t>
+      </w:r>
+      <w:r>
+        <w:t xml:space="preserve">phone numbers are mangled </w:t>
       </w:r>
       <w:r>
         <w:t>(scrambled)</w:t>
@@ -2312,10 +2440,13 @@
         </w:numPr>
       </w:pPr>
       <w:r>
-        <w:t>A real-time telephony</w:t>
-      </w:r>
-      <w:r>
-        <w:t xml:space="preserve"> simulator that forwards a realistic st</w:t>
+        <w:t xml:space="preserve">A </w:t>
+      </w:r>
+      <w:r>
+        <w:t xml:space="preserve">PBX </w:t>
+      </w:r>
+      <w:r>
+        <w:t>simulator that forwards a realistic st</w:t>
       </w:r>
       <w:r>
         <w:t xml:space="preserve">ream of data to the TCS. </w:t>
@@ -2346,16 +2477,30 @@
       </w:r>
     </w:p>
     <w:p>
+      <w:r>
+        <w:t>Database backups are to be delivered to the host platform on which Docker is running.  These are managed as a circular rotation of ‘n’ backups,</w:t>
+      </w:r>
+      <w:r>
+        <w:t xml:space="preserve"> with the oldest being purged (the size of the circular backup queue and the backup schedule are both configurable).</w:t>
+      </w:r>
+    </w:p>
+    <w:p>
+      <w:r>
+        <w:t>It is assumed that any further off-platform recording of the backup files is to be provided by the existing backup environment.</w:t>
+      </w:r>
+    </w:p>
+    <w:p>
       <w:pPr>
         <w:pStyle w:val="Heading2"/>
       </w:pPr>
-      <w:bookmarkStart w:id="5" w:name="_Toc466012386"/>
-      <w:bookmarkStart w:id="6" w:name="_Toc467241067"/>
-      <w:r>
+      <w:bookmarkStart w:id="6" w:name="_Toc466012386"/>
+      <w:bookmarkStart w:id="7" w:name="_Toc467569738"/>
+      <w:r>
+        <w:lastRenderedPageBreak/>
         <w:t>Definitions</w:t>
       </w:r>
-      <w:bookmarkEnd w:id="5"/>
       <w:bookmarkEnd w:id="6"/>
+      <w:bookmarkEnd w:id="7"/>
     </w:p>
     <w:p>
       <w:pPr>
@@ -2476,7 +2621,6 @@
           <w:b/>
           <w:color w:val="000000" w:themeColor="text1"/>
         </w:rPr>
-        <w:lastRenderedPageBreak/>
         <w:t>T</w:t>
       </w:r>
       <w:r>
@@ -2503,13 +2647,13 @@
       <w:pPr>
         <w:pStyle w:val="Heading2"/>
       </w:pPr>
-      <w:bookmarkStart w:id="7" w:name="_Toc466012387"/>
-      <w:bookmarkStart w:id="8" w:name="_Toc467241068"/>
+      <w:bookmarkStart w:id="8" w:name="_Toc466012387"/>
+      <w:bookmarkStart w:id="9" w:name="_Toc467569739"/>
       <w:r>
         <w:t>References</w:t>
       </w:r>
-      <w:bookmarkEnd w:id="7"/>
       <w:bookmarkEnd w:id="8"/>
+      <w:bookmarkEnd w:id="9"/>
     </w:p>
     <w:p>
       <w:pPr>
@@ -2568,11 +2712,11 @@
       <w:r>
         <w:fldChar w:fldCharType="end"/>
       </w:r>
-      <w:bookmarkStart w:id="9" w:name="_Toc467241069"/>
+      <w:bookmarkStart w:id="10" w:name="_Toc467569740"/>
       <w:r>
         <w:t>Open Issues</w:t>
       </w:r>
-      <w:bookmarkEnd w:id="9"/>
+      <w:bookmarkEnd w:id="10"/>
     </w:p>
     <w:p>
       <w:pPr>
@@ -2583,10 +2727,10 @@
         </w:numPr>
       </w:pPr>
       <w:r>
-        <w:t>Investigate a means to safely identify duplicated SMDR data.  This is required should a stream of SMDR messages need to be replayed</w:t>
-      </w:r>
-      <w:r>
-        <w:t>.</w:t>
+        <w:t>Clarity is required concerning the stream of data coming from the PBX.  There is more than SMRD messages flowi</w:t>
+      </w:r>
+      <w:r>
+        <w:t>ng on this circuit.  The current state of development is that SMDR messages are expected to be bracketed by a byte pattern (in hex): ‘00 02 00 00 00 00’, as the prefix, and ‘0d 0a’, as the suffix.  Nevertheless, it is not known whether this simple message structure is unique to SMDR messages or not.  Note: as an aside, all data bytes received from the PBX are passed on to the TMS, meaning that the TMS will continue to receive whatever data it was receiving before the installation of the TCS.</w:t>
       </w:r>
     </w:p>
     <w:p>
@@ -2598,7 +2742,28 @@
         </w:numPr>
       </w:pPr>
       <w:r>
-        <w:t>The specific nature of the Docker installation is still under discussion on a couple of different senses:</w:t>
+        <w:t>Investigate a means to safely identify duplicated SMDR data.  This is required should a stream of SMDR messages need to be replayed</w:t>
+      </w:r>
+      <w:r>
+        <w:t>.</w:t>
+      </w:r>
+    </w:p>
+    <w:p>
+      <w:pPr>
+        <w:pStyle w:val="ListParagraph"/>
+        <w:numPr>
+          <w:ilvl w:val="0"/>
+          <w:numId w:val="35"/>
+        </w:numPr>
+      </w:pPr>
+      <w:r>
+        <w:t>The specific nature of the Docker installa</w:t>
+      </w:r>
+      <w:r>
+        <w:t>tion is still under discussion i</w:t>
+      </w:r>
+      <w:r>
+        <w:t>n a couple of different senses:</w:t>
       </w:r>
     </w:p>
     <w:p>
@@ -2610,10 +2775,7 @@
         </w:numPr>
       </w:pPr>
       <w:r>
-        <w:t>Docker to be installed within a V</w:t>
-      </w:r>
-      <w:r>
-        <w:t>irtual Mac</w:t>
+        <w:t>Docker to be installed within a Virtual Mac</w:t>
       </w:r>
       <w:r>
         <w:t>hine or installed on bare metal?</w:t>
@@ -2636,16 +2798,63 @@
     </w:p>
     <w:p>
       <w:pPr>
+        <w:pStyle w:val="ListParagraph"/>
+        <w:numPr>
+          <w:ilvl w:val="0"/>
+          <w:numId w:val="35"/>
+        </w:numPr>
+      </w:pPr>
+      <w:r>
+        <w:t>At the point of writing, an environment variable</w:t>
+      </w:r>
+      <w:r>
+        <w:t xml:space="preserve"> (see Appendix A)</w:t>
+      </w:r>
+      <w:r>
+        <w:t xml:space="preserve">, </w:t>
+      </w:r>
+      <w:r>
+        <w:rPr>
+          <w:b/>
+          <w:sz w:val="18"/>
+          <w:szCs w:val="18"/>
+        </w:rPr>
+        <w:t>DOCKER_MACHINE_IP</w:t>
+      </w:r>
+      <w:r>
+        <w:rPr>
+          <w:sz w:val="18"/>
+          <w:szCs w:val="18"/>
+        </w:rPr>
+        <w:t xml:space="preserve">, needs to be configured </w:t>
+      </w:r>
+      <w:r>
+        <w:rPr>
+          <w:sz w:val="18"/>
+          <w:szCs w:val="18"/>
+        </w:rPr>
+        <w:t>manually</w:t>
+      </w:r>
+      <w:r>
+        <w:rPr>
+          <w:sz w:val="18"/>
+          <w:szCs w:val="18"/>
+        </w:rPr>
+        <w:t>.  It is believed that this variable can be identified implicitly in software and therefore abandoned.  This is being investigated.</w:t>
+      </w:r>
+    </w:p>
+    <w:p>
+      <w:pPr>
         <w:pStyle w:val="Heading1"/>
       </w:pPr>
-      <w:bookmarkStart w:id="10" w:name="_Toc466012388"/>
-      <w:bookmarkStart w:id="11" w:name="_Toc467241070"/>
+      <w:bookmarkStart w:id="11" w:name="_Toc466012388"/>
+      <w:bookmarkStart w:id="12" w:name="_Toc467569741"/>
       <w:r>
         <w:lastRenderedPageBreak/>
         <w:t>Overall Description</w:t>
       </w:r>
-      <w:bookmarkEnd w:id="10"/>
       <w:bookmarkEnd w:id="11"/>
+      <w:bookmarkEnd w:id="12"/>
     </w:p>
     <w:p>
       <w:pPr>
@@ -2654,8 +2863,8 @@
           <w:lang w:eastAsia="en-US"/>
         </w:rPr>
       </w:pPr>
-      <w:bookmarkStart w:id="12" w:name="_Toc466012389"/>
-      <w:bookmarkStart w:id="13" w:name="_Toc467241071"/>
+      <w:bookmarkStart w:id="13" w:name="_Toc466012389"/>
+      <w:bookmarkStart w:id="14" w:name="_Toc467569742"/>
       <w:r>
         <w:rPr>
           <w:lang w:eastAsia="en-US"/>
@@ -2668,8 +2877,8 @@
         </w:rPr>
         <w:t>erspective</w:t>
       </w:r>
-      <w:bookmarkEnd w:id="12"/>
       <w:bookmarkEnd w:id="13"/>
+      <w:bookmarkEnd w:id="14"/>
       <w:r>
         <w:rPr>
           <w:lang w:eastAsia="en-US"/>
@@ -2685,8 +2894,8 @@
           <w:lang w:eastAsia="en-US"/>
         </w:rPr>
       </w:pPr>
-      <w:bookmarkStart w:id="14" w:name="_Toc466012390"/>
-      <w:bookmarkStart w:id="15" w:name="_Toc467241072"/>
+      <w:bookmarkStart w:id="15" w:name="_Toc466012390"/>
+      <w:bookmarkStart w:id="16" w:name="_Toc467569743"/>
       <w:r>
         <w:rPr>
           <w:rFonts w:eastAsia="Times New Roman"/>
@@ -2694,8 +2903,8 @@
         </w:rPr>
         <w:t>External Interfaces</w:t>
       </w:r>
-      <w:bookmarkEnd w:id="14"/>
       <w:bookmarkEnd w:id="15"/>
+      <w:bookmarkEnd w:id="16"/>
     </w:p>
     <w:p>
       <w:pPr>
@@ -2713,25 +2922,13 @@
         <w:rPr>
           <w:lang w:eastAsia="en-US"/>
         </w:rPr>
-        <w:t xml:space="preserve">e TCS has 3 external interfaces, one is an input interface and two </w:t>
-      </w:r>
-      <w:r>
-        <w:rPr>
-          <w:lang w:eastAsia="en-US"/>
-        </w:rPr>
-        <w:t>are output</w:t>
-      </w:r>
-      <w:r>
-        <w:rPr>
-          <w:lang w:eastAsia="en-US"/>
-        </w:rPr>
-        <w:t>s</w:t>
-      </w:r>
-      <w:r>
-        <w:rPr>
-          <w:lang w:eastAsia="en-US"/>
-        </w:rPr>
-        <w:t>:</w:t>
+        <w:t xml:space="preserve">e TCS has 3 external interfaces, one </w:t>
+      </w:r>
+      <w:r>
+        <w:rPr>
+          <w:lang w:eastAsia="en-US"/>
+        </w:rPr>
+        <w:t>input and two output:</w:t>
       </w:r>
     </w:p>
     <w:p>
@@ -2755,7 +2952,13 @@
         <w:rPr>
           <w:lang w:eastAsia="en-US"/>
         </w:rPr>
-        <w:t xml:space="preserve">stream of SMDR messages from a </w:t>
+        <w:t xml:space="preserve">stream of SMDR </w:t>
+      </w:r>
+      <w:r>
+        <w:rPr>
+          <w:lang w:eastAsia="en-US"/>
+        </w:rPr>
+        <w:t xml:space="preserve">messages from the </w:t>
       </w:r>
       <w:r>
         <w:rPr>
@@ -2768,30 +2971,6 @@
           <w:lang w:eastAsia="en-US"/>
         </w:rPr>
         <w:t>.</w:t>
-      </w:r>
-      <w:r>
-        <w:rPr>
-          <w:lang w:eastAsia="en-US"/>
-        </w:rPr>
-        <w:t xml:space="preserve">  </w:t>
-      </w:r>
-      <w:r>
-        <w:rPr>
-          <w:lang w:eastAsia="en-US"/>
-        </w:rPr>
-        <w:t xml:space="preserve">Note: this input stream also provides other unrelated messages, other than SMDR messages, hence, one of the TCS’s responsibilities is to filter-in only SMDR messages and </w:t>
-      </w:r>
-      <w:r>
-        <w:rPr>
-          <w:lang w:eastAsia="en-US"/>
-        </w:rPr>
-        <w:t>exclude</w:t>
-      </w:r>
-      <w:r>
-        <w:rPr>
-          <w:lang w:eastAsia="en-US"/>
-        </w:rPr>
-        <w:t xml:space="preserve"> all others.</w:t>
       </w:r>
     </w:p>
     <w:p>
@@ -2809,7 +2988,19 @@
         <w:rPr>
           <w:lang w:eastAsia="en-US"/>
         </w:rPr>
-        <w:t xml:space="preserve">An output interface </w:t>
+        <w:t xml:space="preserve">An </w:t>
+      </w:r>
+      <w:r>
+        <w:rPr>
+          <w:lang w:eastAsia="en-US"/>
+        </w:rPr>
+        <w:t xml:space="preserve">optional </w:t>
+      </w:r>
+      <w:r>
+        <w:rPr>
+          <w:lang w:eastAsia="en-US"/>
+        </w:rPr>
+        <w:t xml:space="preserve">output interface </w:t>
       </w:r>
       <w:r>
         <w:rPr>
@@ -2834,24 +3025,6 @@
           <w:lang w:eastAsia="en-US"/>
         </w:rPr>
         <w:t xml:space="preserve"> (TMS).</w:t>
-      </w:r>
-      <w:r>
-        <w:rPr>
-          <w:lang w:eastAsia="en-US"/>
-        </w:rPr>
-        <w:t xml:space="preserve">  This </w:t>
-      </w:r>
-      <w:r>
-        <w:rPr>
-          <w:lang w:eastAsia="en-US"/>
-        </w:rPr>
-        <w:t>output</w:t>
-      </w:r>
-      <w:r>
-        <w:rPr>
-          <w:lang w:eastAsia="en-US"/>
-        </w:rPr>
-        <w:t xml:space="preserve"> is optionally active.</w:t>
       </w:r>
     </w:p>
     <w:p>
@@ -2898,8 +3071,8 @@
           <w:lang w:eastAsia="en-US"/>
         </w:rPr>
       </w:pPr>
-      <w:bookmarkStart w:id="16" w:name="_Toc466012391"/>
-      <w:bookmarkStart w:id="17" w:name="_Toc467241073"/>
+      <w:bookmarkStart w:id="17" w:name="_Toc466012391"/>
+      <w:bookmarkStart w:id="18" w:name="_Toc467569744"/>
       <w:r>
         <w:rPr>
           <w:rFonts w:eastAsia="Times New Roman"/>
@@ -2907,8 +3080,8 @@
         </w:rPr>
         <w:t>Internal Interfaces</w:t>
       </w:r>
-      <w:bookmarkEnd w:id="16"/>
       <w:bookmarkEnd w:id="17"/>
+      <w:bookmarkEnd w:id="18"/>
     </w:p>
     <w:p>
       <w:r>
@@ -2993,13 +3166,13 @@
       <w:pPr>
         <w:pStyle w:val="Heading3"/>
       </w:pPr>
-      <w:bookmarkStart w:id="18" w:name="_Toc466012393"/>
-      <w:bookmarkStart w:id="19" w:name="_Toc467241074"/>
+      <w:bookmarkStart w:id="19" w:name="_Toc466012393"/>
+      <w:bookmarkStart w:id="20" w:name="_Toc467569745"/>
       <w:r>
         <w:t>User Interface</w:t>
       </w:r>
-      <w:bookmarkEnd w:id="18"/>
       <w:bookmarkEnd w:id="19"/>
+      <w:bookmarkEnd w:id="20"/>
     </w:p>
     <w:p>
       <w:r>
@@ -3024,7 +3197,19 @@
         <w:t xml:space="preserve"> that collectively </w:t>
       </w:r>
       <w:r>
-        <w:t xml:space="preserve">describe the relationship of the TCS to external systems (port numbers, host addresses, passwords, </w:t>
+        <w:t xml:space="preserve">describe the </w:t>
+      </w:r>
+      <w:r>
+        <w:t>behavior</w:t>
+      </w:r>
+      <w:r>
+        <w:t xml:space="preserve"> of the TCS</w:t>
+      </w:r>
+      <w:r>
+        <w:t xml:space="preserve"> </w:t>
+      </w:r>
+      <w:r>
+        <w:t xml:space="preserve">(port numbers, host addresses, passwords, </w:t>
       </w:r>
       <w:r>
         <w:t xml:space="preserve">switches, </w:t>
@@ -3066,27 +3251,29 @@
         </w:numPr>
       </w:pPr>
       <w:r>
-        <w:lastRenderedPageBreak/>
         <w:t>A means to edit various database configuration parameters and tables as required and according to</w:t>
       </w:r>
       <w:r>
         <w:t xml:space="preserve"> project</w:t>
       </w:r>
       <w:r>
-        <w:t xml:space="preserve"> documentation (which is a project deliverable).</w:t>
+        <w:t xml:space="preserve"> documentatio</w:t>
+      </w:r>
+      <w:r>
+        <w:t>n.</w:t>
       </w:r>
     </w:p>
     <w:p>
       <w:pPr>
         <w:pStyle w:val="Heading2"/>
       </w:pPr>
-      <w:bookmarkStart w:id="20" w:name="_Toc466012394"/>
-      <w:bookmarkStart w:id="21" w:name="_Toc467241075"/>
+      <w:bookmarkStart w:id="21" w:name="_Toc466012394"/>
+      <w:bookmarkStart w:id="22" w:name="_Toc467569746"/>
       <w:r>
         <w:t>Project Deliverables</w:t>
       </w:r>
-      <w:bookmarkEnd w:id="20"/>
       <w:bookmarkEnd w:id="21"/>
+      <w:bookmarkEnd w:id="22"/>
     </w:p>
     <w:p>
       <w:r>
@@ -3108,6 +3295,7 @@
         </w:numPr>
       </w:pPr>
       <w:r>
+        <w:lastRenderedPageBreak/>
         <w:t xml:space="preserve">NodeJS </w:t>
       </w:r>
       <w:r>
@@ -3126,13 +3314,7 @@
         </w:numPr>
       </w:pPr>
       <w:r>
-        <w:t xml:space="preserve">NodeJS </w:t>
-      </w:r>
-      <w:r>
-        <w:t>test</w:t>
-      </w:r>
-      <w:r>
-        <w:t xml:space="preserve"> source code (written in TypeScript)</w:t>
+        <w:t>NodeJS test source code (written in TypeScript)</w:t>
       </w:r>
     </w:p>
     <w:p>
@@ -3168,13 +3350,7 @@
         </w:numPr>
       </w:pPr>
       <w:r>
-        <w:t xml:space="preserve">Executable </w:t>
-      </w:r>
-      <w:r>
-        <w:t>test</w:t>
-      </w:r>
-      <w:r>
-        <w:t xml:space="preserve"> JavaScript code (as transpiled from TypeScript)</w:t>
+        <w:t>Executable test JavaScript code (as transpiled from TypeScript)</w:t>
       </w:r>
     </w:p>
     <w:p>
@@ -3204,7 +3380,10 @@
         </w:numPr>
       </w:pPr>
       <w:r>
-        <w:t>Various configuration files (most of which are *.json files)</w:t>
+        <w:t>Various conf</w:t>
+      </w:r>
+      <w:r>
+        <w:t>iguration files</w:t>
       </w:r>
     </w:p>
     <w:p>
@@ -3246,7 +3425,7 @@
         </w:numPr>
       </w:pPr>
       <w:r>
-        <w:t>Database backup and restore process documentation</w:t>
+        <w:t>Database backup and restore documentation</w:t>
       </w:r>
     </w:p>
     <w:p>
@@ -3256,8 +3435,8 @@
           <w:lang w:eastAsia="en-US"/>
         </w:rPr>
       </w:pPr>
-      <w:bookmarkStart w:id="22" w:name="_Toc466012395"/>
-      <w:bookmarkStart w:id="23" w:name="_Toc467241076"/>
+      <w:bookmarkStart w:id="23" w:name="_Toc466012395"/>
+      <w:bookmarkStart w:id="24" w:name="_Toc467569747"/>
       <w:r>
         <w:rPr>
           <w:lang w:eastAsia="en-US"/>
@@ -3276,8 +3455,8 @@
         </w:rPr>
         <w:t>onstraints</w:t>
       </w:r>
-      <w:bookmarkEnd w:id="22"/>
       <w:bookmarkEnd w:id="23"/>
+      <w:bookmarkEnd w:id="24"/>
       <w:r>
         <w:rPr>
           <w:lang w:eastAsia="en-US"/>
@@ -3428,8 +3607,8 @@
           <w:lang w:eastAsia="en-US"/>
         </w:rPr>
       </w:pPr>
-      <w:bookmarkStart w:id="24" w:name="_Toc466012399"/>
-      <w:bookmarkStart w:id="25" w:name="_Toc467241077"/>
+      <w:bookmarkStart w:id="25" w:name="_Toc466012399"/>
+      <w:bookmarkStart w:id="26" w:name="_Toc467569748"/>
       <w:r>
         <w:rPr>
           <w:lang w:eastAsia="en-US"/>
@@ -3442,8 +3621,8 @@
         </w:rPr>
         <w:t>haracteristics</w:t>
       </w:r>
-      <w:bookmarkEnd w:id="24"/>
       <w:bookmarkEnd w:id="25"/>
+      <w:bookmarkEnd w:id="26"/>
     </w:p>
     <w:p>
       <w:r>
@@ -3462,8 +3641,8 @@
           <w:lang w:eastAsia="en-US"/>
         </w:rPr>
       </w:pPr>
-      <w:bookmarkStart w:id="26" w:name="_Toc466012401"/>
-      <w:bookmarkStart w:id="27" w:name="_Toc467241078"/>
+      <w:bookmarkStart w:id="27" w:name="_Toc466012401"/>
+      <w:bookmarkStart w:id="28" w:name="_Toc467569749"/>
       <w:r>
         <w:rPr>
           <w:rFonts w:eastAsia="Times New Roman"/>
@@ -3479,8 +3658,8 @@
         </w:rPr>
         <w:t>equirements</w:t>
       </w:r>
-      <w:bookmarkEnd w:id="26"/>
       <w:bookmarkEnd w:id="27"/>
+      <w:bookmarkEnd w:id="28"/>
       <w:r>
         <w:rPr>
           <w:rFonts w:eastAsia="Times New Roman"/>
@@ -3496,8 +3675,8 @@
           <w:lang w:eastAsia="en-US"/>
         </w:rPr>
       </w:pPr>
-      <w:bookmarkStart w:id="28" w:name="_Toc466012402"/>
-      <w:bookmarkStart w:id="29" w:name="_Toc467241079"/>
+      <w:bookmarkStart w:id="29" w:name="_Toc466012402"/>
+      <w:bookmarkStart w:id="30" w:name="_Toc467569750"/>
       <w:r>
         <w:rPr>
           <w:lang w:eastAsia="en-US"/>
@@ -3516,8 +3695,8 @@
         </w:rPr>
         <w:t>equirements</w:t>
       </w:r>
-      <w:bookmarkEnd w:id="28"/>
       <w:bookmarkEnd w:id="29"/>
+      <w:bookmarkEnd w:id="30"/>
     </w:p>
     <w:p>
       <w:r>
@@ -3574,7 +3753,13 @@
         <w:ind w:left="720"/>
       </w:pPr>
       <w:r>
-        <w:t>Note: If the Telecom Management System is eventually deemed unnecessary, then the TCS flow to the TMS_QUEUE can be disabled.</w:t>
+        <w:t xml:space="preserve">Note: If </w:t>
+      </w:r>
+      <w:r>
+        <w:t xml:space="preserve">and when </w:t>
+      </w:r>
+      <w:r>
+        <w:t>the Telecom Management System is deemed unnecessary, then the TCS flow to the TMS_QUEUE can be disabled.</w:t>
       </w:r>
     </w:p>
     <w:p>
@@ -3667,7 +3852,10 @@
         <w:t xml:space="preserve">the </w:t>
       </w:r>
       <w:r>
-        <w:t xml:space="preserve">DATABASE_QUEUE, parses them into their respective </w:t>
+        <w:t>DATABASE_QUEUE, parse</w:t>
+      </w:r>
+      <w:r>
+        <w:t xml:space="preserve"> them into their respective </w:t>
       </w:r>
       <w:r>
         <w:t xml:space="preserve">CSV </w:t>
@@ -3691,20 +3879,20 @@
         <w:t>o a database table</w:t>
       </w:r>
       <w:r>
-        <w:t>.</w:t>
+        <w:t>, SMDR.</w:t>
       </w:r>
     </w:p>
     <w:p>
       <w:pPr>
         <w:pStyle w:val="Heading2"/>
       </w:pPr>
-      <w:bookmarkStart w:id="30" w:name="_Toc466012404"/>
-      <w:bookmarkStart w:id="31" w:name="_Toc467241080"/>
+      <w:bookmarkStart w:id="31" w:name="_Toc466012404"/>
+      <w:bookmarkStart w:id="32" w:name="_Toc467569751"/>
       <w:r>
         <w:t>Mangle SMDR Files</w:t>
       </w:r>
-      <w:bookmarkEnd w:id="30"/>
       <w:bookmarkEnd w:id="31"/>
+      <w:bookmarkEnd w:id="32"/>
     </w:p>
     <w:p>
       <w:r>
@@ -3864,7 +4052,10 @@
         <w:t>output file</w:t>
       </w:r>
       <w:r>
-        <w:t xml:space="preserve">; where the input records and the output records differ is that the </w:t>
+        <w:t>.  W</w:t>
+      </w:r>
+      <w:r>
+        <w:t xml:space="preserve">here the input records and the output records differ is that the </w:t>
       </w:r>
       <w:r>
         <w:t xml:space="preserve">last 4 digits of each input phone number </w:t>
@@ -3917,7 +4108,7 @@
         <w:rPr>
           <w:i/>
         </w:rPr>
-        <w:t>desirable</w:t>
+        <w:t>desired</w:t>
       </w:r>
       <w:r>
         <w:rPr>
@@ -4090,7 +4281,14 @@
         <w:rPr>
           <w:i/>
         </w:rPr>
-        <w:t xml:space="preserve">Hence, SMDR files with extensions </w:t>
+        <w:t xml:space="preserve">Hence, SMDR files with </w:t>
+      </w:r>
+      <w:proofErr w:type="gramStart"/>
+      <w:r>
+        <w:rPr>
+          <w:i/>
+        </w:rPr>
+        <w:t xml:space="preserve">extensions </w:t>
       </w:r>
       <w:r>
         <w:rPr>
@@ -4098,7 +4296,16 @@
           <w:b/>
           <w:bCs/>
         </w:rPr>
-        <w:t xml:space="preserve">.002,. 003, </w:t>
+        <w:t>.</w:t>
+      </w:r>
+      <w:proofErr w:type="gramEnd"/>
+      <w:r>
+        <w:rPr>
+          <w:rFonts w:ascii="Courier New" w:hAnsi="Courier New" w:cs="Courier New"/>
+          <w:b/>
+          <w:bCs/>
+        </w:rPr>
+        <w:t xml:space="preserve">002,. 003, </w:t>
       </w:r>
       <w:r>
         <w:rPr>
@@ -4311,8 +4518,8 @@
       <w:pPr>
         <w:pStyle w:val="Heading2"/>
       </w:pPr>
-      <w:bookmarkStart w:id="32" w:name="_Toc466012405"/>
-      <w:bookmarkStart w:id="33" w:name="_Toc467241081"/>
+      <w:bookmarkStart w:id="33" w:name="_Toc466012405"/>
+      <w:bookmarkStart w:id="34" w:name="_Toc467569752"/>
       <w:r>
         <w:t xml:space="preserve">Test </w:t>
       </w:r>
@@ -4325,8 +4532,8 @@
       <w:r>
         <w:t>Requirements</w:t>
       </w:r>
-      <w:bookmarkEnd w:id="32"/>
       <w:bookmarkEnd w:id="33"/>
+      <w:bookmarkEnd w:id="34"/>
     </w:p>
     <w:p>
       <w:r>
@@ -4340,8 +4547,8 @@
       <w:pPr>
         <w:pStyle w:val="Heading3"/>
       </w:pPr>
-      <w:bookmarkStart w:id="34" w:name="_Toc466012406"/>
-      <w:bookmarkStart w:id="35" w:name="_Toc467241082"/>
+      <w:bookmarkStart w:id="35" w:name="_Toc466012406"/>
+      <w:bookmarkStart w:id="36" w:name="_Toc467569753"/>
       <w:r>
         <w:t>PBX</w:t>
       </w:r>
@@ -4351,8 +4558,8 @@
       <w:r>
         <w:t>Simulator</w:t>
       </w:r>
-      <w:bookmarkEnd w:id="34"/>
       <w:bookmarkEnd w:id="35"/>
+      <w:bookmarkEnd w:id="36"/>
     </w:p>
     <w:p>
       <w:r>
@@ -4412,7 +4619,29 @@
         <w:t>directory of SMDR files (it will accept files names of th</w:t>
       </w:r>
       <w:r>
-        <w:t>e following form: rwhhmmdd.00&lt;d&gt; (and ignore all other files).</w:t>
+        <w:t xml:space="preserve">e following form: </w:t>
+      </w:r>
+      <w:r>
+        <w:rPr>
+          <w:rFonts w:ascii="Courier New" w:hAnsi="Courier New" w:cs="Courier New"/>
+          <w:b/>
+          <w:bCs/>
+        </w:rPr>
+        <w:t>rwyymmdd.00&lt;d</w:t>
+      </w:r>
+      <w:r>
+        <w:rPr>
+          <w:rFonts w:ascii="Courier New" w:hAnsi="Courier New" w:cs="Courier New"/>
+          <w:b/>
+          <w:bCs/>
+        </w:rPr>
+        <w:t>&gt;</w:t>
+      </w:r>
+      <w:r>
+        <w:t xml:space="preserve"> </w:t>
+      </w:r>
+      <w:r>
+        <w:t>(and ignore all other files).</w:t>
       </w:r>
     </w:p>
     <w:p>
@@ -4467,20 +4696,26 @@
       <w:pPr>
         <w:pStyle w:val="Heading3"/>
       </w:pPr>
-      <w:bookmarkStart w:id="36" w:name="_Toc466012407"/>
-      <w:bookmarkStart w:id="37" w:name="_Toc467241083"/>
+      <w:bookmarkStart w:id="37" w:name="_Toc466012407"/>
+      <w:bookmarkStart w:id="38" w:name="_Toc467569754"/>
       <w:r>
         <w:t>Tel</w:t>
       </w:r>
       <w:r>
         <w:t>ecom Management System Simulator</w:t>
       </w:r>
-      <w:bookmarkEnd w:id="36"/>
       <w:bookmarkEnd w:id="37"/>
-    </w:p>
-    <w:p>
-      <w:r>
-        <w:t>The TMS Simulator listens for a flow of messages from the TCS.  It functionality is minimal and is largely provided to server as a data sink for the TCS during testing.  Nevertheless, it will parse the incoming flow of messages looking for valid SMDR messages and</w:t>
+      <w:bookmarkEnd w:id="38"/>
+    </w:p>
+    <w:p>
+      <w:r>
+        <w:t>The TMS Simulator listens for a flow of messages from the TCS.  It</w:t>
+      </w:r>
+      <w:r>
+        <w:t>s</w:t>
+      </w:r>
+      <w:r>
+        <w:t xml:space="preserve"> functionality is minimal and is largely provided to server as a data sink for the TCS during testing.  Nevertheless, it will parse the incoming flow of messages looking for valid SMDR messages and</w:t>
       </w:r>
       <w:r>
         <w:t xml:space="preserve"> send them to the </w:t>
@@ -4493,16 +4728,28 @@
       <w:pPr>
         <w:pStyle w:val="Heading2"/>
       </w:pPr>
-      <w:bookmarkStart w:id="38" w:name="_Toc466012408"/>
-      <w:bookmarkStart w:id="39" w:name="_Toc467241084"/>
+      <w:bookmarkStart w:id="39" w:name="_Toc466012408"/>
+      <w:bookmarkStart w:id="40" w:name="_Toc467569755"/>
       <w:r>
         <w:t>Database Requirements</w:t>
       </w:r>
-      <w:bookmarkEnd w:id="39"/>
-    </w:p>
-    <w:p>
-      <w:r>
-        <w:t>The prime focus of the TCS is to capture telephony data and record this data to a database.  This database in question is the first such to record operational data on a routine basis and lays the groundwork for further development projects.  As such, it is important to define a stable, reliable, and recoverable environment for the database to exist.  This section provides the d</w:t>
+      <w:bookmarkEnd w:id="40"/>
+    </w:p>
+    <w:p>
+      <w:r>
+        <w:t xml:space="preserve">The prime focus of the TCS is to capture telephony data and record this data to a database.  This database in question is the first such to record operational data on a routine basis and lays the groundwork for further projects.  As such, it is important to define a stable, reliable, and recoverable </w:t>
+      </w:r>
+      <w:r>
+        <w:t xml:space="preserve">database </w:t>
+      </w:r>
+      <w:r>
+        <w:t>environment</w:t>
+      </w:r>
+      <w:r>
+        <w:t xml:space="preserve">.  </w:t>
+      </w:r>
+      <w:r>
+        <w:t>This section provides the d</w:t>
       </w:r>
       <w:r>
         <w:t>atabase-specific requirements.</w:t>
@@ -4523,7 +4770,13 @@
         <w:t>filtering) its</w:t>
       </w:r>
       <w:r>
-        <w:t xml:space="preserve"> contents to a SMDR database table.</w:t>
+        <w:t xml:space="preserve"> contents to the </w:t>
+      </w:r>
+      <w:r>
+        <w:t xml:space="preserve">SMDR </w:t>
+      </w:r>
+      <w:r>
+        <w:t>table.</w:t>
       </w:r>
     </w:p>
     <w:p>
@@ -4535,7 +4788,13 @@
         </w:numPr>
       </w:pPr>
       <w:r>
-        <w:t xml:space="preserve">Should the database be interrupted or otherwise become unavailable for some reason, no data loss shall incur; that is, once database operation is restored, the </w:t>
+        <w:t>Should the database be interrupted or otherwise become unavailable</w:t>
+      </w:r>
+      <w:r>
+        <w:t xml:space="preserve">, </w:t>
+      </w:r>
+      <w:r>
+        <w:t xml:space="preserve">no data loss shall incur; that is, once database operation is restored, the </w:t>
       </w:r>
       <w:r>
         <w:t>TCS shall successfully deliver</w:t>
@@ -4553,7 +4812,15 @@
         </w:numPr>
       </w:pPr>
       <w:r>
-        <w:t>A ‘cron’ type automatic backup procedure shall run dai</w:t>
+        <w:t>A ‘</w:t>
+      </w:r>
+      <w:proofErr w:type="spellStart"/>
+      <w:r>
+        <w:t>cron</w:t>
+      </w:r>
+      <w:proofErr w:type="spellEnd"/>
+      <w:r>
+        <w:t>’ type automatic backup procedure shall run dai</w:t>
       </w:r>
       <w:r>
         <w:t>ly and deliver a backup dataset</w:t>
@@ -4596,18 +4863,28 @@
         </w:numPr>
       </w:pPr>
       <w:r>
-        <w:t>Finally, a database restore process shall be provided.</w:t>
+        <w:t xml:space="preserve">Finally, a </w:t>
+      </w:r>
+      <w:r>
+        <w:t xml:space="preserve">PITR (Point in Time Recovery) </w:t>
+      </w:r>
+      <w:r>
+        <w:t xml:space="preserve">database </w:t>
+      </w:r>
+      <w:r>
+        <w:t>recovery process shall be provided (meaning that the database could be recovered to a specific point in time, that is, not necessarily to include the entire backup set).</w:t>
       </w:r>
     </w:p>
     <w:p>
       <w:pPr>
         <w:pStyle w:val="Heading2"/>
       </w:pPr>
-      <w:bookmarkStart w:id="40" w:name="_Toc467241085"/>
-      <w:r>
+      <w:bookmarkStart w:id="41" w:name="_Toc467569756"/>
+      <w:r>
+        <w:lastRenderedPageBreak/>
         <w:t>Deployment Requirements</w:t>
       </w:r>
-      <w:bookmarkEnd w:id="40"/>
+      <w:bookmarkEnd w:id="41"/>
     </w:p>
     <w:p>
       <w:r>
@@ -4626,7 +4903,6 @@
         </w:numPr>
       </w:pPr>
       <w:r>
-        <w:lastRenderedPageBreak/>
         <w:t>The TCS functionality shall be delivered as Docker containers (microservices).</w:t>
       </w:r>
       <w:r>
@@ -4649,12 +4925,12 @@
       <w:pPr>
         <w:pStyle w:val="Heading2"/>
       </w:pPr>
-      <w:bookmarkStart w:id="41" w:name="_Toc467241086"/>
+      <w:bookmarkStart w:id="42" w:name="_Toc467569757"/>
       <w:r>
         <w:t>Test Requirements</w:t>
       </w:r>
-      <w:bookmarkEnd w:id="38"/>
-      <w:bookmarkEnd w:id="41"/>
+      <w:bookmarkEnd w:id="39"/>
+      <w:bookmarkEnd w:id="42"/>
     </w:p>
     <w:p>
       <w:r>
@@ -4723,8 +4999,8 @@
           <w:lang w:eastAsia="en-US"/>
         </w:rPr>
       </w:pPr>
-      <w:bookmarkStart w:id="42" w:name="_Toc466012409"/>
-      <w:bookmarkStart w:id="43" w:name="_Toc467241087"/>
+      <w:bookmarkStart w:id="43" w:name="_Toc466012409"/>
+      <w:bookmarkStart w:id="44" w:name="_Toc467569758"/>
       <w:r>
         <w:rPr>
           <w:lang w:eastAsia="en-US"/>
@@ -4737,8 +5013,8 @@
         </w:rPr>
         <w:t>equirements</w:t>
       </w:r>
-      <w:bookmarkEnd w:id="42"/>
       <w:bookmarkEnd w:id="43"/>
+      <w:bookmarkEnd w:id="44"/>
     </w:p>
     <w:p>
       <w:r>
@@ -4871,16 +5147,6 @@
     <w:p>
       <w:pPr>
         <w:rPr>
-          <w:sz w:val="21"/>
-        </w:rPr>
-      </w:pPr>
-      <w:r>
-        <w:br w:type="page"/>
-      </w:r>
-    </w:p>
-    <w:p>
-      <w:pPr>
-        <w:rPr>
           <w:b/>
           <w:sz w:val="28"/>
           <w:szCs w:val="28"/>
@@ -4912,6 +5178,7 @@
       <w:r>
         <w:t xml:space="preserve">variables are set in the file </w:t>
       </w:r>
+      <w:proofErr w:type="spellStart"/>
       <w:r>
         <w:rPr>
           <w:rFonts w:ascii="Courier" w:hAnsi="Courier" w:cs="Times New Roman"/>
@@ -4920,6 +5187,7 @@
         </w:rPr>
         <w:t>docker-compose.env</w:t>
       </w:r>
+      <w:proofErr w:type="spellEnd"/>
       <w:r>
         <w:rPr>
           <w:rFonts w:ascii="Courier" w:hAnsi="Courier" w:cs="Times New Roman"/>
@@ -4937,6 +5205,7 @@
       <w:r>
         <w:t xml:space="preserve"> located in the project root directory.  Note that </w:t>
       </w:r>
+      <w:proofErr w:type="spellStart"/>
       <w:r>
         <w:rPr>
           <w:rFonts w:ascii="Courier" w:hAnsi="Courier"/>
@@ -4945,6 +5214,7 @@
         </w:rPr>
         <w:t>docker-compose.env</w:t>
       </w:r>
+      <w:proofErr w:type="spellEnd"/>
       <w:r>
         <w:t xml:space="preserve"> has been excluded from the GitHub</w:t>
       </w:r>
@@ -4986,6 +5256,106 @@
           <w:sz w:val="18"/>
           <w:szCs w:val="18"/>
         </w:rPr>
+        <w:t>BACKUP_DIRECTORY</w:t>
+      </w:r>
+      <w:r>
+        <w:rPr>
+          <w:b/>
+          <w:sz w:val="18"/>
+          <w:szCs w:val="18"/>
+        </w:rPr>
+        <w:br/>
+      </w:r>
+      <w:r>
+        <w:rPr>
+          <w:sz w:val="18"/>
+          <w:szCs w:val="18"/>
+        </w:rPr>
+        <w:t>The target backup directory on the host platform to which backup sets are to be recorded.</w:t>
+      </w:r>
+    </w:p>
+    <w:p>
+      <w:pPr>
+        <w:spacing w:after="0" w:line="240" w:lineRule="auto"/>
+        <w:rPr>
+          <w:sz w:val="18"/>
+          <w:szCs w:val="18"/>
+        </w:rPr>
+      </w:pPr>
+    </w:p>
+    <w:p>
+      <w:pPr>
+        <w:spacing w:after="0" w:line="240" w:lineRule="auto"/>
+        <w:rPr>
+          <w:b/>
+          <w:sz w:val="18"/>
+          <w:szCs w:val="18"/>
+        </w:rPr>
+      </w:pPr>
+      <w:r>
+        <w:rPr>
+          <w:b/>
+          <w:sz w:val="18"/>
+          <w:szCs w:val="18"/>
+        </w:rPr>
+        <w:t>BACKUP_SCHEDULE</w:t>
+      </w:r>
+    </w:p>
+    <w:p>
+      <w:pPr>
+        <w:spacing w:after="0" w:line="240" w:lineRule="auto"/>
+        <w:rPr>
+          <w:sz w:val="18"/>
+          <w:szCs w:val="18"/>
+        </w:rPr>
+      </w:pPr>
+      <w:r>
+        <w:rPr>
+          <w:sz w:val="18"/>
+          <w:szCs w:val="18"/>
+        </w:rPr>
+        <w:t xml:space="preserve">The backup schedule defines as a typical </w:t>
+      </w:r>
+      <w:proofErr w:type="spellStart"/>
+      <w:r>
+        <w:rPr>
+          <w:sz w:val="18"/>
+          <w:szCs w:val="18"/>
+        </w:rPr>
+        <w:t>cron</w:t>
+      </w:r>
+      <w:proofErr w:type="spellEnd"/>
+      <w:r>
+        <w:rPr>
+          <w:sz w:val="18"/>
+          <w:szCs w:val="18"/>
+        </w:rPr>
+        <w:t>-like string pattern.</w:t>
+      </w:r>
+    </w:p>
+    <w:p>
+      <w:pPr>
+        <w:spacing w:after="0" w:line="240" w:lineRule="auto"/>
+        <w:rPr>
+          <w:sz w:val="18"/>
+          <w:szCs w:val="18"/>
+        </w:rPr>
+      </w:pPr>
+    </w:p>
+    <w:p>
+      <w:pPr>
+        <w:spacing w:after="0" w:line="240" w:lineRule="auto"/>
+        <w:rPr>
+          <w:sz w:val="18"/>
+          <w:szCs w:val="18"/>
+        </w:rPr>
+      </w:pPr>
+      <w:r>
+        <w:rPr>
+          <w:b/>
+          <w:sz w:val="18"/>
+          <w:szCs w:val="18"/>
+        </w:rPr>
         <w:t>DOCKER_MACHINE_IP</w:t>
       </w:r>
       <w:r>
@@ -5054,13 +5424,41 @@
         </w:rPr>
         <w:t>_DIRECTORY</w:t>
       </w:r>
+      <w:proofErr w:type="gramStart"/>
       <w:r>
         <w:rPr>
           <w:rFonts w:ascii="Courier" w:hAnsi="Courier"/>
           <w:sz w:val="18"/>
           <w:szCs w:val="18"/>
         </w:rPr>
-        <w:t>=../smdr-data/smdr-data-002</w:t>
+        <w:t>=..</w:t>
+      </w:r>
+      <w:proofErr w:type="gramEnd"/>
+      <w:r>
+        <w:rPr>
+          <w:rFonts w:ascii="Courier" w:hAnsi="Courier"/>
+          <w:sz w:val="18"/>
+          <w:szCs w:val="18"/>
+        </w:rPr>
+        <w:t>/</w:t>
+      </w:r>
+      <w:proofErr w:type="spellStart"/>
+      <w:r>
+        <w:rPr>
+          <w:rFonts w:ascii="Courier" w:hAnsi="Courier"/>
+          <w:sz w:val="18"/>
+          <w:szCs w:val="18"/>
+        </w:rPr>
+        <w:t>smdr</w:t>
+      </w:r>
+      <w:proofErr w:type="spellEnd"/>
+      <w:r>
+        <w:rPr>
+          <w:rFonts w:ascii="Courier" w:hAnsi="Courier"/>
+          <w:sz w:val="18"/>
+          <w:szCs w:val="18"/>
+        </w:rPr>
+        <w:t>-data/smdr-data-002</w:t>
       </w:r>
     </w:p>
     <w:p>
@@ -5112,13 +5510,41 @@
         </w:rPr>
         <w:t>_DIRECTORY</w:t>
       </w:r>
+      <w:proofErr w:type="gramStart"/>
       <w:r>
         <w:rPr>
           <w:rFonts w:ascii="Courier" w:hAnsi="Courier"/>
           <w:sz w:val="18"/>
           <w:szCs w:val="18"/>
         </w:rPr>
-        <w:t>=../smdr-data/smdr-data-003</w:t>
+        <w:t>=..</w:t>
+      </w:r>
+      <w:proofErr w:type="gramEnd"/>
+      <w:r>
+        <w:rPr>
+          <w:rFonts w:ascii="Courier" w:hAnsi="Courier"/>
+          <w:sz w:val="18"/>
+          <w:szCs w:val="18"/>
+        </w:rPr>
+        <w:t>/</w:t>
+      </w:r>
+      <w:proofErr w:type="spellStart"/>
+      <w:r>
+        <w:rPr>
+          <w:rFonts w:ascii="Courier" w:hAnsi="Courier"/>
+          <w:sz w:val="18"/>
+          <w:szCs w:val="18"/>
+        </w:rPr>
+        <w:t>smdr</w:t>
+      </w:r>
+      <w:proofErr w:type="spellEnd"/>
+      <w:r>
+        <w:rPr>
+          <w:rFonts w:ascii="Courier" w:hAnsi="Courier"/>
+          <w:sz w:val="18"/>
+          <w:szCs w:val="18"/>
+        </w:rPr>
+        <w:t>-data/smdr-data-003</w:t>
       </w:r>
     </w:p>
     <w:p>
@@ -5160,80 +5586,83 @@
           <w:sz w:val="18"/>
           <w:szCs w:val="18"/>
         </w:rPr>
-        <w:t>POSTGRES_PASSWORD</w:t>
-      </w:r>
-      <w:r>
-        <w:rPr>
-          <w:sz w:val="18"/>
-          <w:szCs w:val="18"/>
-        </w:rPr>
-        <w:t>=12345678</w:t>
-      </w:r>
-    </w:p>
-    <w:p>
-      <w:pPr>
-        <w:spacing w:after="0"/>
-        <w:rPr>
-          <w:sz w:val="18"/>
-          <w:szCs w:val="18"/>
-        </w:rPr>
-      </w:pPr>
-      <w:r>
-        <w:rPr>
-          <w:sz w:val="18"/>
-          <w:szCs w:val="18"/>
-        </w:rPr>
-        <w:t>The password for the database account that will be used by the TCS.</w:t>
-      </w:r>
-    </w:p>
-    <w:p>
-      <w:pPr>
-        <w:spacing w:after="0"/>
-        <w:rPr>
-          <w:sz w:val="18"/>
-          <w:szCs w:val="18"/>
-        </w:rPr>
-      </w:pPr>
-    </w:p>
-    <w:p>
-      <w:pPr>
-        <w:spacing w:after="0"/>
-        <w:rPr>
-          <w:sz w:val="18"/>
-          <w:szCs w:val="18"/>
-        </w:rPr>
-      </w:pPr>
+        <w:t>PBX</w:t>
+      </w:r>
       <w:r>
         <w:rPr>
           <w:b/>
           <w:sz w:val="18"/>
           <w:szCs w:val="18"/>
         </w:rPr>
-        <w:t>TCS_PORT</w:t>
-      </w:r>
+        <w:t>_SOURCE_DIRECTORY</w:t>
+      </w:r>
+      <w:proofErr w:type="gramStart"/>
       <w:r>
         <w:rPr>
           <w:rFonts w:ascii="Courier" w:hAnsi="Courier"/>
           <w:sz w:val="18"/>
           <w:szCs w:val="18"/>
         </w:rPr>
-        <w:t>=3456</w:t>
-      </w:r>
-    </w:p>
-    <w:p>
-      <w:pPr>
-        <w:spacing w:after="0"/>
-        <w:rPr>
+        <w:t>=..</w:t>
+      </w:r>
+      <w:proofErr w:type="gramEnd"/>
+      <w:r>
+        <w:rPr>
+          <w:rFonts w:ascii="Courier" w:hAnsi="Courier"/>
           <w:sz w:val="18"/>
           <w:szCs w:val="18"/>
         </w:rPr>
-      </w:pPr>
-      <w:r>
-        <w:rPr>
+        <w:t>/</w:t>
+      </w:r>
+      <w:proofErr w:type="spellStart"/>
+      <w:r>
+        <w:rPr>
+          <w:rFonts w:ascii="Courier" w:hAnsi="Courier"/>
           <w:sz w:val="18"/>
           <w:szCs w:val="18"/>
         </w:rPr>
-        <w:t>The port number on which the TCS is listening for connect attempts.</w:t>
+        <w:t>smdr</w:t>
+      </w:r>
+      <w:proofErr w:type="spellEnd"/>
+      <w:r>
+        <w:rPr>
+          <w:rFonts w:ascii="Courier" w:hAnsi="Courier"/>
+          <w:sz w:val="18"/>
+          <w:szCs w:val="18"/>
+        </w:rPr>
+        <w:t>-data/smdr-data-002</w:t>
+      </w:r>
+    </w:p>
+    <w:p>
+      <w:pPr>
+        <w:spacing w:after="0"/>
+        <w:rPr>
+          <w:sz w:val="18"/>
+          <w:szCs w:val="18"/>
+        </w:rPr>
+      </w:pPr>
+      <w:r>
+        <w:rPr>
+          <w:sz w:val="18"/>
+          <w:szCs w:val="18"/>
+        </w:rPr>
+        <w:t xml:space="preserve">The directory from which the PBX-simulator expects to find </w:t>
+      </w:r>
+      <w:proofErr w:type="spellStart"/>
+      <w:r>
+        <w:rPr>
+          <w:sz w:val="18"/>
+          <w:szCs w:val="18"/>
+        </w:rPr>
+        <w:t>smdr</w:t>
+      </w:r>
+      <w:proofErr w:type="spellEnd"/>
+      <w:r>
+        <w:rPr>
+          <w:sz w:val="18"/>
+          <w:szCs w:val="18"/>
+        </w:rPr>
+        <w:t>-files.</w:t>
       </w:r>
     </w:p>
     <w:p>
@@ -5259,7 +5688,79 @@
           <w:sz w:val="18"/>
           <w:szCs w:val="18"/>
         </w:rPr>
-        <w:t>TELEPHONY_SIMULATOR_SOURCE_DIRECTORY</w:t>
+        <w:t>POSTGRES_PASSWORD</w:t>
+      </w:r>
+      <w:r>
+        <w:rPr>
+          <w:sz w:val="18"/>
+          <w:szCs w:val="18"/>
+        </w:rPr>
+        <w:t>=12345678</w:t>
+      </w:r>
+    </w:p>
+    <w:p>
+      <w:pPr>
+        <w:spacing w:after="0"/>
+        <w:rPr>
+          <w:sz w:val="18"/>
+          <w:szCs w:val="18"/>
+        </w:rPr>
+      </w:pPr>
+      <w:r>
+        <w:rPr>
+          <w:sz w:val="18"/>
+          <w:szCs w:val="18"/>
+        </w:rPr>
+        <w:t xml:space="preserve">The </w:t>
+      </w:r>
+      <w:r>
+        <w:rPr>
+          <w:sz w:val="18"/>
+          <w:szCs w:val="18"/>
+        </w:rPr>
+        <w:t>password of the ‘</w:t>
+      </w:r>
+      <w:proofErr w:type="spellStart"/>
+      <w:r>
+        <w:rPr>
+          <w:sz w:val="18"/>
+          <w:szCs w:val="18"/>
+        </w:rPr>
+        <w:t>postgres</w:t>
+      </w:r>
+      <w:proofErr w:type="spellEnd"/>
+      <w:r>
+        <w:rPr>
+          <w:sz w:val="18"/>
+          <w:szCs w:val="18"/>
+        </w:rPr>
+        <w:t>’ database account.</w:t>
+      </w:r>
+    </w:p>
+    <w:p>
+      <w:pPr>
+        <w:spacing w:after="0"/>
+        <w:rPr>
+          <w:sz w:val="18"/>
+          <w:szCs w:val="18"/>
+        </w:rPr>
+      </w:pPr>
+    </w:p>
+    <w:p>
+      <w:pPr>
+        <w:spacing w:after="0"/>
+        <w:rPr>
+          <w:sz w:val="18"/>
+          <w:szCs w:val="18"/>
+        </w:rPr>
+      </w:pPr>
+      <w:r>
+        <w:rPr>
+          <w:b/>
+          <w:sz w:val="18"/>
+          <w:szCs w:val="18"/>
+        </w:rPr>
+        <w:t>TCS_PORT</w:t>
       </w:r>
       <w:r>
         <w:rPr>
@@ -5267,7 +5768,7 @@
           <w:sz w:val="18"/>
           <w:szCs w:val="18"/>
         </w:rPr>
-        <w:t>=../smdr-data/smdr-data-002</w:t>
+        <w:t>=3456</w:t>
       </w:r>
     </w:p>
     <w:p>
@@ -5283,7 +5784,7 @@
           <w:sz w:val="18"/>
           <w:szCs w:val="18"/>
         </w:rPr>
-        <w:t>The directory from which telephony-simulator expects to find smdr-files.</w:t>
+        <w:t>The port number on which the TCS is listening for connect attempts.</w:t>
       </w:r>
     </w:p>
     <w:p>
@@ -5333,7 +5834,14 @@
           <w:sz w:val="18"/>
           <w:szCs w:val="18"/>
         </w:rPr>
-        <w:t>Also long as the TMS is required, TMS_ACTIVE should be set to 1.  Should the day come when the TMS is no longer needed, then it should be set to 0 (the TCS will need to be rebuilt).</w:t>
+        <w:t xml:space="preserve">As long as the </w:t>
+      </w:r>
+      <w:r>
+        <w:rPr>
+          <w:sz w:val="18"/>
+          <w:szCs w:val="18"/>
+        </w:rPr>
+        <w:t>TMS is required, TMS_ACTIVE should be set to 1.  Should the day come when the TMS is no longer needed, then it should be set to 0 (the TCS will need to be rebuilt).</w:t>
       </w:r>
     </w:p>
     <w:p>
@@ -5528,7 +6036,7 @@
         <w:color w:val="000000" w:themeColor="text1"/>
         <w:sz w:val="21"/>
       </w:rPr>
-      <w:t>2</w:t>
+      <w:t>4</w:t>
     </w:r>
     <w:r>
       <w:rPr>
@@ -5582,41 +6090,41 @@
 
 <file path=word/header1.xml><?xml version="1.0" encoding="utf-8"?>
 <w:hdr xmlns:wpc="http://schemas.microsoft.com/office/word/2010/wordprocessingCanvas" xmlns:mo="http://schemas.microsoft.com/office/mac/office/2008/main" xmlns:mc="http://schemas.openxmlformats.org/markup-compatibility/2006" xmlns:mv="urn:schemas-microsoft-com:mac:vml" xmlns:o="urn:schemas-microsoft-com:office:office" xmlns:r="http://schemas.openxmlformats.org/officeDocument/2006/relationships" xmlns:m="http://schemas.openxmlformats.org/officeDocument/2006/math" xmlns:v="urn:schemas-microsoft-com:vml" xmlns:wp14="http://schemas.microsoft.com/office/word/2010/wordprocessingDrawing" xmlns:wp="http://schemas.openxmlformats.org/drawingml/2006/wordprocessingDrawing" xmlns:w10="urn:schemas-microsoft-com:office:word" xmlns:w="http://schemas.openxmlformats.org/wordprocessingml/2006/main" xmlns:w14="http://schemas.microsoft.com/office/word/2010/wordml" xmlns:w15="http://schemas.microsoft.com/office/word/2012/wordml" xmlns:wpg="http://schemas.microsoft.com/office/word/2010/wordprocessingGroup" xmlns:wpi="http://schemas.microsoft.com/office/word/2010/wordprocessingInk" xmlns:wne="http://schemas.microsoft.com/office/word/2006/wordml" xmlns:wps="http://schemas.microsoft.com/office/word/2010/wordprocessingShape" mc:Ignorable="w14 w15 wp14">
-  <w:sdt>
-    <w:sdtPr>
+  <w:p>
+    <w:pPr>
+      <w:pStyle w:val="NoSpacing"/>
+      <w:pBdr>
+        <w:bottom w:val="single" w:sz="18" w:space="6" w:color="262626" w:themeColor="text1" w:themeTint="D9"/>
+      </w:pBdr>
+      <w:tabs>
+        <w:tab w:val="left" w:pos="6663"/>
+      </w:tabs>
+      <w:spacing w:after="120"/>
+      <w:ind w:right="360"/>
       <w:rPr>
         <w:smallCaps/>
         <w:color w:val="000000" w:themeColor="text1"/>
         <w:sz w:val="21"/>
         <w:szCs w:val="28"/>
       </w:rPr>
-      <w:alias w:val="Title"/>
-      <w:tag w:val=""/>
-      <w:id w:val="2066673013"/>
-      <w:dataBinding w:prefixMappings="xmlns:ns0='http://purl.org/dc/elements/1.1/' xmlns:ns1='http://schemas.openxmlformats.org/package/2006/metadata/core-properties' " w:xpath="/ns1:coreProperties[1]/ns0:title[1]" w:storeItemID="{6C3C8BC8-F283-45AE-878A-BAB7291924A1}"/>
-      <w15:appearance w15:val="hidden"/>
-      <w:text/>
-    </w:sdtPr>
-    <w:sdtEndPr/>
-    <w:sdtContent>
-      <w:p>
-        <w:pPr>
-          <w:pStyle w:val="NoSpacing"/>
-          <w:pBdr>
-            <w:bottom w:val="single" w:sz="18" w:space="6" w:color="262626" w:themeColor="text1" w:themeTint="D9"/>
-          </w:pBdr>
-          <w:tabs>
-            <w:tab w:val="left" w:pos="6663"/>
-          </w:tabs>
-          <w:spacing w:after="120"/>
-          <w:ind w:right="360"/>
-          <w:rPr>
-            <w:smallCaps/>
-            <w:color w:val="000000" w:themeColor="text1"/>
-            <w:sz w:val="21"/>
-            <w:szCs w:val="28"/>
-          </w:rPr>
-        </w:pPr>
+    </w:pPr>
+    <w:sdt>
+      <w:sdtPr>
+        <w:rPr>
+          <w:smallCaps/>
+          <w:color w:val="000000" w:themeColor="text1"/>
+          <w:sz w:val="21"/>
+          <w:szCs w:val="28"/>
+        </w:rPr>
+        <w:alias w:val="Title"/>
+        <w:tag w:val=""/>
+        <w:id w:val="2066673013"/>
+        <w:dataBinding w:prefixMappings="xmlns:ns0='http://purl.org/dc/elements/1.1/' xmlns:ns1='http://schemas.openxmlformats.org/package/2006/metadata/core-properties' " w:xpath="/ns1:coreProperties[1]/ns0:title[1]" w:storeItemID="{6C3C8BC8-F283-45AE-878A-BAB7291924A1}"/>
+        <w15:appearance w15:val="hidden"/>
+        <w:text/>
+      </w:sdtPr>
+      <w:sdtEndPr/>
+      <w:sdtContent>
         <w:r>
           <w:rPr>
             <w:smallCaps/>
@@ -5626,9 +6134,43 @@
           </w:rPr>
           <w:t>Telephony Capture Service Software Requirements Document</w:t>
         </w:r>
-      </w:p>
-    </w:sdtContent>
-  </w:sdt>
+      </w:sdtContent>
+    </w:sdt>
+    <w:r>
+      <w:rPr>
+        <w:smallCaps/>
+        <w:color w:val="000000" w:themeColor="text1"/>
+        <w:sz w:val="21"/>
+        <w:szCs w:val="28"/>
+      </w:rPr>
+      <w:t>,</w:t>
+    </w:r>
+    <w:r>
+      <w:rPr>
+        <w:smallCaps/>
+        <w:color w:val="000000" w:themeColor="text1"/>
+        <w:sz w:val="21"/>
+        <w:szCs w:val="28"/>
+      </w:rPr>
+      <w:tab/>
+      <w:t xml:space="preserve">Version </w:t>
+    </w:r>
+    <w:r>
+      <w:fldChar w:fldCharType="begin"/>
+    </w:r>
+    <w:r>
+      <w:instrText xml:space="preserve"> DOCPROPERTY "Version"  \* MERGEFORMAT </w:instrText>
+    </w:r>
+    <w:r>
+      <w:fldChar w:fldCharType="separate"/>
+    </w:r>
+    <w:r>
+      <w:t>1.0</w:t>
+    </w:r>
+    <w:r>
+      <w:fldChar w:fldCharType="end"/>
+    </w:r>
+  </w:p>
 </w:hdr>
 </file>
 
@@ -6774,17 +7316,17 @@
   <w:abstractNum w:abstractNumId="18">
     <w:nsid w:val="2D432CBB"/>
     <w:multiLevelType w:val="hybridMultilevel"/>
-    <w:tmpl w:val="6EE23A12"/>
-    <w:lvl w:ilvl="0" w:tplc="04090001">
-      <w:start w:val="1"/>
-      <w:numFmt w:val="bullet"/>
-      <w:lvlText w:val=""/>
+    <w:tmpl w:val="9CF25596"/>
+    <w:lvl w:ilvl="0" w:tplc="0409000F">
+      <w:start w:val="1"/>
+      <w:numFmt w:val="decimal"/>
+      <w:lvlText w:val="%1."/>
       <w:lvlJc w:val="left"/>
       <w:pPr>
         <w:ind w:left="720" w:hanging="360"/>
       </w:pPr>
       <w:rPr>
-        <w:rFonts w:ascii="Symbol" w:hAnsi="Symbol" w:hint="default"/>
+        <w:rFonts w:hint="default"/>
       </w:rPr>
     </w:lvl>
     <w:lvl w:ilvl="1" w:tplc="0409001B">
@@ -11312,7 +11854,7 @@
 </file>
 
 <file path=customXml/itemProps6.xml><?xml version="1.0" encoding="utf-8"?>
-<ds:datastoreItem xmlns:ds="http://schemas.openxmlformats.org/officeDocument/2006/customXml" ds:itemID="{0A4CBC50-6470-5747-A81E-E8020A2879A3}">
+<ds:datastoreItem xmlns:ds="http://schemas.openxmlformats.org/officeDocument/2006/customXml" ds:itemID="{1BB96125-1ED8-734F-93A3-E35DA34EC766}">
   <ds:schemaRefs>
     <ds:schemaRef ds:uri="http://schemas.openxmlformats.org/officeDocument/2006/bibliography"/>
   </ds:schemaRefs>

</xml_diff>

<commit_message>
Add 2 env variables for backups
</commit_message>
<xml_diff>
--- a/docs/TCS Software Requirements Document.docx
+++ b/docs/TCS Software Requirements Document.docx
@@ -28,11 +28,21 @@
       <w:r>
         <w:t xml:space="preserve">Version </w:t>
       </w:r>
-      <w:fldSimple w:instr=" DOCPROPERTY &quot;Version&quot;  \* MERGEFORMAT ">
-        <w:r>
-          <w:t>1.0</w:t>
-        </w:r>
-      </w:fldSimple>
+      <w:r>
+        <w:fldChar w:fldCharType="begin"/>
+      </w:r>
+      <w:r>
+        <w:instrText xml:space="preserve"> DOCPROPERTY "Version"  \* MERGEFORMAT </w:instrText>
+      </w:r>
+      <w:r>
+        <w:fldChar w:fldCharType="separate"/>
+      </w:r>
+      <w:r>
+        <w:t>1.0.1</w:t>
+      </w:r>
+      <w:r>
+        <w:fldChar w:fldCharType="end"/>
+      </w:r>
     </w:p>
     <w:p>
       <w:r>
@@ -101,8 +111,6 @@
         <w:lastRenderedPageBreak/>
         <w:t>Table of Contents</w:t>
       </w:r>
-      <w:bookmarkStart w:id="0" w:name="_GoBack"/>
-      <w:bookmarkEnd w:id="0"/>
     </w:p>
     <w:p>
       <w:pPr>
@@ -176,7 +184,7 @@
         <w:rPr>
           <w:noProof/>
         </w:rPr>
-        <w:instrText xml:space="preserve"> PAGEREF _Toc467569735 \h </w:instrText>
+        <w:instrText xml:space="preserve"> PAGEREF _Toc467677022 \h </w:instrText>
       </w:r>
       <w:r>
         <w:rPr>
@@ -263,7 +271,7 @@
         <w:rPr>
           <w:noProof/>
         </w:rPr>
-        <w:instrText xml:space="preserve"> PAGEREF _Toc467569736 \h </w:instrText>
+        <w:instrText xml:space="preserve"> PAGEREF _Toc467677023 \h </w:instrText>
       </w:r>
       <w:r>
         <w:rPr>
@@ -350,7 +358,7 @@
         <w:rPr>
           <w:noProof/>
         </w:rPr>
-        <w:instrText xml:space="preserve"> PAGEREF _Toc467569737 \h </w:instrText>
+        <w:instrText xml:space="preserve"> PAGEREF _Toc467677024 \h </w:instrText>
       </w:r>
       <w:r>
         <w:rPr>
@@ -437,7 +445,7 @@
         <w:rPr>
           <w:noProof/>
         </w:rPr>
-        <w:instrText xml:space="preserve"> PAGEREF _Toc467569738 \h </w:instrText>
+        <w:instrText xml:space="preserve"> PAGEREF _Toc467677025 \h </w:instrText>
       </w:r>
       <w:r>
         <w:rPr>
@@ -524,7 +532,7 @@
         <w:rPr>
           <w:noProof/>
         </w:rPr>
-        <w:instrText xml:space="preserve"> PAGEREF _Toc467569739 \h </w:instrText>
+        <w:instrText xml:space="preserve"> PAGEREF _Toc467677026 \h </w:instrText>
       </w:r>
       <w:r>
         <w:rPr>
@@ -611,7 +619,7 @@
         <w:rPr>
           <w:noProof/>
         </w:rPr>
-        <w:instrText xml:space="preserve"> PAGEREF _Toc467569740 \h </w:instrText>
+        <w:instrText xml:space="preserve"> PAGEREF _Toc467677027 \h </w:instrText>
       </w:r>
       <w:r>
         <w:rPr>
@@ -700,7 +708,7 @@
         <w:rPr>
           <w:noProof/>
         </w:rPr>
-        <w:instrText xml:space="preserve"> PAGEREF _Toc467569741 \h </w:instrText>
+        <w:instrText xml:space="preserve"> PAGEREF _Toc467677028 \h </w:instrText>
       </w:r>
       <w:r>
         <w:rPr>
@@ -789,7 +797,7 @@
         <w:rPr>
           <w:noProof/>
         </w:rPr>
-        <w:instrText xml:space="preserve"> PAGEREF _Toc467569742 \h </w:instrText>
+        <w:instrText xml:space="preserve"> PAGEREF _Toc467677029 \h </w:instrText>
       </w:r>
       <w:r>
         <w:rPr>
@@ -876,7 +884,7 @@
         <w:rPr>
           <w:noProof/>
         </w:rPr>
-        <w:instrText xml:space="preserve"> PAGEREF _Toc467569743 \h </w:instrText>
+        <w:instrText xml:space="preserve"> PAGEREF _Toc467677030 \h </w:instrText>
       </w:r>
       <w:r>
         <w:rPr>
@@ -963,7 +971,7 @@
         <w:rPr>
           <w:noProof/>
         </w:rPr>
-        <w:instrText xml:space="preserve"> PAGEREF _Toc467569744 \h </w:instrText>
+        <w:instrText xml:space="preserve"> PAGEREF _Toc467677031 \h </w:instrText>
       </w:r>
       <w:r>
         <w:rPr>
@@ -1046,7 +1054,7 @@
         <w:rPr>
           <w:noProof/>
         </w:rPr>
-        <w:instrText xml:space="preserve"> PAGEREF _Toc467569745 \h </w:instrText>
+        <w:instrText xml:space="preserve"> PAGEREF _Toc467677032 \h </w:instrText>
       </w:r>
       <w:r>
         <w:rPr>
@@ -1133,7 +1141,7 @@
         <w:rPr>
           <w:noProof/>
         </w:rPr>
-        <w:instrText xml:space="preserve"> PAGEREF _Toc467569746 \h </w:instrText>
+        <w:instrText xml:space="preserve"> PAGEREF _Toc467677033 \h </w:instrText>
       </w:r>
       <w:r>
         <w:rPr>
@@ -1222,7 +1230,7 @@
         <w:rPr>
           <w:noProof/>
         </w:rPr>
-        <w:instrText xml:space="preserve"> PAGEREF _Toc467569747 \h </w:instrText>
+        <w:instrText xml:space="preserve"> PAGEREF _Toc467677034 \h </w:instrText>
       </w:r>
       <w:r>
         <w:rPr>
@@ -1311,7 +1319,7 @@
         <w:rPr>
           <w:noProof/>
         </w:rPr>
-        <w:instrText xml:space="preserve"> PAGEREF _Toc467569748 \h </w:instrText>
+        <w:instrText xml:space="preserve"> PAGEREF _Toc467677035 \h </w:instrText>
       </w:r>
       <w:r>
         <w:rPr>
@@ -1404,7 +1412,7 @@
         <w:rPr>
           <w:noProof/>
         </w:rPr>
-        <w:instrText xml:space="preserve"> PAGEREF _Toc467569749 \h </w:instrText>
+        <w:instrText xml:space="preserve"> PAGEREF _Toc467677036 \h </w:instrText>
       </w:r>
       <w:r>
         <w:rPr>
@@ -1493,7 +1501,7 @@
         <w:rPr>
           <w:noProof/>
         </w:rPr>
-        <w:instrText xml:space="preserve"> PAGEREF _Toc467569750 \h </w:instrText>
+        <w:instrText xml:space="preserve"> PAGEREF _Toc467677037 \h </w:instrText>
       </w:r>
       <w:r>
         <w:rPr>
@@ -1580,7 +1588,7 @@
         <w:rPr>
           <w:noProof/>
         </w:rPr>
-        <w:instrText xml:space="preserve"> PAGEREF _Toc467569751 \h </w:instrText>
+        <w:instrText xml:space="preserve"> PAGEREF _Toc467677038 \h </w:instrText>
       </w:r>
       <w:r>
         <w:rPr>
@@ -1667,7 +1675,7 @@
         <w:rPr>
           <w:noProof/>
         </w:rPr>
-        <w:instrText xml:space="preserve"> PAGEREF _Toc467569752 \h </w:instrText>
+        <w:instrText xml:space="preserve"> PAGEREF _Toc467677039 \h </w:instrText>
       </w:r>
       <w:r>
         <w:rPr>
@@ -1750,7 +1758,7 @@
         <w:rPr>
           <w:noProof/>
         </w:rPr>
-        <w:instrText xml:space="preserve"> PAGEREF _Toc467569753 \h </w:instrText>
+        <w:instrText xml:space="preserve"> PAGEREF _Toc467677040 \h </w:instrText>
       </w:r>
       <w:r>
         <w:rPr>
@@ -1833,7 +1841,7 @@
         <w:rPr>
           <w:noProof/>
         </w:rPr>
-        <w:instrText xml:space="preserve"> PAGEREF _Toc467569754 \h </w:instrText>
+        <w:instrText xml:space="preserve"> PAGEREF _Toc467677041 \h </w:instrText>
       </w:r>
       <w:r>
         <w:rPr>
@@ -1920,7 +1928,7 @@
         <w:rPr>
           <w:noProof/>
         </w:rPr>
-        <w:instrText xml:space="preserve"> PAGEREF _Toc467569755 \h </w:instrText>
+        <w:instrText xml:space="preserve"> PAGEREF _Toc467677042 \h </w:instrText>
       </w:r>
       <w:r>
         <w:rPr>
@@ -2007,7 +2015,7 @@
         <w:rPr>
           <w:noProof/>
         </w:rPr>
-        <w:instrText xml:space="preserve"> PAGEREF _Toc467569756 \h </w:instrText>
+        <w:instrText xml:space="preserve"> PAGEREF _Toc467677043 \h </w:instrText>
       </w:r>
       <w:r>
         <w:rPr>
@@ -2094,7 +2102,7 @@
         <w:rPr>
           <w:noProof/>
         </w:rPr>
-        <w:instrText xml:space="preserve"> PAGEREF _Toc467569757 \h </w:instrText>
+        <w:instrText xml:space="preserve"> PAGEREF _Toc467677044 \h </w:instrText>
       </w:r>
       <w:r>
         <w:rPr>
@@ -2183,7 +2191,7 @@
         <w:rPr>
           <w:noProof/>
         </w:rPr>
-        <w:instrText xml:space="preserve"> PAGEREF _Toc467569758 \h </w:instrText>
+        <w:instrText xml:space="preserve"> PAGEREF _Toc467677045 \h </w:instrText>
       </w:r>
       <w:r>
         <w:rPr>
@@ -2218,26 +2226,26 @@
       <w:pPr>
         <w:pStyle w:val="Heading1"/>
       </w:pPr>
-      <w:bookmarkStart w:id="1" w:name="_Toc466012384"/>
-      <w:bookmarkStart w:id="2" w:name="_Toc467569735"/>
+      <w:bookmarkStart w:id="0" w:name="_Toc466012384"/>
+      <w:bookmarkStart w:id="1" w:name="_Toc467677022"/>
       <w:r>
         <w:lastRenderedPageBreak/>
         <w:t>Introduction</w:t>
       </w:r>
+      <w:bookmarkEnd w:id="0"/>
       <w:bookmarkEnd w:id="1"/>
+    </w:p>
+    <w:p>
+      <w:pPr>
+        <w:pStyle w:val="Heading2"/>
+      </w:pPr>
+      <w:bookmarkStart w:id="2" w:name="_Toc466012385"/>
+      <w:bookmarkStart w:id="3" w:name="_Toc467677023"/>
+      <w:r>
+        <w:t>Purpose</w:t>
+      </w:r>
       <w:bookmarkEnd w:id="2"/>
-    </w:p>
-    <w:p>
-      <w:pPr>
-        <w:pStyle w:val="Heading2"/>
-      </w:pPr>
-      <w:bookmarkStart w:id="3" w:name="_Toc466012385"/>
-      <w:bookmarkStart w:id="4" w:name="_Toc467569736"/>
-      <w:r>
-        <w:t>Purpose</w:t>
-      </w:r>
       <w:bookmarkEnd w:id="3"/>
-      <w:bookmarkEnd w:id="4"/>
     </w:p>
     <w:p>
       <w:r>
@@ -2319,11 +2327,11 @@
       <w:pPr>
         <w:pStyle w:val="Heading2"/>
       </w:pPr>
-      <w:bookmarkStart w:id="5" w:name="_Toc467569737"/>
+      <w:bookmarkStart w:id="4" w:name="_Toc467677024"/>
       <w:r>
         <w:t>Scope</w:t>
       </w:r>
-      <w:bookmarkEnd w:id="5"/>
+      <w:bookmarkEnd w:id="4"/>
     </w:p>
     <w:p>
       <w:r>
@@ -2478,10 +2486,7 @@
     </w:p>
     <w:p>
       <w:r>
-        <w:t>Database backups are to be delivered to the host platform on which Docker is running.  These are managed as a circular rotation of ‘n’ backups,</w:t>
-      </w:r>
-      <w:r>
-        <w:t xml:space="preserve"> with the oldest being purged (the size of the circular backup queue and the backup schedule are both configurable).</w:t>
+        <w:t>Database backups are to be delivered to the host platform on which Docker is running.  These are managed as a circular rotation of ‘n’ backups, with the oldest being purged (the size of the circular backup queue and the backup schedule are both configurable).</w:t>
       </w:r>
     </w:p>
     <w:p>
@@ -2493,14 +2498,14 @@
       <w:pPr>
         <w:pStyle w:val="Heading2"/>
       </w:pPr>
-      <w:bookmarkStart w:id="6" w:name="_Toc466012386"/>
-      <w:bookmarkStart w:id="7" w:name="_Toc467569738"/>
+      <w:bookmarkStart w:id="5" w:name="_Toc466012386"/>
+      <w:bookmarkStart w:id="6" w:name="_Toc467677025"/>
       <w:r>
         <w:lastRenderedPageBreak/>
         <w:t>Definitions</w:t>
       </w:r>
+      <w:bookmarkEnd w:id="5"/>
       <w:bookmarkEnd w:id="6"/>
-      <w:bookmarkEnd w:id="7"/>
     </w:p>
     <w:p>
       <w:pPr>
@@ -2647,13 +2652,13 @@
       <w:pPr>
         <w:pStyle w:val="Heading2"/>
       </w:pPr>
-      <w:bookmarkStart w:id="8" w:name="_Toc466012387"/>
-      <w:bookmarkStart w:id="9" w:name="_Toc467569739"/>
+      <w:bookmarkStart w:id="7" w:name="_Toc466012387"/>
+      <w:bookmarkStart w:id="8" w:name="_Toc467677026"/>
       <w:r>
         <w:t>References</w:t>
       </w:r>
+      <w:bookmarkEnd w:id="7"/>
       <w:bookmarkEnd w:id="8"/>
-      <w:bookmarkEnd w:id="9"/>
     </w:p>
     <w:p>
       <w:pPr>
@@ -2712,11 +2717,11 @@
       <w:r>
         <w:fldChar w:fldCharType="end"/>
       </w:r>
-      <w:bookmarkStart w:id="10" w:name="_Toc467569740"/>
+      <w:bookmarkStart w:id="9" w:name="_Toc467677027"/>
       <w:r>
         <w:t>Open Issues</w:t>
       </w:r>
-      <w:bookmarkEnd w:id="10"/>
+      <w:bookmarkEnd w:id="9"/>
     </w:p>
     <w:p>
       <w:pPr>
@@ -2847,64 +2852,64 @@
       <w:pPr>
         <w:pStyle w:val="Heading1"/>
       </w:pPr>
-      <w:bookmarkStart w:id="11" w:name="_Toc466012388"/>
-      <w:bookmarkStart w:id="12" w:name="_Toc467569741"/>
+      <w:bookmarkStart w:id="10" w:name="_Toc466012388"/>
+      <w:bookmarkStart w:id="11" w:name="_Toc467677028"/>
       <w:r>
         <w:lastRenderedPageBreak/>
         <w:t>Overall Description</w:t>
       </w:r>
+      <w:bookmarkEnd w:id="10"/>
       <w:bookmarkEnd w:id="11"/>
+    </w:p>
+    <w:p>
+      <w:pPr>
+        <w:pStyle w:val="Heading2"/>
+        <w:rPr>
+          <w:lang w:eastAsia="en-US"/>
+        </w:rPr>
+      </w:pPr>
+      <w:bookmarkStart w:id="12" w:name="_Toc466012389"/>
+      <w:bookmarkStart w:id="13" w:name="_Toc467677029"/>
+      <w:r>
+        <w:rPr>
+          <w:lang w:eastAsia="en-US"/>
+        </w:rPr>
+        <w:t>Product P</w:t>
+      </w:r>
+      <w:r>
+        <w:rPr>
+          <w:lang w:eastAsia="en-US"/>
+        </w:rPr>
+        <w:t>erspective</w:t>
+      </w:r>
       <w:bookmarkEnd w:id="12"/>
-    </w:p>
-    <w:p>
-      <w:pPr>
-        <w:pStyle w:val="Heading2"/>
-        <w:rPr>
-          <w:lang w:eastAsia="en-US"/>
-        </w:rPr>
-      </w:pPr>
-      <w:bookmarkStart w:id="13" w:name="_Toc466012389"/>
-      <w:bookmarkStart w:id="14" w:name="_Toc467569742"/>
-      <w:r>
-        <w:rPr>
-          <w:lang w:eastAsia="en-US"/>
-        </w:rPr>
-        <w:t>Product P</w:t>
-      </w:r>
-      <w:r>
-        <w:rPr>
-          <w:lang w:eastAsia="en-US"/>
-        </w:rPr>
-        <w:t>erspective</w:t>
-      </w:r>
       <w:bookmarkEnd w:id="13"/>
+      <w:r>
+        <w:rPr>
+          <w:lang w:eastAsia="en-US"/>
+        </w:rPr>
+        <w:t xml:space="preserve"> </w:t>
+      </w:r>
+    </w:p>
+    <w:p>
+      <w:pPr>
+        <w:pStyle w:val="Heading3"/>
+        <w:rPr>
+          <w:rFonts w:eastAsia="Times New Roman"/>
+          <w:lang w:eastAsia="en-US"/>
+        </w:rPr>
+      </w:pPr>
+      <w:bookmarkStart w:id="14" w:name="_Toc466012390"/>
+      <w:bookmarkStart w:id="15" w:name="_Toc467677030"/>
+      <w:r>
+        <w:rPr>
+          <w:rFonts w:eastAsia="Times New Roman"/>
+          <w:lang w:eastAsia="en-US"/>
+        </w:rPr>
+        <w:t>External Interfaces</w:t>
+      </w:r>
       <w:bookmarkEnd w:id="14"/>
-      <w:r>
-        <w:rPr>
-          <w:lang w:eastAsia="en-US"/>
-        </w:rPr>
-        <w:t xml:space="preserve"> </w:t>
-      </w:r>
-    </w:p>
-    <w:p>
-      <w:pPr>
-        <w:pStyle w:val="Heading3"/>
-        <w:rPr>
-          <w:rFonts w:eastAsia="Times New Roman"/>
-          <w:lang w:eastAsia="en-US"/>
-        </w:rPr>
-      </w:pPr>
-      <w:bookmarkStart w:id="15" w:name="_Toc466012390"/>
-      <w:bookmarkStart w:id="16" w:name="_Toc467569743"/>
-      <w:r>
-        <w:rPr>
-          <w:rFonts w:eastAsia="Times New Roman"/>
-          <w:lang w:eastAsia="en-US"/>
-        </w:rPr>
-        <w:t>External Interfaces</w:t>
-      </w:r>
       <w:bookmarkEnd w:id="15"/>
-      <w:bookmarkEnd w:id="16"/>
     </w:p>
     <w:p>
       <w:pPr>
@@ -3071,8 +3076,8 @@
           <w:lang w:eastAsia="en-US"/>
         </w:rPr>
       </w:pPr>
-      <w:bookmarkStart w:id="17" w:name="_Toc466012391"/>
-      <w:bookmarkStart w:id="18" w:name="_Toc467569744"/>
+      <w:bookmarkStart w:id="16" w:name="_Toc466012391"/>
+      <w:bookmarkStart w:id="17" w:name="_Toc467677031"/>
       <w:r>
         <w:rPr>
           <w:rFonts w:eastAsia="Times New Roman"/>
@@ -3080,8 +3085,8 @@
         </w:rPr>
         <w:t>Internal Interfaces</w:t>
       </w:r>
+      <w:bookmarkEnd w:id="16"/>
       <w:bookmarkEnd w:id="17"/>
-      <w:bookmarkEnd w:id="18"/>
     </w:p>
     <w:p>
       <w:r>
@@ -3166,13 +3171,13 @@
       <w:pPr>
         <w:pStyle w:val="Heading3"/>
       </w:pPr>
-      <w:bookmarkStart w:id="19" w:name="_Toc466012393"/>
-      <w:bookmarkStart w:id="20" w:name="_Toc467569745"/>
+      <w:bookmarkStart w:id="18" w:name="_Toc466012393"/>
+      <w:bookmarkStart w:id="19" w:name="_Toc467677032"/>
       <w:r>
         <w:t>User Interface</w:t>
       </w:r>
+      <w:bookmarkEnd w:id="18"/>
       <w:bookmarkEnd w:id="19"/>
-      <w:bookmarkEnd w:id="20"/>
     </w:p>
     <w:p>
       <w:r>
@@ -3267,13 +3272,13 @@
       <w:pPr>
         <w:pStyle w:val="Heading2"/>
       </w:pPr>
-      <w:bookmarkStart w:id="21" w:name="_Toc466012394"/>
-      <w:bookmarkStart w:id="22" w:name="_Toc467569746"/>
+      <w:bookmarkStart w:id="20" w:name="_Toc466012394"/>
+      <w:bookmarkStart w:id="21" w:name="_Toc467677033"/>
       <w:r>
         <w:t>Project Deliverables</w:t>
       </w:r>
+      <w:bookmarkEnd w:id="20"/>
       <w:bookmarkEnd w:id="21"/>
-      <w:bookmarkEnd w:id="22"/>
     </w:p>
     <w:p>
       <w:r>
@@ -3435,8 +3440,8 @@
           <w:lang w:eastAsia="en-US"/>
         </w:rPr>
       </w:pPr>
-      <w:bookmarkStart w:id="23" w:name="_Toc466012395"/>
-      <w:bookmarkStart w:id="24" w:name="_Toc467569747"/>
+      <w:bookmarkStart w:id="22" w:name="_Toc466012395"/>
+      <w:bookmarkStart w:id="23" w:name="_Toc467677034"/>
       <w:r>
         <w:rPr>
           <w:lang w:eastAsia="en-US"/>
@@ -3455,8 +3460,8 @@
         </w:rPr>
         <w:t>onstraints</w:t>
       </w:r>
+      <w:bookmarkEnd w:id="22"/>
       <w:bookmarkEnd w:id="23"/>
-      <w:bookmarkEnd w:id="24"/>
       <w:r>
         <w:rPr>
           <w:lang w:eastAsia="en-US"/>
@@ -3607,8 +3612,8 @@
           <w:lang w:eastAsia="en-US"/>
         </w:rPr>
       </w:pPr>
-      <w:bookmarkStart w:id="25" w:name="_Toc466012399"/>
-      <w:bookmarkStart w:id="26" w:name="_Toc467569748"/>
+      <w:bookmarkStart w:id="24" w:name="_Toc466012399"/>
+      <w:bookmarkStart w:id="25" w:name="_Toc467677035"/>
       <w:r>
         <w:rPr>
           <w:lang w:eastAsia="en-US"/>
@@ -3621,8 +3626,8 @@
         </w:rPr>
         <w:t>haracteristics</w:t>
       </w:r>
+      <w:bookmarkEnd w:id="24"/>
       <w:bookmarkEnd w:id="25"/>
-      <w:bookmarkEnd w:id="26"/>
     </w:p>
     <w:p>
       <w:r>
@@ -3641,8 +3646,8 @@
           <w:lang w:eastAsia="en-US"/>
         </w:rPr>
       </w:pPr>
-      <w:bookmarkStart w:id="27" w:name="_Toc466012401"/>
-      <w:bookmarkStart w:id="28" w:name="_Toc467569749"/>
+      <w:bookmarkStart w:id="26" w:name="_Toc466012401"/>
+      <w:bookmarkStart w:id="27" w:name="_Toc467677036"/>
       <w:r>
         <w:rPr>
           <w:rFonts w:eastAsia="Times New Roman"/>
@@ -3658,45 +3663,45 @@
         </w:rPr>
         <w:t>equirements</w:t>
       </w:r>
+      <w:bookmarkEnd w:id="26"/>
       <w:bookmarkEnd w:id="27"/>
+      <w:r>
+        <w:rPr>
+          <w:rFonts w:eastAsia="Times New Roman"/>
+          <w:lang w:eastAsia="en-US"/>
+        </w:rPr>
+        <w:t xml:space="preserve"> </w:t>
+      </w:r>
+    </w:p>
+    <w:p>
+      <w:pPr>
+        <w:pStyle w:val="Heading2"/>
+        <w:rPr>
+          <w:lang w:eastAsia="en-US"/>
+        </w:rPr>
+      </w:pPr>
+      <w:bookmarkStart w:id="28" w:name="_Toc466012402"/>
+      <w:bookmarkStart w:id="29" w:name="_Toc467677037"/>
+      <w:r>
+        <w:rPr>
+          <w:lang w:eastAsia="en-US"/>
+        </w:rPr>
+        <w:t>TCS</w:t>
+      </w:r>
+      <w:r>
+        <w:rPr>
+          <w:lang w:eastAsia="en-US"/>
+        </w:rPr>
+        <w:t xml:space="preserve"> R</w:t>
+      </w:r>
+      <w:r>
+        <w:rPr>
+          <w:lang w:eastAsia="en-US"/>
+        </w:rPr>
+        <w:t>equirements</w:t>
+      </w:r>
       <w:bookmarkEnd w:id="28"/>
-      <w:r>
-        <w:rPr>
-          <w:rFonts w:eastAsia="Times New Roman"/>
-          <w:lang w:eastAsia="en-US"/>
-        </w:rPr>
-        <w:t xml:space="preserve"> </w:t>
-      </w:r>
-    </w:p>
-    <w:p>
-      <w:pPr>
-        <w:pStyle w:val="Heading2"/>
-        <w:rPr>
-          <w:lang w:eastAsia="en-US"/>
-        </w:rPr>
-      </w:pPr>
-      <w:bookmarkStart w:id="29" w:name="_Toc466012402"/>
-      <w:bookmarkStart w:id="30" w:name="_Toc467569750"/>
-      <w:r>
-        <w:rPr>
-          <w:lang w:eastAsia="en-US"/>
-        </w:rPr>
-        <w:t>TCS</w:t>
-      </w:r>
-      <w:r>
-        <w:rPr>
-          <w:lang w:eastAsia="en-US"/>
-        </w:rPr>
-        <w:t xml:space="preserve"> R</w:t>
-      </w:r>
-      <w:r>
-        <w:rPr>
-          <w:lang w:eastAsia="en-US"/>
-        </w:rPr>
-        <w:t>equirements</w:t>
-      </w:r>
       <w:bookmarkEnd w:id="29"/>
-      <w:bookmarkEnd w:id="30"/>
     </w:p>
     <w:p>
       <w:r>
@@ -3886,13 +3891,13 @@
       <w:pPr>
         <w:pStyle w:val="Heading2"/>
       </w:pPr>
-      <w:bookmarkStart w:id="31" w:name="_Toc466012404"/>
-      <w:bookmarkStart w:id="32" w:name="_Toc467569751"/>
+      <w:bookmarkStart w:id="30" w:name="_Toc466012404"/>
+      <w:bookmarkStart w:id="31" w:name="_Toc467677038"/>
       <w:r>
         <w:t>Mangle SMDR Files</w:t>
       </w:r>
+      <w:bookmarkEnd w:id="30"/>
       <w:bookmarkEnd w:id="31"/>
-      <w:bookmarkEnd w:id="32"/>
     </w:p>
     <w:p>
       <w:r>
@@ -4281,14 +4286,7 @@
         <w:rPr>
           <w:i/>
         </w:rPr>
-        <w:t xml:space="preserve">Hence, SMDR files with </w:t>
-      </w:r>
-      <w:proofErr w:type="gramStart"/>
-      <w:r>
-        <w:rPr>
-          <w:i/>
-        </w:rPr>
-        <w:t xml:space="preserve">extensions </w:t>
+        <w:t xml:space="preserve">Hence, SMDR files with extensions </w:t>
       </w:r>
       <w:r>
         <w:rPr>
@@ -4296,16 +4294,7 @@
           <w:b/>
           <w:bCs/>
         </w:rPr>
-        <w:t>.</w:t>
-      </w:r>
-      <w:proofErr w:type="gramEnd"/>
-      <w:r>
-        <w:rPr>
-          <w:rFonts w:ascii="Courier New" w:hAnsi="Courier New" w:cs="Courier New"/>
-          <w:b/>
-          <w:bCs/>
-        </w:rPr>
-        <w:t xml:space="preserve">002,. 003, </w:t>
+        <w:t xml:space="preserve">.002,. 003, </w:t>
       </w:r>
       <w:r>
         <w:rPr>
@@ -4518,8 +4507,8 @@
       <w:pPr>
         <w:pStyle w:val="Heading2"/>
       </w:pPr>
-      <w:bookmarkStart w:id="33" w:name="_Toc466012405"/>
-      <w:bookmarkStart w:id="34" w:name="_Toc467569752"/>
+      <w:bookmarkStart w:id="32" w:name="_Toc466012405"/>
+      <w:bookmarkStart w:id="33" w:name="_Toc467677039"/>
       <w:r>
         <w:t xml:space="preserve">Test </w:t>
       </w:r>
@@ -4532,34 +4521,34 @@
       <w:r>
         <w:t>Requirements</w:t>
       </w:r>
+      <w:bookmarkEnd w:id="32"/>
       <w:bookmarkEnd w:id="33"/>
+    </w:p>
+    <w:p>
+      <w:r>
+        <w:t xml:space="preserve">A number of related test tools are required to support various stages of testing.  The requirements for these tools are discussed </w:t>
+      </w:r>
+      <w:r>
+        <w:t>next.</w:t>
+      </w:r>
+    </w:p>
+    <w:p>
+      <w:pPr>
+        <w:pStyle w:val="Heading3"/>
+      </w:pPr>
+      <w:bookmarkStart w:id="34" w:name="_Toc466012406"/>
+      <w:bookmarkStart w:id="35" w:name="_Toc467677040"/>
+      <w:r>
+        <w:t>PBX</w:t>
+      </w:r>
+      <w:r>
+        <w:t xml:space="preserve"> </w:t>
+      </w:r>
+      <w:r>
+        <w:t>Simulator</w:t>
+      </w:r>
       <w:bookmarkEnd w:id="34"/>
-    </w:p>
-    <w:p>
-      <w:r>
-        <w:t xml:space="preserve">A number of related test tools are required to support various stages of testing.  The requirements for these tools are discussed </w:t>
-      </w:r>
-      <w:r>
-        <w:t>next.</w:t>
-      </w:r>
-    </w:p>
-    <w:p>
-      <w:pPr>
-        <w:pStyle w:val="Heading3"/>
-      </w:pPr>
-      <w:bookmarkStart w:id="35" w:name="_Toc466012406"/>
-      <w:bookmarkStart w:id="36" w:name="_Toc467569753"/>
-      <w:r>
-        <w:t>PBX</w:t>
-      </w:r>
-      <w:r>
-        <w:t xml:space="preserve"> </w:t>
-      </w:r>
-      <w:r>
-        <w:t>Simulator</w:t>
-      </w:r>
       <w:bookmarkEnd w:id="35"/>
-      <w:bookmarkEnd w:id="36"/>
     </w:p>
     <w:p>
       <w:r>
@@ -4696,16 +4685,16 @@
       <w:pPr>
         <w:pStyle w:val="Heading3"/>
       </w:pPr>
-      <w:bookmarkStart w:id="37" w:name="_Toc466012407"/>
-      <w:bookmarkStart w:id="38" w:name="_Toc467569754"/>
+      <w:bookmarkStart w:id="36" w:name="_Toc466012407"/>
+      <w:bookmarkStart w:id="37" w:name="_Toc467677041"/>
       <w:r>
         <w:t>Tel</w:t>
       </w:r>
       <w:r>
         <w:t>ecom Management System Simulator</w:t>
       </w:r>
+      <w:bookmarkEnd w:id="36"/>
       <w:bookmarkEnd w:id="37"/>
-      <w:bookmarkEnd w:id="38"/>
     </w:p>
     <w:p>
       <w:r>
@@ -4728,12 +4717,12 @@
       <w:pPr>
         <w:pStyle w:val="Heading2"/>
       </w:pPr>
-      <w:bookmarkStart w:id="39" w:name="_Toc466012408"/>
-      <w:bookmarkStart w:id="40" w:name="_Toc467569755"/>
+      <w:bookmarkStart w:id="38" w:name="_Toc466012408"/>
+      <w:bookmarkStart w:id="39" w:name="_Toc467677042"/>
       <w:r>
         <w:t>Database Requirements</w:t>
       </w:r>
-      <w:bookmarkEnd w:id="40"/>
+      <w:bookmarkEnd w:id="39"/>
     </w:p>
     <w:p>
       <w:r>
@@ -4812,15 +4801,7 @@
         </w:numPr>
       </w:pPr>
       <w:r>
-        <w:t>A ‘</w:t>
-      </w:r>
-      <w:proofErr w:type="spellStart"/>
-      <w:r>
-        <w:t>cron</w:t>
-      </w:r>
-      <w:proofErr w:type="spellEnd"/>
-      <w:r>
-        <w:t>’ type automatic backup procedure shall run dai</w:t>
+        <w:t>A ‘cron’ type automatic backup procedure shall run dai</w:t>
       </w:r>
       <w:r>
         <w:t>ly and deliver a backup dataset</w:t>
@@ -4879,12 +4860,12 @@
       <w:pPr>
         <w:pStyle w:val="Heading2"/>
       </w:pPr>
-      <w:bookmarkStart w:id="41" w:name="_Toc467569756"/>
+      <w:bookmarkStart w:id="40" w:name="_Toc467677043"/>
       <w:r>
         <w:lastRenderedPageBreak/>
         <w:t>Deployment Requirements</w:t>
       </w:r>
-      <w:bookmarkEnd w:id="41"/>
+      <w:bookmarkEnd w:id="40"/>
     </w:p>
     <w:p>
       <w:r>
@@ -4925,12 +4906,12 @@
       <w:pPr>
         <w:pStyle w:val="Heading2"/>
       </w:pPr>
-      <w:bookmarkStart w:id="42" w:name="_Toc467569757"/>
+      <w:bookmarkStart w:id="41" w:name="_Toc467677044"/>
       <w:r>
         <w:t>Test Requirements</w:t>
       </w:r>
-      <w:bookmarkEnd w:id="39"/>
-      <w:bookmarkEnd w:id="42"/>
+      <w:bookmarkEnd w:id="38"/>
+      <w:bookmarkEnd w:id="41"/>
     </w:p>
     <w:p>
       <w:r>
@@ -4999,8 +4980,8 @@
           <w:lang w:eastAsia="en-US"/>
         </w:rPr>
       </w:pPr>
-      <w:bookmarkStart w:id="43" w:name="_Toc466012409"/>
-      <w:bookmarkStart w:id="44" w:name="_Toc467569758"/>
+      <w:bookmarkStart w:id="42" w:name="_Toc466012409"/>
+      <w:bookmarkStart w:id="43" w:name="_Toc467677045"/>
       <w:r>
         <w:rPr>
           <w:lang w:eastAsia="en-US"/>
@@ -5013,8 +4994,8 @@
         </w:rPr>
         <w:t>equirements</w:t>
       </w:r>
+      <w:bookmarkEnd w:id="42"/>
       <w:bookmarkEnd w:id="43"/>
-      <w:bookmarkEnd w:id="44"/>
     </w:p>
     <w:p>
       <w:r>
@@ -5178,7 +5159,6 @@
       <w:r>
         <w:t xml:space="preserve">variables are set in the file </w:t>
       </w:r>
-      <w:proofErr w:type="spellStart"/>
       <w:r>
         <w:rPr>
           <w:rFonts w:ascii="Courier" w:hAnsi="Courier" w:cs="Times New Roman"/>
@@ -5187,7 +5167,6 @@
         </w:rPr>
         <w:t>docker-compose.env</w:t>
       </w:r>
-      <w:proofErr w:type="spellEnd"/>
       <w:r>
         <w:rPr>
           <w:rFonts w:ascii="Courier" w:hAnsi="Courier" w:cs="Times New Roman"/>
@@ -5205,7 +5184,6 @@
       <w:r>
         <w:t xml:space="preserve"> located in the project root directory.  Note that </w:t>
       </w:r>
-      <w:proofErr w:type="spellStart"/>
       <w:r>
         <w:rPr>
           <w:rFonts w:ascii="Courier" w:hAnsi="Courier"/>
@@ -5214,7 +5192,6 @@
         </w:rPr>
         <w:t>docker-compose.env</w:t>
       </w:r>
-      <w:proofErr w:type="spellEnd"/>
       <w:r>
         <w:t xml:space="preserve"> has been excluded from the GitHub</w:t>
       </w:r>
@@ -5314,33 +5291,39 @@
           <w:sz w:val="18"/>
           <w:szCs w:val="18"/>
         </w:rPr>
-        <w:t xml:space="preserve">The backup schedule defines as a typical </w:t>
-      </w:r>
-      <w:proofErr w:type="spellStart"/>
+        <w:t xml:space="preserve">The backup schedule defines </w:t>
+      </w:r>
       <w:r>
         <w:rPr>
           <w:sz w:val="18"/>
           <w:szCs w:val="18"/>
         </w:rPr>
-        <w:t>cron</w:t>
-      </w:r>
-      <w:proofErr w:type="spellEnd"/>
+        <w:t>a t</w:t>
+      </w:r>
       <w:r>
         <w:rPr>
           <w:sz w:val="18"/>
           <w:szCs w:val="18"/>
         </w:rPr>
-        <w:t>-like string pattern.</w:t>
-      </w:r>
-    </w:p>
-    <w:p>
-      <w:pPr>
-        <w:spacing w:after="0" w:line="240" w:lineRule="auto"/>
+        <w:t>ypical cron-like string pattern (e.g. ‘</w:t>
+      </w:r>
+      <w:r>
         <w:rPr>
           <w:sz w:val="18"/>
           <w:szCs w:val="18"/>
         </w:rPr>
-      </w:pPr>
+        <w:t xml:space="preserve">* * 2 * * 1’ triggers a backup at 2:00am every Monday.  Further documentation can be found here: </w:t>
+      </w:r>
+      <w:hyperlink r:id="rId21" w:history="1">
+        <w:r>
+          <w:rPr>
+            <w:rStyle w:val="Hyperlink"/>
+            <w:sz w:val="18"/>
+            <w:szCs w:val="18"/>
+          </w:rPr>
+          <w:t>https://www.npmjs.com/package/node-schedule</w:t>
+        </w:r>
+      </w:hyperlink>
     </w:p>
     <w:p>
       <w:pPr>
@@ -5350,12 +5333,255 @@
           <w:szCs w:val="18"/>
         </w:rPr>
       </w:pPr>
-      <w:r>
+    </w:p>
+    <w:p>
+      <w:pPr>
+        <w:spacing w:after="0" w:line="240" w:lineRule="auto"/>
         <w:rPr>
           <w:b/>
           <w:sz w:val="18"/>
           <w:szCs w:val="18"/>
         </w:rPr>
+      </w:pPr>
+      <w:r>
+        <w:rPr>
+          <w:b/>
+          <w:sz w:val="18"/>
+          <w:szCs w:val="18"/>
+        </w:rPr>
+        <w:t>BACKUP_PURGE_PERIOD_UNITS</w:t>
+      </w:r>
+    </w:p>
+    <w:p>
+      <w:pPr>
+        <w:spacing w:after="0" w:line="240" w:lineRule="auto"/>
+        <w:rPr>
+          <w:sz w:val="18"/>
+          <w:szCs w:val="18"/>
+        </w:rPr>
+      </w:pPr>
+      <w:r>
+        <w:rPr>
+          <w:sz w:val="18"/>
+          <w:szCs w:val="18"/>
+        </w:rPr>
+        <w:t>Purging of database backups happens automatically.  The combination of BACKUP_PURGE_PERIOD_UNITS</w:t>
+      </w:r>
+      <w:r>
+        <w:rPr>
+          <w:sz w:val="18"/>
+          <w:szCs w:val="18"/>
+        </w:rPr>
+        <w:t xml:space="preserve"> and </w:t>
+      </w:r>
+      <w:r>
+        <w:rPr>
+          <w:sz w:val="18"/>
+          <w:szCs w:val="18"/>
+        </w:rPr>
+        <w:t>BACKUP_PURGE_</w:t>
+      </w:r>
+      <w:r>
+        <w:rPr>
+          <w:sz w:val="18"/>
+          <w:szCs w:val="18"/>
+        </w:rPr>
+        <w:t>PERIOD</w:t>
+      </w:r>
+      <w:r>
+        <w:rPr>
+          <w:sz w:val="18"/>
+          <w:szCs w:val="18"/>
+        </w:rPr>
+        <w:t>_LIMIT</w:t>
+      </w:r>
+      <w:r>
+        <w:rPr>
+          <w:sz w:val="18"/>
+          <w:szCs w:val="18"/>
+        </w:rPr>
+        <w:t xml:space="preserve"> </w:t>
+      </w:r>
+      <w:r>
+        <w:rPr>
+          <w:sz w:val="18"/>
+          <w:szCs w:val="18"/>
+        </w:rPr>
+        <w:t xml:space="preserve">defines the maximum age of a backup file beyond which it will be deleted.  </w:t>
+      </w:r>
+      <w:r>
+        <w:rPr>
+          <w:sz w:val="18"/>
+          <w:szCs w:val="18"/>
+        </w:rPr>
+        <w:t>BACKUP_PURGE_PERIOD_UNITS</w:t>
+      </w:r>
+      <w:r>
+        <w:rPr>
+          <w:sz w:val="18"/>
+          <w:szCs w:val="18"/>
+        </w:rPr>
+        <w:t xml:space="preserve"> must be set to one of “minutes”, </w:t>
+      </w:r>
+      <w:r>
+        <w:rPr>
+          <w:sz w:val="18"/>
+          <w:szCs w:val="18"/>
+        </w:rPr>
+        <w:t xml:space="preserve">“hours”, </w:t>
+      </w:r>
+      <w:r>
+        <w:rPr>
+          <w:sz w:val="18"/>
+          <w:szCs w:val="18"/>
+        </w:rPr>
+        <w:t>“days”, “weeks”, “months”, or “years”.  If found to be none of these, then the backup-scheduler will abort.</w:t>
+      </w:r>
+      <w:bookmarkStart w:id="44" w:name="_GoBack"/>
+      <w:bookmarkEnd w:id="44"/>
+    </w:p>
+    <w:p>
+      <w:pPr>
+        <w:spacing w:after="0" w:line="240" w:lineRule="auto"/>
+        <w:rPr>
+          <w:sz w:val="18"/>
+          <w:szCs w:val="18"/>
+        </w:rPr>
+      </w:pPr>
+    </w:p>
+    <w:p>
+      <w:pPr>
+        <w:spacing w:after="0" w:line="240" w:lineRule="auto"/>
+        <w:rPr>
+          <w:b/>
+          <w:sz w:val="18"/>
+          <w:szCs w:val="18"/>
+        </w:rPr>
+      </w:pPr>
+      <w:r>
+        <w:rPr>
+          <w:sz w:val="18"/>
+          <w:szCs w:val="18"/>
+        </w:rPr>
+        <w:t xml:space="preserve">Example: </w:t>
+      </w:r>
+      <w:r>
+        <w:rPr>
+          <w:sz w:val="18"/>
+          <w:szCs w:val="18"/>
+        </w:rPr>
+        <w:t>BACKUP_PURGE_PERIOD_UNITS</w:t>
+      </w:r>
+      <w:r>
+        <w:rPr>
+          <w:sz w:val="18"/>
+          <w:szCs w:val="18"/>
+        </w:rPr>
+        <w:t xml:space="preserve"> = “days” and </w:t>
+      </w:r>
+      <w:r>
+        <w:rPr>
+          <w:sz w:val="18"/>
+          <w:szCs w:val="18"/>
+        </w:rPr>
+        <w:t>BACKUP_PURGE_</w:t>
+      </w:r>
+      <w:r>
+        <w:rPr>
+          <w:sz w:val="18"/>
+          <w:szCs w:val="18"/>
+        </w:rPr>
+        <w:t>PERIOD</w:t>
+      </w:r>
+      <w:r>
+        <w:rPr>
+          <w:sz w:val="18"/>
+          <w:szCs w:val="18"/>
+        </w:rPr>
+        <w:t>_LI</w:t>
+      </w:r>
+      <w:r>
+        <w:rPr>
+          <w:sz w:val="18"/>
+          <w:szCs w:val="18"/>
+        </w:rPr>
+        <w:t>MIT = 30.  When a backup file is found to be more than 30 days old, it will be automatically deleted.</w:t>
+      </w:r>
+    </w:p>
+    <w:p>
+      <w:pPr>
+        <w:spacing w:after="0" w:line="240" w:lineRule="auto"/>
+        <w:rPr>
+          <w:sz w:val="18"/>
+          <w:szCs w:val="18"/>
+        </w:rPr>
+      </w:pPr>
+    </w:p>
+    <w:p>
+      <w:pPr>
+        <w:spacing w:after="0" w:line="240" w:lineRule="auto"/>
+        <w:rPr>
+          <w:b/>
+          <w:sz w:val="18"/>
+          <w:szCs w:val="18"/>
+        </w:rPr>
+      </w:pPr>
+      <w:r>
+        <w:rPr>
+          <w:b/>
+          <w:sz w:val="18"/>
+          <w:szCs w:val="18"/>
+        </w:rPr>
+        <w:t>BACKUP_PURGE_</w:t>
+      </w:r>
+      <w:r>
+        <w:rPr>
+          <w:b/>
+          <w:sz w:val="18"/>
+          <w:szCs w:val="18"/>
+        </w:rPr>
+        <w:t>PERIOD_LIMIT</w:t>
+      </w:r>
+    </w:p>
+    <w:p>
+      <w:pPr>
+        <w:spacing w:after="0" w:line="240" w:lineRule="auto"/>
+        <w:rPr>
+          <w:sz w:val="18"/>
+          <w:szCs w:val="18"/>
+        </w:rPr>
+      </w:pPr>
+      <w:r>
+        <w:rPr>
+          <w:sz w:val="18"/>
+          <w:szCs w:val="18"/>
+        </w:rPr>
+        <w:t>Refer to the description of BACKUP_PURGE_PERIOD_UNITS.</w:t>
+      </w:r>
+    </w:p>
+    <w:p>
+      <w:pPr>
+        <w:spacing w:after="0" w:line="240" w:lineRule="auto"/>
+        <w:rPr>
+          <w:sz w:val="18"/>
+          <w:szCs w:val="18"/>
+        </w:rPr>
+      </w:pPr>
+    </w:p>
+    <w:p>
+      <w:pPr>
+        <w:spacing w:after="0" w:line="240" w:lineRule="auto"/>
+        <w:rPr>
+          <w:sz w:val="18"/>
+          <w:szCs w:val="18"/>
+        </w:rPr>
+      </w:pPr>
+      <w:r>
+        <w:rPr>
+          <w:b/>
+          <w:sz w:val="18"/>
+          <w:szCs w:val="18"/>
+        </w:rPr>
         <w:t>DOCKER_MACHINE_IP</w:t>
       </w:r>
       <w:r>
@@ -5424,41 +5650,235 @@
         </w:rPr>
         <w:t>_DIRECTORY</w:t>
       </w:r>
-      <w:proofErr w:type="gramStart"/>
       <w:r>
         <w:rPr>
           <w:rFonts w:ascii="Courier" w:hAnsi="Courier"/>
           <w:sz w:val="18"/>
           <w:szCs w:val="18"/>
         </w:rPr>
-        <w:t>=..</w:t>
-      </w:r>
-      <w:proofErr w:type="gramEnd"/>
+        <w:t>=../smdr-data/smdr-data-002</w:t>
+      </w:r>
+    </w:p>
+    <w:p>
+      <w:pPr>
+        <w:spacing w:after="0"/>
+        <w:rPr>
+          <w:sz w:val="18"/>
+          <w:szCs w:val="18"/>
+        </w:rPr>
+      </w:pPr>
+      <w:r>
+        <w:rPr>
+          <w:sz w:val="18"/>
+          <w:szCs w:val="18"/>
+        </w:rPr>
+        <w:t>The tool Mangle reads files from this directory.</w:t>
+      </w:r>
+    </w:p>
+    <w:p>
+      <w:pPr>
+        <w:spacing w:after="0"/>
+        <w:rPr>
+          <w:sz w:val="18"/>
+          <w:szCs w:val="18"/>
+        </w:rPr>
+      </w:pPr>
+    </w:p>
+    <w:p>
+      <w:pPr>
+        <w:spacing w:after="0"/>
+        <w:rPr>
+          <w:sz w:val="18"/>
+          <w:szCs w:val="18"/>
+        </w:rPr>
+      </w:pPr>
+      <w:r>
+        <w:rPr>
+          <w:b/>
+          <w:sz w:val="18"/>
+          <w:szCs w:val="18"/>
+        </w:rPr>
+        <w:t>MANGLE_TARGET</w:t>
+      </w:r>
+      <w:r>
+        <w:rPr>
+          <w:b/>
+          <w:sz w:val="18"/>
+          <w:szCs w:val="18"/>
+        </w:rPr>
+        <w:t>_DIRECTORY</w:t>
+      </w:r>
       <w:r>
         <w:rPr>
           <w:rFonts w:ascii="Courier" w:hAnsi="Courier"/>
           <w:sz w:val="18"/>
           <w:szCs w:val="18"/>
         </w:rPr>
-        <w:t>/</w:t>
-      </w:r>
-      <w:proofErr w:type="spellStart"/>
+        <w:t>=../smdr-data/smdr-data-003</w:t>
+      </w:r>
+    </w:p>
+    <w:p>
+      <w:pPr>
+        <w:spacing w:after="0"/>
+        <w:rPr>
+          <w:sz w:val="18"/>
+          <w:szCs w:val="18"/>
+        </w:rPr>
+      </w:pPr>
+      <w:r>
+        <w:rPr>
+          <w:sz w:val="18"/>
+          <w:szCs w:val="18"/>
+        </w:rPr>
+        <w:t>The tool Mangle outputs files to this directory.</w:t>
+      </w:r>
+    </w:p>
+    <w:p>
+      <w:pPr>
+        <w:spacing w:after="0"/>
+        <w:rPr>
+          <w:sz w:val="18"/>
+          <w:szCs w:val="18"/>
+        </w:rPr>
+      </w:pPr>
+    </w:p>
+    <w:p>
+      <w:pPr>
+        <w:spacing w:after="0"/>
+        <w:rPr>
+          <w:sz w:val="18"/>
+          <w:szCs w:val="18"/>
+        </w:rPr>
+      </w:pPr>
+      <w:r>
+        <w:rPr>
+          <w:b/>
+          <w:sz w:val="18"/>
+          <w:szCs w:val="18"/>
+        </w:rPr>
+        <w:t>PBX</w:t>
+      </w:r>
+      <w:r>
+        <w:rPr>
+          <w:b/>
+          <w:sz w:val="18"/>
+          <w:szCs w:val="18"/>
+        </w:rPr>
+        <w:t>_SOURCE_DIRECTORY</w:t>
+      </w:r>
       <w:r>
         <w:rPr>
           <w:rFonts w:ascii="Courier" w:hAnsi="Courier"/>
           <w:sz w:val="18"/>
           <w:szCs w:val="18"/>
         </w:rPr>
-        <w:t>smdr</w:t>
-      </w:r>
-      <w:proofErr w:type="spellEnd"/>
+        <w:t>=../smdr-data/smdr-data-002</w:t>
+      </w:r>
+    </w:p>
+    <w:p>
+      <w:pPr>
+        <w:spacing w:after="0"/>
+        <w:rPr>
+          <w:sz w:val="18"/>
+          <w:szCs w:val="18"/>
+        </w:rPr>
+      </w:pPr>
+      <w:r>
+        <w:rPr>
+          <w:sz w:val="18"/>
+          <w:szCs w:val="18"/>
+        </w:rPr>
+        <w:t>The directory from which the PBX-simulator expects to find smdr-files.</w:t>
+      </w:r>
+    </w:p>
+    <w:p>
+      <w:pPr>
+        <w:spacing w:after="0"/>
+        <w:rPr>
+          <w:sz w:val="18"/>
+          <w:szCs w:val="18"/>
+        </w:rPr>
+      </w:pPr>
+    </w:p>
+    <w:p>
+      <w:pPr>
+        <w:spacing w:after="0"/>
+        <w:rPr>
+          <w:sz w:val="18"/>
+          <w:szCs w:val="18"/>
+        </w:rPr>
+      </w:pPr>
+      <w:r>
+        <w:rPr>
+          <w:b/>
+          <w:sz w:val="18"/>
+          <w:szCs w:val="18"/>
+        </w:rPr>
+        <w:t>POSTGRES_PASSWORD</w:t>
+      </w:r>
+      <w:r>
+        <w:rPr>
+          <w:sz w:val="18"/>
+          <w:szCs w:val="18"/>
+        </w:rPr>
+        <w:t>=12345678</w:t>
+      </w:r>
+    </w:p>
+    <w:p>
+      <w:pPr>
+        <w:spacing w:after="0"/>
+        <w:rPr>
+          <w:sz w:val="18"/>
+          <w:szCs w:val="18"/>
+        </w:rPr>
+      </w:pPr>
+      <w:r>
+        <w:rPr>
+          <w:sz w:val="18"/>
+          <w:szCs w:val="18"/>
+        </w:rPr>
+        <w:t xml:space="preserve">The </w:t>
+      </w:r>
+      <w:r>
+        <w:rPr>
+          <w:sz w:val="18"/>
+          <w:szCs w:val="18"/>
+        </w:rPr>
+        <w:t>password of the ‘postgres’ database account.</w:t>
+      </w:r>
+    </w:p>
+    <w:p>
+      <w:pPr>
+        <w:spacing w:after="0"/>
+        <w:rPr>
+          <w:sz w:val="18"/>
+          <w:szCs w:val="18"/>
+        </w:rPr>
+      </w:pPr>
+    </w:p>
+    <w:p>
+      <w:pPr>
+        <w:spacing w:after="0"/>
+        <w:rPr>
+          <w:sz w:val="18"/>
+          <w:szCs w:val="18"/>
+        </w:rPr>
+      </w:pPr>
+      <w:r>
+        <w:rPr>
+          <w:b/>
+          <w:sz w:val="18"/>
+          <w:szCs w:val="18"/>
+        </w:rPr>
+        <w:t>TCS_PORT</w:t>
+      </w:r>
       <w:r>
         <w:rPr>
           <w:rFonts w:ascii="Courier" w:hAnsi="Courier"/>
           <w:sz w:val="18"/>
           <w:szCs w:val="18"/>
         </w:rPr>
-        <w:t>-data/smdr-data-002</w:t>
+        <w:t>=3456</w:t>
       </w:r>
     </w:p>
     <w:p>
@@ -5474,7 +5894,7 @@
           <w:sz w:val="18"/>
           <w:szCs w:val="18"/>
         </w:rPr>
-        <w:t>The tool Mangle reads files from this directory.</w:t>
+        <w:t>The port number on which the TCS is listening for connect attempts.</w:t>
       </w:r>
     </w:p>
     <w:p>
@@ -5500,453 +5920,143 @@
           <w:sz w:val="18"/>
           <w:szCs w:val="18"/>
         </w:rPr>
-        <w:t>MANGLE_TARGET</w:t>
-      </w:r>
+        <w:t>TMS_ACTIVE</w:t>
+      </w:r>
+      <w:r>
+        <w:rPr>
+          <w:rFonts w:ascii="Courier" w:hAnsi="Courier"/>
+          <w:sz w:val="18"/>
+          <w:szCs w:val="18"/>
+        </w:rPr>
+        <w:t>=1</w:t>
+      </w:r>
+    </w:p>
+    <w:p>
+      <w:pPr>
+        <w:spacing w:after="0"/>
+        <w:rPr>
+          <w:sz w:val="18"/>
+          <w:szCs w:val="18"/>
+        </w:rPr>
+      </w:pPr>
+      <w:r>
+        <w:rPr>
+          <w:sz w:val="18"/>
+          <w:szCs w:val="18"/>
+        </w:rPr>
+        <w:t xml:space="preserve">As long as the </w:t>
+      </w:r>
+      <w:r>
+        <w:rPr>
+          <w:sz w:val="18"/>
+          <w:szCs w:val="18"/>
+        </w:rPr>
+        <w:t>TMS is required, TMS_ACTIVE should be set to 1.  Should the day come when the TMS is no longer needed, then it should be set to 0 (the TCS will need to be rebuilt).</w:t>
+      </w:r>
+    </w:p>
+    <w:p>
+      <w:pPr>
+        <w:spacing w:after="0"/>
+        <w:rPr>
+          <w:sz w:val="18"/>
+          <w:szCs w:val="18"/>
+        </w:rPr>
+      </w:pPr>
+    </w:p>
+    <w:p>
+      <w:pPr>
+        <w:spacing w:after="0"/>
+        <w:rPr>
+          <w:sz w:val="18"/>
+          <w:szCs w:val="18"/>
+        </w:rPr>
+      </w:pPr>
       <w:r>
         <w:rPr>
           <w:b/>
           <w:sz w:val="18"/>
           <w:szCs w:val="18"/>
         </w:rPr>
-        <w:t>_DIRECTORY</w:t>
-      </w:r>
-      <w:proofErr w:type="gramStart"/>
+        <w:t>TMS_HOST</w:t>
+      </w:r>
       <w:r>
         <w:rPr>
           <w:rFonts w:ascii="Courier" w:hAnsi="Courier"/>
           <w:sz w:val="18"/>
           <w:szCs w:val="18"/>
         </w:rPr>
-        <w:t>=..</w:t>
-      </w:r>
-      <w:proofErr w:type="gramEnd"/>
+        <w:t>=192.168.99.100</w:t>
+      </w:r>
+    </w:p>
+    <w:p>
+      <w:pPr>
+        <w:spacing w:after="0"/>
+        <w:rPr>
+          <w:sz w:val="18"/>
+          <w:szCs w:val="18"/>
+        </w:rPr>
+      </w:pPr>
+      <w:r>
+        <w:rPr>
+          <w:sz w:val="18"/>
+          <w:szCs w:val="18"/>
+        </w:rPr>
+        <w:t>The host IP address where the TMS is running (note: during development, this variable will often have the same value as DOCKER_MACHINE_IP).</w:t>
+      </w:r>
+    </w:p>
+    <w:p>
+      <w:pPr>
+        <w:spacing w:after="0"/>
+        <w:rPr>
+          <w:sz w:val="18"/>
+          <w:szCs w:val="18"/>
+        </w:rPr>
+      </w:pPr>
+    </w:p>
+    <w:p>
+      <w:pPr>
+        <w:spacing w:after="0"/>
+        <w:rPr>
+          <w:sz w:val="18"/>
+          <w:szCs w:val="18"/>
+        </w:rPr>
+      </w:pPr>
+      <w:r>
+        <w:rPr>
+          <w:b/>
+          <w:sz w:val="18"/>
+          <w:szCs w:val="18"/>
+        </w:rPr>
+        <w:t>TMS_PORT</w:t>
+      </w:r>
       <w:r>
         <w:rPr>
           <w:rFonts w:ascii="Courier" w:hAnsi="Courier"/>
           <w:sz w:val="18"/>
           <w:szCs w:val="18"/>
         </w:rPr>
-        <w:t>/</w:t>
-      </w:r>
-      <w:proofErr w:type="spellStart"/>
-      <w:r>
-        <w:rPr>
-          <w:rFonts w:ascii="Courier" w:hAnsi="Courier"/>
+        <w:t>=6543</w:t>
+      </w:r>
+    </w:p>
+    <w:p>
+      <w:pPr>
+        <w:spacing w:after="0"/>
+        <w:rPr>
           <w:sz w:val="18"/>
           <w:szCs w:val="18"/>
         </w:rPr>
-        <w:t>smdr</w:t>
-      </w:r>
-      <w:proofErr w:type="spellEnd"/>
-      <w:r>
-        <w:rPr>
-          <w:rFonts w:ascii="Courier" w:hAnsi="Courier"/>
+      </w:pPr>
+      <w:r>
+        <w:rPr>
           <w:sz w:val="18"/>
           <w:szCs w:val="18"/>
         </w:rPr>
-        <w:t>-data/smdr-data-003</w:t>
-      </w:r>
-    </w:p>
-    <w:p>
-      <w:pPr>
-        <w:spacing w:after="0"/>
-        <w:rPr>
-          <w:sz w:val="18"/>
-          <w:szCs w:val="18"/>
-        </w:rPr>
-      </w:pPr>
-      <w:r>
-        <w:rPr>
-          <w:sz w:val="18"/>
-          <w:szCs w:val="18"/>
-        </w:rPr>
-        <w:t>The tool Mangle outputs files to this directory.</w:t>
-      </w:r>
-    </w:p>
-    <w:p>
-      <w:pPr>
-        <w:spacing w:after="0"/>
-        <w:rPr>
-          <w:sz w:val="18"/>
-          <w:szCs w:val="18"/>
-        </w:rPr>
-      </w:pPr>
-    </w:p>
-    <w:p>
-      <w:pPr>
-        <w:spacing w:after="0"/>
-        <w:rPr>
-          <w:sz w:val="18"/>
-          <w:szCs w:val="18"/>
-        </w:rPr>
-      </w:pPr>
-      <w:r>
-        <w:rPr>
-          <w:b/>
-          <w:sz w:val="18"/>
-          <w:szCs w:val="18"/>
-        </w:rPr>
-        <w:t>PBX</w:t>
-      </w:r>
-      <w:r>
-        <w:rPr>
-          <w:b/>
-          <w:sz w:val="18"/>
-          <w:szCs w:val="18"/>
-        </w:rPr>
-        <w:t>_SOURCE_DIRECTORY</w:t>
-      </w:r>
-      <w:proofErr w:type="gramStart"/>
-      <w:r>
-        <w:rPr>
-          <w:rFonts w:ascii="Courier" w:hAnsi="Courier"/>
-          <w:sz w:val="18"/>
-          <w:szCs w:val="18"/>
-        </w:rPr>
-        <w:t>=..</w:t>
-      </w:r>
-      <w:proofErr w:type="gramEnd"/>
-      <w:r>
-        <w:rPr>
-          <w:rFonts w:ascii="Courier" w:hAnsi="Courier"/>
-          <w:sz w:val="18"/>
-          <w:szCs w:val="18"/>
-        </w:rPr>
-        <w:t>/</w:t>
-      </w:r>
-      <w:proofErr w:type="spellStart"/>
-      <w:r>
-        <w:rPr>
-          <w:rFonts w:ascii="Courier" w:hAnsi="Courier"/>
-          <w:sz w:val="18"/>
-          <w:szCs w:val="18"/>
-        </w:rPr>
-        <w:t>smdr</w:t>
-      </w:r>
-      <w:proofErr w:type="spellEnd"/>
-      <w:r>
-        <w:rPr>
-          <w:rFonts w:ascii="Courier" w:hAnsi="Courier"/>
-          <w:sz w:val="18"/>
-          <w:szCs w:val="18"/>
-        </w:rPr>
-        <w:t>-data/smdr-data-002</w:t>
-      </w:r>
-    </w:p>
-    <w:p>
-      <w:pPr>
-        <w:spacing w:after="0"/>
-        <w:rPr>
-          <w:sz w:val="18"/>
-          <w:szCs w:val="18"/>
-        </w:rPr>
-      </w:pPr>
-      <w:r>
-        <w:rPr>
-          <w:sz w:val="18"/>
-          <w:szCs w:val="18"/>
-        </w:rPr>
-        <w:t xml:space="preserve">The directory from which the PBX-simulator expects to find </w:t>
-      </w:r>
-      <w:proofErr w:type="spellStart"/>
-      <w:r>
-        <w:rPr>
-          <w:sz w:val="18"/>
-          <w:szCs w:val="18"/>
-        </w:rPr>
-        <w:t>smdr</w:t>
-      </w:r>
-      <w:proofErr w:type="spellEnd"/>
-      <w:r>
-        <w:rPr>
-          <w:sz w:val="18"/>
-          <w:szCs w:val="18"/>
-        </w:rPr>
-        <w:t>-files.</w:t>
-      </w:r>
-    </w:p>
-    <w:p>
-      <w:pPr>
-        <w:spacing w:after="0"/>
-        <w:rPr>
-          <w:sz w:val="18"/>
-          <w:szCs w:val="18"/>
-        </w:rPr>
-      </w:pPr>
-    </w:p>
-    <w:p>
-      <w:pPr>
-        <w:spacing w:after="0"/>
-        <w:rPr>
-          <w:sz w:val="18"/>
-          <w:szCs w:val="18"/>
-        </w:rPr>
-      </w:pPr>
-      <w:r>
-        <w:rPr>
-          <w:b/>
-          <w:sz w:val="18"/>
-          <w:szCs w:val="18"/>
-        </w:rPr>
-        <w:t>POSTGRES_PASSWORD</w:t>
-      </w:r>
-      <w:r>
-        <w:rPr>
-          <w:sz w:val="18"/>
-          <w:szCs w:val="18"/>
-        </w:rPr>
-        <w:t>=12345678</w:t>
-      </w:r>
-    </w:p>
-    <w:p>
-      <w:pPr>
-        <w:spacing w:after="0"/>
-        <w:rPr>
-          <w:sz w:val="18"/>
-          <w:szCs w:val="18"/>
-        </w:rPr>
-      </w:pPr>
-      <w:r>
-        <w:rPr>
-          <w:sz w:val="18"/>
-          <w:szCs w:val="18"/>
-        </w:rPr>
-        <w:t xml:space="preserve">The </w:t>
-      </w:r>
-      <w:r>
-        <w:rPr>
-          <w:sz w:val="18"/>
-          <w:szCs w:val="18"/>
-        </w:rPr>
-        <w:t>password of the ‘</w:t>
-      </w:r>
-      <w:proofErr w:type="spellStart"/>
-      <w:r>
-        <w:rPr>
-          <w:sz w:val="18"/>
-          <w:szCs w:val="18"/>
-        </w:rPr>
-        <w:t>postgres</w:t>
-      </w:r>
-      <w:proofErr w:type="spellEnd"/>
-      <w:r>
-        <w:rPr>
-          <w:sz w:val="18"/>
-          <w:szCs w:val="18"/>
-        </w:rPr>
-        <w:t>’ database account.</w:t>
-      </w:r>
-    </w:p>
-    <w:p>
-      <w:pPr>
-        <w:spacing w:after="0"/>
-        <w:rPr>
-          <w:sz w:val="18"/>
-          <w:szCs w:val="18"/>
-        </w:rPr>
-      </w:pPr>
-    </w:p>
-    <w:p>
-      <w:pPr>
-        <w:spacing w:after="0"/>
-        <w:rPr>
-          <w:sz w:val="18"/>
-          <w:szCs w:val="18"/>
-        </w:rPr>
-      </w:pPr>
-      <w:r>
-        <w:rPr>
-          <w:b/>
-          <w:sz w:val="18"/>
-          <w:szCs w:val="18"/>
-        </w:rPr>
-        <w:t>TCS_PORT</w:t>
-      </w:r>
-      <w:r>
-        <w:rPr>
-          <w:rFonts w:ascii="Courier" w:hAnsi="Courier"/>
-          <w:sz w:val="18"/>
-          <w:szCs w:val="18"/>
-        </w:rPr>
-        <w:t>=3456</w:t>
-      </w:r>
-    </w:p>
-    <w:p>
-      <w:pPr>
-        <w:spacing w:after="0"/>
-        <w:rPr>
-          <w:sz w:val="18"/>
-          <w:szCs w:val="18"/>
-        </w:rPr>
-      </w:pPr>
-      <w:r>
-        <w:rPr>
-          <w:sz w:val="18"/>
-          <w:szCs w:val="18"/>
-        </w:rPr>
-        <w:t>The port number on which the TCS is listening for connect attempts.</w:t>
-      </w:r>
-    </w:p>
-    <w:p>
-      <w:pPr>
-        <w:spacing w:after="0"/>
-        <w:rPr>
-          <w:sz w:val="18"/>
-          <w:szCs w:val="18"/>
-        </w:rPr>
-      </w:pPr>
-    </w:p>
-    <w:p>
-      <w:pPr>
-        <w:spacing w:after="0"/>
-        <w:rPr>
-          <w:sz w:val="18"/>
-          <w:szCs w:val="18"/>
-        </w:rPr>
-      </w:pPr>
-      <w:r>
-        <w:rPr>
-          <w:b/>
-          <w:sz w:val="18"/>
-          <w:szCs w:val="18"/>
-        </w:rPr>
-        <w:t>TMS_ACTIVE</w:t>
-      </w:r>
-      <w:r>
-        <w:rPr>
-          <w:rFonts w:ascii="Courier" w:hAnsi="Courier"/>
-          <w:sz w:val="18"/>
-          <w:szCs w:val="18"/>
-        </w:rPr>
-        <w:t>=1</w:t>
-      </w:r>
-    </w:p>
-    <w:p>
-      <w:pPr>
-        <w:spacing w:after="0"/>
-        <w:rPr>
-          <w:sz w:val="18"/>
-          <w:szCs w:val="18"/>
-        </w:rPr>
-      </w:pPr>
-      <w:r>
-        <w:rPr>
-          <w:sz w:val="18"/>
-          <w:szCs w:val="18"/>
-        </w:rPr>
-        <w:t xml:space="preserve">As long as the </w:t>
-      </w:r>
-      <w:r>
-        <w:rPr>
-          <w:sz w:val="18"/>
-          <w:szCs w:val="18"/>
-        </w:rPr>
-        <w:t>TMS is required, TMS_ACTIVE should be set to 1.  Should the day come when the TMS is no longer needed, then it should be set to 0 (the TCS will need to be rebuilt).</w:t>
-      </w:r>
-    </w:p>
-    <w:p>
-      <w:pPr>
-        <w:spacing w:after="0"/>
-        <w:rPr>
-          <w:sz w:val="18"/>
-          <w:szCs w:val="18"/>
-        </w:rPr>
-      </w:pPr>
-    </w:p>
-    <w:p>
-      <w:pPr>
-        <w:spacing w:after="0"/>
-        <w:rPr>
-          <w:sz w:val="18"/>
-          <w:szCs w:val="18"/>
-        </w:rPr>
-      </w:pPr>
-      <w:r>
-        <w:rPr>
-          <w:b/>
-          <w:sz w:val="18"/>
-          <w:szCs w:val="18"/>
-        </w:rPr>
-        <w:t>TMS_HOST</w:t>
-      </w:r>
-      <w:r>
-        <w:rPr>
-          <w:rFonts w:ascii="Courier" w:hAnsi="Courier"/>
-          <w:sz w:val="18"/>
-          <w:szCs w:val="18"/>
-        </w:rPr>
-        <w:t>=192.168.99.100</w:t>
-      </w:r>
-    </w:p>
-    <w:p>
-      <w:pPr>
-        <w:spacing w:after="0"/>
-        <w:rPr>
-          <w:sz w:val="18"/>
-          <w:szCs w:val="18"/>
-        </w:rPr>
-      </w:pPr>
-      <w:r>
-        <w:rPr>
-          <w:sz w:val="18"/>
-          <w:szCs w:val="18"/>
-        </w:rPr>
-        <w:t>The host IP address where the TMS is running (note: during development, this variable will often have the same value as DOCKER_MACHINE_IP).</w:t>
-      </w:r>
-    </w:p>
-    <w:p>
-      <w:pPr>
-        <w:spacing w:after="0"/>
-        <w:rPr>
-          <w:sz w:val="18"/>
-          <w:szCs w:val="18"/>
-        </w:rPr>
-      </w:pPr>
-    </w:p>
-    <w:p>
-      <w:pPr>
-        <w:spacing w:after="0"/>
-        <w:rPr>
-          <w:sz w:val="18"/>
-          <w:szCs w:val="18"/>
-        </w:rPr>
-      </w:pPr>
-      <w:r>
-        <w:rPr>
-          <w:b/>
-          <w:sz w:val="18"/>
-          <w:szCs w:val="18"/>
-        </w:rPr>
-        <w:t>TMS_PORT</w:t>
-      </w:r>
-      <w:r>
-        <w:rPr>
-          <w:rFonts w:ascii="Courier" w:hAnsi="Courier"/>
-          <w:sz w:val="18"/>
-          <w:szCs w:val="18"/>
-        </w:rPr>
-        <w:t>=6543</w:t>
-      </w:r>
-    </w:p>
-    <w:p>
-      <w:pPr>
-        <w:spacing w:after="0"/>
-        <w:rPr>
-          <w:sz w:val="18"/>
-          <w:szCs w:val="18"/>
-        </w:rPr>
-      </w:pPr>
-      <w:r>
-        <w:rPr>
-          <w:sz w:val="18"/>
-          <w:szCs w:val="18"/>
-        </w:rPr>
         <w:t>The port number on which the TMS is listening.</w:t>
       </w:r>
     </w:p>
     <w:sectPr>
-      <w:headerReference w:type="default" r:id="rId21"/>
-      <w:footerReference w:type="default" r:id="rId22"/>
+      <w:headerReference w:type="default" r:id="rId22"/>
+      <w:footerReference w:type="default" r:id="rId23"/>
       <w:pgSz w:w="12240" w:h="15840"/>
       <w:pgMar w:top="1440" w:right="1800" w:bottom="1440" w:left="1800" w:header="720" w:footer="720" w:gutter="0"/>
       <w:pgNumType w:start="1"/>
@@ -6036,7 +6146,7 @@
         <w:color w:val="000000" w:themeColor="text1"/>
         <w:sz w:val="21"/>
       </w:rPr>
-      <w:t>4</w:t>
+      <w:t>11</w:t>
     </w:r>
     <w:r>
       <w:rPr>
@@ -6155,21 +6265,11 @@
       <w:tab/>
       <w:t xml:space="preserve">Version </w:t>
     </w:r>
-    <w:r>
-      <w:fldChar w:fldCharType="begin"/>
-    </w:r>
-    <w:r>
-      <w:instrText xml:space="preserve"> DOCPROPERTY "Version"  \* MERGEFORMAT </w:instrText>
-    </w:r>
-    <w:r>
-      <w:fldChar w:fldCharType="separate"/>
-    </w:r>
-    <w:r>
-      <w:t>1.0</w:t>
-    </w:r>
-    <w:r>
-      <w:fldChar w:fldCharType="end"/>
-    </w:r>
+    <w:fldSimple w:instr=" DOCPROPERTY &quot;Version&quot;  \* MERGEFORMAT ">
+      <w:r>
+        <w:t>1.0.1</w:t>
+      </w:r>
+    </w:fldSimple>
   </w:p>
 </w:hdr>
 </file>
@@ -11854,7 +11954,7 @@
 </file>
 
 <file path=customXml/itemProps6.xml><?xml version="1.0" encoding="utf-8"?>
-<ds:datastoreItem xmlns:ds="http://schemas.openxmlformats.org/officeDocument/2006/customXml" ds:itemID="{1BB96125-1ED8-734F-93A3-E35DA34EC766}">
+<ds:datastoreItem xmlns:ds="http://schemas.openxmlformats.org/officeDocument/2006/customXml" ds:itemID="{CBB24A25-2DD8-AF42-90FB-2973D833FBA6}">
   <ds:schemaRefs>
     <ds:schemaRef ds:uri="http://schemas.openxmlformats.org/officeDocument/2006/bibliography"/>
   </ds:schemaRefs>

</xml_diff>

<commit_message>
Add Document Change table
</commit_message>
<xml_diff>
--- a/docs/TCS Software Requirements Document.docx
+++ b/docs/TCS Software Requirements Document.docx
@@ -6,6 +6,7 @@
       <w:pPr>
         <w:pStyle w:val="Title"/>
       </w:pPr>
+      <w:bookmarkStart w:id="0" w:name="_GoBack"/>
       <w:r>
         <w:t xml:space="preserve">Telephony </w:t>
       </w:r>
@@ -28,21 +29,11 @@
       <w:r>
         <w:t xml:space="preserve">Version </w:t>
       </w:r>
-      <w:r>
-        <w:fldChar w:fldCharType="begin"/>
-      </w:r>
-      <w:r>
-        <w:instrText xml:space="preserve"> DOCPROPERTY "Version"  \* MERGEFORMAT </w:instrText>
-      </w:r>
-      <w:r>
-        <w:fldChar w:fldCharType="separate"/>
-      </w:r>
-      <w:r>
-        <w:t>1.0.1</w:t>
-      </w:r>
-      <w:r>
-        <w:fldChar w:fldCharType="end"/>
-      </w:r>
+      <w:fldSimple w:instr=" DOCPROPERTY &quot;Version&quot;  \* MERGEFORMAT ">
+        <w:r>
+          <w:t>1.0.1</w:t>
+        </w:r>
+      </w:fldSimple>
     </w:p>
     <w:p>
       <w:r>
@@ -99,16 +90,341 @@
       </w:pPr>
     </w:p>
     <w:p>
+      <w:pPr>
+        <w:rPr>
+          <w:b/>
+          <w:sz w:val="32"/>
+          <w:szCs w:val="32"/>
+        </w:rPr>
+      </w:pPr>
       <w:r>
         <w:br w:type="page"/>
       </w:r>
-    </w:p>
+      <w:r>
+        <w:rPr>
+          <w:b/>
+          <w:sz w:val="32"/>
+          <w:szCs w:val="32"/>
+        </w:rPr>
+        <w:lastRenderedPageBreak/>
+        <w:t xml:space="preserve">Document Modification </w:t>
+      </w:r>
+      <w:r>
+        <w:rPr>
+          <w:b/>
+          <w:sz w:val="32"/>
+          <w:szCs w:val="32"/>
+        </w:rPr>
+        <w:t>History</w:t>
+      </w:r>
+    </w:p>
+    <w:tbl>
+      <w:tblPr>
+        <w:tblStyle w:val="TableGrid"/>
+        <w:tblW w:w="8647" w:type="dxa"/>
+        <w:tblInd w:w="-5" w:type="dxa"/>
+        <w:tblLayout w:type="fixed"/>
+        <w:tblLook w:val="06A0" w:firstRow="1" w:lastRow="0" w:firstColumn="1" w:lastColumn="0" w:noHBand="1" w:noVBand="1"/>
+      </w:tblPr>
+      <w:tblGrid>
+        <w:gridCol w:w="1279"/>
+        <w:gridCol w:w="1418"/>
+        <w:gridCol w:w="1559"/>
+        <w:gridCol w:w="4391"/>
+      </w:tblGrid>
+      <w:tr>
+        <w:tc>
+          <w:tcPr>
+            <w:tcW w:w="1279" w:type="dxa"/>
+          </w:tcPr>
+          <w:p>
+            <w:pPr>
+              <w:rPr>
+                <w:b/>
+                <w:szCs w:val="22"/>
+              </w:rPr>
+            </w:pPr>
+            <w:r>
+              <w:rPr>
+                <w:b/>
+                <w:szCs w:val="22"/>
+              </w:rPr>
+              <w:t>Version</w:t>
+            </w:r>
+          </w:p>
+        </w:tc>
+        <w:tc>
+          <w:tcPr>
+            <w:tcW w:w="1418" w:type="dxa"/>
+          </w:tcPr>
+          <w:p>
+            <w:pPr>
+              <w:rPr>
+                <w:b/>
+                <w:szCs w:val="22"/>
+              </w:rPr>
+            </w:pPr>
+            <w:r>
+              <w:rPr>
+                <w:b/>
+                <w:szCs w:val="22"/>
+              </w:rPr>
+              <w:t>Editor</w:t>
+            </w:r>
+          </w:p>
+        </w:tc>
+        <w:tc>
+          <w:tcPr>
+            <w:tcW w:w="1559" w:type="dxa"/>
+          </w:tcPr>
+          <w:p>
+            <w:pPr>
+              <w:rPr>
+                <w:b/>
+                <w:szCs w:val="22"/>
+              </w:rPr>
+            </w:pPr>
+            <w:r>
+              <w:rPr>
+                <w:b/>
+                <w:szCs w:val="22"/>
+              </w:rPr>
+              <w:t>Date</w:t>
+            </w:r>
+          </w:p>
+        </w:tc>
+        <w:tc>
+          <w:tcPr>
+            <w:tcW w:w="4391" w:type="dxa"/>
+          </w:tcPr>
+          <w:p>
+            <w:pPr>
+              <w:rPr>
+                <w:b/>
+                <w:szCs w:val="22"/>
+              </w:rPr>
+            </w:pPr>
+            <w:r>
+              <w:rPr>
+                <w:b/>
+                <w:szCs w:val="22"/>
+              </w:rPr>
+              <w:t>Modification</w:t>
+            </w:r>
+          </w:p>
+        </w:tc>
+      </w:tr>
+      <w:tr>
+        <w:tc>
+          <w:tcPr>
+            <w:tcW w:w="1279" w:type="dxa"/>
+          </w:tcPr>
+          <w:p>
+            <w:pPr>
+              <w:rPr>
+                <w:sz w:val="21"/>
+                <w:szCs w:val="21"/>
+              </w:rPr>
+            </w:pPr>
+            <w:r>
+              <w:rPr>
+                <w:sz w:val="21"/>
+                <w:szCs w:val="21"/>
+              </w:rPr>
+              <w:t>1.0.0</w:t>
+            </w:r>
+          </w:p>
+        </w:tc>
+        <w:tc>
+          <w:tcPr>
+            <w:tcW w:w="1418" w:type="dxa"/>
+          </w:tcPr>
+          <w:p>
+            <w:pPr>
+              <w:rPr>
+                <w:sz w:val="21"/>
+                <w:szCs w:val="21"/>
+              </w:rPr>
+            </w:pPr>
+            <w:r>
+              <w:rPr>
+                <w:sz w:val="21"/>
+                <w:szCs w:val="21"/>
+              </w:rPr>
+              <w:t>R Monk</w:t>
+            </w:r>
+          </w:p>
+        </w:tc>
+        <w:tc>
+          <w:tcPr>
+            <w:tcW w:w="1559" w:type="dxa"/>
+          </w:tcPr>
+          <w:p>
+            <w:pPr>
+              <w:rPr>
+                <w:sz w:val="21"/>
+                <w:szCs w:val="21"/>
+              </w:rPr>
+            </w:pPr>
+            <w:r>
+              <w:rPr>
+                <w:sz w:val="21"/>
+                <w:szCs w:val="21"/>
+              </w:rPr>
+              <w:t>2016-01-01</w:t>
+            </w:r>
+          </w:p>
+        </w:tc>
+        <w:tc>
+          <w:tcPr>
+            <w:tcW w:w="4391" w:type="dxa"/>
+          </w:tcPr>
+          <w:p>
+            <w:pPr>
+              <w:rPr>
+                <w:sz w:val="21"/>
+                <w:szCs w:val="21"/>
+              </w:rPr>
+            </w:pPr>
+            <w:r>
+              <w:rPr>
+                <w:sz w:val="21"/>
+                <w:szCs w:val="21"/>
+              </w:rPr>
+              <w:t>Original Release</w:t>
+            </w:r>
+          </w:p>
+        </w:tc>
+      </w:tr>
+      <w:tr>
+        <w:tc>
+          <w:tcPr>
+            <w:tcW w:w="1279" w:type="dxa"/>
+          </w:tcPr>
+          <w:p>
+            <w:pPr>
+              <w:rPr>
+                <w:sz w:val="21"/>
+                <w:szCs w:val="21"/>
+              </w:rPr>
+            </w:pPr>
+          </w:p>
+        </w:tc>
+        <w:tc>
+          <w:tcPr>
+            <w:tcW w:w="1418" w:type="dxa"/>
+          </w:tcPr>
+          <w:p>
+            <w:pPr>
+              <w:rPr>
+                <w:sz w:val="21"/>
+                <w:szCs w:val="21"/>
+              </w:rPr>
+            </w:pPr>
+          </w:p>
+        </w:tc>
+        <w:tc>
+          <w:tcPr>
+            <w:tcW w:w="1559" w:type="dxa"/>
+          </w:tcPr>
+          <w:p>
+            <w:pPr>
+              <w:rPr>
+                <w:sz w:val="21"/>
+                <w:szCs w:val="21"/>
+              </w:rPr>
+            </w:pPr>
+          </w:p>
+        </w:tc>
+        <w:tc>
+          <w:tcPr>
+            <w:tcW w:w="4391" w:type="dxa"/>
+          </w:tcPr>
+          <w:p>
+            <w:pPr>
+              <w:rPr>
+                <w:sz w:val="21"/>
+                <w:szCs w:val="21"/>
+              </w:rPr>
+            </w:pPr>
+          </w:p>
+        </w:tc>
+      </w:tr>
+      <w:tr>
+        <w:tc>
+          <w:tcPr>
+            <w:tcW w:w="1279" w:type="dxa"/>
+          </w:tcPr>
+          <w:p>
+            <w:pPr>
+              <w:rPr>
+                <w:sz w:val="21"/>
+                <w:szCs w:val="21"/>
+              </w:rPr>
+            </w:pPr>
+          </w:p>
+        </w:tc>
+        <w:tc>
+          <w:tcPr>
+            <w:tcW w:w="1418" w:type="dxa"/>
+          </w:tcPr>
+          <w:p>
+            <w:pPr>
+              <w:rPr>
+                <w:sz w:val="21"/>
+                <w:szCs w:val="21"/>
+              </w:rPr>
+            </w:pPr>
+          </w:p>
+        </w:tc>
+        <w:tc>
+          <w:tcPr>
+            <w:tcW w:w="1559" w:type="dxa"/>
+          </w:tcPr>
+          <w:p>
+            <w:pPr>
+              <w:rPr>
+                <w:sz w:val="21"/>
+                <w:szCs w:val="21"/>
+              </w:rPr>
+            </w:pPr>
+          </w:p>
+        </w:tc>
+        <w:tc>
+          <w:tcPr>
+            <w:tcW w:w="4391" w:type="dxa"/>
+          </w:tcPr>
+          <w:p>
+            <w:pPr>
+              <w:rPr>
+                <w:sz w:val="21"/>
+                <w:szCs w:val="21"/>
+              </w:rPr>
+            </w:pPr>
+          </w:p>
+        </w:tc>
+      </w:tr>
+    </w:tbl>
+    <w:p>
+      <w:pPr>
+        <w:rPr>
+          <w:b/>
+          <w:sz w:val="32"/>
+          <w:szCs w:val="32"/>
+        </w:rPr>
+      </w:pPr>
+    </w:p>
+    <w:p>
+      <w:r>
+        <w:br w:type="page"/>
+      </w:r>
+    </w:p>
+    <w:p/>
     <w:p>
       <w:pPr>
         <w:pStyle w:val="Title"/>
       </w:pPr>
       <w:r>
-        <w:lastRenderedPageBreak/>
         <w:t>Table of Contents</w:t>
       </w:r>
     </w:p>
@@ -184,7 +500,7 @@
         <w:rPr>
           <w:noProof/>
         </w:rPr>
-        <w:instrText xml:space="preserve"> PAGEREF _Toc467677022 \h </w:instrText>
+        <w:instrText xml:space="preserve"> PAGEREF _Toc469303883 \h </w:instrText>
       </w:r>
       <w:r>
         <w:rPr>
@@ -201,7 +517,7 @@
         <w:rPr>
           <w:noProof/>
         </w:rPr>
-        <w:t>3</w:t>
+        <w:t>4</w:t>
       </w:r>
       <w:r>
         <w:rPr>
@@ -271,7 +587,7 @@
         <w:rPr>
           <w:noProof/>
         </w:rPr>
-        <w:instrText xml:space="preserve"> PAGEREF _Toc467677023 \h </w:instrText>
+        <w:instrText xml:space="preserve"> PAGEREF _Toc469303884 \h </w:instrText>
       </w:r>
       <w:r>
         <w:rPr>
@@ -288,7 +604,7 @@
         <w:rPr>
           <w:noProof/>
         </w:rPr>
-        <w:t>3</w:t>
+        <w:t>4</w:t>
       </w:r>
       <w:r>
         <w:rPr>
@@ -358,7 +674,7 @@
         <w:rPr>
           <w:noProof/>
         </w:rPr>
-        <w:instrText xml:space="preserve"> PAGEREF _Toc467677024 \h </w:instrText>
+        <w:instrText xml:space="preserve"> PAGEREF _Toc469303885 \h </w:instrText>
       </w:r>
       <w:r>
         <w:rPr>
@@ -375,7 +691,7 @@
         <w:rPr>
           <w:noProof/>
         </w:rPr>
-        <w:t>3</w:t>
+        <w:t>4</w:t>
       </w:r>
       <w:r>
         <w:rPr>
@@ -445,7 +761,7 @@
         <w:rPr>
           <w:noProof/>
         </w:rPr>
-        <w:instrText xml:space="preserve"> PAGEREF _Toc467677025 \h </w:instrText>
+        <w:instrText xml:space="preserve"> PAGEREF _Toc469303886 \h </w:instrText>
       </w:r>
       <w:r>
         <w:rPr>
@@ -462,7 +778,7 @@
         <w:rPr>
           <w:noProof/>
         </w:rPr>
-        <w:t>4</w:t>
+        <w:t>5</w:t>
       </w:r>
       <w:r>
         <w:rPr>
@@ -532,7 +848,7 @@
         <w:rPr>
           <w:noProof/>
         </w:rPr>
-        <w:instrText xml:space="preserve"> PAGEREF _Toc467677026 \h </w:instrText>
+        <w:instrText xml:space="preserve"> PAGEREF _Toc469303887 \h </w:instrText>
       </w:r>
       <w:r>
         <w:rPr>
@@ -549,7 +865,7 @@
         <w:rPr>
           <w:noProof/>
         </w:rPr>
-        <w:t>4</w:t>
+        <w:t>5</w:t>
       </w:r>
       <w:r>
         <w:rPr>
@@ -619,7 +935,7 @@
         <w:rPr>
           <w:noProof/>
         </w:rPr>
-        <w:instrText xml:space="preserve"> PAGEREF _Toc467677027 \h </w:instrText>
+        <w:instrText xml:space="preserve"> PAGEREF _Toc469303888 \h </w:instrText>
       </w:r>
       <w:r>
         <w:rPr>
@@ -636,7 +952,7 @@
         <w:rPr>
           <w:noProof/>
         </w:rPr>
-        <w:t>4</w:t>
+        <w:t>5</w:t>
       </w:r>
       <w:r>
         <w:rPr>
@@ -708,7 +1024,7 @@
         <w:rPr>
           <w:noProof/>
         </w:rPr>
-        <w:instrText xml:space="preserve"> PAGEREF _Toc467677028 \h </w:instrText>
+        <w:instrText xml:space="preserve"> PAGEREF _Toc469303889 \h </w:instrText>
       </w:r>
       <w:r>
         <w:rPr>
@@ -725,7 +1041,7 @@
         <w:rPr>
           <w:noProof/>
         </w:rPr>
-        <w:t>5</w:t>
+        <w:t>6</w:t>
       </w:r>
       <w:r>
         <w:rPr>
@@ -797,7 +1113,7 @@
         <w:rPr>
           <w:noProof/>
         </w:rPr>
-        <w:instrText xml:space="preserve"> PAGEREF _Toc467677029 \h </w:instrText>
+        <w:instrText xml:space="preserve"> PAGEREF _Toc469303890 \h </w:instrText>
       </w:r>
       <w:r>
         <w:rPr>
@@ -814,7 +1130,7 @@
         <w:rPr>
           <w:noProof/>
         </w:rPr>
-        <w:t>5</w:t>
+        <w:t>6</w:t>
       </w:r>
       <w:r>
         <w:rPr>
@@ -884,7 +1200,7 @@
         <w:rPr>
           <w:noProof/>
         </w:rPr>
-        <w:instrText xml:space="preserve"> PAGEREF _Toc467677030 \h </w:instrText>
+        <w:instrText xml:space="preserve"> PAGEREF _Toc469303891 \h </w:instrText>
       </w:r>
       <w:r>
         <w:rPr>
@@ -901,7 +1217,7 @@
         <w:rPr>
           <w:noProof/>
         </w:rPr>
-        <w:t>5</w:t>
+        <w:t>6</w:t>
       </w:r>
       <w:r>
         <w:rPr>
@@ -971,7 +1287,7 @@
         <w:rPr>
           <w:noProof/>
         </w:rPr>
-        <w:instrText xml:space="preserve"> PAGEREF _Toc467677031 \h </w:instrText>
+        <w:instrText xml:space="preserve"> PAGEREF _Toc469303892 \h </w:instrText>
       </w:r>
       <w:r>
         <w:rPr>
@@ -988,7 +1304,7 @@
         <w:rPr>
           <w:noProof/>
         </w:rPr>
-        <w:t>5</w:t>
+        <w:t>6</w:t>
       </w:r>
       <w:r>
         <w:rPr>
@@ -1054,7 +1370,7 @@
         <w:rPr>
           <w:noProof/>
         </w:rPr>
-        <w:instrText xml:space="preserve"> PAGEREF _Toc467677032 \h </w:instrText>
+        <w:instrText xml:space="preserve"> PAGEREF _Toc469303893 \h </w:instrText>
       </w:r>
       <w:r>
         <w:rPr>
@@ -1071,7 +1387,7 @@
         <w:rPr>
           <w:noProof/>
         </w:rPr>
-        <w:t>5</w:t>
+        <w:t>6</w:t>
       </w:r>
       <w:r>
         <w:rPr>
@@ -1141,7 +1457,7 @@
         <w:rPr>
           <w:noProof/>
         </w:rPr>
-        <w:instrText xml:space="preserve"> PAGEREF _Toc467677033 \h </w:instrText>
+        <w:instrText xml:space="preserve"> PAGEREF _Toc469303894 \h </w:instrText>
       </w:r>
       <w:r>
         <w:rPr>
@@ -1158,7 +1474,7 @@
         <w:rPr>
           <w:noProof/>
         </w:rPr>
-        <w:t>5</w:t>
+        <w:t>6</w:t>
       </w:r>
       <w:r>
         <w:rPr>
@@ -1230,7 +1546,7 @@
         <w:rPr>
           <w:noProof/>
         </w:rPr>
-        <w:instrText xml:space="preserve"> PAGEREF _Toc467677034 \h </w:instrText>
+        <w:instrText xml:space="preserve"> PAGEREF _Toc469303895 \h </w:instrText>
       </w:r>
       <w:r>
         <w:rPr>
@@ -1247,7 +1563,7 @@
         <w:rPr>
           <w:noProof/>
         </w:rPr>
-        <w:t>6</w:t>
+        <w:t>7</w:t>
       </w:r>
       <w:r>
         <w:rPr>
@@ -1319,7 +1635,7 @@
         <w:rPr>
           <w:noProof/>
         </w:rPr>
-        <w:instrText xml:space="preserve"> PAGEREF _Toc467677035 \h </w:instrText>
+        <w:instrText xml:space="preserve"> PAGEREF _Toc469303896 \h </w:instrText>
       </w:r>
       <w:r>
         <w:rPr>
@@ -1336,7 +1652,7 @@
         <w:rPr>
           <w:noProof/>
         </w:rPr>
-        <w:t>6</w:t>
+        <w:t>7</w:t>
       </w:r>
       <w:r>
         <w:rPr>
@@ -1412,7 +1728,7 @@
         <w:rPr>
           <w:noProof/>
         </w:rPr>
-        <w:instrText xml:space="preserve"> PAGEREF _Toc467677036 \h </w:instrText>
+        <w:instrText xml:space="preserve"> PAGEREF _Toc469303897 \h </w:instrText>
       </w:r>
       <w:r>
         <w:rPr>
@@ -1429,7 +1745,7 @@
         <w:rPr>
           <w:noProof/>
         </w:rPr>
-        <w:t>7</w:t>
+        <w:t>8</w:t>
       </w:r>
       <w:r>
         <w:rPr>
@@ -1501,7 +1817,7 @@
         <w:rPr>
           <w:noProof/>
         </w:rPr>
-        <w:instrText xml:space="preserve"> PAGEREF _Toc467677037 \h </w:instrText>
+        <w:instrText xml:space="preserve"> PAGEREF _Toc469303898 \h </w:instrText>
       </w:r>
       <w:r>
         <w:rPr>
@@ -1518,7 +1834,7 @@
         <w:rPr>
           <w:noProof/>
         </w:rPr>
-        <w:t>7</w:t>
+        <w:t>8</w:t>
       </w:r>
       <w:r>
         <w:rPr>
@@ -1588,7 +1904,7 @@
         <w:rPr>
           <w:noProof/>
         </w:rPr>
-        <w:instrText xml:space="preserve"> PAGEREF _Toc467677038 \h </w:instrText>
+        <w:instrText xml:space="preserve"> PAGEREF _Toc469303899 \h </w:instrText>
       </w:r>
       <w:r>
         <w:rPr>
@@ -1605,7 +1921,7 @@
         <w:rPr>
           <w:noProof/>
         </w:rPr>
-        <w:t>7</w:t>
+        <w:t>8</w:t>
       </w:r>
       <w:r>
         <w:rPr>
@@ -1675,7 +1991,7 @@
         <w:rPr>
           <w:noProof/>
         </w:rPr>
-        <w:instrText xml:space="preserve"> PAGEREF _Toc467677039 \h </w:instrText>
+        <w:instrText xml:space="preserve"> PAGEREF _Toc469303900 \h </w:instrText>
       </w:r>
       <w:r>
         <w:rPr>
@@ -1692,7 +2008,7 @@
         <w:rPr>
           <w:noProof/>
         </w:rPr>
-        <w:t>8</w:t>
+        <w:t>9</w:t>
       </w:r>
       <w:r>
         <w:rPr>
@@ -1758,7 +2074,7 @@
         <w:rPr>
           <w:noProof/>
         </w:rPr>
-        <w:instrText xml:space="preserve"> PAGEREF _Toc467677040 \h </w:instrText>
+        <w:instrText xml:space="preserve"> PAGEREF _Toc469303901 \h </w:instrText>
       </w:r>
       <w:r>
         <w:rPr>
@@ -1775,7 +2091,7 @@
         <w:rPr>
           <w:noProof/>
         </w:rPr>
-        <w:t>8</w:t>
+        <w:t>9</w:t>
       </w:r>
       <w:r>
         <w:rPr>
@@ -1841,7 +2157,7 @@
         <w:rPr>
           <w:noProof/>
         </w:rPr>
-        <w:instrText xml:space="preserve"> PAGEREF _Toc467677041 \h </w:instrText>
+        <w:instrText xml:space="preserve"> PAGEREF _Toc469303902 \h </w:instrText>
       </w:r>
       <w:r>
         <w:rPr>
@@ -1858,7 +2174,7 @@
         <w:rPr>
           <w:noProof/>
         </w:rPr>
-        <w:t>9</w:t>
+        <w:t>10</w:t>
       </w:r>
       <w:r>
         <w:rPr>
@@ -1928,7 +2244,7 @@
         <w:rPr>
           <w:noProof/>
         </w:rPr>
-        <w:instrText xml:space="preserve"> PAGEREF _Toc467677042 \h </w:instrText>
+        <w:instrText xml:space="preserve"> PAGEREF _Toc469303903 \h </w:instrText>
       </w:r>
       <w:r>
         <w:rPr>
@@ -1945,7 +2261,7 @@
         <w:rPr>
           <w:noProof/>
         </w:rPr>
-        <w:t>9</w:t>
+        <w:t>10</w:t>
       </w:r>
       <w:r>
         <w:rPr>
@@ -2015,7 +2331,7 @@
         <w:rPr>
           <w:noProof/>
         </w:rPr>
-        <w:instrText xml:space="preserve"> PAGEREF _Toc467677043 \h </w:instrText>
+        <w:instrText xml:space="preserve"> PAGEREF _Toc469303904 \h </w:instrText>
       </w:r>
       <w:r>
         <w:rPr>
@@ -2032,7 +2348,7 @@
         <w:rPr>
           <w:noProof/>
         </w:rPr>
-        <w:t>10</w:t>
+        <w:t>11</w:t>
       </w:r>
       <w:r>
         <w:rPr>
@@ -2102,7 +2418,7 @@
         <w:rPr>
           <w:noProof/>
         </w:rPr>
-        <w:instrText xml:space="preserve"> PAGEREF _Toc467677044 \h </w:instrText>
+        <w:instrText xml:space="preserve"> PAGEREF _Toc469303905 \h </w:instrText>
       </w:r>
       <w:r>
         <w:rPr>
@@ -2119,7 +2435,7 @@
         <w:rPr>
           <w:noProof/>
         </w:rPr>
-        <w:t>10</w:t>
+        <w:t>11</w:t>
       </w:r>
       <w:r>
         <w:rPr>
@@ -2191,7 +2507,7 @@
         <w:rPr>
           <w:noProof/>
         </w:rPr>
-        <w:instrText xml:space="preserve"> PAGEREF _Toc467677045 \h </w:instrText>
+        <w:instrText xml:space="preserve"> PAGEREF _Toc469303906 \h </w:instrText>
       </w:r>
       <w:r>
         <w:rPr>
@@ -2208,7 +2524,7 @@
         <w:rPr>
           <w:noProof/>
         </w:rPr>
-        <w:t>10</w:t>
+        <w:t>11</w:t>
       </w:r>
       <w:r>
         <w:rPr>
@@ -2226,26 +2542,26 @@
       <w:pPr>
         <w:pStyle w:val="Heading1"/>
       </w:pPr>
-      <w:bookmarkStart w:id="0" w:name="_Toc466012384"/>
-      <w:bookmarkStart w:id="1" w:name="_Toc467677022"/>
+      <w:bookmarkStart w:id="1" w:name="_Toc466012384"/>
+      <w:bookmarkStart w:id="2" w:name="_Toc469303883"/>
       <w:r>
         <w:lastRenderedPageBreak/>
         <w:t>Introduction</w:t>
       </w:r>
-      <w:bookmarkEnd w:id="0"/>
       <w:bookmarkEnd w:id="1"/>
+      <w:bookmarkEnd w:id="2"/>
     </w:p>
     <w:p>
       <w:pPr>
         <w:pStyle w:val="Heading2"/>
       </w:pPr>
-      <w:bookmarkStart w:id="2" w:name="_Toc466012385"/>
-      <w:bookmarkStart w:id="3" w:name="_Toc467677023"/>
+      <w:bookmarkStart w:id="3" w:name="_Toc466012385"/>
+      <w:bookmarkStart w:id="4" w:name="_Toc469303884"/>
       <w:r>
         <w:t>Purpose</w:t>
       </w:r>
-      <w:bookmarkEnd w:id="2"/>
       <w:bookmarkEnd w:id="3"/>
+      <w:bookmarkEnd w:id="4"/>
     </w:p>
     <w:p>
       <w:r>
@@ -2327,11 +2643,11 @@
       <w:pPr>
         <w:pStyle w:val="Heading2"/>
       </w:pPr>
-      <w:bookmarkStart w:id="4" w:name="_Toc467677024"/>
+      <w:bookmarkStart w:id="5" w:name="_Toc469303885"/>
       <w:r>
         <w:t>Scope</w:t>
       </w:r>
-      <w:bookmarkEnd w:id="4"/>
+      <w:bookmarkEnd w:id="5"/>
     </w:p>
     <w:p>
       <w:r>
@@ -2498,14 +2814,14 @@
       <w:pPr>
         <w:pStyle w:val="Heading2"/>
       </w:pPr>
-      <w:bookmarkStart w:id="5" w:name="_Toc466012386"/>
-      <w:bookmarkStart w:id="6" w:name="_Toc467677025"/>
+      <w:bookmarkStart w:id="6" w:name="_Toc466012386"/>
+      <w:bookmarkStart w:id="7" w:name="_Toc469303886"/>
       <w:r>
         <w:lastRenderedPageBreak/>
         <w:t>Definitions</w:t>
       </w:r>
-      <w:bookmarkEnd w:id="5"/>
       <w:bookmarkEnd w:id="6"/>
+      <w:bookmarkEnd w:id="7"/>
     </w:p>
     <w:p>
       <w:pPr>
@@ -2652,13 +2968,13 @@
       <w:pPr>
         <w:pStyle w:val="Heading2"/>
       </w:pPr>
-      <w:bookmarkStart w:id="7" w:name="_Toc466012387"/>
-      <w:bookmarkStart w:id="8" w:name="_Toc467677026"/>
+      <w:bookmarkStart w:id="8" w:name="_Toc466012387"/>
+      <w:bookmarkStart w:id="9" w:name="_Toc469303887"/>
       <w:r>
         <w:t>References</w:t>
       </w:r>
-      <w:bookmarkEnd w:id="7"/>
       <w:bookmarkEnd w:id="8"/>
+      <w:bookmarkEnd w:id="9"/>
     </w:p>
     <w:p>
       <w:pPr>
@@ -2717,11 +3033,11 @@
       <w:r>
         <w:fldChar w:fldCharType="end"/>
       </w:r>
-      <w:bookmarkStart w:id="9" w:name="_Toc467677027"/>
+      <w:bookmarkStart w:id="10" w:name="_Toc469303888"/>
       <w:r>
         <w:t>Open Issues</w:t>
       </w:r>
-      <w:bookmarkEnd w:id="9"/>
+      <w:bookmarkEnd w:id="10"/>
     </w:p>
     <w:p>
       <w:pPr>
@@ -2852,14 +3168,14 @@
       <w:pPr>
         <w:pStyle w:val="Heading1"/>
       </w:pPr>
-      <w:bookmarkStart w:id="10" w:name="_Toc466012388"/>
-      <w:bookmarkStart w:id="11" w:name="_Toc467677028"/>
+      <w:bookmarkStart w:id="11" w:name="_Toc466012388"/>
+      <w:bookmarkStart w:id="12" w:name="_Toc469303889"/>
       <w:r>
         <w:lastRenderedPageBreak/>
         <w:t>Overall Description</w:t>
       </w:r>
-      <w:bookmarkEnd w:id="10"/>
       <w:bookmarkEnd w:id="11"/>
+      <w:bookmarkEnd w:id="12"/>
     </w:p>
     <w:p>
       <w:pPr>
@@ -2868,8 +3184,8 @@
           <w:lang w:eastAsia="en-US"/>
         </w:rPr>
       </w:pPr>
-      <w:bookmarkStart w:id="12" w:name="_Toc466012389"/>
-      <w:bookmarkStart w:id="13" w:name="_Toc467677029"/>
+      <w:bookmarkStart w:id="13" w:name="_Toc466012389"/>
+      <w:bookmarkStart w:id="14" w:name="_Toc469303890"/>
       <w:r>
         <w:rPr>
           <w:lang w:eastAsia="en-US"/>
@@ -2882,8 +3198,8 @@
         </w:rPr>
         <w:t>erspective</w:t>
       </w:r>
-      <w:bookmarkEnd w:id="12"/>
       <w:bookmarkEnd w:id="13"/>
+      <w:bookmarkEnd w:id="14"/>
       <w:r>
         <w:rPr>
           <w:lang w:eastAsia="en-US"/>
@@ -2899,8 +3215,8 @@
           <w:lang w:eastAsia="en-US"/>
         </w:rPr>
       </w:pPr>
-      <w:bookmarkStart w:id="14" w:name="_Toc466012390"/>
-      <w:bookmarkStart w:id="15" w:name="_Toc467677030"/>
+      <w:bookmarkStart w:id="15" w:name="_Toc466012390"/>
+      <w:bookmarkStart w:id="16" w:name="_Toc469303891"/>
       <w:r>
         <w:rPr>
           <w:rFonts w:eastAsia="Times New Roman"/>
@@ -2908,8 +3224,8 @@
         </w:rPr>
         <w:t>External Interfaces</w:t>
       </w:r>
-      <w:bookmarkEnd w:id="14"/>
       <w:bookmarkEnd w:id="15"/>
+      <w:bookmarkEnd w:id="16"/>
     </w:p>
     <w:p>
       <w:pPr>
@@ -3076,8 +3392,8 @@
           <w:lang w:eastAsia="en-US"/>
         </w:rPr>
       </w:pPr>
-      <w:bookmarkStart w:id="16" w:name="_Toc466012391"/>
-      <w:bookmarkStart w:id="17" w:name="_Toc467677031"/>
+      <w:bookmarkStart w:id="17" w:name="_Toc466012391"/>
+      <w:bookmarkStart w:id="18" w:name="_Toc469303892"/>
       <w:r>
         <w:rPr>
           <w:rFonts w:eastAsia="Times New Roman"/>
@@ -3085,8 +3401,8 @@
         </w:rPr>
         <w:t>Internal Interfaces</w:t>
       </w:r>
-      <w:bookmarkEnd w:id="16"/>
       <w:bookmarkEnd w:id="17"/>
+      <w:bookmarkEnd w:id="18"/>
     </w:p>
     <w:p>
       <w:r>
@@ -3171,13 +3487,13 @@
       <w:pPr>
         <w:pStyle w:val="Heading3"/>
       </w:pPr>
-      <w:bookmarkStart w:id="18" w:name="_Toc466012393"/>
-      <w:bookmarkStart w:id="19" w:name="_Toc467677032"/>
+      <w:bookmarkStart w:id="19" w:name="_Toc466012393"/>
+      <w:bookmarkStart w:id="20" w:name="_Toc469303893"/>
       <w:r>
         <w:t>User Interface</w:t>
       </w:r>
-      <w:bookmarkEnd w:id="18"/>
       <w:bookmarkEnd w:id="19"/>
+      <w:bookmarkEnd w:id="20"/>
     </w:p>
     <w:p>
       <w:r>
@@ -3272,13 +3588,13 @@
       <w:pPr>
         <w:pStyle w:val="Heading2"/>
       </w:pPr>
-      <w:bookmarkStart w:id="20" w:name="_Toc466012394"/>
-      <w:bookmarkStart w:id="21" w:name="_Toc467677033"/>
+      <w:bookmarkStart w:id="21" w:name="_Toc466012394"/>
+      <w:bookmarkStart w:id="22" w:name="_Toc469303894"/>
       <w:r>
         <w:t>Project Deliverables</w:t>
       </w:r>
-      <w:bookmarkEnd w:id="20"/>
       <w:bookmarkEnd w:id="21"/>
+      <w:bookmarkEnd w:id="22"/>
     </w:p>
     <w:p>
       <w:r>
@@ -3440,8 +3756,8 @@
           <w:lang w:eastAsia="en-US"/>
         </w:rPr>
       </w:pPr>
-      <w:bookmarkStart w:id="22" w:name="_Toc466012395"/>
-      <w:bookmarkStart w:id="23" w:name="_Toc467677034"/>
+      <w:bookmarkStart w:id="23" w:name="_Toc466012395"/>
+      <w:bookmarkStart w:id="24" w:name="_Toc469303895"/>
       <w:r>
         <w:rPr>
           <w:lang w:eastAsia="en-US"/>
@@ -3460,8 +3776,8 @@
         </w:rPr>
         <w:t>onstraints</w:t>
       </w:r>
-      <w:bookmarkEnd w:id="22"/>
       <w:bookmarkEnd w:id="23"/>
+      <w:bookmarkEnd w:id="24"/>
       <w:r>
         <w:rPr>
           <w:lang w:eastAsia="en-US"/>
@@ -3612,8 +3928,8 @@
           <w:lang w:eastAsia="en-US"/>
         </w:rPr>
       </w:pPr>
-      <w:bookmarkStart w:id="24" w:name="_Toc466012399"/>
-      <w:bookmarkStart w:id="25" w:name="_Toc467677035"/>
+      <w:bookmarkStart w:id="25" w:name="_Toc466012399"/>
+      <w:bookmarkStart w:id="26" w:name="_Toc469303896"/>
       <w:r>
         <w:rPr>
           <w:lang w:eastAsia="en-US"/>
@@ -3626,8 +3942,8 @@
         </w:rPr>
         <w:t>haracteristics</w:t>
       </w:r>
-      <w:bookmarkEnd w:id="24"/>
       <w:bookmarkEnd w:id="25"/>
+      <w:bookmarkEnd w:id="26"/>
     </w:p>
     <w:p>
       <w:r>
@@ -3646,8 +3962,8 @@
           <w:lang w:eastAsia="en-US"/>
         </w:rPr>
       </w:pPr>
-      <w:bookmarkStart w:id="26" w:name="_Toc466012401"/>
-      <w:bookmarkStart w:id="27" w:name="_Toc467677036"/>
+      <w:bookmarkStart w:id="27" w:name="_Toc466012401"/>
+      <w:bookmarkStart w:id="28" w:name="_Toc469303897"/>
       <w:r>
         <w:rPr>
           <w:rFonts w:eastAsia="Times New Roman"/>
@@ -3663,8 +3979,8 @@
         </w:rPr>
         <w:t>equirements</w:t>
       </w:r>
-      <w:bookmarkEnd w:id="26"/>
       <w:bookmarkEnd w:id="27"/>
+      <w:bookmarkEnd w:id="28"/>
       <w:r>
         <w:rPr>
           <w:rFonts w:eastAsia="Times New Roman"/>
@@ -3680,8 +3996,8 @@
           <w:lang w:eastAsia="en-US"/>
         </w:rPr>
       </w:pPr>
-      <w:bookmarkStart w:id="28" w:name="_Toc466012402"/>
-      <w:bookmarkStart w:id="29" w:name="_Toc467677037"/>
+      <w:bookmarkStart w:id="29" w:name="_Toc466012402"/>
+      <w:bookmarkStart w:id="30" w:name="_Toc469303898"/>
       <w:r>
         <w:rPr>
           <w:lang w:eastAsia="en-US"/>
@@ -3700,8 +4016,8 @@
         </w:rPr>
         <w:t>equirements</w:t>
       </w:r>
-      <w:bookmarkEnd w:id="28"/>
       <w:bookmarkEnd w:id="29"/>
+      <w:bookmarkEnd w:id="30"/>
     </w:p>
     <w:p>
       <w:r>
@@ -3891,13 +4207,13 @@
       <w:pPr>
         <w:pStyle w:val="Heading2"/>
       </w:pPr>
-      <w:bookmarkStart w:id="30" w:name="_Toc466012404"/>
-      <w:bookmarkStart w:id="31" w:name="_Toc467677038"/>
+      <w:bookmarkStart w:id="31" w:name="_Toc466012404"/>
+      <w:bookmarkStart w:id="32" w:name="_Toc469303899"/>
       <w:r>
         <w:t>Mangle SMDR Files</w:t>
       </w:r>
-      <w:bookmarkEnd w:id="30"/>
       <w:bookmarkEnd w:id="31"/>
+      <w:bookmarkEnd w:id="32"/>
     </w:p>
     <w:p>
       <w:r>
@@ -4286,7 +4602,14 @@
         <w:rPr>
           <w:i/>
         </w:rPr>
-        <w:t xml:space="preserve">Hence, SMDR files with extensions </w:t>
+        <w:t xml:space="preserve">Hence, SMDR files with </w:t>
+      </w:r>
+      <w:proofErr w:type="gramStart"/>
+      <w:r>
+        <w:rPr>
+          <w:i/>
+        </w:rPr>
+        <w:t xml:space="preserve">extensions </w:t>
       </w:r>
       <w:r>
         <w:rPr>
@@ -4294,7 +4617,16 @@
           <w:b/>
           <w:bCs/>
         </w:rPr>
-        <w:t xml:space="preserve">.002,. 003, </w:t>
+        <w:t>.</w:t>
+      </w:r>
+      <w:proofErr w:type="gramEnd"/>
+      <w:r>
+        <w:rPr>
+          <w:rFonts w:ascii="Courier New" w:hAnsi="Courier New" w:cs="Courier New"/>
+          <w:b/>
+          <w:bCs/>
+        </w:rPr>
+        <w:t xml:space="preserve">002,. 003, </w:t>
       </w:r>
       <w:r>
         <w:rPr>
@@ -4507,8 +4839,8 @@
       <w:pPr>
         <w:pStyle w:val="Heading2"/>
       </w:pPr>
-      <w:bookmarkStart w:id="32" w:name="_Toc466012405"/>
-      <w:bookmarkStart w:id="33" w:name="_Toc467677039"/>
+      <w:bookmarkStart w:id="33" w:name="_Toc466012405"/>
+      <w:bookmarkStart w:id="34" w:name="_Toc469303900"/>
       <w:r>
         <w:t xml:space="preserve">Test </w:t>
       </w:r>
@@ -4521,8 +4853,8 @@
       <w:r>
         <w:t>Requirements</w:t>
       </w:r>
-      <w:bookmarkEnd w:id="32"/>
       <w:bookmarkEnd w:id="33"/>
+      <w:bookmarkEnd w:id="34"/>
     </w:p>
     <w:p>
       <w:r>
@@ -4536,8 +4868,8 @@
       <w:pPr>
         <w:pStyle w:val="Heading3"/>
       </w:pPr>
-      <w:bookmarkStart w:id="34" w:name="_Toc466012406"/>
-      <w:bookmarkStart w:id="35" w:name="_Toc467677040"/>
+      <w:bookmarkStart w:id="35" w:name="_Toc466012406"/>
+      <w:bookmarkStart w:id="36" w:name="_Toc469303901"/>
       <w:r>
         <w:t>PBX</w:t>
       </w:r>
@@ -4547,8 +4879,8 @@
       <w:r>
         <w:t>Simulator</w:t>
       </w:r>
-      <w:bookmarkEnd w:id="34"/>
       <w:bookmarkEnd w:id="35"/>
+      <w:bookmarkEnd w:id="36"/>
     </w:p>
     <w:p>
       <w:r>
@@ -4685,16 +5017,16 @@
       <w:pPr>
         <w:pStyle w:val="Heading3"/>
       </w:pPr>
-      <w:bookmarkStart w:id="36" w:name="_Toc466012407"/>
-      <w:bookmarkStart w:id="37" w:name="_Toc467677041"/>
+      <w:bookmarkStart w:id="37" w:name="_Toc466012407"/>
+      <w:bookmarkStart w:id="38" w:name="_Toc469303902"/>
       <w:r>
         <w:t>Tel</w:t>
       </w:r>
       <w:r>
         <w:t>ecom Management System Simulator</w:t>
       </w:r>
-      <w:bookmarkEnd w:id="36"/>
       <w:bookmarkEnd w:id="37"/>
+      <w:bookmarkEnd w:id="38"/>
     </w:p>
     <w:p>
       <w:r>
@@ -4717,12 +5049,12 @@
       <w:pPr>
         <w:pStyle w:val="Heading2"/>
       </w:pPr>
-      <w:bookmarkStart w:id="38" w:name="_Toc466012408"/>
-      <w:bookmarkStart w:id="39" w:name="_Toc467677042"/>
+      <w:bookmarkStart w:id="39" w:name="_Toc466012408"/>
+      <w:bookmarkStart w:id="40" w:name="_Toc469303903"/>
       <w:r>
         <w:t>Database Requirements</w:t>
       </w:r>
-      <w:bookmarkEnd w:id="39"/>
+      <w:bookmarkEnd w:id="40"/>
     </w:p>
     <w:p>
       <w:r>
@@ -4801,7 +5133,15 @@
         </w:numPr>
       </w:pPr>
       <w:r>
-        <w:t>A ‘cron’ type automatic backup procedure shall run dai</w:t>
+        <w:t>A ‘</w:t>
+      </w:r>
+      <w:proofErr w:type="spellStart"/>
+      <w:r>
+        <w:t>cron</w:t>
+      </w:r>
+      <w:proofErr w:type="spellEnd"/>
+      <w:r>
+        <w:t>’ type automatic backup procedure shall run dai</w:t>
       </w:r>
       <w:r>
         <w:t>ly and deliver a backup dataset</w:t>
@@ -4860,12 +5200,12 @@
       <w:pPr>
         <w:pStyle w:val="Heading2"/>
       </w:pPr>
-      <w:bookmarkStart w:id="40" w:name="_Toc467677043"/>
+      <w:bookmarkStart w:id="41" w:name="_Toc469303904"/>
       <w:r>
         <w:lastRenderedPageBreak/>
         <w:t>Deployment Requirements</w:t>
       </w:r>
-      <w:bookmarkEnd w:id="40"/>
+      <w:bookmarkEnd w:id="41"/>
     </w:p>
     <w:p>
       <w:r>
@@ -4906,12 +5246,12 @@
       <w:pPr>
         <w:pStyle w:val="Heading2"/>
       </w:pPr>
-      <w:bookmarkStart w:id="41" w:name="_Toc467677044"/>
+      <w:bookmarkStart w:id="42" w:name="_Toc469303905"/>
       <w:r>
         <w:t>Test Requirements</w:t>
       </w:r>
-      <w:bookmarkEnd w:id="38"/>
-      <w:bookmarkEnd w:id="41"/>
+      <w:bookmarkEnd w:id="39"/>
+      <w:bookmarkEnd w:id="42"/>
     </w:p>
     <w:p>
       <w:r>
@@ -4980,8 +5320,8 @@
           <w:lang w:eastAsia="en-US"/>
         </w:rPr>
       </w:pPr>
-      <w:bookmarkStart w:id="42" w:name="_Toc466012409"/>
-      <w:bookmarkStart w:id="43" w:name="_Toc467677045"/>
+      <w:bookmarkStart w:id="43" w:name="_Toc466012409"/>
+      <w:bookmarkStart w:id="44" w:name="_Toc469303906"/>
       <w:r>
         <w:rPr>
           <w:lang w:eastAsia="en-US"/>
@@ -4994,8 +5334,8 @@
         </w:rPr>
         <w:t>equirements</w:t>
       </w:r>
-      <w:bookmarkEnd w:id="42"/>
       <w:bookmarkEnd w:id="43"/>
+      <w:bookmarkEnd w:id="44"/>
     </w:p>
     <w:p>
       <w:r>
@@ -5165,14 +5505,24 @@
           <w:b/>
           <w:bCs/>
         </w:rPr>
-        <w:t>docker-compose.env</w:t>
-      </w:r>
+        <w:t>docker-</w:t>
+      </w:r>
+      <w:proofErr w:type="spellStart"/>
       <w:r>
         <w:rPr>
           <w:rFonts w:ascii="Courier" w:hAnsi="Courier" w:cs="Times New Roman"/>
           <w:b/>
           <w:bCs/>
         </w:rPr>
+        <w:t>compose.env</w:t>
+      </w:r>
+      <w:proofErr w:type="spellEnd"/>
+      <w:r>
+        <w:rPr>
+          <w:rFonts w:ascii="Courier" w:hAnsi="Courier" w:cs="Times New Roman"/>
+          <w:b/>
+          <w:bCs/>
+        </w:rPr>
         <w:t xml:space="preserve">, </w:t>
       </w:r>
       <w:r>
@@ -5190,8 +5540,18 @@
           <w:b/>
           <w:bCs/>
         </w:rPr>
-        <w:t>docker-compose.env</w:t>
-      </w:r>
+        <w:t>docker-</w:t>
+      </w:r>
+      <w:proofErr w:type="spellStart"/>
+      <w:r>
+        <w:rPr>
+          <w:rFonts w:ascii="Courier" w:hAnsi="Courier"/>
+          <w:b/>
+          <w:bCs/>
+        </w:rPr>
+        <w:t>compose.env</w:t>
+      </w:r>
+      <w:proofErr w:type="spellEnd"/>
       <w:r>
         <w:t xml:space="preserve"> has been excluded from the GitHub</w:t>
       </w:r>
@@ -5305,7 +5665,23 @@
           <w:sz w:val="18"/>
           <w:szCs w:val="18"/>
         </w:rPr>
-        <w:t>ypical cron-like string pattern (e.g. ‘</w:t>
+        <w:t xml:space="preserve">ypical </w:t>
+      </w:r>
+      <w:proofErr w:type="spellStart"/>
+      <w:r>
+        <w:rPr>
+          <w:sz w:val="18"/>
+          <w:szCs w:val="18"/>
+        </w:rPr>
+        <w:t>cron</w:t>
+      </w:r>
+      <w:proofErr w:type="spellEnd"/>
+      <w:r>
+        <w:rPr>
+          <w:sz w:val="18"/>
+          <w:szCs w:val="18"/>
+        </w:rPr>
+        <w:t>-like string pattern (e.g. ‘</w:t>
       </w:r>
       <w:r>
         <w:rPr>
@@ -5372,73 +5748,43 @@
           <w:sz w:val="18"/>
           <w:szCs w:val="18"/>
         </w:rPr>
-        <w:t xml:space="preserve"> and </w:t>
+        <w:t xml:space="preserve"> and BACKUP_PURGE_</w:t>
       </w:r>
       <w:r>
         <w:rPr>
           <w:sz w:val="18"/>
           <w:szCs w:val="18"/>
         </w:rPr>
-        <w:t>BACKUP_PURGE_</w:t>
+        <w:t>PERIOD</w:t>
       </w:r>
       <w:r>
         <w:rPr>
           <w:sz w:val="18"/>
           <w:szCs w:val="18"/>
         </w:rPr>
-        <w:t>PERIOD</w:t>
+        <w:t xml:space="preserve">_LIMIT </w:t>
       </w:r>
       <w:r>
         <w:rPr>
           <w:sz w:val="18"/>
           <w:szCs w:val="18"/>
         </w:rPr>
-        <w:t>_LIMIT</w:t>
+        <w:t xml:space="preserve">defines the maximum age of a backup file beyond which it will be deleted.  BACKUP_PURGE_PERIOD_UNITS must be set to one of “minutes”, </w:t>
       </w:r>
       <w:r>
         <w:rPr>
           <w:sz w:val="18"/>
           <w:szCs w:val="18"/>
         </w:rPr>
-        <w:t xml:space="preserve"> </w:t>
+        <w:t xml:space="preserve">“hours”, </w:t>
       </w:r>
       <w:r>
         <w:rPr>
           <w:sz w:val="18"/>
           <w:szCs w:val="18"/>
         </w:rPr>
-        <w:t xml:space="preserve">defines the maximum age of a backup file beyond which it will be deleted.  </w:t>
-      </w:r>
-      <w:r>
-        <w:rPr>
-          <w:sz w:val="18"/>
-          <w:szCs w:val="18"/>
-        </w:rPr>
-        <w:t>BACKUP_PURGE_PERIOD_UNITS</w:t>
-      </w:r>
-      <w:r>
-        <w:rPr>
-          <w:sz w:val="18"/>
-          <w:szCs w:val="18"/>
-        </w:rPr>
-        <w:t xml:space="preserve"> must be set to one of “minutes”, </w:t>
-      </w:r>
-      <w:r>
-        <w:rPr>
-          <w:sz w:val="18"/>
-          <w:szCs w:val="18"/>
-        </w:rPr>
-        <w:t xml:space="preserve">“hours”, </w:t>
-      </w:r>
-      <w:r>
-        <w:rPr>
-          <w:sz w:val="18"/>
-          <w:szCs w:val="18"/>
-        </w:rPr>
         <w:t>“days”, “weeks”, “months”, or “years”.  If found to be none of these, then the backup-scheduler will abort.</w:t>
       </w:r>
-      <w:bookmarkStart w:id="44" w:name="_GoBack"/>
-      <w:bookmarkEnd w:id="44"/>
     </w:p>
     <w:p>
       <w:pPr>
@@ -5463,21 +5809,7 @@
           <w:sz w:val="18"/>
           <w:szCs w:val="18"/>
         </w:rPr>
-        <w:t xml:space="preserve">Example: </w:t>
-      </w:r>
-      <w:r>
-        <w:rPr>
-          <w:sz w:val="18"/>
-          <w:szCs w:val="18"/>
-        </w:rPr>
-        <w:t>BACKUP_PURGE_PERIOD_UNITS</w:t>
-      </w:r>
-      <w:r>
-        <w:rPr>
-          <w:sz w:val="18"/>
-          <w:szCs w:val="18"/>
-        </w:rPr>
-        <w:t xml:space="preserve"> = “days” and </w:t>
+        <w:t xml:space="preserve">Example: BACKUP_PURGE_PERIOD_UNITS = “days” and </w:t>
       </w:r>
       <w:r>
         <w:rPr>
@@ -5650,13 +5982,23 @@
         </w:rPr>
         <w:t>_DIRECTORY</w:t>
       </w:r>
+      <w:proofErr w:type="gramStart"/>
       <w:r>
         <w:rPr>
           <w:rFonts w:ascii="Courier" w:hAnsi="Courier"/>
           <w:sz w:val="18"/>
           <w:szCs w:val="18"/>
         </w:rPr>
-        <w:t>=../smdr-data/smdr-data-002</w:t>
+        <w:t>=..</w:t>
+      </w:r>
+      <w:proofErr w:type="gramEnd"/>
+      <w:r>
+        <w:rPr>
+          <w:rFonts w:ascii="Courier" w:hAnsi="Courier"/>
+          <w:sz w:val="18"/>
+          <w:szCs w:val="18"/>
+        </w:rPr>
+        <w:t>/smdr-data/smdr-data-002</w:t>
       </w:r>
     </w:p>
     <w:p>
@@ -5708,13 +6050,23 @@
         </w:rPr>
         <w:t>_DIRECTORY</w:t>
       </w:r>
+      <w:proofErr w:type="gramStart"/>
       <w:r>
         <w:rPr>
           <w:rFonts w:ascii="Courier" w:hAnsi="Courier"/>
           <w:sz w:val="18"/>
           <w:szCs w:val="18"/>
         </w:rPr>
-        <w:t>=../smdr-data/smdr-data-003</w:t>
+        <w:t>=..</w:t>
+      </w:r>
+      <w:proofErr w:type="gramEnd"/>
+      <w:r>
+        <w:rPr>
+          <w:rFonts w:ascii="Courier" w:hAnsi="Courier"/>
+          <w:sz w:val="18"/>
+          <w:szCs w:val="18"/>
+        </w:rPr>
+        <w:t>/smdr-data/smdr-data-003</w:t>
       </w:r>
     </w:p>
     <w:p>
@@ -5766,13 +6118,23 @@
         </w:rPr>
         <w:t>_SOURCE_DIRECTORY</w:t>
       </w:r>
+      <w:proofErr w:type="gramStart"/>
       <w:r>
         <w:rPr>
           <w:rFonts w:ascii="Courier" w:hAnsi="Courier"/>
           <w:sz w:val="18"/>
           <w:szCs w:val="18"/>
         </w:rPr>
-        <w:t>=../smdr-data/smdr-data-002</w:t>
+        <w:t>=..</w:t>
+      </w:r>
+      <w:proofErr w:type="gramEnd"/>
+      <w:r>
+        <w:rPr>
+          <w:rFonts w:ascii="Courier" w:hAnsi="Courier"/>
+          <w:sz w:val="18"/>
+          <w:szCs w:val="18"/>
+        </w:rPr>
+        <w:t>/smdr-data/smdr-data-002</w:t>
       </w:r>
     </w:p>
     <w:p>
@@ -5844,7 +6206,23 @@
           <w:sz w:val="18"/>
           <w:szCs w:val="18"/>
         </w:rPr>
-        <w:t>password of the ‘postgres’ database account.</w:t>
+        <w:t>password of the ‘</w:t>
+      </w:r>
+      <w:proofErr w:type="spellStart"/>
+      <w:r>
+        <w:rPr>
+          <w:sz w:val="18"/>
+          <w:szCs w:val="18"/>
+        </w:rPr>
+        <w:t>postgres</w:t>
+      </w:r>
+      <w:proofErr w:type="spellEnd"/>
+      <w:r>
+        <w:rPr>
+          <w:sz w:val="18"/>
+          <w:szCs w:val="18"/>
+        </w:rPr>
+        <w:t>’ database account.</w:t>
       </w:r>
     </w:p>
     <w:p>
@@ -6054,6 +6432,7 @@
         <w:t>The port number on which the TMS is listening.</w:t>
       </w:r>
     </w:p>
+    <w:bookmarkEnd w:id="0"/>
     <w:sectPr>
       <w:headerReference w:type="default" r:id="rId22"/>
       <w:footerReference w:type="default" r:id="rId23"/>
@@ -6146,7 +6525,7 @@
         <w:color w:val="000000" w:themeColor="text1"/>
         <w:sz w:val="21"/>
       </w:rPr>
-      <w:t>11</w:t>
+      <w:t>13</w:t>
     </w:r>
     <w:r>
       <w:rPr>
@@ -6169,6 +6548,37 @@
         <w:lang w:val="en-CA"/>
       </w:rPr>
     </w:pPr>
+    <w:r>
+      <w:rPr>
+        <w:sz w:val="22"/>
+        <w:szCs w:val="22"/>
+        <w:lang w:val="en-CA"/>
+      </w:rPr>
+      <w:pict w14:anchorId="3B38CF87">
+        <v:shapetype id="_x0000_t75" coordsize="21600,21600" o:spt="75" o:preferrelative="t" path="m@4@5l@4@11@9@11@9@5xe" filled="f" stroked="f">
+          <v:stroke joinstyle="miter"/>
+          <v:formulas>
+            <v:f eqn="if lineDrawn pixelLineWidth 0"/>
+            <v:f eqn="sum @0 1 0"/>
+            <v:f eqn="sum 0 0 @1"/>
+            <v:f eqn="prod @2 1 2"/>
+            <v:f eqn="prod @3 21600 pixelWidth"/>
+            <v:f eqn="prod @3 21600 pixelHeight"/>
+            <v:f eqn="sum @0 0 1"/>
+            <v:f eqn="prod @6 1 2"/>
+            <v:f eqn="prod @7 21600 pixelWidth"/>
+            <v:f eqn="sum @8 21600 0"/>
+            <v:f eqn="prod @7 21600 pixelHeight"/>
+            <v:f eqn="sum @10 21600 0"/>
+          </v:formulas>
+          <v:path o:extrusionok="f" gradientshapeok="t" o:connecttype="rect"/>
+          <o:lock v:ext="edit" aspectratio="t"/>
+        </v:shapetype>
+        <v:shape id="_x0000_i1025" type="#_x0000_t75" style="width:431.7pt;height:1.4pt" o:hrpct="0" o:hralign="center" o:hr="t">
+          <v:imagedata r:id="rId1" o:title="/Applications/Microsoft Word.app/Contents/Resources/Lines/Default Line.gif"/>
+        </v:shape>
+      </w:pict>
+    </w:r>
   </w:p>
 </w:ftr>
 </file>
@@ -6253,23 +6663,24 @@
         <w:sz w:val="21"/>
         <w:szCs w:val="28"/>
       </w:rPr>
-      <w:t>,</w:t>
-    </w:r>
-    <w:r>
-      <w:rPr>
-        <w:smallCaps/>
-        <w:color w:val="000000" w:themeColor="text1"/>
-        <w:sz w:val="21"/>
-        <w:szCs w:val="28"/>
-      </w:rPr>
       <w:tab/>
       <w:t xml:space="preserve">Version </w:t>
     </w:r>
-    <w:fldSimple w:instr=" DOCPROPERTY &quot;Version&quot;  \* MERGEFORMAT ">
-      <w:r>
-        <w:t>1.0.1</w:t>
-      </w:r>
-    </w:fldSimple>
+    <w:r>
+      <w:fldChar w:fldCharType="begin"/>
+    </w:r>
+    <w:r>
+      <w:instrText xml:space="preserve"> DOCPROPERTY "Version"  \* MERGEFORMAT </w:instrText>
+    </w:r>
+    <w:r>
+      <w:fldChar w:fldCharType="separate"/>
+    </w:r>
+    <w:r>
+      <w:t>1.0.1</w:t>
+    </w:r>
+    <w:r>
+      <w:fldChar w:fldCharType="end"/>
+    </w:r>
   </w:p>
 </w:hdr>
 </file>
@@ -11954,7 +12365,7 @@
 </file>
 
 <file path=customXml/itemProps6.xml><?xml version="1.0" encoding="utf-8"?>
-<ds:datastoreItem xmlns:ds="http://schemas.openxmlformats.org/officeDocument/2006/customXml" ds:itemID="{CBB24A25-2DD8-AF42-90FB-2973D833FBA6}">
+<ds:datastoreItem xmlns:ds="http://schemas.openxmlformats.org/officeDocument/2006/customXml" ds:itemID="{61FB59C1-7842-F347-B00F-2AFE8038CE94}">
   <ds:schemaRefs>
     <ds:schemaRef ds:uri="http://schemas.openxmlformats.org/officeDocument/2006/bibliography"/>
   </ds:schemaRefs>

</xml_diff>

<commit_message>
Moved the Environment Variables into the User Manual
</commit_message>
<xml_diff>
--- a/docs/TCS Software Requirements Document.docx
+++ b/docs/TCS Software Requirements Document.docx
@@ -6,7 +6,6 @@
       <w:pPr>
         <w:pStyle w:val="Title"/>
       </w:pPr>
-      <w:bookmarkStart w:id="0" w:name="_GoBack"/>
       <w:r>
         <w:t xml:space="preserve">Telephony </w:t>
       </w:r>
@@ -29,11 +28,21 @@
       <w:r>
         <w:t xml:space="preserve">Version </w:t>
       </w:r>
-      <w:fldSimple w:instr=" DOCPROPERTY &quot;Version&quot;  \* MERGEFORMAT ">
-        <w:r>
-          <w:t>1.0.1</w:t>
-        </w:r>
-      </w:fldSimple>
+      <w:r>
+        <w:fldChar w:fldCharType="begin"/>
+      </w:r>
+      <w:r>
+        <w:instrText xml:space="preserve"> DOCPROPERTY "Version"  \* MERGEFORMAT </w:instrText>
+      </w:r>
+      <w:r>
+        <w:fldChar w:fldCharType="separate"/>
+      </w:r>
+      <w:r>
+        <w:t>1.0.2</w:t>
+      </w:r>
+      <w:r>
+        <w:fldChar w:fldCharType="end"/>
+      </w:r>
     </w:p>
     <w:p>
       <w:r>
@@ -271,7 +280,7 @@
                 <w:sz w:val="21"/>
                 <w:szCs w:val="21"/>
               </w:rPr>
-              <w:t>2016-01-01</w:t>
+              <w:t>2016-12-15</w:t>
             </w:r>
           </w:p>
         </w:tc>
@@ -292,6 +301,90 @@
                 <w:szCs w:val="21"/>
               </w:rPr>
               <w:t>Original Release</w:t>
+            </w:r>
+          </w:p>
+        </w:tc>
+      </w:tr>
+      <w:tr>
+        <w:tc>
+          <w:tcPr>
+            <w:tcW w:w="1279" w:type="dxa"/>
+          </w:tcPr>
+          <w:p>
+            <w:pPr>
+              <w:rPr>
+                <w:sz w:val="21"/>
+                <w:szCs w:val="21"/>
+              </w:rPr>
+            </w:pPr>
+            <w:r>
+              <w:rPr>
+                <w:sz w:val="21"/>
+                <w:szCs w:val="21"/>
+              </w:rPr>
+              <w:t>1.0.2</w:t>
+            </w:r>
+          </w:p>
+        </w:tc>
+        <w:tc>
+          <w:tcPr>
+            <w:tcW w:w="1418" w:type="dxa"/>
+          </w:tcPr>
+          <w:p>
+            <w:pPr>
+              <w:rPr>
+                <w:sz w:val="21"/>
+                <w:szCs w:val="21"/>
+              </w:rPr>
+            </w:pPr>
+            <w:proofErr w:type="spellStart"/>
+            <w:r>
+              <w:rPr>
+                <w:sz w:val="21"/>
+                <w:szCs w:val="21"/>
+              </w:rPr>
+              <w:t>R.Monk</w:t>
+            </w:r>
+            <w:proofErr w:type="spellEnd"/>
+          </w:p>
+        </w:tc>
+        <w:tc>
+          <w:tcPr>
+            <w:tcW w:w="1559" w:type="dxa"/>
+          </w:tcPr>
+          <w:p>
+            <w:pPr>
+              <w:rPr>
+                <w:sz w:val="21"/>
+                <w:szCs w:val="21"/>
+              </w:rPr>
+            </w:pPr>
+            <w:r>
+              <w:rPr>
+                <w:sz w:val="21"/>
+                <w:szCs w:val="21"/>
+              </w:rPr>
+              <w:t>2017-01-27</w:t>
+            </w:r>
+          </w:p>
+        </w:tc>
+        <w:tc>
+          <w:tcPr>
+            <w:tcW w:w="4391" w:type="dxa"/>
+          </w:tcPr>
+          <w:p>
+            <w:pPr>
+              <w:rPr>
+                <w:sz w:val="21"/>
+                <w:szCs w:val="21"/>
+              </w:rPr>
+            </w:pPr>
+            <w:r>
+              <w:rPr>
+                <w:sz w:val="21"/>
+                <w:szCs w:val="21"/>
+              </w:rPr>
+              <w:t>Update environment variables</w:t>
             </w:r>
           </w:p>
         </w:tc>
@@ -350,60 +443,6 @@
           </w:p>
         </w:tc>
       </w:tr>
-      <w:tr>
-        <w:tc>
-          <w:tcPr>
-            <w:tcW w:w="1279" w:type="dxa"/>
-          </w:tcPr>
-          <w:p>
-            <w:pPr>
-              <w:rPr>
-                <w:sz w:val="21"/>
-                <w:szCs w:val="21"/>
-              </w:rPr>
-            </w:pPr>
-          </w:p>
-        </w:tc>
-        <w:tc>
-          <w:tcPr>
-            <w:tcW w:w="1418" w:type="dxa"/>
-          </w:tcPr>
-          <w:p>
-            <w:pPr>
-              <w:rPr>
-                <w:sz w:val="21"/>
-                <w:szCs w:val="21"/>
-              </w:rPr>
-            </w:pPr>
-          </w:p>
-        </w:tc>
-        <w:tc>
-          <w:tcPr>
-            <w:tcW w:w="1559" w:type="dxa"/>
-          </w:tcPr>
-          <w:p>
-            <w:pPr>
-              <w:rPr>
-                <w:sz w:val="21"/>
-                <w:szCs w:val="21"/>
-              </w:rPr>
-            </w:pPr>
-          </w:p>
-        </w:tc>
-        <w:tc>
-          <w:tcPr>
-            <w:tcW w:w="4391" w:type="dxa"/>
-          </w:tcPr>
-          <w:p>
-            <w:pPr>
-              <w:rPr>
-                <w:sz w:val="21"/>
-                <w:szCs w:val="21"/>
-              </w:rPr>
-            </w:pPr>
-          </w:p>
-        </w:tc>
-      </w:tr>
     </w:tbl>
     <w:p>
       <w:pPr>
@@ -2542,26 +2581,26 @@
       <w:pPr>
         <w:pStyle w:val="Heading1"/>
       </w:pPr>
-      <w:bookmarkStart w:id="1" w:name="_Toc466012384"/>
-      <w:bookmarkStart w:id="2" w:name="_Toc469303883"/>
+      <w:bookmarkStart w:id="0" w:name="_Toc466012384"/>
+      <w:bookmarkStart w:id="1" w:name="_Toc469303883"/>
       <w:r>
         <w:lastRenderedPageBreak/>
         <w:t>Introduction</w:t>
       </w:r>
+      <w:bookmarkEnd w:id="0"/>
       <w:bookmarkEnd w:id="1"/>
+    </w:p>
+    <w:p>
+      <w:pPr>
+        <w:pStyle w:val="Heading2"/>
+      </w:pPr>
+      <w:bookmarkStart w:id="2" w:name="_Toc466012385"/>
+      <w:bookmarkStart w:id="3" w:name="_Toc469303884"/>
+      <w:r>
+        <w:t>Purpose</w:t>
+      </w:r>
       <w:bookmarkEnd w:id="2"/>
-    </w:p>
-    <w:p>
-      <w:pPr>
-        <w:pStyle w:val="Heading2"/>
-      </w:pPr>
-      <w:bookmarkStart w:id="3" w:name="_Toc466012385"/>
-      <w:bookmarkStart w:id="4" w:name="_Toc469303884"/>
-      <w:r>
-        <w:t>Purpose</w:t>
-      </w:r>
       <w:bookmarkEnd w:id="3"/>
-      <w:bookmarkEnd w:id="4"/>
     </w:p>
     <w:p>
       <w:r>
@@ -2643,11 +2682,11 @@
       <w:pPr>
         <w:pStyle w:val="Heading2"/>
       </w:pPr>
-      <w:bookmarkStart w:id="5" w:name="_Toc469303885"/>
+      <w:bookmarkStart w:id="4" w:name="_Toc469303885"/>
       <w:r>
         <w:t>Scope</w:t>
       </w:r>
-      <w:bookmarkEnd w:id="5"/>
+      <w:bookmarkEnd w:id="4"/>
     </w:p>
     <w:p>
       <w:r>
@@ -2814,14 +2853,14 @@
       <w:pPr>
         <w:pStyle w:val="Heading2"/>
       </w:pPr>
-      <w:bookmarkStart w:id="6" w:name="_Toc466012386"/>
-      <w:bookmarkStart w:id="7" w:name="_Toc469303886"/>
+      <w:bookmarkStart w:id="5" w:name="_Toc466012386"/>
+      <w:bookmarkStart w:id="6" w:name="_Toc469303886"/>
       <w:r>
         <w:lastRenderedPageBreak/>
         <w:t>Definitions</w:t>
       </w:r>
+      <w:bookmarkEnd w:id="5"/>
       <w:bookmarkEnd w:id="6"/>
-      <w:bookmarkEnd w:id="7"/>
     </w:p>
     <w:p>
       <w:pPr>
@@ -2968,13 +3007,13 @@
       <w:pPr>
         <w:pStyle w:val="Heading2"/>
       </w:pPr>
-      <w:bookmarkStart w:id="8" w:name="_Toc466012387"/>
-      <w:bookmarkStart w:id="9" w:name="_Toc469303887"/>
+      <w:bookmarkStart w:id="7" w:name="_Toc466012387"/>
+      <w:bookmarkStart w:id="8" w:name="_Toc469303887"/>
       <w:r>
         <w:t>References</w:t>
       </w:r>
+      <w:bookmarkEnd w:id="7"/>
       <w:bookmarkEnd w:id="8"/>
-      <w:bookmarkEnd w:id="9"/>
     </w:p>
     <w:p>
       <w:pPr>
@@ -3033,11 +3072,11 @@
       <w:r>
         <w:fldChar w:fldCharType="end"/>
       </w:r>
-      <w:bookmarkStart w:id="10" w:name="_Toc469303888"/>
+      <w:bookmarkStart w:id="9" w:name="_Toc469303888"/>
       <w:r>
         <w:t>Open Issues</w:t>
       </w:r>
-      <w:bookmarkEnd w:id="10"/>
+      <w:bookmarkEnd w:id="9"/>
     </w:p>
     <w:p>
       <w:pPr>
@@ -3168,38 +3207,38 @@
       <w:pPr>
         <w:pStyle w:val="Heading1"/>
       </w:pPr>
-      <w:bookmarkStart w:id="11" w:name="_Toc466012388"/>
-      <w:bookmarkStart w:id="12" w:name="_Toc469303889"/>
+      <w:bookmarkStart w:id="10" w:name="_Toc466012388"/>
+      <w:bookmarkStart w:id="11" w:name="_Toc469303889"/>
       <w:r>
         <w:lastRenderedPageBreak/>
         <w:t>Overall Description</w:t>
       </w:r>
+      <w:bookmarkEnd w:id="10"/>
       <w:bookmarkEnd w:id="11"/>
+    </w:p>
+    <w:p>
+      <w:pPr>
+        <w:pStyle w:val="Heading2"/>
+        <w:rPr>
+          <w:lang w:eastAsia="en-US"/>
+        </w:rPr>
+      </w:pPr>
+      <w:bookmarkStart w:id="12" w:name="_Toc466012389"/>
+      <w:bookmarkStart w:id="13" w:name="_Toc469303890"/>
+      <w:r>
+        <w:rPr>
+          <w:lang w:eastAsia="en-US"/>
+        </w:rPr>
+        <w:t>Product P</w:t>
+      </w:r>
+      <w:r>
+        <w:rPr>
+          <w:lang w:eastAsia="en-US"/>
+        </w:rPr>
+        <w:t>erspective</w:t>
+      </w:r>
       <w:bookmarkEnd w:id="12"/>
-    </w:p>
-    <w:p>
-      <w:pPr>
-        <w:pStyle w:val="Heading2"/>
-        <w:rPr>
-          <w:lang w:eastAsia="en-US"/>
-        </w:rPr>
-      </w:pPr>
-      <w:bookmarkStart w:id="13" w:name="_Toc466012389"/>
-      <w:bookmarkStart w:id="14" w:name="_Toc469303890"/>
-      <w:r>
-        <w:rPr>
-          <w:lang w:eastAsia="en-US"/>
-        </w:rPr>
-        <w:t>Product P</w:t>
-      </w:r>
-      <w:r>
-        <w:rPr>
-          <w:lang w:eastAsia="en-US"/>
-        </w:rPr>
-        <w:t>erspective</w:t>
-      </w:r>
       <w:bookmarkEnd w:id="13"/>
-      <w:bookmarkEnd w:id="14"/>
       <w:r>
         <w:rPr>
           <w:lang w:eastAsia="en-US"/>
@@ -3215,8 +3254,8 @@
           <w:lang w:eastAsia="en-US"/>
         </w:rPr>
       </w:pPr>
-      <w:bookmarkStart w:id="15" w:name="_Toc466012390"/>
-      <w:bookmarkStart w:id="16" w:name="_Toc469303891"/>
+      <w:bookmarkStart w:id="14" w:name="_Toc466012390"/>
+      <w:bookmarkStart w:id="15" w:name="_Toc469303891"/>
       <w:r>
         <w:rPr>
           <w:rFonts w:eastAsia="Times New Roman"/>
@@ -3224,8 +3263,8 @@
         </w:rPr>
         <w:t>External Interfaces</w:t>
       </w:r>
+      <w:bookmarkEnd w:id="14"/>
       <w:bookmarkEnd w:id="15"/>
-      <w:bookmarkEnd w:id="16"/>
     </w:p>
     <w:p>
       <w:pPr>
@@ -3392,8 +3431,8 @@
           <w:lang w:eastAsia="en-US"/>
         </w:rPr>
       </w:pPr>
-      <w:bookmarkStart w:id="17" w:name="_Toc466012391"/>
-      <w:bookmarkStart w:id="18" w:name="_Toc469303892"/>
+      <w:bookmarkStart w:id="16" w:name="_Toc466012391"/>
+      <w:bookmarkStart w:id="17" w:name="_Toc469303892"/>
       <w:r>
         <w:rPr>
           <w:rFonts w:eastAsia="Times New Roman"/>
@@ -3401,8 +3440,8 @@
         </w:rPr>
         <w:t>Internal Interfaces</w:t>
       </w:r>
+      <w:bookmarkEnd w:id="16"/>
       <w:bookmarkEnd w:id="17"/>
-      <w:bookmarkEnd w:id="18"/>
     </w:p>
     <w:p>
       <w:r>
@@ -3487,13 +3526,13 @@
       <w:pPr>
         <w:pStyle w:val="Heading3"/>
       </w:pPr>
-      <w:bookmarkStart w:id="19" w:name="_Toc466012393"/>
-      <w:bookmarkStart w:id="20" w:name="_Toc469303893"/>
+      <w:bookmarkStart w:id="18" w:name="_Toc466012393"/>
+      <w:bookmarkStart w:id="19" w:name="_Toc469303893"/>
       <w:r>
         <w:t>User Interface</w:t>
       </w:r>
+      <w:bookmarkEnd w:id="18"/>
       <w:bookmarkEnd w:id="19"/>
-      <w:bookmarkEnd w:id="20"/>
     </w:p>
     <w:p>
       <w:r>
@@ -3588,13 +3627,13 @@
       <w:pPr>
         <w:pStyle w:val="Heading2"/>
       </w:pPr>
-      <w:bookmarkStart w:id="21" w:name="_Toc466012394"/>
-      <w:bookmarkStart w:id="22" w:name="_Toc469303894"/>
+      <w:bookmarkStart w:id="20" w:name="_Toc466012394"/>
+      <w:bookmarkStart w:id="21" w:name="_Toc469303894"/>
       <w:r>
         <w:t>Project Deliverables</w:t>
       </w:r>
+      <w:bookmarkEnd w:id="20"/>
       <w:bookmarkEnd w:id="21"/>
-      <w:bookmarkEnd w:id="22"/>
     </w:p>
     <w:p>
       <w:r>
@@ -3756,8 +3795,8 @@
           <w:lang w:eastAsia="en-US"/>
         </w:rPr>
       </w:pPr>
-      <w:bookmarkStart w:id="23" w:name="_Toc466012395"/>
-      <w:bookmarkStart w:id="24" w:name="_Toc469303895"/>
+      <w:bookmarkStart w:id="22" w:name="_Toc466012395"/>
+      <w:bookmarkStart w:id="23" w:name="_Toc469303895"/>
       <w:r>
         <w:rPr>
           <w:lang w:eastAsia="en-US"/>
@@ -3776,8 +3815,8 @@
         </w:rPr>
         <w:t>onstraints</w:t>
       </w:r>
+      <w:bookmarkEnd w:id="22"/>
       <w:bookmarkEnd w:id="23"/>
-      <w:bookmarkEnd w:id="24"/>
       <w:r>
         <w:rPr>
           <w:lang w:eastAsia="en-US"/>
@@ -3928,8 +3967,8 @@
           <w:lang w:eastAsia="en-US"/>
         </w:rPr>
       </w:pPr>
-      <w:bookmarkStart w:id="25" w:name="_Toc466012399"/>
-      <w:bookmarkStart w:id="26" w:name="_Toc469303896"/>
+      <w:bookmarkStart w:id="24" w:name="_Toc466012399"/>
+      <w:bookmarkStart w:id="25" w:name="_Toc469303896"/>
       <w:r>
         <w:rPr>
           <w:lang w:eastAsia="en-US"/>
@@ -3942,8 +3981,8 @@
         </w:rPr>
         <w:t>haracteristics</w:t>
       </w:r>
+      <w:bookmarkEnd w:id="24"/>
       <w:bookmarkEnd w:id="25"/>
-      <w:bookmarkEnd w:id="26"/>
     </w:p>
     <w:p>
       <w:r>
@@ -3962,8 +4001,8 @@
           <w:lang w:eastAsia="en-US"/>
         </w:rPr>
       </w:pPr>
-      <w:bookmarkStart w:id="27" w:name="_Toc466012401"/>
-      <w:bookmarkStart w:id="28" w:name="_Toc469303897"/>
+      <w:bookmarkStart w:id="26" w:name="_Toc466012401"/>
+      <w:bookmarkStart w:id="27" w:name="_Toc469303897"/>
       <w:r>
         <w:rPr>
           <w:rFonts w:eastAsia="Times New Roman"/>
@@ -3979,8 +4018,8 @@
         </w:rPr>
         <w:t>equirements</w:t>
       </w:r>
+      <w:bookmarkEnd w:id="26"/>
       <w:bookmarkEnd w:id="27"/>
-      <w:bookmarkEnd w:id="28"/>
       <w:r>
         <w:rPr>
           <w:rFonts w:eastAsia="Times New Roman"/>
@@ -3996,8 +4035,8 @@
           <w:lang w:eastAsia="en-US"/>
         </w:rPr>
       </w:pPr>
-      <w:bookmarkStart w:id="29" w:name="_Toc466012402"/>
-      <w:bookmarkStart w:id="30" w:name="_Toc469303898"/>
+      <w:bookmarkStart w:id="28" w:name="_Toc466012402"/>
+      <w:bookmarkStart w:id="29" w:name="_Toc469303898"/>
       <w:r>
         <w:rPr>
           <w:lang w:eastAsia="en-US"/>
@@ -4016,8 +4055,8 @@
         </w:rPr>
         <w:t>equirements</w:t>
       </w:r>
+      <w:bookmarkEnd w:id="28"/>
       <w:bookmarkEnd w:id="29"/>
-      <w:bookmarkEnd w:id="30"/>
     </w:p>
     <w:p>
       <w:r>
@@ -4207,13 +4246,13 @@
       <w:pPr>
         <w:pStyle w:val="Heading2"/>
       </w:pPr>
-      <w:bookmarkStart w:id="31" w:name="_Toc466012404"/>
-      <w:bookmarkStart w:id="32" w:name="_Toc469303899"/>
+      <w:bookmarkStart w:id="30" w:name="_Toc466012404"/>
+      <w:bookmarkStart w:id="31" w:name="_Toc469303899"/>
       <w:r>
         <w:t>Mangle SMDR Files</w:t>
       </w:r>
+      <w:bookmarkEnd w:id="30"/>
       <w:bookmarkEnd w:id="31"/>
-      <w:bookmarkEnd w:id="32"/>
     </w:p>
     <w:p>
       <w:r>
@@ -4839,8 +4878,8 @@
       <w:pPr>
         <w:pStyle w:val="Heading2"/>
       </w:pPr>
-      <w:bookmarkStart w:id="33" w:name="_Toc466012405"/>
-      <w:bookmarkStart w:id="34" w:name="_Toc469303900"/>
+      <w:bookmarkStart w:id="32" w:name="_Toc466012405"/>
+      <w:bookmarkStart w:id="33" w:name="_Toc469303900"/>
       <w:r>
         <w:t xml:space="preserve">Test </w:t>
       </w:r>
@@ -4853,34 +4892,34 @@
       <w:r>
         <w:t>Requirements</w:t>
       </w:r>
+      <w:bookmarkEnd w:id="32"/>
       <w:bookmarkEnd w:id="33"/>
+    </w:p>
+    <w:p>
+      <w:r>
+        <w:t xml:space="preserve">A number of related test tools are required to support various stages of testing.  The requirements for these tools are discussed </w:t>
+      </w:r>
+      <w:r>
+        <w:t>next.</w:t>
+      </w:r>
+    </w:p>
+    <w:p>
+      <w:pPr>
+        <w:pStyle w:val="Heading3"/>
+      </w:pPr>
+      <w:bookmarkStart w:id="34" w:name="_Toc466012406"/>
+      <w:bookmarkStart w:id="35" w:name="_Toc469303901"/>
+      <w:r>
+        <w:t>PBX</w:t>
+      </w:r>
+      <w:r>
+        <w:t xml:space="preserve"> </w:t>
+      </w:r>
+      <w:r>
+        <w:t>Simulator</w:t>
+      </w:r>
       <w:bookmarkEnd w:id="34"/>
-    </w:p>
-    <w:p>
-      <w:r>
-        <w:t xml:space="preserve">A number of related test tools are required to support various stages of testing.  The requirements for these tools are discussed </w:t>
-      </w:r>
-      <w:r>
-        <w:t>next.</w:t>
-      </w:r>
-    </w:p>
-    <w:p>
-      <w:pPr>
-        <w:pStyle w:val="Heading3"/>
-      </w:pPr>
-      <w:bookmarkStart w:id="35" w:name="_Toc466012406"/>
-      <w:bookmarkStart w:id="36" w:name="_Toc469303901"/>
-      <w:r>
-        <w:t>PBX</w:t>
-      </w:r>
-      <w:r>
-        <w:t xml:space="preserve"> </w:t>
-      </w:r>
-      <w:r>
-        <w:t>Simulator</w:t>
-      </w:r>
       <w:bookmarkEnd w:id="35"/>
-      <w:bookmarkEnd w:id="36"/>
     </w:p>
     <w:p>
       <w:r>
@@ -5017,44 +5056,44 @@
       <w:pPr>
         <w:pStyle w:val="Heading3"/>
       </w:pPr>
-      <w:bookmarkStart w:id="37" w:name="_Toc466012407"/>
-      <w:bookmarkStart w:id="38" w:name="_Toc469303902"/>
+      <w:bookmarkStart w:id="36" w:name="_Toc466012407"/>
+      <w:bookmarkStart w:id="37" w:name="_Toc469303902"/>
       <w:r>
         <w:t>Tel</w:t>
       </w:r>
       <w:r>
         <w:t>ecom Management System Simulator</w:t>
       </w:r>
+      <w:bookmarkEnd w:id="36"/>
       <w:bookmarkEnd w:id="37"/>
+    </w:p>
+    <w:p>
+      <w:r>
+        <w:t>The TMS Simulator listens for a flow of messages from the TCS.  It</w:t>
+      </w:r>
+      <w:r>
+        <w:t>s</w:t>
+      </w:r>
+      <w:r>
+        <w:t xml:space="preserve"> functionality is minimal and is largely provided to server as a data sink for the TCS during testing.  Nevertheless, it will parse the incoming flow of messages looking for valid SMDR messages and</w:t>
+      </w:r>
+      <w:r>
+        <w:t xml:space="preserve"> send them to the </w:t>
+      </w:r>
+      <w:r>
+        <w:t>system console.</w:t>
+      </w:r>
+    </w:p>
+    <w:p>
+      <w:pPr>
+        <w:pStyle w:val="Heading2"/>
+      </w:pPr>
+      <w:bookmarkStart w:id="38" w:name="_Toc469303903"/>
+      <w:bookmarkStart w:id="39" w:name="_Toc466012408"/>
+      <w:r>
+        <w:t>Database Requirements</w:t>
+      </w:r>
       <w:bookmarkEnd w:id="38"/>
-    </w:p>
-    <w:p>
-      <w:r>
-        <w:t>The TMS Simulator listens for a flow of messages from the TCS.  It</w:t>
-      </w:r>
-      <w:r>
-        <w:t>s</w:t>
-      </w:r>
-      <w:r>
-        <w:t xml:space="preserve"> functionality is minimal and is largely provided to server as a data sink for the TCS during testing.  Nevertheless, it will parse the incoming flow of messages looking for valid SMDR messages and</w:t>
-      </w:r>
-      <w:r>
-        <w:t xml:space="preserve"> send them to the </w:t>
-      </w:r>
-      <w:r>
-        <w:t>system console.</w:t>
-      </w:r>
-    </w:p>
-    <w:p>
-      <w:pPr>
-        <w:pStyle w:val="Heading2"/>
-      </w:pPr>
-      <w:bookmarkStart w:id="39" w:name="_Toc466012408"/>
-      <w:bookmarkStart w:id="40" w:name="_Toc469303903"/>
-      <w:r>
-        <w:t>Database Requirements</w:t>
-      </w:r>
-      <w:bookmarkEnd w:id="40"/>
     </w:p>
     <w:p>
       <w:r>
@@ -5200,12 +5239,12 @@
       <w:pPr>
         <w:pStyle w:val="Heading2"/>
       </w:pPr>
-      <w:bookmarkStart w:id="41" w:name="_Toc469303904"/>
+      <w:bookmarkStart w:id="40" w:name="_Toc469303904"/>
       <w:r>
         <w:lastRenderedPageBreak/>
         <w:t>Deployment Requirements</w:t>
       </w:r>
-      <w:bookmarkEnd w:id="41"/>
+      <w:bookmarkEnd w:id="40"/>
     </w:p>
     <w:p>
       <w:r>
@@ -5246,12 +5285,12 @@
       <w:pPr>
         <w:pStyle w:val="Heading2"/>
       </w:pPr>
-      <w:bookmarkStart w:id="42" w:name="_Toc469303905"/>
+      <w:bookmarkStart w:id="41" w:name="_Toc469303905"/>
       <w:r>
         <w:t>Test Requirements</w:t>
       </w:r>
       <w:bookmarkEnd w:id="39"/>
-      <w:bookmarkEnd w:id="42"/>
+      <w:bookmarkEnd w:id="41"/>
     </w:p>
     <w:p>
       <w:r>
@@ -5320,8 +5359,8 @@
           <w:lang w:eastAsia="en-US"/>
         </w:rPr>
       </w:pPr>
-      <w:bookmarkStart w:id="43" w:name="_Toc466012409"/>
-      <w:bookmarkStart w:id="44" w:name="_Toc469303906"/>
+      <w:bookmarkStart w:id="42" w:name="_Toc466012409"/>
+      <w:bookmarkStart w:id="43" w:name="_Toc469303906"/>
       <w:r>
         <w:rPr>
           <w:lang w:eastAsia="en-US"/>
@@ -5334,8 +5373,8 @@
         </w:rPr>
         <w:t>equirements</w:t>
       </w:r>
+      <w:bookmarkEnd w:id="42"/>
       <w:bookmarkEnd w:id="43"/>
-      <w:bookmarkEnd w:id="44"/>
     </w:p>
     <w:p>
       <w:r>
@@ -5482,6 +5521,14 @@
         <w:lastRenderedPageBreak/>
         <w:t>Appendix A: Environment Variables</w:t>
       </w:r>
+      <w:r>
+        <w:rPr>
+          <w:b/>
+          <w:sz w:val="28"/>
+          <w:szCs w:val="28"/>
+        </w:rPr>
+        <w:t xml:space="preserve">  </w:t>
+      </w:r>
     </w:p>
     <w:p>
       <w:r>
@@ -5497,86 +5544,37 @@
         <w:t xml:space="preserve"> </w:t>
       </w:r>
       <w:r>
-        <w:t xml:space="preserve">variables are set in the file </w:t>
-      </w:r>
-      <w:r>
-        <w:rPr>
-          <w:rFonts w:ascii="Courier" w:hAnsi="Courier" w:cs="Times New Roman"/>
-          <w:b/>
-          <w:bCs/>
-        </w:rPr>
-        <w:t>docker-</w:t>
+        <w:t xml:space="preserve">variables are set in the </w:t>
+      </w:r>
+      <w:proofErr w:type="gramStart"/>
+      <w:r>
+        <w:t xml:space="preserve">file </w:t>
+      </w:r>
+      <w:r>
+        <w:t>.</w:t>
+      </w:r>
+      <w:proofErr w:type="gramEnd"/>
+      <w:r>
+        <w:t>/</w:t>
       </w:r>
       <w:proofErr w:type="spellStart"/>
       <w:r>
-        <w:rPr>
-          <w:rFonts w:ascii="Courier" w:hAnsi="Courier" w:cs="Times New Roman"/>
-          <w:b/>
-          <w:bCs/>
-        </w:rPr>
-        <w:t>compose.env</w:t>
+        <w:t>env_PROD</w:t>
       </w:r>
       <w:proofErr w:type="spellEnd"/>
       <w:r>
-        <w:rPr>
-          <w:rFonts w:ascii="Courier" w:hAnsi="Courier" w:cs="Times New Roman"/>
-          <w:b/>
-          <w:bCs/>
-        </w:rPr>
-        <w:t xml:space="preserve">, </w:t>
-      </w:r>
-      <w:r>
-        <w:t xml:space="preserve">which </w:t>
-      </w:r>
-      <w:r>
-        <w:t>is</w:t>
-      </w:r>
-      <w:r>
-        <w:t xml:space="preserve"> located in the project root directory.  Note that </w:t>
-      </w:r>
-      <w:r>
-        <w:rPr>
-          <w:rFonts w:ascii="Courier" w:hAnsi="Courier"/>
-          <w:b/>
-          <w:bCs/>
-        </w:rPr>
-        <w:t>docker-</w:t>
+        <w:t>/</w:t>
       </w:r>
       <w:proofErr w:type="spellStart"/>
       <w:r>
-        <w:rPr>
-          <w:rFonts w:ascii="Courier" w:hAnsi="Courier"/>
-          <w:b/>
-          <w:bCs/>
-        </w:rPr>
-        <w:t>compose.env</w:t>
+        <w:t>env</w:t>
       </w:r>
       <w:proofErr w:type="spellEnd"/>
       <w:r>
-        <w:t xml:space="preserve"> has been excluded from the GitHub</w:t>
-      </w:r>
-      <w:r>
-        <w:t xml:space="preserve"> re</w:t>
-      </w:r>
-      <w:r>
-        <w:t>pository for security reasons.</w:t>
-      </w:r>
-    </w:p>
-    <w:p>
-      <w:r>
-        <w:t xml:space="preserve">The specific values that are set </w:t>
-      </w:r>
-      <w:r>
-        <w:t xml:space="preserve">are only </w:t>
-      </w:r>
-      <w:r>
-        <w:t>indicative</w:t>
-      </w:r>
-      <w:r>
-        <w:t xml:space="preserve">; </w:t>
-      </w:r>
-      <w:r>
-        <w:t>their values will differ in an operational context.</w:t>
+        <w:t>.</w:t>
+      </w:r>
+      <w:r>
+        <w:t xml:space="preserve">  </w:t>
       </w:r>
     </w:p>
     <w:p>
@@ -5902,6 +5900,97 @@
     </w:p>
     <w:p>
       <w:pPr>
+        <w:spacing w:after="0"/>
+        <w:rPr>
+          <w:rFonts w:ascii="Courier" w:hAnsi="Courier"/>
+          <w:sz w:val="18"/>
+          <w:szCs w:val="18"/>
+        </w:rPr>
+      </w:pPr>
+      <w:r>
+        <w:rPr>
+          <w:b/>
+          <w:sz w:val="18"/>
+          <w:szCs w:val="18"/>
+        </w:rPr>
+        <w:t>DB_QUEUE</w:t>
+      </w:r>
+      <w:r>
+        <w:rPr>
+          <w:rFonts w:ascii="Courier" w:hAnsi="Courier"/>
+          <w:sz w:val="18"/>
+          <w:szCs w:val="18"/>
+        </w:rPr>
+        <w:t>=PROD_DB_QUEUE</w:t>
+      </w:r>
+    </w:p>
+    <w:p>
+      <w:pPr>
+        <w:spacing w:after="0"/>
+        <w:rPr>
+          <w:sz w:val="18"/>
+          <w:szCs w:val="18"/>
+        </w:rPr>
+      </w:pPr>
+      <w:r>
+        <w:rPr>
+          <w:sz w:val="18"/>
+          <w:szCs w:val="18"/>
+        </w:rPr>
+        <w:t xml:space="preserve">Identifies the </w:t>
+      </w:r>
+      <w:r>
+        <w:rPr>
+          <w:sz w:val="18"/>
+          <w:szCs w:val="18"/>
+        </w:rPr>
+        <w:t xml:space="preserve">RabbitMQ queue for the initial capture of SMDR records destined for the database.  </w:t>
+      </w:r>
+      <w:r>
+        <w:rPr>
+          <w:sz w:val="18"/>
+          <w:szCs w:val="18"/>
+        </w:rPr>
+        <w:t>This value must not be changed.</w:t>
+      </w:r>
+    </w:p>
+    <w:p>
+      <w:pPr>
+        <w:spacing w:after="0"/>
+        <w:rPr>
+          <w:sz w:val="18"/>
+          <w:szCs w:val="18"/>
+        </w:rPr>
+      </w:pPr>
+    </w:p>
+    <w:p>
+      <w:pPr>
+        <w:spacing w:after="0"/>
+        <w:rPr>
+          <w:rFonts w:ascii="Courier" w:hAnsi="Courier"/>
+          <w:sz w:val="18"/>
+          <w:szCs w:val="18"/>
+        </w:rPr>
+      </w:pPr>
+      <w:r>
+        <w:rPr>
+          <w:b/>
+          <w:sz w:val="18"/>
+          <w:szCs w:val="18"/>
+        </w:rPr>
+        <w:t>DATABASE</w:t>
+      </w:r>
+      <w:r>
+        <w:rPr>
+          <w:rFonts w:ascii="Courier" w:hAnsi="Courier"/>
+          <w:sz w:val="18"/>
+          <w:szCs w:val="18"/>
+        </w:rPr>
+        <w:t>=prod</w:t>
+      </w:r>
+    </w:p>
+    <w:p>
+      <w:pPr>
         <w:spacing w:after="0" w:line="240" w:lineRule="auto"/>
         <w:rPr>
           <w:sz w:val="18"/>
@@ -5910,61 +5999,173 @@
       </w:pPr>
       <w:r>
         <w:rPr>
+          <w:sz w:val="18"/>
+          <w:szCs w:val="18"/>
+        </w:rPr>
+        <w:t>Identifies the Postgres database that records Production database activity.  This value must not be changed</w:t>
+      </w:r>
+      <w:r>
+        <w:rPr>
+          <w:sz w:val="18"/>
+          <w:szCs w:val="18"/>
+        </w:rPr>
+        <w:t>.</w:t>
+      </w:r>
+    </w:p>
+    <w:p>
+      <w:pPr>
+        <w:spacing w:after="0" w:line="240" w:lineRule="auto"/>
+        <w:rPr>
+          <w:sz w:val="18"/>
+          <w:szCs w:val="18"/>
+        </w:rPr>
+      </w:pPr>
+    </w:p>
+    <w:p>
+      <w:pPr>
+        <w:spacing w:after="0"/>
+        <w:rPr>
+          <w:rFonts w:ascii="Courier" w:hAnsi="Courier"/>
+          <w:sz w:val="18"/>
+          <w:szCs w:val="18"/>
+        </w:rPr>
+      </w:pPr>
+      <w:r>
+        <w:rPr>
           <w:b/>
           <w:sz w:val="18"/>
           <w:szCs w:val="18"/>
         </w:rPr>
-        <w:t>DOCKER_MACHINE_IP</w:t>
-      </w:r>
-      <w:r>
-        <w:rPr>
-          <w:sz w:val="18"/>
-          <w:szCs w:val="18"/>
-        </w:rPr>
-        <w:t>=</w:t>
-      </w:r>
+        <w:t>MANGLE_SOURCE</w:t>
+      </w:r>
+      <w:r>
+        <w:rPr>
+          <w:b/>
+          <w:sz w:val="18"/>
+          <w:szCs w:val="18"/>
+        </w:rPr>
+        <w:t>_DIRECTORY</w:t>
+      </w:r>
+      <w:proofErr w:type="gramStart"/>
       <w:r>
         <w:rPr>
           <w:rFonts w:ascii="Courier" w:hAnsi="Courier"/>
           <w:sz w:val="18"/>
           <w:szCs w:val="18"/>
         </w:rPr>
-        <w:t>192.168.99.100</w:t>
-      </w:r>
-    </w:p>
-    <w:p>
-      <w:pPr>
-        <w:spacing w:after="0" w:line="240" w:lineRule="auto"/>
-        <w:rPr>
-          <w:sz w:val="18"/>
-          <w:szCs w:val="18"/>
-        </w:rPr>
-      </w:pPr>
-      <w:r>
-        <w:rPr>
-          <w:sz w:val="18"/>
-          <w:szCs w:val="18"/>
-        </w:rPr>
-        <w:t>Defines the IP address on which the Docker daemon is running.</w:t>
-      </w:r>
-    </w:p>
-    <w:p>
-      <w:pPr>
-        <w:spacing w:after="0" w:line="240" w:lineRule="auto"/>
-        <w:rPr>
-          <w:sz w:val="18"/>
-          <w:szCs w:val="18"/>
-        </w:rPr>
-      </w:pPr>
+        <w:t>=..</w:t>
+      </w:r>
+      <w:proofErr w:type="gramEnd"/>
+      <w:r>
+        <w:rPr>
+          <w:rFonts w:ascii="Courier" w:hAnsi="Courier"/>
+          <w:sz w:val="18"/>
+          <w:szCs w:val="18"/>
+        </w:rPr>
+        <w:t>/smdr-data/smdr-data-002</w:t>
+      </w:r>
     </w:p>
     <w:p>
       <w:pPr>
         <w:spacing w:after="0"/>
         <w:rPr>
+          <w:sz w:val="18"/>
+          <w:szCs w:val="18"/>
+        </w:rPr>
+      </w:pPr>
+      <w:r>
+        <w:rPr>
+          <w:sz w:val="18"/>
+          <w:szCs w:val="18"/>
+        </w:rPr>
+        <w:t>The tool Mangle reads files from this directory.</w:t>
+      </w:r>
+    </w:p>
+    <w:p>
+      <w:pPr>
+        <w:spacing w:after="0"/>
+        <w:rPr>
+          <w:sz w:val="18"/>
+          <w:szCs w:val="18"/>
+        </w:rPr>
+      </w:pPr>
+    </w:p>
+    <w:p>
+      <w:pPr>
+        <w:spacing w:after="0"/>
+        <w:rPr>
+          <w:sz w:val="18"/>
+          <w:szCs w:val="18"/>
+        </w:rPr>
+      </w:pPr>
+      <w:r>
+        <w:rPr>
+          <w:b/>
+          <w:sz w:val="18"/>
+          <w:szCs w:val="18"/>
+        </w:rPr>
+        <w:t>MANGLE_TARGET</w:t>
+      </w:r>
+      <w:r>
+        <w:rPr>
+          <w:b/>
+          <w:sz w:val="18"/>
+          <w:szCs w:val="18"/>
+        </w:rPr>
+        <w:t>_DIRECTORY</w:t>
+      </w:r>
+      <w:proofErr w:type="gramStart"/>
+      <w:r>
+        <w:rPr>
           <w:rFonts w:ascii="Courier" w:hAnsi="Courier"/>
           <w:sz w:val="18"/>
           <w:szCs w:val="18"/>
         </w:rPr>
+        <w:t>=..</w:t>
+      </w:r>
+      <w:proofErr w:type="gramEnd"/>
+      <w:r>
+        <w:rPr>
+          <w:rFonts w:ascii="Courier" w:hAnsi="Courier"/>
+          <w:sz w:val="18"/>
+          <w:szCs w:val="18"/>
+        </w:rPr>
+        <w:t>/smdr-data/smdr-data-003</w:t>
+      </w:r>
+    </w:p>
+    <w:p>
+      <w:pPr>
+        <w:spacing w:after="0"/>
+        <w:rPr>
+          <w:sz w:val="18"/>
+          <w:szCs w:val="18"/>
+        </w:rPr>
+      </w:pPr>
+      <w:r>
+        <w:rPr>
+          <w:sz w:val="18"/>
+          <w:szCs w:val="18"/>
+        </w:rPr>
+        <w:t>The tool Mangle outputs files to this directory.</w:t>
+      </w:r>
+    </w:p>
+    <w:p>
+      <w:pPr>
+        <w:spacing w:after="0"/>
+        <w:rPr>
+          <w:sz w:val="18"/>
+          <w:szCs w:val="18"/>
+        </w:rPr>
+      </w:pPr>
+    </w:p>
+    <w:p>
+      <w:pPr>
+        <w:spacing w:after="0"/>
+        <w:rPr>
+          <w:rFonts w:ascii="Courier" w:hAnsi="Courier"/>
+          <w:sz w:val="18"/>
+          <w:szCs w:val="18"/>
+        </w:rPr>
       </w:pPr>
       <w:r>
         <w:rPr>
@@ -5972,7 +6173,7 @@
           <w:sz w:val="18"/>
           <w:szCs w:val="18"/>
         </w:rPr>
-        <w:t>MANGLE_SOURCE</w:t>
+        <w:t>PBX</w:t>
       </w:r>
       <w:r>
         <w:rPr>
@@ -5980,7 +6181,125 @@
           <w:sz w:val="18"/>
           <w:szCs w:val="18"/>
         </w:rPr>
-        <w:t>_DIRECTORY</w:t>
+        <w:t>_SIMULATOR_TRANSMIT_</w:t>
+      </w:r>
+      <w:r>
+        <w:rPr>
+          <w:b/>
+          <w:sz w:val="18"/>
+          <w:szCs w:val="18"/>
+        </w:rPr>
+        <w:t>INTERVAL</w:t>
+      </w:r>
+      <w:r>
+        <w:rPr>
+          <w:rFonts w:ascii="Courier" w:hAnsi="Courier"/>
+          <w:sz w:val="18"/>
+          <w:szCs w:val="18"/>
+        </w:rPr>
+        <w:t>=1000</w:t>
+      </w:r>
+    </w:p>
+    <w:p>
+      <w:pPr>
+        <w:spacing w:after="0"/>
+        <w:rPr>
+          <w:sz w:val="18"/>
+          <w:szCs w:val="18"/>
+        </w:rPr>
+      </w:pPr>
+      <w:r>
+        <w:rPr>
+          <w:sz w:val="18"/>
+          <w:szCs w:val="18"/>
+        </w:rPr>
+        <w:t>During a period of pre-operations, the PBX Simulator will be useful for acceptance testing</w:t>
+      </w:r>
+      <w:r>
+        <w:rPr>
+          <w:sz w:val="18"/>
+          <w:szCs w:val="18"/>
+        </w:rPr>
+        <w:t>.</w:t>
+      </w:r>
+      <w:r>
+        <w:rPr>
+          <w:sz w:val="18"/>
+          <w:szCs w:val="18"/>
+        </w:rPr>
+        <w:t xml:space="preserve">  This variabl</w:t>
+      </w:r>
+      <w:r>
+        <w:rPr>
+          <w:sz w:val="18"/>
+          <w:szCs w:val="18"/>
+        </w:rPr>
+        <w:t xml:space="preserve">e allows the user to define a fixed period between transmissions of test SMDR messages sent </w:t>
+      </w:r>
+      <w:r>
+        <w:rPr>
+          <w:sz w:val="18"/>
+          <w:szCs w:val="18"/>
+        </w:rPr>
+        <w:t xml:space="preserve">by the PBX Simulator </w:t>
+      </w:r>
+      <w:r>
+        <w:rPr>
+          <w:sz w:val="18"/>
+          <w:szCs w:val="18"/>
+        </w:rPr>
+        <w:t>to the TCS.</w:t>
+      </w:r>
+    </w:p>
+    <w:p>
+      <w:pPr>
+        <w:spacing w:after="0"/>
+        <w:rPr>
+          <w:b/>
+          <w:sz w:val="18"/>
+          <w:szCs w:val="18"/>
+        </w:rPr>
+      </w:pPr>
+    </w:p>
+    <w:p>
+      <w:pPr>
+        <w:spacing w:after="0"/>
+        <w:rPr>
+          <w:sz w:val="18"/>
+          <w:szCs w:val="18"/>
+        </w:rPr>
+      </w:pPr>
+      <w:r>
+        <w:rPr>
+          <w:b/>
+          <w:sz w:val="18"/>
+          <w:szCs w:val="18"/>
+        </w:rPr>
+        <w:t>PBX</w:t>
+      </w:r>
+      <w:r>
+        <w:rPr>
+          <w:b/>
+          <w:sz w:val="18"/>
+          <w:szCs w:val="18"/>
+        </w:rPr>
+        <w:t>_</w:t>
+      </w:r>
+      <w:r>
+        <w:rPr>
+          <w:b/>
+          <w:sz w:val="18"/>
+          <w:szCs w:val="18"/>
+        </w:rPr>
+        <w:t>SIMULATOR_</w:t>
+      </w:r>
+      <w:r>
+        <w:rPr>
+          <w:b/>
+          <w:sz w:val="18"/>
+          <w:szCs w:val="18"/>
+        </w:rPr>
+        <w:t>SOURCE_DIRECTORY</w:t>
       </w:r>
       <w:proofErr w:type="gramStart"/>
       <w:r>
@@ -6014,7 +6333,7 @@
           <w:sz w:val="18"/>
           <w:szCs w:val="18"/>
         </w:rPr>
-        <w:t>The tool Mangle reads files from this directory.</w:t>
+        <w:t>The directory from which the PBX-simulator expects to find smdr-files.</w:t>
       </w:r>
     </w:p>
     <w:p>
@@ -6040,33 +6359,123 @@
           <w:sz w:val="18"/>
           <w:szCs w:val="18"/>
         </w:rPr>
-        <w:t>MANGLE_TARGET</w:t>
-      </w:r>
+        <w:t>TCS_PORT</w:t>
+      </w:r>
+      <w:r>
+        <w:rPr>
+          <w:rFonts w:ascii="Courier" w:hAnsi="Courier"/>
+          <w:sz w:val="18"/>
+          <w:szCs w:val="18"/>
+        </w:rPr>
+        <w:t>=3456</w:t>
+      </w:r>
+    </w:p>
+    <w:p>
+      <w:pPr>
+        <w:spacing w:after="0"/>
+        <w:rPr>
+          <w:sz w:val="18"/>
+          <w:szCs w:val="18"/>
+        </w:rPr>
+      </w:pPr>
+      <w:r>
+        <w:rPr>
+          <w:sz w:val="18"/>
+          <w:szCs w:val="18"/>
+        </w:rPr>
+        <w:lastRenderedPageBreak/>
+        <w:t>The port number on which the TCS is listening for connect attempts.</w:t>
+      </w:r>
+    </w:p>
+    <w:p>
+      <w:pPr>
+        <w:spacing w:after="0"/>
+        <w:rPr>
+          <w:sz w:val="18"/>
+          <w:szCs w:val="18"/>
+        </w:rPr>
+      </w:pPr>
+    </w:p>
+    <w:p>
+      <w:pPr>
+        <w:spacing w:after="0"/>
+        <w:rPr>
+          <w:sz w:val="18"/>
+          <w:szCs w:val="18"/>
+        </w:rPr>
+      </w:pPr>
       <w:r>
         <w:rPr>
           <w:b/>
           <w:sz w:val="18"/>
           <w:szCs w:val="18"/>
         </w:rPr>
-        <w:t>_DIRECTORY</w:t>
-      </w:r>
-      <w:proofErr w:type="gramStart"/>
+        <w:t>TMS_ACTIVE</w:t>
+      </w:r>
       <w:r>
         <w:rPr>
           <w:rFonts w:ascii="Courier" w:hAnsi="Courier"/>
           <w:sz w:val="18"/>
           <w:szCs w:val="18"/>
         </w:rPr>
-        <w:t>=..</w:t>
-      </w:r>
-      <w:proofErr w:type="gramEnd"/>
+        <w:t>=1</w:t>
+      </w:r>
+    </w:p>
+    <w:p>
+      <w:pPr>
+        <w:spacing w:after="0"/>
+        <w:rPr>
+          <w:sz w:val="18"/>
+          <w:szCs w:val="18"/>
+        </w:rPr>
+      </w:pPr>
+      <w:r>
+        <w:rPr>
+          <w:sz w:val="18"/>
+          <w:szCs w:val="18"/>
+        </w:rPr>
+        <w:t xml:space="preserve">As long as the </w:t>
+      </w:r>
+      <w:r>
+        <w:rPr>
+          <w:sz w:val="18"/>
+          <w:szCs w:val="18"/>
+        </w:rPr>
+        <w:t>TMS is required, TMS_ACTIVE should be set to 1.  Should the day come when the TMS is no longer needed, then it should be set to 0 (the TCS will need to be rebuilt).</w:t>
+      </w:r>
+    </w:p>
+    <w:p>
+      <w:pPr>
+        <w:spacing w:after="0"/>
+        <w:rPr>
+          <w:sz w:val="18"/>
+          <w:szCs w:val="18"/>
+        </w:rPr>
+      </w:pPr>
+    </w:p>
+    <w:p>
+      <w:pPr>
+        <w:spacing w:after="0"/>
+        <w:rPr>
+          <w:sz w:val="18"/>
+          <w:szCs w:val="18"/>
+        </w:rPr>
+      </w:pPr>
+      <w:r>
+        <w:rPr>
+          <w:b/>
+          <w:sz w:val="18"/>
+          <w:szCs w:val="18"/>
+        </w:rPr>
+        <w:t>TMS_HOST</w:t>
+      </w:r>
       <w:r>
         <w:rPr>
           <w:rFonts w:ascii="Courier" w:hAnsi="Courier"/>
           <w:sz w:val="18"/>
           <w:szCs w:val="18"/>
         </w:rPr>
-        <w:t>/smdr-data/smdr-data-003</w:t>
+        <w:t>=192.168.99.100</w:t>
       </w:r>
     </w:p>
     <w:p>
@@ -6082,7 +6491,7 @@
           <w:sz w:val="18"/>
           <w:szCs w:val="18"/>
         </w:rPr>
-        <w:t>The tool Mangle outputs files to this directory.</w:t>
+        <w:t>The host IP address where the TMS is running (note: during development, this variable will often have the same value as DOCKER_MACHINE_IP).</w:t>
       </w:r>
     </w:p>
     <w:p>
@@ -6108,33 +6517,82 @@
           <w:sz w:val="18"/>
           <w:szCs w:val="18"/>
         </w:rPr>
-        <w:t>PBX</w:t>
-      </w:r>
+        <w:t>TMS_PORT</w:t>
+      </w:r>
+      <w:r>
+        <w:rPr>
+          <w:rFonts w:ascii="Courier" w:hAnsi="Courier"/>
+          <w:sz w:val="18"/>
+          <w:szCs w:val="18"/>
+        </w:rPr>
+        <w:t>=6543</w:t>
+      </w:r>
+    </w:p>
+    <w:p>
+      <w:pPr>
+        <w:spacing w:after="0"/>
+        <w:rPr>
+          <w:sz w:val="18"/>
+          <w:szCs w:val="18"/>
+        </w:rPr>
+      </w:pPr>
+      <w:r>
+        <w:rPr>
+          <w:sz w:val="18"/>
+          <w:szCs w:val="18"/>
+        </w:rPr>
+        <w:t>The port number on which the TMS is listening.</w:t>
+      </w:r>
+    </w:p>
+    <w:p>
+      <w:pPr>
+        <w:spacing w:after="0"/>
+        <w:rPr>
+          <w:sz w:val="18"/>
+          <w:szCs w:val="18"/>
+        </w:rPr>
+      </w:pPr>
+    </w:p>
+    <w:p>
+      <w:pPr>
+        <w:spacing w:after="0"/>
+        <w:rPr>
+          <w:rFonts w:ascii="Courier" w:hAnsi="Courier"/>
+          <w:sz w:val="18"/>
+          <w:szCs w:val="18"/>
+        </w:rPr>
+      </w:pPr>
       <w:r>
         <w:rPr>
           <w:b/>
           <w:sz w:val="18"/>
           <w:szCs w:val="18"/>
         </w:rPr>
-        <w:t>_SOURCE_DIRECTORY</w:t>
-      </w:r>
-      <w:proofErr w:type="gramStart"/>
+        <w:t>TMS</w:t>
+      </w:r>
+      <w:r>
+        <w:rPr>
+          <w:b/>
+          <w:sz w:val="18"/>
+          <w:szCs w:val="18"/>
+        </w:rPr>
+        <w:t>_QUEUE</w:t>
+      </w:r>
       <w:r>
         <w:rPr>
           <w:rFonts w:ascii="Courier" w:hAnsi="Courier"/>
           <w:sz w:val="18"/>
           <w:szCs w:val="18"/>
         </w:rPr>
-        <w:t>=..</w:t>
-      </w:r>
-      <w:proofErr w:type="gramEnd"/>
+        <w:t>=PROD_TMS</w:t>
+      </w:r>
       <w:r>
         <w:rPr>
           <w:rFonts w:ascii="Courier" w:hAnsi="Courier"/>
           <w:sz w:val="18"/>
           <w:szCs w:val="18"/>
         </w:rPr>
-        <w:t>/smdr-data/smdr-data-002</w:t>
+        <w:t>_QUEUE</w:t>
       </w:r>
     </w:p>
     <w:p>
@@ -6150,7 +6608,21 @@
           <w:sz w:val="18"/>
           <w:szCs w:val="18"/>
         </w:rPr>
-        <w:t>The directory from which the PBX-simulator expects to find smdr-files.</w:t>
+        <w:t xml:space="preserve">Identifies the RabbitMQ queue for the initial capture of </w:t>
+      </w:r>
+      <w:r>
+        <w:rPr>
+          <w:sz w:val="18"/>
+          <w:szCs w:val="18"/>
+        </w:rPr>
+        <w:t xml:space="preserve">data being routed to the TMS.  </w:t>
+      </w:r>
+      <w:r>
+        <w:rPr>
+          <w:sz w:val="18"/>
+          <w:szCs w:val="18"/>
+        </w:rPr>
+        <w:t>This value must not be changed.</w:t>
       </w:r>
     </w:p>
     <w:p>
@@ -6161,278 +6633,9 @@
           <w:szCs w:val="18"/>
         </w:rPr>
       </w:pPr>
-    </w:p>
-    <w:p>
-      <w:pPr>
-        <w:spacing w:after="0"/>
-        <w:rPr>
-          <w:sz w:val="18"/>
-          <w:szCs w:val="18"/>
-        </w:rPr>
-      </w:pPr>
-      <w:r>
-        <w:rPr>
-          <w:b/>
-          <w:sz w:val="18"/>
-          <w:szCs w:val="18"/>
-        </w:rPr>
-        <w:t>POSTGRES_PASSWORD</w:t>
-      </w:r>
-      <w:r>
-        <w:rPr>
-          <w:sz w:val="18"/>
-          <w:szCs w:val="18"/>
-        </w:rPr>
-        <w:t>=12345678</w:t>
-      </w:r>
-    </w:p>
-    <w:p>
-      <w:pPr>
-        <w:spacing w:after="0"/>
-        <w:rPr>
-          <w:sz w:val="18"/>
-          <w:szCs w:val="18"/>
-        </w:rPr>
-      </w:pPr>
-      <w:r>
-        <w:rPr>
-          <w:sz w:val="18"/>
-          <w:szCs w:val="18"/>
-        </w:rPr>
-        <w:t xml:space="preserve">The </w:t>
-      </w:r>
-      <w:r>
-        <w:rPr>
-          <w:sz w:val="18"/>
-          <w:szCs w:val="18"/>
-        </w:rPr>
-        <w:t>password of the ‘</w:t>
-      </w:r>
-      <w:proofErr w:type="spellStart"/>
-      <w:r>
-        <w:rPr>
-          <w:sz w:val="18"/>
-          <w:szCs w:val="18"/>
-        </w:rPr>
-        <w:t>postgres</w:t>
-      </w:r>
-      <w:proofErr w:type="spellEnd"/>
-      <w:r>
-        <w:rPr>
-          <w:sz w:val="18"/>
-          <w:szCs w:val="18"/>
-        </w:rPr>
-        <w:t>’ database account.</w:t>
-      </w:r>
-    </w:p>
-    <w:p>
-      <w:pPr>
-        <w:spacing w:after="0"/>
-        <w:rPr>
-          <w:sz w:val="18"/>
-          <w:szCs w:val="18"/>
-        </w:rPr>
-      </w:pPr>
-    </w:p>
-    <w:p>
-      <w:pPr>
-        <w:spacing w:after="0"/>
-        <w:rPr>
-          <w:sz w:val="18"/>
-          <w:szCs w:val="18"/>
-        </w:rPr>
-      </w:pPr>
-      <w:r>
-        <w:rPr>
-          <w:b/>
-          <w:sz w:val="18"/>
-          <w:szCs w:val="18"/>
-        </w:rPr>
-        <w:t>TCS_PORT</w:t>
-      </w:r>
-      <w:r>
-        <w:rPr>
-          <w:rFonts w:ascii="Courier" w:hAnsi="Courier"/>
-          <w:sz w:val="18"/>
-          <w:szCs w:val="18"/>
-        </w:rPr>
-        <w:t>=3456</w:t>
-      </w:r>
-    </w:p>
-    <w:p>
-      <w:pPr>
-        <w:spacing w:after="0"/>
-        <w:rPr>
-          <w:sz w:val="18"/>
-          <w:szCs w:val="18"/>
-        </w:rPr>
-      </w:pPr>
-      <w:r>
-        <w:rPr>
-          <w:sz w:val="18"/>
-          <w:szCs w:val="18"/>
-        </w:rPr>
-        <w:t>The port number on which the TCS is listening for connect attempts.</w:t>
-      </w:r>
-    </w:p>
-    <w:p>
-      <w:pPr>
-        <w:spacing w:after="0"/>
-        <w:rPr>
-          <w:sz w:val="18"/>
-          <w:szCs w:val="18"/>
-        </w:rPr>
-      </w:pPr>
-    </w:p>
-    <w:p>
-      <w:pPr>
-        <w:spacing w:after="0"/>
-        <w:rPr>
-          <w:sz w:val="18"/>
-          <w:szCs w:val="18"/>
-        </w:rPr>
-      </w:pPr>
-      <w:r>
-        <w:rPr>
-          <w:b/>
-          <w:sz w:val="18"/>
-          <w:szCs w:val="18"/>
-        </w:rPr>
-        <w:t>TMS_ACTIVE</w:t>
-      </w:r>
-      <w:r>
-        <w:rPr>
-          <w:rFonts w:ascii="Courier" w:hAnsi="Courier"/>
-          <w:sz w:val="18"/>
-          <w:szCs w:val="18"/>
-        </w:rPr>
-        <w:t>=1</w:t>
-      </w:r>
-    </w:p>
-    <w:p>
-      <w:pPr>
-        <w:spacing w:after="0"/>
-        <w:rPr>
-          <w:sz w:val="18"/>
-          <w:szCs w:val="18"/>
-        </w:rPr>
-      </w:pPr>
-      <w:r>
-        <w:rPr>
-          <w:sz w:val="18"/>
-          <w:szCs w:val="18"/>
-        </w:rPr>
-        <w:t xml:space="preserve">As long as the </w:t>
-      </w:r>
-      <w:r>
-        <w:rPr>
-          <w:sz w:val="18"/>
-          <w:szCs w:val="18"/>
-        </w:rPr>
-        <w:t>TMS is required, TMS_ACTIVE should be set to 1.  Should the day come when the TMS is no longer needed, then it should be set to 0 (the TCS will need to be rebuilt).</w:t>
-      </w:r>
-    </w:p>
-    <w:p>
-      <w:pPr>
-        <w:spacing w:after="0"/>
-        <w:rPr>
-          <w:sz w:val="18"/>
-          <w:szCs w:val="18"/>
-        </w:rPr>
-      </w:pPr>
-    </w:p>
-    <w:p>
-      <w:pPr>
-        <w:spacing w:after="0"/>
-        <w:rPr>
-          <w:sz w:val="18"/>
-          <w:szCs w:val="18"/>
-        </w:rPr>
-      </w:pPr>
-      <w:r>
-        <w:rPr>
-          <w:b/>
-          <w:sz w:val="18"/>
-          <w:szCs w:val="18"/>
-        </w:rPr>
-        <w:t>TMS_HOST</w:t>
-      </w:r>
-      <w:r>
-        <w:rPr>
-          <w:rFonts w:ascii="Courier" w:hAnsi="Courier"/>
-          <w:sz w:val="18"/>
-          <w:szCs w:val="18"/>
-        </w:rPr>
-        <w:t>=192.168.99.100</w:t>
-      </w:r>
-    </w:p>
-    <w:p>
-      <w:pPr>
-        <w:spacing w:after="0"/>
-        <w:rPr>
-          <w:sz w:val="18"/>
-          <w:szCs w:val="18"/>
-        </w:rPr>
-      </w:pPr>
-      <w:r>
-        <w:rPr>
-          <w:sz w:val="18"/>
-          <w:szCs w:val="18"/>
-        </w:rPr>
-        <w:t>The host IP address where the TMS is running (note: during development, this variable will often have the same value as DOCKER_MACHINE_IP).</w:t>
-      </w:r>
-    </w:p>
-    <w:p>
-      <w:pPr>
-        <w:spacing w:after="0"/>
-        <w:rPr>
-          <w:sz w:val="18"/>
-          <w:szCs w:val="18"/>
-        </w:rPr>
-      </w:pPr>
-    </w:p>
-    <w:p>
-      <w:pPr>
-        <w:spacing w:after="0"/>
-        <w:rPr>
-          <w:sz w:val="18"/>
-          <w:szCs w:val="18"/>
-        </w:rPr>
-      </w:pPr>
-      <w:r>
-        <w:rPr>
-          <w:b/>
-          <w:sz w:val="18"/>
-          <w:szCs w:val="18"/>
-        </w:rPr>
-        <w:t>TMS_PORT</w:t>
-      </w:r>
-      <w:r>
-        <w:rPr>
-          <w:rFonts w:ascii="Courier" w:hAnsi="Courier"/>
-          <w:sz w:val="18"/>
-          <w:szCs w:val="18"/>
-        </w:rPr>
-        <w:t>=6543</w:t>
-      </w:r>
-    </w:p>
-    <w:p>
-      <w:pPr>
-        <w:spacing w:after="0"/>
-        <w:rPr>
-          <w:sz w:val="18"/>
-          <w:szCs w:val="18"/>
-        </w:rPr>
-      </w:pPr>
-      <w:r>
-        <w:rPr>
-          <w:sz w:val="18"/>
-          <w:szCs w:val="18"/>
-        </w:rPr>
-        <w:t>The port number on which the TMS is listening.</w:t>
-      </w:r>
-    </w:p>
-    <w:bookmarkEnd w:id="0"/>
+      <w:bookmarkStart w:id="44" w:name="_GoBack"/>
+      <w:bookmarkEnd w:id="44"/>
+    </w:p>
     <w:sectPr>
       <w:headerReference w:type="default" r:id="rId22"/>
       <w:footerReference w:type="default" r:id="rId23"/>
@@ -6666,21 +6869,11 @@
       <w:tab/>
       <w:t xml:space="preserve">Version </w:t>
     </w:r>
-    <w:r>
-      <w:fldChar w:fldCharType="begin"/>
-    </w:r>
-    <w:r>
-      <w:instrText xml:space="preserve"> DOCPROPERTY "Version"  \* MERGEFORMAT </w:instrText>
-    </w:r>
-    <w:r>
-      <w:fldChar w:fldCharType="separate"/>
-    </w:r>
-    <w:r>
-      <w:t>1.0.1</w:t>
-    </w:r>
-    <w:r>
-      <w:fldChar w:fldCharType="end"/>
-    </w:r>
+    <w:fldSimple w:instr=" DOCPROPERTY &quot;Version&quot;  \* MERGEFORMAT ">
+      <w:r>
+        <w:t>1.0.2</w:t>
+      </w:r>
+    </w:fldSimple>
   </w:p>
 </w:hdr>
 </file>
@@ -12365,7 +12558,7 @@
 </file>
 
 <file path=customXml/itemProps6.xml><?xml version="1.0" encoding="utf-8"?>
-<ds:datastoreItem xmlns:ds="http://schemas.openxmlformats.org/officeDocument/2006/customXml" ds:itemID="{61FB59C1-7842-F347-B00F-2AFE8038CE94}">
+<ds:datastoreItem xmlns:ds="http://schemas.openxmlformats.org/officeDocument/2006/customXml" ds:itemID="{0E12BEA6-CA04-754B-ABCD-48F3C365137D}">
   <ds:schemaRefs>
     <ds:schemaRef ds:uri="http://schemas.openxmlformats.org/officeDocument/2006/bibliography"/>
   </ds:schemaRefs>

</xml_diff>